<commit_message>
Sample: migrate Database M2Doc sample to the newer version.
Signed-off-by: Florent Latombe <florent.latombe@obeo.fr>
Change-Id: Ifea61e08adff6ad7edd674e9154fc5facb1e065d
</commit_message>
<xml_diff>
--- a/samples/plugins/org.obeonetwork.is.samples/contents/E-BookStore/documentation/doc-src/E-BookStore_DataBase_template.docx
+++ b/samples/plugins/org.obeonetwork.is.samples/contents/E-BookStore/documentation/doc-src/E-BookStore_DataBase_template.docx
@@ -457,27 +457,14 @@
         <w:ind w:left="80" w:right="80"/>
         <w:jc w:val="center"/>
       </w:pPr>
-      <w:r>
-        <w:fldChar w:fldCharType="begin"/>
-      </w:r>
-      <w:r>
-        <w:instrText xml:space="preserve"> DATE   \* MERGEFORMAT </w:instrText>
-      </w:r>
-      <w:r>
-        <w:fldChar w:fldCharType="separate"/>
-      </w:r>
-      <w:r>
-        <w:rPr>
-          <w:noProof/>
-        </w:rPr>
-        <w:t>06/04/2017</w:t>
-      </w:r>
-      <w:r>
-        <w:rPr>
-          <w:noProof/>
-        </w:rPr>
-        <w:fldChar w:fldCharType="end"/>
-      </w:r>
+      <w:fldSimple w:instr=" DATE   \* MERGEFORMAT ">
+        <w:r>
+          <w:rPr>
+            <w:noProof/>
+          </w:rPr>
+          <w:t>26/04/2017</w:t>
+        </w:r>
+      </w:fldSimple>
     </w:p>
     <w:p>
       <w:pPr>
@@ -2284,7 +2271,7 @@
         <w:pStyle w:val="Titre2"/>
         <w:numPr>
           <w:ilvl w:val="0"/>
-          <w:numId w:val="1"/>
+          <w:numId w:val="24"/>
         </w:numPr>
       </w:pPr>
       <w:bookmarkStart w:id="1" w:name="_Toc479173557"/>
@@ -2359,6 +2346,12 @@
             <w:tcW w:w="4536" w:type="dxa"/>
           </w:tcPr>
           <w:p>
+            <w:pPr>
+              <w:rPr>
+                <w:rFonts w:ascii="Arial" w:hAnsi="Arial" w:cs="Arial"/>
+                <w:bCs/>
+              </w:rPr>
+            </w:pPr>
             <w:r>
               <w:rPr>
                 <w:rFonts w:ascii="Arial" w:hAnsi="Arial" w:cs="Arial"/>
@@ -2623,6 +2616,14 @@
               <w:fldChar w:fldCharType="end"/>
             </w:r>
           </w:p>
+          <w:p>
+            <w:pPr>
+              <w:rPr>
+                <w:rFonts w:ascii="Arial" w:hAnsi="Arial" w:cs="Arial"/>
+                <w:bCs/>
+              </w:rPr>
+            </w:pPr>
+          </w:p>
         </w:tc>
       </w:tr>
       <w:tr>
@@ -2780,27 +2781,7 @@
         </w:tc>
       </w:tr>
     </w:tbl>
-    <w:p/>
-    <w:p>
-      <w:pPr>
-        <w:pStyle w:val="Paragraphedeliste"/>
-        <w:keepNext/>
-        <w:keepLines/>
-        <w:numPr>
-          <w:ilvl w:val="0"/>
-          <w:numId w:val="16"/>
-        </w:numPr>
-        <w:spacing w:before="200"/>
-        <w:contextualSpacing w:val="0"/>
-        <w:outlineLvl w:val="2"/>
-        <w:rPr>
-          <w:rFonts w:asciiTheme="majorHAnsi" w:eastAsiaTheme="majorEastAsia" w:hAnsiTheme="majorHAnsi" w:cstheme="majorBidi"/>
-          <w:b/>
-          <w:bCs/>
-          <w:vanish/>
-          <w:color w:val="4F81BD" w:themeColor="accent1"/>
-        </w:rPr>
-      </w:pPr>
+    <w:p>
       <w:bookmarkStart w:id="11" w:name="_Toc479173559"/>
       <w:bookmarkStart w:id="12" w:name="_Toc479173603"/>
       <w:bookmarkStart w:id="13" w:name="_Toc479173823"/>
@@ -2906,10 +2887,7 @@
         </w:tc>
       </w:tr>
     </w:tbl>
-    <w:p>
-      <w:bookmarkStart w:id="22" w:name="_GoBack"/>
-      <w:bookmarkEnd w:id="22"/>
-    </w:p>
+    <w:p/>
     <w:p>
       <w:pPr>
         <w:pStyle w:val="Titre3"/>
@@ -2918,11 +2896,11 @@
           <w:numId w:val="1"/>
         </w:numPr>
       </w:pPr>
-      <w:bookmarkStart w:id="23" w:name="_Toc479173561"/>
-      <w:bookmarkStart w:id="24" w:name="_Toc479173605"/>
-      <w:bookmarkStart w:id="25" w:name="_Toc479173825"/>
-      <w:bookmarkStart w:id="26" w:name="_Toc479173983"/>
-      <w:bookmarkStart w:id="27" w:name="_Toc479174506"/>
+      <w:bookmarkStart w:id="22" w:name="_Toc479173561"/>
+      <w:bookmarkStart w:id="23" w:name="_Toc479173605"/>
+      <w:bookmarkStart w:id="24" w:name="_Toc479173825"/>
+      <w:bookmarkStart w:id="25" w:name="_Toc479173983"/>
+      <w:bookmarkStart w:id="26" w:name="_Toc479174506"/>
       <w:r>
         <w:t xml:space="preserve">Liste des schémas de la </w:t>
       </w:r>
@@ -2930,11 +2908,11 @@
       <w:r>
         <w:t>BdD</w:t>
       </w:r>
+      <w:bookmarkEnd w:id="22"/>
       <w:bookmarkEnd w:id="23"/>
       <w:bookmarkEnd w:id="24"/>
       <w:bookmarkEnd w:id="25"/>
       <w:bookmarkEnd w:id="26"/>
-      <w:bookmarkEnd w:id="27"/>
       <w:proofErr w:type="spellEnd"/>
     </w:p>
     <w:p/>
@@ -3237,11 +3215,11 @@
           <w:numId w:val="1"/>
         </w:numPr>
       </w:pPr>
-      <w:bookmarkStart w:id="28" w:name="_Toc479173562"/>
-      <w:bookmarkStart w:id="29" w:name="_Toc479173606"/>
-      <w:bookmarkStart w:id="30" w:name="_Toc479173826"/>
-      <w:bookmarkStart w:id="31" w:name="_Toc479173984"/>
-      <w:bookmarkStart w:id="32" w:name="_Toc479174507"/>
+      <w:bookmarkStart w:id="27" w:name="_Toc479173562"/>
+      <w:bookmarkStart w:id="28" w:name="_Toc479173606"/>
+      <w:bookmarkStart w:id="29" w:name="_Toc479173826"/>
+      <w:bookmarkStart w:id="30" w:name="_Toc479173984"/>
+      <w:bookmarkStart w:id="31" w:name="_Toc479174507"/>
       <w:r>
         <w:t xml:space="preserve">Liste de l’ensemble des tables de la </w:t>
       </w:r>
@@ -3249,11 +3227,11 @@
       <w:r>
         <w:t>BdD</w:t>
       </w:r>
+      <w:bookmarkEnd w:id="27"/>
       <w:bookmarkEnd w:id="28"/>
       <w:bookmarkEnd w:id="29"/>
       <w:bookmarkEnd w:id="30"/>
       <w:bookmarkEnd w:id="31"/>
-      <w:bookmarkEnd w:id="32"/>
       <w:proofErr w:type="spellEnd"/>
     </w:p>
     <w:p/>
@@ -3563,11 +3541,11 @@
           <w:numId w:val="1"/>
         </w:numPr>
       </w:pPr>
-      <w:bookmarkStart w:id="33" w:name="_Toc479173563"/>
-      <w:bookmarkStart w:id="34" w:name="_Toc479173607"/>
-      <w:bookmarkStart w:id="35" w:name="_Toc479173827"/>
-      <w:bookmarkStart w:id="36" w:name="_Toc479173985"/>
-      <w:bookmarkStart w:id="37" w:name="_Toc479174508"/>
+      <w:bookmarkStart w:id="32" w:name="_Toc479173563"/>
+      <w:bookmarkStart w:id="33" w:name="_Toc479173607"/>
+      <w:bookmarkStart w:id="34" w:name="_Toc479173827"/>
+      <w:bookmarkStart w:id="35" w:name="_Toc479173985"/>
+      <w:bookmarkStart w:id="36" w:name="_Toc479174508"/>
       <w:r>
         <w:t>Liste de l’ensemble des</w:t>
       </w:r>
@@ -3584,11 +3562,11 @@
       <w:r>
         <w:t>BdD</w:t>
       </w:r>
+      <w:bookmarkEnd w:id="32"/>
       <w:bookmarkEnd w:id="33"/>
       <w:bookmarkEnd w:id="34"/>
       <w:bookmarkEnd w:id="35"/>
       <w:bookmarkEnd w:id="36"/>
-      <w:bookmarkEnd w:id="37"/>
       <w:proofErr w:type="spellEnd"/>
     </w:p>
     <w:p/>
@@ -3959,19 +3937,19 @@
           <w:numId w:val="1"/>
         </w:numPr>
       </w:pPr>
-      <w:bookmarkStart w:id="38" w:name="_Toc479173564"/>
-      <w:bookmarkStart w:id="39" w:name="_Toc479173608"/>
-      <w:bookmarkStart w:id="40" w:name="_Toc479173828"/>
-      <w:bookmarkStart w:id="41" w:name="_Toc479173986"/>
-      <w:bookmarkStart w:id="42" w:name="_Toc479174509"/>
+      <w:bookmarkStart w:id="37" w:name="_Toc479173564"/>
+      <w:bookmarkStart w:id="38" w:name="_Toc479173608"/>
+      <w:bookmarkStart w:id="39" w:name="_Toc479173828"/>
+      <w:bookmarkStart w:id="40" w:name="_Toc479173986"/>
+      <w:bookmarkStart w:id="41" w:name="_Toc479174509"/>
       <w:r>
         <w:t>Séquence :</w:t>
       </w:r>
+      <w:bookmarkEnd w:id="37"/>
       <w:bookmarkEnd w:id="38"/>
       <w:bookmarkEnd w:id="39"/>
       <w:bookmarkEnd w:id="40"/>
       <w:bookmarkEnd w:id="41"/>
-      <w:bookmarkEnd w:id="42"/>
       <w:r>
         <w:t xml:space="preserve"> </w:t>
       </w:r>
@@ -4571,11 +4549,11 @@
           <w:numId w:val="1"/>
         </w:numPr>
       </w:pPr>
-      <w:bookmarkStart w:id="43" w:name="_Toc479173565"/>
-      <w:bookmarkStart w:id="44" w:name="_Toc479173609"/>
-      <w:bookmarkStart w:id="45" w:name="_Toc479173829"/>
-      <w:bookmarkStart w:id="46" w:name="_Toc479173987"/>
-      <w:bookmarkStart w:id="47" w:name="_Toc479174510"/>
+      <w:bookmarkStart w:id="42" w:name="_Toc479173565"/>
+      <w:bookmarkStart w:id="43" w:name="_Toc479173609"/>
+      <w:bookmarkStart w:id="44" w:name="_Toc479173829"/>
+      <w:bookmarkStart w:id="45" w:name="_Toc479173987"/>
+      <w:bookmarkStart w:id="46" w:name="_Toc479174510"/>
       <w:r>
         <w:t xml:space="preserve">Liste </w:t>
       </w:r>
@@ -4595,11 +4573,11 @@
       <w:r>
         <w:t>BdD</w:t>
       </w:r>
+      <w:bookmarkEnd w:id="42"/>
       <w:bookmarkEnd w:id="43"/>
       <w:bookmarkEnd w:id="44"/>
       <w:bookmarkEnd w:id="45"/>
       <w:bookmarkEnd w:id="46"/>
-      <w:bookmarkEnd w:id="47"/>
       <w:proofErr w:type="spellEnd"/>
     </w:p>
     <w:p/>
@@ -4641,7 +4619,6 @@
                 <w:i/>
                 <w:iCs/>
               </w:rPr>
-              <w:lastRenderedPageBreak/>
               <w:t>Nom</w:t>
             </w:r>
           </w:p>
@@ -4694,6 +4671,7 @@
           <w:rFonts w:ascii="Arial" w:hAnsi="Arial" w:cs="Arial"/>
           <w:bCs/>
         </w:rPr>
+        <w:lastRenderedPageBreak/>
         <w:fldChar w:fldCharType="begin"/>
       </w:r>
       <w:r>
@@ -4889,32 +4867,38 @@
         <w:autoSpaceDN/>
         <w:spacing w:after="200" w:line="276" w:lineRule="auto"/>
       </w:pPr>
+      <w:bookmarkStart w:id="47" w:name="_Toc479173566"/>
+      <w:bookmarkStart w:id="48" w:name="_Toc479173610"/>
+      <w:bookmarkStart w:id="49" w:name="_Toc479173830"/>
+      <w:bookmarkStart w:id="50" w:name="_Toc479173988"/>
+      <w:bookmarkStart w:id="51" w:name="_Toc479174511"/>
       <w:r>
         <w:br w:type="page"/>
       </w:r>
+    </w:p>
+    <w:p>
+      <w:pPr>
+        <w:autoSpaceDE/>
+        <w:autoSpaceDN/>
+        <w:spacing w:after="200" w:line="276" w:lineRule="auto"/>
+      </w:pPr>
     </w:p>
     <w:p>
       <w:pPr>
         <w:pStyle w:val="Titre2"/>
         <w:numPr>
           <w:ilvl w:val="0"/>
-          <w:numId w:val="16"/>
+          <w:numId w:val="24"/>
         </w:numPr>
       </w:pPr>
-      <w:bookmarkStart w:id="48" w:name="_Toc479173566"/>
-      <w:bookmarkStart w:id="49" w:name="_Toc479173610"/>
-      <w:bookmarkStart w:id="50" w:name="_Toc479173830"/>
-      <w:bookmarkStart w:id="51" w:name="_Toc479173988"/>
-      <w:bookmarkStart w:id="52" w:name="_Toc479174511"/>
-      <w:r>
-        <w:lastRenderedPageBreak/>
+      <w:r>
         <w:t>Schémas</w:t>
       </w:r>
+      <w:bookmarkEnd w:id="47"/>
       <w:bookmarkEnd w:id="48"/>
       <w:bookmarkEnd w:id="49"/>
       <w:bookmarkEnd w:id="50"/>
       <w:bookmarkEnd w:id="51"/>
-      <w:bookmarkEnd w:id="52"/>
     </w:p>
     <w:p>
       <w:pPr>
@@ -4978,19 +4962,19 @@
           <w:numId w:val="16"/>
         </w:numPr>
       </w:pPr>
-      <w:bookmarkStart w:id="53" w:name="_Toc479173567"/>
-      <w:bookmarkStart w:id="54" w:name="_Toc479173611"/>
-      <w:bookmarkStart w:id="55" w:name="_Toc479173831"/>
-      <w:bookmarkStart w:id="56" w:name="_Toc479173989"/>
-      <w:bookmarkStart w:id="57" w:name="_Toc479174512"/>
+      <w:bookmarkStart w:id="52" w:name="_Toc479173567"/>
+      <w:bookmarkStart w:id="53" w:name="_Toc479173611"/>
+      <w:bookmarkStart w:id="54" w:name="_Toc479173831"/>
+      <w:bookmarkStart w:id="55" w:name="_Toc479173989"/>
+      <w:bookmarkStart w:id="56" w:name="_Toc479174512"/>
       <w:r>
         <w:t>Schéma :</w:t>
       </w:r>
+      <w:bookmarkEnd w:id="52"/>
       <w:bookmarkEnd w:id="53"/>
       <w:bookmarkEnd w:id="54"/>
       <w:bookmarkEnd w:id="55"/>
       <w:bookmarkEnd w:id="56"/>
-      <w:bookmarkEnd w:id="57"/>
       <w:r>
         <w:t xml:space="preserve"> </w:t>
       </w:r>
@@ -5012,19 +4996,19 @@
           <w:numId w:val="16"/>
         </w:numPr>
       </w:pPr>
-      <w:bookmarkStart w:id="58" w:name="_Toc479173568"/>
-      <w:bookmarkStart w:id="59" w:name="_Toc479173612"/>
-      <w:bookmarkStart w:id="60" w:name="_Toc479173832"/>
-      <w:bookmarkStart w:id="61" w:name="_Toc479173990"/>
-      <w:bookmarkStart w:id="62" w:name="_Toc479174513"/>
+      <w:bookmarkStart w:id="57" w:name="_Toc479173568"/>
+      <w:bookmarkStart w:id="58" w:name="_Toc479173612"/>
+      <w:bookmarkStart w:id="59" w:name="_Toc479173832"/>
+      <w:bookmarkStart w:id="60" w:name="_Toc479173990"/>
+      <w:bookmarkStart w:id="61" w:name="_Toc479174513"/>
       <w:r>
         <w:t>Diagramme du schéma</w:t>
       </w:r>
+      <w:bookmarkEnd w:id="57"/>
       <w:bookmarkEnd w:id="58"/>
       <w:bookmarkEnd w:id="59"/>
       <w:bookmarkEnd w:id="60"/>
       <w:bookmarkEnd w:id="61"/>
-      <w:bookmarkEnd w:id="62"/>
     </w:p>
     <w:p/>
     <w:tbl>
@@ -5105,19 +5089,19 @@
           <w:numId w:val="16"/>
         </w:numPr>
       </w:pPr>
-      <w:bookmarkStart w:id="63" w:name="_Toc479173569"/>
-      <w:bookmarkStart w:id="64" w:name="_Toc479173613"/>
-      <w:bookmarkStart w:id="65" w:name="_Toc479173833"/>
-      <w:bookmarkStart w:id="66" w:name="_Toc479173991"/>
-      <w:bookmarkStart w:id="67" w:name="_Toc479174514"/>
+      <w:bookmarkStart w:id="62" w:name="_Toc479173569"/>
+      <w:bookmarkStart w:id="63" w:name="_Toc479173613"/>
+      <w:bookmarkStart w:id="64" w:name="_Toc479173833"/>
+      <w:bookmarkStart w:id="65" w:name="_Toc479173991"/>
+      <w:bookmarkStart w:id="66" w:name="_Toc479174514"/>
       <w:r>
         <w:t>Les tables du schéma</w:t>
       </w:r>
+      <w:bookmarkEnd w:id="62"/>
       <w:bookmarkEnd w:id="63"/>
       <w:bookmarkEnd w:id="64"/>
       <w:bookmarkEnd w:id="65"/>
       <w:bookmarkEnd w:id="66"/>
-      <w:bookmarkEnd w:id="67"/>
     </w:p>
     <w:p/>
     <w:p>
@@ -5189,24 +5173,24 @@
           <w:numId w:val="16"/>
         </w:numPr>
       </w:pPr>
-      <w:bookmarkStart w:id="68" w:name="_Toc450142881"/>
-      <w:bookmarkStart w:id="69" w:name="_Toc479173570"/>
-      <w:bookmarkStart w:id="70" w:name="_Toc479173614"/>
-      <w:bookmarkStart w:id="71" w:name="_Toc479173834"/>
-      <w:bookmarkStart w:id="72" w:name="_Toc479173992"/>
-      <w:bookmarkStart w:id="73" w:name="_Toc479174515"/>
+      <w:bookmarkStart w:id="67" w:name="_Toc450142881"/>
+      <w:bookmarkStart w:id="68" w:name="_Toc479173570"/>
+      <w:bookmarkStart w:id="69" w:name="_Toc479173614"/>
+      <w:bookmarkStart w:id="70" w:name="_Toc479173834"/>
+      <w:bookmarkStart w:id="71" w:name="_Toc479173992"/>
+      <w:bookmarkStart w:id="72" w:name="_Toc479174515"/>
       <w:r>
         <w:t>Table</w:t>
       </w:r>
+      <w:bookmarkEnd w:id="67"/>
+      <w:r>
+        <w:t> :</w:t>
+      </w:r>
       <w:bookmarkEnd w:id="68"/>
-      <w:r>
-        <w:t> :</w:t>
-      </w:r>
       <w:bookmarkEnd w:id="69"/>
       <w:bookmarkEnd w:id="70"/>
       <w:bookmarkEnd w:id="71"/>
       <w:bookmarkEnd w:id="72"/>
-      <w:bookmarkEnd w:id="73"/>
       <w:r>
         <w:t xml:space="preserve"> </w:t>
       </w:r>
@@ -5231,12 +5215,12 @@
           <w:numId w:val="16"/>
         </w:numPr>
       </w:pPr>
-      <w:bookmarkStart w:id="74" w:name="_Toc450142882"/>
-      <w:bookmarkStart w:id="75" w:name="_Toc479173571"/>
-      <w:bookmarkStart w:id="76" w:name="_Toc479173615"/>
-      <w:bookmarkStart w:id="77" w:name="_Toc479173835"/>
-      <w:bookmarkStart w:id="78" w:name="_Toc479173993"/>
-      <w:bookmarkStart w:id="79" w:name="_Toc479174516"/>
+      <w:bookmarkStart w:id="73" w:name="_Toc450142882"/>
+      <w:bookmarkStart w:id="74" w:name="_Toc479173571"/>
+      <w:bookmarkStart w:id="75" w:name="_Toc479173615"/>
+      <w:bookmarkStart w:id="76" w:name="_Toc479173835"/>
+      <w:bookmarkStart w:id="77" w:name="_Toc479173993"/>
+      <w:bookmarkStart w:id="78" w:name="_Toc479174516"/>
       <w:r>
         <w:t>D</w:t>
       </w:r>
@@ -5246,12 +5230,12 @@
       <w:r>
         <w:t xml:space="preserve"> de la table</w:t>
       </w:r>
+      <w:bookmarkEnd w:id="73"/>
       <w:bookmarkEnd w:id="74"/>
       <w:bookmarkEnd w:id="75"/>
       <w:bookmarkEnd w:id="76"/>
       <w:bookmarkEnd w:id="77"/>
       <w:bookmarkEnd w:id="78"/>
-      <w:bookmarkEnd w:id="79"/>
     </w:p>
     <w:p/>
     <w:tbl>
@@ -5426,19 +5410,19 @@
           <w:numId w:val="16"/>
         </w:numPr>
       </w:pPr>
-      <w:bookmarkStart w:id="80" w:name="_Toc479173572"/>
-      <w:bookmarkStart w:id="81" w:name="_Toc479173616"/>
-      <w:bookmarkStart w:id="82" w:name="_Toc479173836"/>
-      <w:bookmarkStart w:id="83" w:name="_Toc479173994"/>
-      <w:bookmarkStart w:id="84" w:name="_Toc479174517"/>
+      <w:bookmarkStart w:id="79" w:name="_Toc479173572"/>
+      <w:bookmarkStart w:id="80" w:name="_Toc479173616"/>
+      <w:bookmarkStart w:id="81" w:name="_Toc479173836"/>
+      <w:bookmarkStart w:id="82" w:name="_Toc479173994"/>
+      <w:bookmarkStart w:id="83" w:name="_Toc479174517"/>
       <w:r>
         <w:t>La clé primaire de la table</w:t>
       </w:r>
+      <w:bookmarkEnd w:id="79"/>
       <w:bookmarkEnd w:id="80"/>
       <w:bookmarkEnd w:id="81"/>
       <w:bookmarkEnd w:id="82"/>
       <w:bookmarkEnd w:id="83"/>
-      <w:bookmarkEnd w:id="84"/>
     </w:p>
     <w:p/>
     <w:tbl>
@@ -5689,7 +5673,7 @@
         </w:tc>
       </w:tr>
     </w:tbl>
-    <w:bookmarkStart w:id="85" w:name="_Toc450142883"/>
+    <w:bookmarkStart w:id="84" w:name="_Toc450142883"/>
     <w:p>
       <w:pPr>
         <w:ind w:left="720" w:firstLine="720"/>
@@ -5712,19 +5696,19 @@
           <w:numId w:val="16"/>
         </w:numPr>
       </w:pPr>
-      <w:bookmarkStart w:id="86" w:name="_Toc479173573"/>
-      <w:bookmarkStart w:id="87" w:name="_Toc479173617"/>
-      <w:bookmarkStart w:id="88" w:name="_Toc479173837"/>
-      <w:bookmarkStart w:id="89" w:name="_Toc479173995"/>
-      <w:bookmarkStart w:id="90" w:name="_Toc479174518"/>
+      <w:bookmarkStart w:id="85" w:name="_Toc479173573"/>
+      <w:bookmarkStart w:id="86" w:name="_Toc479173617"/>
+      <w:bookmarkStart w:id="87" w:name="_Toc479173837"/>
+      <w:bookmarkStart w:id="88" w:name="_Toc479173995"/>
+      <w:bookmarkStart w:id="89" w:name="_Toc479174518"/>
       <w:r>
         <w:t>Les clés étrangères</w:t>
       </w:r>
+      <w:bookmarkEnd w:id="85"/>
       <w:bookmarkEnd w:id="86"/>
       <w:bookmarkEnd w:id="87"/>
       <w:bookmarkEnd w:id="88"/>
       <w:bookmarkEnd w:id="89"/>
-      <w:bookmarkEnd w:id="90"/>
     </w:p>
     <w:p>
       <w:pPr>
@@ -5977,23 +5961,23 @@
           <w:numId w:val="16"/>
         </w:numPr>
       </w:pPr>
-      <w:bookmarkStart w:id="91" w:name="_Toc479173574"/>
-      <w:bookmarkStart w:id="92" w:name="_Toc479173618"/>
-      <w:bookmarkStart w:id="93" w:name="_Toc479173838"/>
-      <w:bookmarkStart w:id="94" w:name="_Toc479173996"/>
-      <w:bookmarkStart w:id="95" w:name="_Toc479174519"/>
+      <w:bookmarkStart w:id="90" w:name="_Toc479173574"/>
+      <w:bookmarkStart w:id="91" w:name="_Toc479173618"/>
+      <w:bookmarkStart w:id="92" w:name="_Toc479173838"/>
+      <w:bookmarkStart w:id="93" w:name="_Toc479173996"/>
+      <w:bookmarkStart w:id="94" w:name="_Toc479174519"/>
       <w:r>
         <w:t>Liste des colonnes</w:t>
       </w:r>
-      <w:bookmarkEnd w:id="85"/>
+      <w:bookmarkEnd w:id="84"/>
       <w:r>
         <w:t xml:space="preserve"> de la table</w:t>
       </w:r>
+      <w:bookmarkEnd w:id="90"/>
       <w:bookmarkEnd w:id="91"/>
       <w:bookmarkEnd w:id="92"/>
       <w:bookmarkEnd w:id="93"/>
       <w:bookmarkEnd w:id="94"/>
-      <w:bookmarkEnd w:id="95"/>
     </w:p>
     <w:p/>
     <w:tbl>
@@ -6437,19 +6421,19 @@
           <w:numId w:val="16"/>
         </w:numPr>
       </w:pPr>
-      <w:bookmarkStart w:id="96" w:name="_Toc479173575"/>
-      <w:bookmarkStart w:id="97" w:name="_Toc479173619"/>
-      <w:bookmarkStart w:id="98" w:name="_Toc479173839"/>
-      <w:bookmarkStart w:id="99" w:name="_Toc479173997"/>
-      <w:bookmarkStart w:id="100" w:name="_Toc479174520"/>
+      <w:bookmarkStart w:id="95" w:name="_Toc479173575"/>
+      <w:bookmarkStart w:id="96" w:name="_Toc479173619"/>
+      <w:bookmarkStart w:id="97" w:name="_Toc479173839"/>
+      <w:bookmarkStart w:id="98" w:name="_Toc479173997"/>
+      <w:bookmarkStart w:id="99" w:name="_Toc479174520"/>
       <w:r>
         <w:t>Liste des index de la table</w:t>
       </w:r>
+      <w:bookmarkEnd w:id="95"/>
       <w:bookmarkEnd w:id="96"/>
       <w:bookmarkEnd w:id="97"/>
       <w:bookmarkEnd w:id="98"/>
       <w:bookmarkEnd w:id="99"/>
-      <w:bookmarkEnd w:id="100"/>
     </w:p>
     <w:p/>
     <w:p>
@@ -6713,7 +6697,16 @@
                 <w:rFonts w:ascii="Arial" w:hAnsi="Arial" w:cs="Arial"/>
                 <w:bCs/>
               </w:rPr>
-              <w:instrText>index.techID</w:instrText>
+              <w:instrText>index.techI</w:instrText>
+            </w:r>
+            <w:bookmarkStart w:id="100" w:name="_GoBack"/>
+            <w:bookmarkEnd w:id="100"/>
+            <w:r>
+              <w:rPr>
+                <w:rFonts w:ascii="Arial" w:hAnsi="Arial" w:cs="Arial"/>
+                <w:bCs/>
+              </w:rPr>
+              <w:instrText>D</w:instrText>
             </w:r>
             <w:r>
               <w:rPr>
@@ -6746,6 +6739,7 @@
                 <w:rFonts w:ascii="Arial" w:hAnsi="Arial" w:cs="Arial"/>
                 <w:bCs/>
               </w:rPr>
+              <w:lastRenderedPageBreak/>
               <w:t>Commentaires</w:t>
             </w:r>
           </w:p>
@@ -6810,7 +6804,6 @@
                 <w:rFonts w:ascii="Arial" w:hAnsi="Arial" w:cs="Arial"/>
                 <w:bCs/>
               </w:rPr>
-              <w:lastRenderedPageBreak/>
               <w:t>Cardinalité</w:t>
             </w:r>
           </w:p>
@@ -10505,27 +10498,14 @@
     <w:r>
       <w:tab/>
     </w:r>
-    <w:r>
-      <w:fldChar w:fldCharType="begin"/>
-    </w:r>
-    <w:r>
-      <w:instrText xml:space="preserve"> DATE   \* MERGEFORMAT </w:instrText>
-    </w:r>
-    <w:r>
-      <w:fldChar w:fldCharType="separate"/>
-    </w:r>
-    <w:r>
-      <w:rPr>
-        <w:noProof/>
-      </w:rPr>
-      <w:t>06/04/2017</w:t>
-    </w:r>
-    <w:r>
-      <w:rPr>
-        <w:noProof/>
-      </w:rPr>
-      <w:fldChar w:fldCharType="end"/>
-    </w:r>
+    <w:fldSimple w:instr=" DATE   \* MERGEFORMAT ">
+      <w:r>
+        <w:rPr>
+          <w:noProof/>
+        </w:rPr>
+        <w:t>26/04/2017</w:t>
+      </w:r>
+    </w:fldSimple>
     <w:r>
       <w:tab/>
       <w:t xml:space="preserve">Page </w:t>
@@ -10610,7 +10590,7 @@
   <w:abstractNum w:abstractNumId="0" w15:restartNumberingAfterBreak="0">
     <w:nsid w:val="00000001"/>
     <w:multiLevelType w:val="multilevel"/>
-    <w:tmpl w:val="00000001"/>
+    <w:tmpl w:val="4AE8FE40"/>
     <w:lvl w:ilvl="0">
       <w:start w:val="1"/>
       <w:numFmt w:val="decimal"/>
@@ -10634,7 +10614,7 @@
         <w:ind w:left="1286" w:hanging="283"/>
       </w:pPr>
       <w:rPr>
-        <w:rFonts w:cs="Times New Roman"/>
+        <w:rFonts w:cs="Times New Roman" w:hint="default"/>
       </w:rPr>
     </w:lvl>
     <w:lvl w:ilvl="2">
@@ -10647,7 +10627,7 @@
         <w:ind w:left="1569" w:hanging="283"/>
       </w:pPr>
       <w:rPr>
-        <w:rFonts w:cs="Times New Roman"/>
+        <w:rFonts w:cs="Times New Roman" w:hint="default"/>
       </w:rPr>
     </w:lvl>
     <w:lvl w:ilvl="3">
@@ -10660,7 +10640,7 @@
         <w:ind w:left="1852" w:hanging="283"/>
       </w:pPr>
       <w:rPr>
-        <w:rFonts w:cs="Times New Roman"/>
+        <w:rFonts w:cs="Times New Roman" w:hint="default"/>
       </w:rPr>
     </w:lvl>
     <w:lvl w:ilvl="4">
@@ -10673,7 +10653,7 @@
         <w:ind w:left="2135" w:hanging="283"/>
       </w:pPr>
       <w:rPr>
-        <w:rFonts w:cs="Times New Roman"/>
+        <w:rFonts w:cs="Times New Roman" w:hint="default"/>
       </w:rPr>
     </w:lvl>
     <w:lvl w:ilvl="5">
@@ -10686,7 +10666,7 @@
         <w:ind w:left="2418" w:hanging="283"/>
       </w:pPr>
       <w:rPr>
-        <w:rFonts w:cs="Times New Roman"/>
+        <w:rFonts w:cs="Times New Roman" w:hint="default"/>
       </w:rPr>
     </w:lvl>
     <w:lvl w:ilvl="6">
@@ -10699,7 +10679,7 @@
         <w:ind w:left="2701" w:hanging="283"/>
       </w:pPr>
       <w:rPr>
-        <w:rFonts w:cs="Times New Roman"/>
+        <w:rFonts w:cs="Times New Roman" w:hint="default"/>
       </w:rPr>
     </w:lvl>
     <w:lvl w:ilvl="7">
@@ -10712,7 +10692,7 @@
         <w:ind w:left="2984" w:hanging="283"/>
       </w:pPr>
       <w:rPr>
-        <w:rFonts w:cs="Times New Roman"/>
+        <w:rFonts w:cs="Times New Roman" w:hint="default"/>
       </w:rPr>
     </w:lvl>
     <w:lvl w:ilvl="8">
@@ -10725,11 +10705,97 @@
         <w:ind w:left="3267" w:hanging="283"/>
       </w:pPr>
       <w:rPr>
-        <w:rFonts w:cs="Times New Roman"/>
+        <w:rFonts w:cs="Times New Roman" w:hint="default"/>
       </w:rPr>
     </w:lvl>
   </w:abstractNum>
   <w:abstractNum w:abstractNumId="1" w15:restartNumberingAfterBreak="0">
+    <w:nsid w:val="05F36894"/>
+    <w:multiLevelType w:val="hybridMultilevel"/>
+    <w:tmpl w:val="663A4926"/>
+    <w:lvl w:ilvl="0" w:tplc="040C000F">
+      <w:start w:val="1"/>
+      <w:numFmt w:val="decimal"/>
+      <w:lvlText w:val="%1."/>
+      <w:lvlJc w:val="left"/>
+      <w:pPr>
+        <w:ind w:left="720" w:hanging="360"/>
+      </w:pPr>
+    </w:lvl>
+    <w:lvl w:ilvl="1" w:tplc="040C0019">
+      <w:start w:val="1"/>
+      <w:numFmt w:val="lowerLetter"/>
+      <w:lvlText w:val="%2."/>
+      <w:lvlJc w:val="left"/>
+      <w:pPr>
+        <w:ind w:left="1440" w:hanging="360"/>
+      </w:pPr>
+    </w:lvl>
+    <w:lvl w:ilvl="2" w:tplc="040C001B" w:tentative="1">
+      <w:start w:val="1"/>
+      <w:numFmt w:val="lowerRoman"/>
+      <w:lvlText w:val="%3."/>
+      <w:lvlJc w:val="right"/>
+      <w:pPr>
+        <w:ind w:left="2160" w:hanging="180"/>
+      </w:pPr>
+    </w:lvl>
+    <w:lvl w:ilvl="3" w:tplc="040C000F" w:tentative="1">
+      <w:start w:val="1"/>
+      <w:numFmt w:val="decimal"/>
+      <w:lvlText w:val="%4."/>
+      <w:lvlJc w:val="left"/>
+      <w:pPr>
+        <w:ind w:left="2880" w:hanging="360"/>
+      </w:pPr>
+    </w:lvl>
+    <w:lvl w:ilvl="4" w:tplc="040C0019" w:tentative="1">
+      <w:start w:val="1"/>
+      <w:numFmt w:val="lowerLetter"/>
+      <w:lvlText w:val="%5."/>
+      <w:lvlJc w:val="left"/>
+      <w:pPr>
+        <w:ind w:left="3600" w:hanging="360"/>
+      </w:pPr>
+    </w:lvl>
+    <w:lvl w:ilvl="5" w:tplc="040C001B" w:tentative="1">
+      <w:start w:val="1"/>
+      <w:numFmt w:val="lowerRoman"/>
+      <w:lvlText w:val="%6."/>
+      <w:lvlJc w:val="right"/>
+      <w:pPr>
+        <w:ind w:left="4320" w:hanging="180"/>
+      </w:pPr>
+    </w:lvl>
+    <w:lvl w:ilvl="6" w:tplc="040C000F" w:tentative="1">
+      <w:start w:val="1"/>
+      <w:numFmt w:val="decimal"/>
+      <w:lvlText w:val="%7."/>
+      <w:lvlJc w:val="left"/>
+      <w:pPr>
+        <w:ind w:left="5040" w:hanging="360"/>
+      </w:pPr>
+    </w:lvl>
+    <w:lvl w:ilvl="7" w:tplc="040C0019" w:tentative="1">
+      <w:start w:val="1"/>
+      <w:numFmt w:val="lowerLetter"/>
+      <w:lvlText w:val="%8."/>
+      <w:lvlJc w:val="left"/>
+      <w:pPr>
+        <w:ind w:left="5760" w:hanging="360"/>
+      </w:pPr>
+    </w:lvl>
+    <w:lvl w:ilvl="8" w:tplc="040C001B" w:tentative="1">
+      <w:start w:val="1"/>
+      <w:numFmt w:val="lowerRoman"/>
+      <w:lvlText w:val="%9."/>
+      <w:lvlJc w:val="right"/>
+      <w:pPr>
+        <w:ind w:left="6480" w:hanging="180"/>
+      </w:pPr>
+    </w:lvl>
+  </w:abstractNum>
+  <w:abstractNum w:abstractNumId="2" w15:restartNumberingAfterBreak="0">
     <w:nsid w:val="0BFF7845"/>
     <w:multiLevelType w:val="multilevel"/>
     <w:tmpl w:val="00000001"/>
@@ -10851,7 +10917,7 @@
       </w:rPr>
     </w:lvl>
   </w:abstractNum>
-  <w:abstractNum w:abstractNumId="2" w15:restartNumberingAfterBreak="0">
+  <w:abstractNum w:abstractNumId="3" w15:restartNumberingAfterBreak="0">
     <w:nsid w:val="0F7B2739"/>
     <w:multiLevelType w:val="multilevel"/>
     <w:tmpl w:val="00000001"/>
@@ -10973,7 +11039,7 @@
       </w:rPr>
     </w:lvl>
   </w:abstractNum>
-  <w:abstractNum w:abstractNumId="3" w15:restartNumberingAfterBreak="0">
+  <w:abstractNum w:abstractNumId="4" w15:restartNumberingAfterBreak="0">
     <w:nsid w:val="11A651D7"/>
     <w:multiLevelType w:val="multilevel"/>
     <w:tmpl w:val="00000001"/>
@@ -11095,7 +11161,7 @@
       </w:rPr>
     </w:lvl>
   </w:abstractNum>
-  <w:abstractNum w:abstractNumId="4" w15:restartNumberingAfterBreak="0">
+  <w:abstractNum w:abstractNumId="5" w15:restartNumberingAfterBreak="0">
     <w:nsid w:val="12173827"/>
     <w:multiLevelType w:val="multilevel"/>
     <w:tmpl w:val="00000001"/>
@@ -11217,7 +11283,93 @@
       </w:rPr>
     </w:lvl>
   </w:abstractNum>
-  <w:abstractNum w:abstractNumId="5" w15:restartNumberingAfterBreak="0">
+  <w:abstractNum w:abstractNumId="6" w15:restartNumberingAfterBreak="0">
+    <w:nsid w:val="121E46BB"/>
+    <w:multiLevelType w:val="hybridMultilevel"/>
+    <w:tmpl w:val="50F892F6"/>
+    <w:lvl w:ilvl="0" w:tplc="040C000F">
+      <w:start w:val="1"/>
+      <w:numFmt w:val="decimal"/>
+      <w:lvlText w:val="%1."/>
+      <w:lvlJc w:val="left"/>
+      <w:pPr>
+        <w:ind w:left="1723" w:hanging="360"/>
+      </w:pPr>
+    </w:lvl>
+    <w:lvl w:ilvl="1" w:tplc="040C0019" w:tentative="1">
+      <w:start w:val="1"/>
+      <w:numFmt w:val="lowerLetter"/>
+      <w:lvlText w:val="%2."/>
+      <w:lvlJc w:val="left"/>
+      <w:pPr>
+        <w:ind w:left="2443" w:hanging="360"/>
+      </w:pPr>
+    </w:lvl>
+    <w:lvl w:ilvl="2" w:tplc="040C001B" w:tentative="1">
+      <w:start w:val="1"/>
+      <w:numFmt w:val="lowerRoman"/>
+      <w:lvlText w:val="%3."/>
+      <w:lvlJc w:val="right"/>
+      <w:pPr>
+        <w:ind w:left="3163" w:hanging="180"/>
+      </w:pPr>
+    </w:lvl>
+    <w:lvl w:ilvl="3" w:tplc="040C000F" w:tentative="1">
+      <w:start w:val="1"/>
+      <w:numFmt w:val="decimal"/>
+      <w:lvlText w:val="%4."/>
+      <w:lvlJc w:val="left"/>
+      <w:pPr>
+        <w:ind w:left="3883" w:hanging="360"/>
+      </w:pPr>
+    </w:lvl>
+    <w:lvl w:ilvl="4" w:tplc="040C0019" w:tentative="1">
+      <w:start w:val="1"/>
+      <w:numFmt w:val="lowerLetter"/>
+      <w:lvlText w:val="%5."/>
+      <w:lvlJc w:val="left"/>
+      <w:pPr>
+        <w:ind w:left="4603" w:hanging="360"/>
+      </w:pPr>
+    </w:lvl>
+    <w:lvl w:ilvl="5" w:tplc="040C001B" w:tentative="1">
+      <w:start w:val="1"/>
+      <w:numFmt w:val="lowerRoman"/>
+      <w:lvlText w:val="%6."/>
+      <w:lvlJc w:val="right"/>
+      <w:pPr>
+        <w:ind w:left="5323" w:hanging="180"/>
+      </w:pPr>
+    </w:lvl>
+    <w:lvl w:ilvl="6" w:tplc="040C000F" w:tentative="1">
+      <w:start w:val="1"/>
+      <w:numFmt w:val="decimal"/>
+      <w:lvlText w:val="%7."/>
+      <w:lvlJc w:val="left"/>
+      <w:pPr>
+        <w:ind w:left="6043" w:hanging="360"/>
+      </w:pPr>
+    </w:lvl>
+    <w:lvl w:ilvl="7" w:tplc="040C0019" w:tentative="1">
+      <w:start w:val="1"/>
+      <w:numFmt w:val="lowerLetter"/>
+      <w:lvlText w:val="%8."/>
+      <w:lvlJc w:val="left"/>
+      <w:pPr>
+        <w:ind w:left="6763" w:hanging="360"/>
+      </w:pPr>
+    </w:lvl>
+    <w:lvl w:ilvl="8" w:tplc="040C001B" w:tentative="1">
+      <w:start w:val="1"/>
+      <w:numFmt w:val="lowerRoman"/>
+      <w:lvlText w:val="%9."/>
+      <w:lvlJc w:val="right"/>
+      <w:pPr>
+        <w:ind w:left="7483" w:hanging="180"/>
+      </w:pPr>
+    </w:lvl>
+  </w:abstractNum>
+  <w:abstractNum w:abstractNumId="7" w15:restartNumberingAfterBreak="0">
     <w:nsid w:val="170F40B5"/>
     <w:multiLevelType w:val="multilevel"/>
     <w:tmpl w:val="00000001"/>
@@ -11339,7 +11491,7 @@
       </w:rPr>
     </w:lvl>
   </w:abstractNum>
-  <w:abstractNum w:abstractNumId="6" w15:restartNumberingAfterBreak="0">
+  <w:abstractNum w:abstractNumId="8" w15:restartNumberingAfterBreak="0">
     <w:nsid w:val="17C33B9D"/>
     <w:multiLevelType w:val="multilevel"/>
     <w:tmpl w:val="00000001"/>
@@ -11461,7 +11613,7 @@
       </w:rPr>
     </w:lvl>
   </w:abstractNum>
-  <w:abstractNum w:abstractNumId="7" w15:restartNumberingAfterBreak="0">
+  <w:abstractNum w:abstractNumId="9" w15:restartNumberingAfterBreak="0">
     <w:nsid w:val="1DBE2B33"/>
     <w:multiLevelType w:val="multilevel"/>
     <w:tmpl w:val="00000001"/>
@@ -11583,7 +11735,7 @@
       </w:rPr>
     </w:lvl>
   </w:abstractNum>
-  <w:abstractNum w:abstractNumId="8" w15:restartNumberingAfterBreak="0">
+  <w:abstractNum w:abstractNumId="10" w15:restartNumberingAfterBreak="0">
     <w:nsid w:val="1DC12D6A"/>
     <w:multiLevelType w:val="multilevel"/>
     <w:tmpl w:val="00000001"/>
@@ -11705,7 +11857,7 @@
       </w:rPr>
     </w:lvl>
   </w:abstractNum>
-  <w:abstractNum w:abstractNumId="9" w15:restartNumberingAfterBreak="0">
+  <w:abstractNum w:abstractNumId="11" w15:restartNumberingAfterBreak="0">
     <w:nsid w:val="33DA696B"/>
     <w:multiLevelType w:val="multilevel"/>
     <w:tmpl w:val="00000001"/>
@@ -11827,7 +11979,7 @@
       </w:rPr>
     </w:lvl>
   </w:abstractNum>
-  <w:abstractNum w:abstractNumId="10" w15:restartNumberingAfterBreak="0">
+  <w:abstractNum w:abstractNumId="12" w15:restartNumberingAfterBreak="0">
     <w:nsid w:val="35EA0E11"/>
     <w:multiLevelType w:val="multilevel"/>
     <w:tmpl w:val="00000001"/>
@@ -11949,7 +12101,7 @@
       </w:rPr>
     </w:lvl>
   </w:abstractNum>
-  <w:abstractNum w:abstractNumId="11" w15:restartNumberingAfterBreak="0">
+  <w:abstractNum w:abstractNumId="13" w15:restartNumberingAfterBreak="0">
     <w:nsid w:val="371D13B6"/>
     <w:multiLevelType w:val="multilevel"/>
     <w:tmpl w:val="00000001"/>
@@ -12071,7 +12223,93 @@
       </w:rPr>
     </w:lvl>
   </w:abstractNum>
-  <w:abstractNum w:abstractNumId="12" w15:restartNumberingAfterBreak="0">
+  <w:abstractNum w:abstractNumId="14" w15:restartNumberingAfterBreak="0">
+    <w:nsid w:val="39A81CC8"/>
+    <w:multiLevelType w:val="hybridMultilevel"/>
+    <w:tmpl w:val="AE8A6EAC"/>
+    <w:lvl w:ilvl="0" w:tplc="040C000F">
+      <w:start w:val="1"/>
+      <w:numFmt w:val="decimal"/>
+      <w:lvlText w:val="%1."/>
+      <w:lvlJc w:val="left"/>
+      <w:pPr>
+        <w:ind w:left="720" w:hanging="360"/>
+      </w:pPr>
+    </w:lvl>
+    <w:lvl w:ilvl="1" w:tplc="040C0019" w:tentative="1">
+      <w:start w:val="1"/>
+      <w:numFmt w:val="lowerLetter"/>
+      <w:lvlText w:val="%2."/>
+      <w:lvlJc w:val="left"/>
+      <w:pPr>
+        <w:ind w:left="1440" w:hanging="360"/>
+      </w:pPr>
+    </w:lvl>
+    <w:lvl w:ilvl="2" w:tplc="040C001B" w:tentative="1">
+      <w:start w:val="1"/>
+      <w:numFmt w:val="lowerRoman"/>
+      <w:lvlText w:val="%3."/>
+      <w:lvlJc w:val="right"/>
+      <w:pPr>
+        <w:ind w:left="2160" w:hanging="180"/>
+      </w:pPr>
+    </w:lvl>
+    <w:lvl w:ilvl="3" w:tplc="040C000F" w:tentative="1">
+      <w:start w:val="1"/>
+      <w:numFmt w:val="decimal"/>
+      <w:lvlText w:val="%4."/>
+      <w:lvlJc w:val="left"/>
+      <w:pPr>
+        <w:ind w:left="2880" w:hanging="360"/>
+      </w:pPr>
+    </w:lvl>
+    <w:lvl w:ilvl="4" w:tplc="040C0019" w:tentative="1">
+      <w:start w:val="1"/>
+      <w:numFmt w:val="lowerLetter"/>
+      <w:lvlText w:val="%5."/>
+      <w:lvlJc w:val="left"/>
+      <w:pPr>
+        <w:ind w:left="3600" w:hanging="360"/>
+      </w:pPr>
+    </w:lvl>
+    <w:lvl w:ilvl="5" w:tplc="040C001B" w:tentative="1">
+      <w:start w:val="1"/>
+      <w:numFmt w:val="lowerRoman"/>
+      <w:lvlText w:val="%6."/>
+      <w:lvlJc w:val="right"/>
+      <w:pPr>
+        <w:ind w:left="4320" w:hanging="180"/>
+      </w:pPr>
+    </w:lvl>
+    <w:lvl w:ilvl="6" w:tplc="040C000F" w:tentative="1">
+      <w:start w:val="1"/>
+      <w:numFmt w:val="decimal"/>
+      <w:lvlText w:val="%7."/>
+      <w:lvlJc w:val="left"/>
+      <w:pPr>
+        <w:ind w:left="5040" w:hanging="360"/>
+      </w:pPr>
+    </w:lvl>
+    <w:lvl w:ilvl="7" w:tplc="040C0019" w:tentative="1">
+      <w:start w:val="1"/>
+      <w:numFmt w:val="lowerLetter"/>
+      <w:lvlText w:val="%8."/>
+      <w:lvlJc w:val="left"/>
+      <w:pPr>
+        <w:ind w:left="5760" w:hanging="360"/>
+      </w:pPr>
+    </w:lvl>
+    <w:lvl w:ilvl="8" w:tplc="040C001B" w:tentative="1">
+      <w:start w:val="1"/>
+      <w:numFmt w:val="lowerRoman"/>
+      <w:lvlText w:val="%9."/>
+      <w:lvlJc w:val="right"/>
+      <w:pPr>
+        <w:ind w:left="6480" w:hanging="180"/>
+      </w:pPr>
+    </w:lvl>
+  </w:abstractNum>
+  <w:abstractNum w:abstractNumId="15" w15:restartNumberingAfterBreak="0">
     <w:nsid w:val="4A0F6395"/>
     <w:multiLevelType w:val="multilevel"/>
     <w:tmpl w:val="00000001"/>
@@ -12193,7 +12431,7 @@
       </w:rPr>
     </w:lvl>
   </w:abstractNum>
-  <w:abstractNum w:abstractNumId="13" w15:restartNumberingAfterBreak="0">
+  <w:abstractNum w:abstractNumId="16" w15:restartNumberingAfterBreak="0">
     <w:nsid w:val="54371974"/>
     <w:multiLevelType w:val="multilevel"/>
     <w:tmpl w:val="00000001"/>
@@ -12315,7 +12553,7 @@
       </w:rPr>
     </w:lvl>
   </w:abstractNum>
-  <w:abstractNum w:abstractNumId="14" w15:restartNumberingAfterBreak="0">
+  <w:abstractNum w:abstractNumId="17" w15:restartNumberingAfterBreak="0">
     <w:nsid w:val="54AA32C0"/>
     <w:multiLevelType w:val="multilevel"/>
     <w:tmpl w:val="00000001"/>
@@ -12437,7 +12675,7 @@
       </w:rPr>
     </w:lvl>
   </w:abstractNum>
-  <w:abstractNum w:abstractNumId="15" w15:restartNumberingAfterBreak="0">
+  <w:abstractNum w:abstractNumId="18" w15:restartNumberingAfterBreak="0">
     <w:nsid w:val="57EB0CCD"/>
     <w:multiLevelType w:val="multilevel"/>
     <w:tmpl w:val="00000001"/>
@@ -12559,7 +12797,7 @@
       </w:rPr>
     </w:lvl>
   </w:abstractNum>
-  <w:abstractNum w:abstractNumId="16" w15:restartNumberingAfterBreak="0">
+  <w:abstractNum w:abstractNumId="19" w15:restartNumberingAfterBreak="0">
     <w:nsid w:val="589E0149"/>
     <w:multiLevelType w:val="multilevel"/>
     <w:tmpl w:val="00000001"/>
@@ -12681,7 +12919,93 @@
       </w:rPr>
     </w:lvl>
   </w:abstractNum>
-  <w:abstractNum w:abstractNumId="17" w15:restartNumberingAfterBreak="0">
+  <w:abstractNum w:abstractNumId="20" w15:restartNumberingAfterBreak="0">
+    <w:nsid w:val="608E7D53"/>
+    <w:multiLevelType w:val="hybridMultilevel"/>
+    <w:tmpl w:val="7A1E4BFA"/>
+    <w:lvl w:ilvl="0" w:tplc="040C000F">
+      <w:start w:val="1"/>
+      <w:numFmt w:val="decimal"/>
+      <w:lvlText w:val="%1."/>
+      <w:lvlJc w:val="left"/>
+      <w:pPr>
+        <w:ind w:left="1080" w:hanging="360"/>
+      </w:pPr>
+    </w:lvl>
+    <w:lvl w:ilvl="1" w:tplc="040C0019" w:tentative="1">
+      <w:start w:val="1"/>
+      <w:numFmt w:val="lowerLetter"/>
+      <w:lvlText w:val="%2."/>
+      <w:lvlJc w:val="left"/>
+      <w:pPr>
+        <w:ind w:left="1800" w:hanging="360"/>
+      </w:pPr>
+    </w:lvl>
+    <w:lvl w:ilvl="2" w:tplc="040C001B" w:tentative="1">
+      <w:start w:val="1"/>
+      <w:numFmt w:val="lowerRoman"/>
+      <w:lvlText w:val="%3."/>
+      <w:lvlJc w:val="right"/>
+      <w:pPr>
+        <w:ind w:left="2520" w:hanging="180"/>
+      </w:pPr>
+    </w:lvl>
+    <w:lvl w:ilvl="3" w:tplc="040C000F" w:tentative="1">
+      <w:start w:val="1"/>
+      <w:numFmt w:val="decimal"/>
+      <w:lvlText w:val="%4."/>
+      <w:lvlJc w:val="left"/>
+      <w:pPr>
+        <w:ind w:left="3240" w:hanging="360"/>
+      </w:pPr>
+    </w:lvl>
+    <w:lvl w:ilvl="4" w:tplc="040C0019" w:tentative="1">
+      <w:start w:val="1"/>
+      <w:numFmt w:val="lowerLetter"/>
+      <w:lvlText w:val="%5."/>
+      <w:lvlJc w:val="left"/>
+      <w:pPr>
+        <w:ind w:left="3960" w:hanging="360"/>
+      </w:pPr>
+    </w:lvl>
+    <w:lvl w:ilvl="5" w:tplc="040C001B" w:tentative="1">
+      <w:start w:val="1"/>
+      <w:numFmt w:val="lowerRoman"/>
+      <w:lvlText w:val="%6."/>
+      <w:lvlJc w:val="right"/>
+      <w:pPr>
+        <w:ind w:left="4680" w:hanging="180"/>
+      </w:pPr>
+    </w:lvl>
+    <w:lvl w:ilvl="6" w:tplc="040C000F" w:tentative="1">
+      <w:start w:val="1"/>
+      <w:numFmt w:val="decimal"/>
+      <w:lvlText w:val="%7."/>
+      <w:lvlJc w:val="left"/>
+      <w:pPr>
+        <w:ind w:left="5400" w:hanging="360"/>
+      </w:pPr>
+    </w:lvl>
+    <w:lvl w:ilvl="7" w:tplc="040C0019" w:tentative="1">
+      <w:start w:val="1"/>
+      <w:numFmt w:val="lowerLetter"/>
+      <w:lvlText w:val="%8."/>
+      <w:lvlJc w:val="left"/>
+      <w:pPr>
+        <w:ind w:left="6120" w:hanging="360"/>
+      </w:pPr>
+    </w:lvl>
+    <w:lvl w:ilvl="8" w:tplc="040C001B" w:tentative="1">
+      <w:start w:val="1"/>
+      <w:numFmt w:val="lowerRoman"/>
+      <w:lvlText w:val="%9."/>
+      <w:lvlJc w:val="right"/>
+      <w:pPr>
+        <w:ind w:left="6840" w:hanging="180"/>
+      </w:pPr>
+    </w:lvl>
+  </w:abstractNum>
+  <w:abstractNum w:abstractNumId="21" w15:restartNumberingAfterBreak="0">
     <w:nsid w:val="6E3A6467"/>
     <w:multiLevelType w:val="multilevel"/>
     <w:tmpl w:val="00000001"/>
@@ -12803,7 +13127,7 @@
       </w:rPr>
     </w:lvl>
   </w:abstractNum>
-  <w:abstractNum w:abstractNumId="18" w15:restartNumberingAfterBreak="0">
+  <w:abstractNum w:abstractNumId="22" w15:restartNumberingAfterBreak="0">
     <w:nsid w:val="715B059F"/>
     <w:multiLevelType w:val="multilevel"/>
     <w:tmpl w:val="00000001"/>
@@ -12923,64 +13247,165 @@
       <w:rPr>
         <w:rFonts w:cs="Times New Roman"/>
       </w:rPr>
+    </w:lvl>
+  </w:abstractNum>
+  <w:abstractNum w:abstractNumId="23" w15:restartNumberingAfterBreak="0">
+    <w:nsid w:val="7881411B"/>
+    <w:multiLevelType w:val="hybridMultilevel"/>
+    <w:tmpl w:val="D586FD82"/>
+    <w:lvl w:ilvl="0" w:tplc="040C000F">
+      <w:start w:val="1"/>
+      <w:numFmt w:val="decimal"/>
+      <w:lvlText w:val="%1."/>
+      <w:lvlJc w:val="left"/>
+      <w:pPr>
+        <w:ind w:left="720" w:hanging="360"/>
+      </w:pPr>
+    </w:lvl>
+    <w:lvl w:ilvl="1" w:tplc="040C0019" w:tentative="1">
+      <w:start w:val="1"/>
+      <w:numFmt w:val="lowerLetter"/>
+      <w:lvlText w:val="%2."/>
+      <w:lvlJc w:val="left"/>
+      <w:pPr>
+        <w:ind w:left="1440" w:hanging="360"/>
+      </w:pPr>
+    </w:lvl>
+    <w:lvl w:ilvl="2" w:tplc="040C001B" w:tentative="1">
+      <w:start w:val="1"/>
+      <w:numFmt w:val="lowerRoman"/>
+      <w:lvlText w:val="%3."/>
+      <w:lvlJc w:val="right"/>
+      <w:pPr>
+        <w:ind w:left="2160" w:hanging="180"/>
+      </w:pPr>
+    </w:lvl>
+    <w:lvl w:ilvl="3" w:tplc="040C000F" w:tentative="1">
+      <w:start w:val="1"/>
+      <w:numFmt w:val="decimal"/>
+      <w:lvlText w:val="%4."/>
+      <w:lvlJc w:val="left"/>
+      <w:pPr>
+        <w:ind w:left="2880" w:hanging="360"/>
+      </w:pPr>
+    </w:lvl>
+    <w:lvl w:ilvl="4" w:tplc="040C0019" w:tentative="1">
+      <w:start w:val="1"/>
+      <w:numFmt w:val="lowerLetter"/>
+      <w:lvlText w:val="%5."/>
+      <w:lvlJc w:val="left"/>
+      <w:pPr>
+        <w:ind w:left="3600" w:hanging="360"/>
+      </w:pPr>
+    </w:lvl>
+    <w:lvl w:ilvl="5" w:tplc="040C001B" w:tentative="1">
+      <w:start w:val="1"/>
+      <w:numFmt w:val="lowerRoman"/>
+      <w:lvlText w:val="%6."/>
+      <w:lvlJc w:val="right"/>
+      <w:pPr>
+        <w:ind w:left="4320" w:hanging="180"/>
+      </w:pPr>
+    </w:lvl>
+    <w:lvl w:ilvl="6" w:tplc="040C000F" w:tentative="1">
+      <w:start w:val="1"/>
+      <w:numFmt w:val="decimal"/>
+      <w:lvlText w:val="%7."/>
+      <w:lvlJc w:val="left"/>
+      <w:pPr>
+        <w:ind w:left="5040" w:hanging="360"/>
+      </w:pPr>
+    </w:lvl>
+    <w:lvl w:ilvl="7" w:tplc="040C0019" w:tentative="1">
+      <w:start w:val="1"/>
+      <w:numFmt w:val="lowerLetter"/>
+      <w:lvlText w:val="%8."/>
+      <w:lvlJc w:val="left"/>
+      <w:pPr>
+        <w:ind w:left="5760" w:hanging="360"/>
+      </w:pPr>
+    </w:lvl>
+    <w:lvl w:ilvl="8" w:tplc="040C001B" w:tentative="1">
+      <w:start w:val="1"/>
+      <w:numFmt w:val="lowerRoman"/>
+      <w:lvlText w:val="%9."/>
+      <w:lvlJc w:val="right"/>
+      <w:pPr>
+        <w:ind w:left="6480" w:hanging="180"/>
+      </w:pPr>
     </w:lvl>
   </w:abstractNum>
   <w:num w:numId="1">
     <w:abstractNumId w:val="0"/>
   </w:num>
   <w:num w:numId="2">
+    <w:abstractNumId w:val="4"/>
+  </w:num>
+  <w:num w:numId="3">
+    <w:abstractNumId w:val="12"/>
+  </w:num>
+  <w:num w:numId="4">
+    <w:abstractNumId w:val="21"/>
+  </w:num>
+  <w:num w:numId="5">
+    <w:abstractNumId w:val="17"/>
+  </w:num>
+  <w:num w:numId="6">
+    <w:abstractNumId w:val="18"/>
+  </w:num>
+  <w:num w:numId="7">
+    <w:abstractNumId w:val="19"/>
+  </w:num>
+  <w:num w:numId="8">
+    <w:abstractNumId w:val="9"/>
+  </w:num>
+  <w:num w:numId="9">
     <w:abstractNumId w:val="3"/>
   </w:num>
-  <w:num w:numId="3">
+  <w:num w:numId="10">
+    <w:abstractNumId w:val="5"/>
+  </w:num>
+  <w:num w:numId="11">
+    <w:abstractNumId w:val="7"/>
+  </w:num>
+  <w:num w:numId="12">
+    <w:abstractNumId w:val="16"/>
+  </w:num>
+  <w:num w:numId="13">
+    <w:abstractNumId w:val="11"/>
+  </w:num>
+  <w:num w:numId="14">
+    <w:abstractNumId w:val="15"/>
+  </w:num>
+  <w:num w:numId="15">
     <w:abstractNumId w:val="10"/>
   </w:num>
-  <w:num w:numId="4">
-    <w:abstractNumId w:val="17"/>
+  <w:num w:numId="16">
+    <w:abstractNumId w:val="2"/>
   </w:num>
-  <w:num w:numId="5">
+  <w:num w:numId="17">
+    <w:abstractNumId w:val="22"/>
+  </w:num>
+  <w:num w:numId="18">
+    <w:abstractNumId w:val="13"/>
+  </w:num>
+  <w:num w:numId="19">
+    <w:abstractNumId w:val="8"/>
+  </w:num>
+  <w:num w:numId="20">
+    <w:abstractNumId w:val="6"/>
+  </w:num>
+  <w:num w:numId="21">
     <w:abstractNumId w:val="14"/>
   </w:num>
-  <w:num w:numId="6">
-    <w:abstractNumId w:val="15"/>
-  </w:num>
-  <w:num w:numId="7">
-    <w:abstractNumId w:val="16"/>
-  </w:num>
-  <w:num w:numId="8">
-    <w:abstractNumId w:val="7"/>
-  </w:num>
-  <w:num w:numId="9">
-    <w:abstractNumId w:val="2"/>
-  </w:num>
-  <w:num w:numId="10">
-    <w:abstractNumId w:val="4"/>
-  </w:num>
-  <w:num w:numId="11">
-    <w:abstractNumId w:val="5"/>
-  </w:num>
-  <w:num w:numId="12">
-    <w:abstractNumId w:val="13"/>
-  </w:num>
-  <w:num w:numId="13">
-    <w:abstractNumId w:val="9"/>
-  </w:num>
-  <w:num w:numId="14">
-    <w:abstractNumId w:val="12"/>
-  </w:num>
-  <w:num w:numId="15">
-    <w:abstractNumId w:val="8"/>
-  </w:num>
-  <w:num w:numId="16">
+  <w:num w:numId="22">
     <w:abstractNumId w:val="1"/>
   </w:num>
-  <w:num w:numId="17">
-    <w:abstractNumId w:val="18"/>
+  <w:num w:numId="23">
+    <w:abstractNumId w:val="23"/>
   </w:num>
-  <w:num w:numId="18">
-    <w:abstractNumId w:val="11"/>
-  </w:num>
-  <w:num w:numId="19">
-    <w:abstractNumId w:val="6"/>
+  <w:num w:numId="24">
+    <w:abstractNumId w:val="20"/>
   </w:num>
 </w:numbering>
 </file>
@@ -14163,7 +14588,7 @@
 </file>
 
 <file path=customXml/itemProps1.xml><?xml version="1.0" encoding="utf-8"?>
-<ds:datastoreItem xmlns:ds="http://schemas.openxmlformats.org/officeDocument/2006/customXml" ds:itemID="{5A4189A5-1382-4679-A870-B3D7AD9D7C0B}">
+<ds:datastoreItem xmlns:ds="http://schemas.openxmlformats.org/officeDocument/2006/customXml" ds:itemID="{6175DE13-CCC4-43DA-B9E9-032EAF65A162}">
   <ds:schemaRefs>
     <ds:schemaRef ds:uri="http://schemas.openxmlformats.org/officeDocument/2006/bibliography"/>
   </ds:schemaRefs>

</xml_diff>

<commit_message>
[Samples]Fix M2Doc samples for the latest version.
Change-Id: Ia159558c77663552949480e92b98e1feb98f8196
Signed-off-by: Florent Latombe <florent.latombe@obeo.fr>
</commit_message>
<xml_diff>
--- a/samples/plugins/org.obeonetwork.is.samples/contents/E-BookStore/documentation/doc-src/E-BookStore_DataBase_template.docx
+++ b/samples/plugins/org.obeonetwork.is.samples/contents/E-BookStore/documentation/doc-src/E-BookStore_DataBase_template.docx
@@ -462,7 +462,7 @@
           <w:rPr>
             <w:noProof/>
           </w:rPr>
-          <w:t>26/04/2017</w:t>
+          <w:t>27/04/2017</w:t>
         </w:r>
       </w:fldSimple>
     </w:p>
@@ -2302,18 +2302,13 @@
       <w:bookmarkStart w:id="9" w:name="_Toc479173980"/>
       <w:bookmarkStart w:id="10" w:name="_Toc479174503"/>
       <w:r>
-        <w:t xml:space="preserve">Info sur la </w:t>
-      </w:r>
-      <w:proofErr w:type="spellStart"/>
-      <w:r>
-        <w:t>BdD</w:t>
+        <w:t>Info sur la BdD</w:t>
       </w:r>
       <w:bookmarkEnd w:id="6"/>
       <w:bookmarkEnd w:id="7"/>
       <w:bookmarkEnd w:id="8"/>
       <w:bookmarkEnd w:id="9"/>
       <w:bookmarkEnd w:id="10"/>
-      <w:proofErr w:type="spellEnd"/>
     </w:p>
     <w:tbl>
       <w:tblPr>
@@ -2486,7 +2481,6 @@
                 <w:iCs/>
               </w:rPr>
             </w:pPr>
-            <w:proofErr w:type="spellStart"/>
             <w:r>
               <w:rPr>
                 <w:i/>
@@ -2494,7 +2488,6 @@
               </w:rPr>
               <w:t>techID</w:t>
             </w:r>
-            <w:proofErr w:type="spellEnd"/>
           </w:p>
         </w:tc>
         <w:tc>
@@ -2565,7 +2558,6 @@
                 <w:iCs/>
               </w:rPr>
             </w:pPr>
-            <w:proofErr w:type="spellStart"/>
             <w:r>
               <w:rPr>
                 <w:i/>
@@ -2573,7 +2565,6 @@
               </w:rPr>
               <w:t>Defines</w:t>
             </w:r>
-            <w:proofErr w:type="spellEnd"/>
           </w:p>
         </w:tc>
         <w:tc>
@@ -2857,7 +2848,7 @@
                 <w:sz w:val="24"/>
                 <w:szCs w:val="24"/>
               </w:rPr>
-              <w:instrText xml:space="preserve">m:diagram </w:instrText>
+              <w:instrText>m: db.asImageByRepresentationDescriptionName('Database Diagram')</w:instrText>
             </w:r>
             <w:r>
               <w:rPr>
@@ -2865,7 +2856,7 @@
                 <w:sz w:val="24"/>
                 <w:szCs w:val="24"/>
               </w:rPr>
-              <w:instrText>descriptionId:"Database Diagram" object:"db" width:"200" height:"15</w:instrText>
+              <w:instrText>-&gt;first()</w:instrText>
             </w:r>
             <w:r>
               <w:rPr>
@@ -2873,7 +2864,7 @@
                 <w:sz w:val="24"/>
                 <w:szCs w:val="24"/>
               </w:rPr>
-              <w:instrText>0"</w:instrText>
+              <w:instrText>.setWidth(200).setHeight(150)</w:instrText>
             </w:r>
             <w:r>
               <w:rPr>
@@ -2902,18 +2893,13 @@
       <w:bookmarkStart w:id="25" w:name="_Toc479173983"/>
       <w:bookmarkStart w:id="26" w:name="_Toc479174506"/>
       <w:r>
-        <w:t xml:space="preserve">Liste des schémas de la </w:t>
-      </w:r>
-      <w:proofErr w:type="spellStart"/>
-      <w:r>
-        <w:t>BdD</w:t>
+        <w:t>Liste des schémas de la BdD</w:t>
       </w:r>
       <w:bookmarkEnd w:id="22"/>
       <w:bookmarkEnd w:id="23"/>
       <w:bookmarkEnd w:id="24"/>
       <w:bookmarkEnd w:id="25"/>
       <w:bookmarkEnd w:id="26"/>
-      <w:proofErr w:type="spellEnd"/>
     </w:p>
     <w:p/>
     <w:tbl>
@@ -3223,7 +3209,6 @@
       <w:r>
         <w:t xml:space="preserve">Liste de l’ensemble des tables de la </w:t>
       </w:r>
-      <w:proofErr w:type="spellStart"/>
       <w:r>
         <w:t>BdD</w:t>
       </w:r>
@@ -3232,7 +3217,6 @@
       <w:bookmarkEnd w:id="29"/>
       <w:bookmarkEnd w:id="30"/>
       <w:bookmarkEnd w:id="31"/>
-      <w:proofErr w:type="spellEnd"/>
     </w:p>
     <w:p/>
     <w:tbl>
@@ -3556,18 +3540,13 @@
         <w:t>la</w:t>
       </w:r>
       <w:r>
-        <w:t xml:space="preserve"> </w:t>
-      </w:r>
-      <w:proofErr w:type="spellStart"/>
-      <w:r>
-        <w:t>BdD</w:t>
+        <w:t xml:space="preserve"> BdD</w:t>
       </w:r>
       <w:bookmarkEnd w:id="32"/>
       <w:bookmarkEnd w:id="33"/>
       <w:bookmarkEnd w:id="34"/>
       <w:bookmarkEnd w:id="35"/>
       <w:bookmarkEnd w:id="36"/>
-      <w:proofErr w:type="spellEnd"/>
     </w:p>
     <w:p/>
     <w:tbl>
@@ -4567,18 +4546,13 @@
         <w:t>la</w:t>
       </w:r>
       <w:r>
-        <w:t xml:space="preserve"> </w:t>
-      </w:r>
-      <w:proofErr w:type="spellStart"/>
-      <w:r>
-        <w:t>BdD</w:t>
+        <w:t xml:space="preserve"> BdD</w:t>
       </w:r>
       <w:bookmarkEnd w:id="42"/>
       <w:bookmarkEnd w:id="43"/>
       <w:bookmarkEnd w:id="44"/>
       <w:bookmarkEnd w:id="45"/>
       <w:bookmarkEnd w:id="46"/>
-      <w:proofErr w:type="spellEnd"/>
     </w:p>
     <w:p/>
     <w:tbl>
@@ -4619,6 +4593,7 @@
                 <w:i/>
                 <w:iCs/>
               </w:rPr>
+              <w:lastRenderedPageBreak/>
               <w:t>Nom</w:t>
             </w:r>
           </w:p>
@@ -4671,7 +4646,6 @@
           <w:rFonts w:ascii="Arial" w:hAnsi="Arial" w:cs="Arial"/>
           <w:bCs/>
         </w:rPr>
-        <w:lastRenderedPageBreak/>
         <w:fldChar w:fldCharType="begin"/>
       </w:r>
       <w:r>
@@ -5025,6 +4999,8 @@
           <w:tcPr>
             <w:tcW w:w="10966" w:type="dxa"/>
           </w:tcPr>
+          <w:bookmarkStart w:id="62" w:name="_GoBack"/>
+          <w:bookmarkEnd w:id="62"/>
           <w:p>
             <w:pPr>
               <w:widowControl w:val="0"/>
@@ -5039,7 +5015,6 @@
             </w:pPr>
             <w:r>
               <w:rPr>
-                <w:noProof/>
                 <w:sz w:val="24"/>
                 <w:szCs w:val="24"/>
               </w:rPr>
@@ -5047,31 +5022,13 @@
             </w:r>
             <w:r>
               <w:rPr>
-                <w:noProof/>
                 <w:sz w:val="24"/>
                 <w:szCs w:val="24"/>
               </w:rPr>
-              <w:instrText xml:space="preserve">m:diagram </w:instrText>
-            </w:r>
-            <w:r>
-              <w:rPr>
-                <w:noProof/>
-                <w:sz w:val="24"/>
-                <w:szCs w:val="24"/>
-              </w:rPr>
-              <w:instrText>descriptionId:"Schema Diagram" object:"schema" width:"500" height:"6</w:instrText>
-            </w:r>
-            <w:r>
-              <w:rPr>
-                <w:noProof/>
-                <w:sz w:val="24"/>
-                <w:szCs w:val="24"/>
-              </w:rPr>
-              <w:instrText>00"</w:instrText>
-            </w:r>
-            <w:r>
-              <w:rPr>
-                <w:noProof/>
+              <w:instrText>m: schema.asImageByRepresentationDescriptionName('Schema Diagram').setWidth(500).setHeight(600)</w:instrText>
+            </w:r>
+            <w:r>
+              <w:rPr>
                 <w:sz w:val="24"/>
                 <w:szCs w:val="24"/>
               </w:rPr>
@@ -5089,19 +5046,19 @@
           <w:numId w:val="16"/>
         </w:numPr>
       </w:pPr>
-      <w:bookmarkStart w:id="62" w:name="_Toc479173569"/>
-      <w:bookmarkStart w:id="63" w:name="_Toc479173613"/>
-      <w:bookmarkStart w:id="64" w:name="_Toc479173833"/>
-      <w:bookmarkStart w:id="65" w:name="_Toc479173991"/>
-      <w:bookmarkStart w:id="66" w:name="_Toc479174514"/>
+      <w:bookmarkStart w:id="63" w:name="_Toc479173569"/>
+      <w:bookmarkStart w:id="64" w:name="_Toc479173613"/>
+      <w:bookmarkStart w:id="65" w:name="_Toc479173833"/>
+      <w:bookmarkStart w:id="66" w:name="_Toc479173991"/>
+      <w:bookmarkStart w:id="67" w:name="_Toc479174514"/>
       <w:r>
         <w:t>Les tables du schéma</w:t>
       </w:r>
-      <w:bookmarkEnd w:id="62"/>
       <w:bookmarkEnd w:id="63"/>
       <w:bookmarkEnd w:id="64"/>
       <w:bookmarkEnd w:id="65"/>
       <w:bookmarkEnd w:id="66"/>
+      <w:bookmarkEnd w:id="67"/>
     </w:p>
     <w:p/>
     <w:p>
@@ -5173,24 +5130,24 @@
           <w:numId w:val="16"/>
         </w:numPr>
       </w:pPr>
-      <w:bookmarkStart w:id="67" w:name="_Toc450142881"/>
-      <w:bookmarkStart w:id="68" w:name="_Toc479173570"/>
-      <w:bookmarkStart w:id="69" w:name="_Toc479173614"/>
-      <w:bookmarkStart w:id="70" w:name="_Toc479173834"/>
-      <w:bookmarkStart w:id="71" w:name="_Toc479173992"/>
-      <w:bookmarkStart w:id="72" w:name="_Toc479174515"/>
+      <w:bookmarkStart w:id="68" w:name="_Toc450142881"/>
+      <w:bookmarkStart w:id="69" w:name="_Toc479173570"/>
+      <w:bookmarkStart w:id="70" w:name="_Toc479173614"/>
+      <w:bookmarkStart w:id="71" w:name="_Toc479173834"/>
+      <w:bookmarkStart w:id="72" w:name="_Toc479173992"/>
+      <w:bookmarkStart w:id="73" w:name="_Toc479174515"/>
       <w:r>
         <w:t>Table</w:t>
       </w:r>
-      <w:bookmarkEnd w:id="67"/>
+      <w:bookmarkEnd w:id="68"/>
       <w:r>
         <w:t> :</w:t>
       </w:r>
-      <w:bookmarkEnd w:id="68"/>
       <w:bookmarkEnd w:id="69"/>
       <w:bookmarkEnd w:id="70"/>
       <w:bookmarkEnd w:id="71"/>
       <w:bookmarkEnd w:id="72"/>
+      <w:bookmarkEnd w:id="73"/>
       <w:r>
         <w:t xml:space="preserve"> </w:t>
       </w:r>
@@ -5215,12 +5172,12 @@
           <w:numId w:val="16"/>
         </w:numPr>
       </w:pPr>
-      <w:bookmarkStart w:id="73" w:name="_Toc450142882"/>
-      <w:bookmarkStart w:id="74" w:name="_Toc479173571"/>
-      <w:bookmarkStart w:id="75" w:name="_Toc479173615"/>
-      <w:bookmarkStart w:id="76" w:name="_Toc479173835"/>
-      <w:bookmarkStart w:id="77" w:name="_Toc479173993"/>
-      <w:bookmarkStart w:id="78" w:name="_Toc479174516"/>
+      <w:bookmarkStart w:id="74" w:name="_Toc450142882"/>
+      <w:bookmarkStart w:id="75" w:name="_Toc479173571"/>
+      <w:bookmarkStart w:id="76" w:name="_Toc479173615"/>
+      <w:bookmarkStart w:id="77" w:name="_Toc479173835"/>
+      <w:bookmarkStart w:id="78" w:name="_Toc479173993"/>
+      <w:bookmarkStart w:id="79" w:name="_Toc479174516"/>
       <w:r>
         <w:t>D</w:t>
       </w:r>
@@ -5230,12 +5187,12 @@
       <w:r>
         <w:t xml:space="preserve"> de la table</w:t>
       </w:r>
-      <w:bookmarkEnd w:id="73"/>
       <w:bookmarkEnd w:id="74"/>
       <w:bookmarkEnd w:id="75"/>
       <w:bookmarkEnd w:id="76"/>
       <w:bookmarkEnd w:id="77"/>
       <w:bookmarkEnd w:id="78"/>
+      <w:bookmarkEnd w:id="79"/>
     </w:p>
     <w:p/>
     <w:tbl>
@@ -5410,19 +5367,19 @@
           <w:numId w:val="16"/>
         </w:numPr>
       </w:pPr>
-      <w:bookmarkStart w:id="79" w:name="_Toc479173572"/>
-      <w:bookmarkStart w:id="80" w:name="_Toc479173616"/>
-      <w:bookmarkStart w:id="81" w:name="_Toc479173836"/>
-      <w:bookmarkStart w:id="82" w:name="_Toc479173994"/>
-      <w:bookmarkStart w:id="83" w:name="_Toc479174517"/>
+      <w:bookmarkStart w:id="80" w:name="_Toc479173572"/>
+      <w:bookmarkStart w:id="81" w:name="_Toc479173616"/>
+      <w:bookmarkStart w:id="82" w:name="_Toc479173836"/>
+      <w:bookmarkStart w:id="83" w:name="_Toc479173994"/>
+      <w:bookmarkStart w:id="84" w:name="_Toc479174517"/>
       <w:r>
         <w:t>La clé primaire de la table</w:t>
       </w:r>
-      <w:bookmarkEnd w:id="79"/>
       <w:bookmarkEnd w:id="80"/>
       <w:bookmarkEnd w:id="81"/>
       <w:bookmarkEnd w:id="82"/>
       <w:bookmarkEnd w:id="83"/>
+      <w:bookmarkEnd w:id="84"/>
     </w:p>
     <w:p/>
     <w:tbl>
@@ -5673,7 +5630,7 @@
         </w:tc>
       </w:tr>
     </w:tbl>
-    <w:bookmarkStart w:id="84" w:name="_Toc450142883"/>
+    <w:bookmarkStart w:id="85" w:name="_Toc450142883"/>
     <w:p>
       <w:pPr>
         <w:ind w:left="720" w:firstLine="720"/>
@@ -5696,19 +5653,19 @@
           <w:numId w:val="16"/>
         </w:numPr>
       </w:pPr>
-      <w:bookmarkStart w:id="85" w:name="_Toc479173573"/>
-      <w:bookmarkStart w:id="86" w:name="_Toc479173617"/>
-      <w:bookmarkStart w:id="87" w:name="_Toc479173837"/>
-      <w:bookmarkStart w:id="88" w:name="_Toc479173995"/>
-      <w:bookmarkStart w:id="89" w:name="_Toc479174518"/>
+      <w:bookmarkStart w:id="86" w:name="_Toc479173573"/>
+      <w:bookmarkStart w:id="87" w:name="_Toc479173617"/>
+      <w:bookmarkStart w:id="88" w:name="_Toc479173837"/>
+      <w:bookmarkStart w:id="89" w:name="_Toc479173995"/>
+      <w:bookmarkStart w:id="90" w:name="_Toc479174518"/>
       <w:r>
         <w:t>Les clés étrangères</w:t>
       </w:r>
-      <w:bookmarkEnd w:id="85"/>
       <w:bookmarkEnd w:id="86"/>
       <w:bookmarkEnd w:id="87"/>
       <w:bookmarkEnd w:id="88"/>
       <w:bookmarkEnd w:id="89"/>
+      <w:bookmarkEnd w:id="90"/>
     </w:p>
     <w:p>
       <w:pPr>
@@ -5961,23 +5918,23 @@
           <w:numId w:val="16"/>
         </w:numPr>
       </w:pPr>
-      <w:bookmarkStart w:id="90" w:name="_Toc479173574"/>
-      <w:bookmarkStart w:id="91" w:name="_Toc479173618"/>
-      <w:bookmarkStart w:id="92" w:name="_Toc479173838"/>
-      <w:bookmarkStart w:id="93" w:name="_Toc479173996"/>
-      <w:bookmarkStart w:id="94" w:name="_Toc479174519"/>
+      <w:bookmarkStart w:id="91" w:name="_Toc479173574"/>
+      <w:bookmarkStart w:id="92" w:name="_Toc479173618"/>
+      <w:bookmarkStart w:id="93" w:name="_Toc479173838"/>
+      <w:bookmarkStart w:id="94" w:name="_Toc479173996"/>
+      <w:bookmarkStart w:id="95" w:name="_Toc479174519"/>
       <w:r>
         <w:t>Liste des colonnes</w:t>
       </w:r>
-      <w:bookmarkEnd w:id="84"/>
+      <w:bookmarkEnd w:id="85"/>
       <w:r>
         <w:t xml:space="preserve"> de la table</w:t>
       </w:r>
-      <w:bookmarkEnd w:id="90"/>
       <w:bookmarkEnd w:id="91"/>
       <w:bookmarkEnd w:id="92"/>
       <w:bookmarkEnd w:id="93"/>
       <w:bookmarkEnd w:id="94"/>
+      <w:bookmarkEnd w:id="95"/>
     </w:p>
     <w:p/>
     <w:tbl>
@@ -6421,19 +6378,19 @@
           <w:numId w:val="16"/>
         </w:numPr>
       </w:pPr>
-      <w:bookmarkStart w:id="95" w:name="_Toc479173575"/>
-      <w:bookmarkStart w:id="96" w:name="_Toc479173619"/>
-      <w:bookmarkStart w:id="97" w:name="_Toc479173839"/>
-      <w:bookmarkStart w:id="98" w:name="_Toc479173997"/>
-      <w:bookmarkStart w:id="99" w:name="_Toc479174520"/>
+      <w:bookmarkStart w:id="96" w:name="_Toc479173575"/>
+      <w:bookmarkStart w:id="97" w:name="_Toc479173619"/>
+      <w:bookmarkStart w:id="98" w:name="_Toc479173839"/>
+      <w:bookmarkStart w:id="99" w:name="_Toc479173997"/>
+      <w:bookmarkStart w:id="100" w:name="_Toc479174520"/>
       <w:r>
         <w:t>Liste des index de la table</w:t>
       </w:r>
-      <w:bookmarkEnd w:id="95"/>
       <w:bookmarkEnd w:id="96"/>
       <w:bookmarkEnd w:id="97"/>
       <w:bookmarkEnd w:id="98"/>
       <w:bookmarkEnd w:id="99"/>
+      <w:bookmarkEnd w:id="100"/>
     </w:p>
     <w:p/>
     <w:p>
@@ -6652,15 +6609,14 @@
                 <w:bCs/>
               </w:rPr>
             </w:pPr>
-            <w:proofErr w:type="spellStart"/>
-            <w:r>
-              <w:rPr>
-                <w:rFonts w:ascii="Arial" w:hAnsi="Arial" w:cs="Arial"/>
-                <w:bCs/>
-              </w:rPr>
+            <w:r>
+              <w:rPr>
+                <w:rFonts w:ascii="Arial" w:hAnsi="Arial" w:cs="Arial"/>
+                <w:bCs/>
+              </w:rPr>
+              <w:lastRenderedPageBreak/>
               <w:t>techID</w:t>
             </w:r>
-            <w:proofErr w:type="spellEnd"/>
           </w:p>
         </w:tc>
         <w:tc>
@@ -6697,16 +6653,7 @@
                 <w:rFonts w:ascii="Arial" w:hAnsi="Arial" w:cs="Arial"/>
                 <w:bCs/>
               </w:rPr>
-              <w:instrText>index.techI</w:instrText>
-            </w:r>
-            <w:bookmarkStart w:id="100" w:name="_GoBack"/>
-            <w:bookmarkEnd w:id="100"/>
-            <w:r>
-              <w:rPr>
-                <w:rFonts w:ascii="Arial" w:hAnsi="Arial" w:cs="Arial"/>
-                <w:bCs/>
-              </w:rPr>
-              <w:instrText>D</w:instrText>
+              <w:instrText>index.techID</w:instrText>
             </w:r>
             <w:r>
               <w:rPr>
@@ -6739,7 +6686,6 @@
                 <w:rFonts w:ascii="Arial" w:hAnsi="Arial" w:cs="Arial"/>
                 <w:bCs/>
               </w:rPr>
-              <w:lastRenderedPageBreak/>
               <w:t>Commentaires</w:t>
             </w:r>
           </w:p>
@@ -6927,7 +6873,6 @@
                 <w:bCs/>
               </w:rPr>
             </w:pPr>
-            <w:proofErr w:type="spellStart"/>
             <w:r>
               <w:rPr>
                 <w:rFonts w:ascii="Arial" w:hAnsi="Arial" w:cs="Arial"/>
@@ -6935,7 +6880,6 @@
               </w:rPr>
               <w:t>Owner</w:t>
             </w:r>
-            <w:proofErr w:type="spellEnd"/>
           </w:p>
         </w:tc>
         <w:tc>
@@ -7735,23 +7679,7 @@
                 <w:rFonts w:ascii="Arial" w:hAnsi="Arial" w:cs="Arial"/>
                 <w:bCs/>
               </w:rPr>
-              <w:t xml:space="preserve"> -- </w:t>
-            </w:r>
-            <w:proofErr w:type="spellStart"/>
-            <w:r>
-              <w:rPr>
-                <w:rFonts w:ascii="Arial" w:hAnsi="Arial" w:cs="Arial"/>
-                <w:bCs/>
-              </w:rPr>
-              <w:t>techID</w:t>
-            </w:r>
-            <w:proofErr w:type="spellEnd"/>
-            <w:r>
-              <w:rPr>
-                <w:rFonts w:ascii="Arial" w:hAnsi="Arial" w:cs="Arial"/>
-                <w:bCs/>
-              </w:rPr>
-              <w:t xml:space="preserve"> : </w:t>
+              <w:t xml:space="preserve"> -- techID : </w:t>
             </w:r>
             <w:r>
               <w:rPr>
@@ -8085,7 +8013,6 @@
                 <w:iCs/>
               </w:rPr>
             </w:pPr>
-            <w:proofErr w:type="spellStart"/>
             <w:r>
               <w:rPr>
                 <w:i/>
@@ -8093,7 +8020,6 @@
               </w:rPr>
               <w:t>techID</w:t>
             </w:r>
-            <w:proofErr w:type="spellEnd"/>
           </w:p>
         </w:tc>
         <w:tc>
@@ -8939,21 +8865,12 @@
                 <w:iCs/>
               </w:rPr>
             </w:pPr>
-            <w:proofErr w:type="spellStart"/>
             <w:r>
               <w:rPr>
                 <w:i/>
                 <w:iCs/>
               </w:rPr>
-              <w:t>Null</w:t>
-            </w:r>
-            <w:proofErr w:type="spellEnd"/>
-            <w:r>
-              <w:rPr>
-                <w:i/>
-                <w:iCs/>
-              </w:rPr>
-              <w:t xml:space="preserve"> possible</w:t>
+              <w:t>Null possible</w:t>
             </w:r>
           </w:p>
         </w:tc>
@@ -9134,7 +9051,6 @@
                 <w:iCs/>
               </w:rPr>
             </w:pPr>
-            <w:proofErr w:type="spellStart"/>
             <w:r>
               <w:rPr>
                 <w:i/>
@@ -9142,7 +9058,6 @@
               </w:rPr>
               <w:t>Owner</w:t>
             </w:r>
-            <w:proofErr w:type="spellEnd"/>
           </w:p>
         </w:tc>
         <w:tc>
@@ -9384,6 +9299,7 @@
       <w:bookmarkStart w:id="121" w:name="_Toc479174001"/>
       <w:bookmarkStart w:id="122" w:name="_Toc479174524"/>
       <w:r>
+        <w:lastRenderedPageBreak/>
         <w:t>Les vues du schéma</w:t>
       </w:r>
       <w:bookmarkEnd w:id="118"/>
@@ -9426,7 +9342,6 @@
       <w:bookmarkStart w:id="126" w:name="_Toc479174002"/>
       <w:bookmarkStart w:id="127" w:name="_Toc479174525"/>
       <w:r>
-        <w:lastRenderedPageBreak/>
         <w:t>Vues :</w:t>
       </w:r>
       <w:bookmarkEnd w:id="123"/>
@@ -10503,7 +10418,7 @@
         <w:rPr>
           <w:noProof/>
         </w:rPr>
-        <w:t>26/04/2017</w:t>
+        <w:t>27/04/2017</w:t>
       </w:r>
     </w:fldSimple>
     <w:r>
@@ -10523,7 +10438,7 @@
       <w:rPr>
         <w:noProof/>
       </w:rPr>
-      <w:t>7</w:t>
+      <w:t>4</w:t>
     </w:r>
     <w:r>
       <w:fldChar w:fldCharType="end"/>
@@ -14588,7 +14503,7 @@
 </file>
 
 <file path=customXml/itemProps1.xml><?xml version="1.0" encoding="utf-8"?>
-<ds:datastoreItem xmlns:ds="http://schemas.openxmlformats.org/officeDocument/2006/customXml" ds:itemID="{6175DE13-CCC4-43DA-B9E9-032EAF65A162}">
+<ds:datastoreItem xmlns:ds="http://schemas.openxmlformats.org/officeDocument/2006/customXml" ds:itemID="{C1FC7E8D-3AEC-4260-9841-6DEF8560B5CF}">
   <ds:schemaRefs>
     <ds:schemaRef ds:uri="http://schemas.openxmlformats.org/officeDocument/2006/bibliography"/>
   </ds:schemaRefs>

</xml_diff>

<commit_message>
[Samples]Minor fix on an image size.
</commit_message>
<xml_diff>
--- a/samples/plugins/org.obeonetwork.is.samples/contents/E-BookStore/documentation/doc-src/E-BookStore_DataBase_template.docx
+++ b/samples/plugins/org.obeonetwork.is.samples/contents/E-BookStore/documentation/doc-src/E-BookStore_DataBase_template.docx
@@ -457,14 +457,27 @@
         <w:ind w:left="80" w:right="80"/>
         <w:jc w:val="center"/>
       </w:pPr>
-      <w:fldSimple w:instr=" DATE   \* MERGEFORMAT ">
-        <w:r>
-          <w:rPr>
-            <w:noProof/>
-          </w:rPr>
-          <w:t>27/04/2017</w:t>
-        </w:r>
-      </w:fldSimple>
+      <w:r>
+        <w:fldChar w:fldCharType="begin"/>
+      </w:r>
+      <w:r>
+        <w:instrText xml:space="preserve"> DATE   \* MERGEFORMAT </w:instrText>
+      </w:r>
+      <w:r>
+        <w:fldChar w:fldCharType="separate"/>
+      </w:r>
+      <w:r>
+        <w:rPr>
+          <w:noProof/>
+        </w:rPr>
+        <w:t>28/04/2017</w:t>
+      </w:r>
+      <w:r>
+        <w:rPr>
+          <w:noProof/>
+        </w:rPr>
+        <w:fldChar w:fldCharType="end"/>
+      </w:r>
     </w:p>
     <w:p>
       <w:pPr>
@@ -4999,8 +5012,6 @@
           <w:tcPr>
             <w:tcW w:w="10966" w:type="dxa"/>
           </w:tcPr>
-          <w:bookmarkStart w:id="62" w:name="_GoBack"/>
-          <w:bookmarkEnd w:id="62"/>
           <w:p>
             <w:pPr>
               <w:widowControl w:val="0"/>
@@ -5025,7 +5036,23 @@
                 <w:sz w:val="24"/>
                 <w:szCs w:val="24"/>
               </w:rPr>
-              <w:instrText>m: schema.asImageByRepresentationDescriptionName('Schema Diagram').setWidth(500).setHeight(600)</w:instrText>
+              <w:instrText>m: schema.asImageByRepresentationDescriptionName('Schema Diagram')</w:instrText>
+            </w:r>
+            <w:r>
+              <w:rPr>
+                <w:sz w:val="24"/>
+                <w:szCs w:val="24"/>
+              </w:rPr>
+              <w:instrText>.setConserveRatio(false)</w:instrText>
+            </w:r>
+            <w:bookmarkStart w:id="62" w:name="_GoBack"/>
+            <w:bookmarkEnd w:id="62"/>
+            <w:r>
+              <w:rPr>
+                <w:sz w:val="24"/>
+                <w:szCs w:val="24"/>
+              </w:rPr>
+              <w:instrText>.setWidth(500).setHeight(600)</w:instrText>
             </w:r>
             <w:r>
               <w:rPr>
@@ -10413,14 +10440,27 @@
     <w:r>
       <w:tab/>
     </w:r>
-    <w:fldSimple w:instr=" DATE   \* MERGEFORMAT ">
-      <w:r>
-        <w:rPr>
-          <w:noProof/>
-        </w:rPr>
-        <w:t>27/04/2017</w:t>
-      </w:r>
-    </w:fldSimple>
+    <w:r>
+      <w:fldChar w:fldCharType="begin"/>
+    </w:r>
+    <w:r>
+      <w:instrText xml:space="preserve"> DATE   \* MERGEFORMAT </w:instrText>
+    </w:r>
+    <w:r>
+      <w:fldChar w:fldCharType="separate"/>
+    </w:r>
+    <w:r>
+      <w:rPr>
+        <w:noProof/>
+      </w:rPr>
+      <w:t>28/04/2017</w:t>
+    </w:r>
+    <w:r>
+      <w:rPr>
+        <w:noProof/>
+      </w:rPr>
+      <w:fldChar w:fldCharType="end"/>
+    </w:r>
     <w:r>
       <w:tab/>
       <w:t xml:space="preserve">Page </w:t>
@@ -14503,7 +14543,7 @@
 </file>
 
 <file path=customXml/itemProps1.xml><?xml version="1.0" encoding="utf-8"?>
-<ds:datastoreItem xmlns:ds="http://schemas.openxmlformats.org/officeDocument/2006/customXml" ds:itemID="{C1FC7E8D-3AEC-4260-9841-6DEF8560B5CF}">
+<ds:datastoreItem xmlns:ds="http://schemas.openxmlformats.org/officeDocument/2006/customXml" ds:itemID="{3D46A1C0-D908-46D0-B9B9-953F6C0F2DC3}">
   <ds:schemaRefs>
     <ds:schemaRef ds:uri="http://schemas.openxmlformats.org/officeDocument/2006/bibliography"/>
   </ds:schemaRefs>

</xml_diff>

<commit_message>
[SAFRAN-1240] M2Doc 4.0.0 sample E-BookStore database and graal template migration
migration of DataBase and GraalSystemAndReq

[SAFRAN-1240]
</commit_message>
<xml_diff>
--- a/samples/plugins/org.obeonetwork.is.samples/contents/E-BookStore/documentation/doc-src/E-BookStore_DataBase_template.docx
+++ b/samples/plugins/org.obeonetwork.is.samples/contents/E-BookStore/documentation/doc-src/E-BookStore_DataBase_template.docx
@@ -376,25 +376,13 @@
         <w:rPr>
           <w:sz w:val="36"/>
         </w:rPr>
-        <w:fldChar w:fldCharType="begin"/>
+        <w:t>{m</w:t>
       </w:r>
       <w:r>
         <w:rPr>
           <w:sz w:val="36"/>
         </w:rPr>
-        <w:instrText>m</w:instrText>
-      </w:r>
-      <w:r>
-        <w:rPr>
-          <w:sz w:val="36"/>
-        </w:rPr>
-        <w:instrText>:author</w:instrText>
-      </w:r>
-      <w:r>
-        <w:rPr>
-          <w:sz w:val="36"/>
-        </w:rPr>
-        <w:fldChar w:fldCharType="end"/>
+        <w:t>:author}</w:t>
       </w:r>
     </w:p>
     <w:p>
@@ -428,13 +416,7 @@
         <w:jc w:val="center"/>
       </w:pPr>
       <w:r>
-        <w:fldChar w:fldCharType="begin"/>
-      </w:r>
-      <w:r>
-        <w:instrText>m:projectName</w:instrText>
-      </w:r>
-      <w:r>
-        <w:fldChar w:fldCharType="end"/>
+        <w:t>{m:projectName}</w:t>
       </w:r>
     </w:p>
     <w:bookmarkEnd w:id="0"/>
@@ -471,13 +453,7 @@
         <w:t xml:space="preserve">Version : </w:t>
       </w:r>
       <w:r>
-        <w:fldChar w:fldCharType="begin"/>
-      </w:r>
-      <w:r>
-        <w:instrText>m:projectVersion</w:instrText>
-      </w:r>
-      <w:r>
-        <w:fldChar w:fldCharType="end"/>
+        <w:t>{m:projectVersion}</w:t>
       </w:r>
     </w:p>
     <w:p>
@@ -2516,42 +2492,28 @@
                 <w:rFonts w:ascii="Arial" w:hAnsi="Arial" w:cs="Arial"/>
                 <w:bCs/>
               </w:rPr>
-              <w:fldChar w:fldCharType="begin"/>
-            </w:r>
-            <w:r>
-              <w:rPr>
-                <w:rFonts w:ascii="Arial" w:hAnsi="Arial" w:cs="Arial"/>
-                <w:bCs/>
-              </w:rPr>
-              <w:instrText>m:</w:instrText>
-            </w:r>
-            <w:r>
-              <w:rPr>
-                <w:rFonts w:ascii="Arial" w:hAnsi="Arial" w:cs="Arial"/>
-                <w:bCs/>
-              </w:rPr>
-              <w:instrText>db</w:instrText>
-            </w:r>
-            <w:r>
-              <w:rPr>
-                <w:rFonts w:ascii="Arial" w:hAnsi="Arial" w:cs="Arial"/>
-                <w:bCs/>
-              </w:rPr>
-              <w:instrText>.</w:instrText>
-            </w:r>
-            <w:r>
-              <w:rPr>
-                <w:rFonts w:ascii="Arial" w:hAnsi="Arial" w:cs="Arial"/>
-                <w:bCs/>
-              </w:rPr>
-              <w:instrText>typeLibraryName()</w:instrText>
-            </w:r>
-            <w:r>
-              <w:rPr>
-                <w:rFonts w:ascii="Arial" w:hAnsi="Arial" w:cs="Arial"/>
-                <w:bCs/>
-              </w:rPr>
-              <w:fldChar w:fldCharType="end"/>
+              <w:t>{m:</w:t>
+            </w:r>
+            <w:r>
+              <w:rPr>
+                <w:rFonts w:ascii="Arial" w:hAnsi="Arial" w:cs="Arial"/>
+                <w:bCs/>
+              </w:rPr>
+              <w:t>db</w:t>
+            </w:r>
+            <w:r>
+              <w:rPr>
+                <w:rFonts w:ascii="Arial" w:hAnsi="Arial" w:cs="Arial"/>
+                <w:bCs/>
+              </w:rPr>
+              <w:t>.</w:t>
+            </w:r>
+            <w:r>
+              <w:rPr>
+                <w:rFonts w:ascii="Arial" w:hAnsi="Arial" w:cs="Arial"/>
+                <w:bCs/>
+              </w:rPr>
+              <w:t>typeLibraryName()}</w:t>
             </w:r>
           </w:p>
         </w:tc>
@@ -2593,42 +2555,28 @@
                 <w:rFonts w:ascii="Arial" w:hAnsi="Arial" w:cs="Arial"/>
                 <w:bCs/>
               </w:rPr>
-              <w:fldChar w:fldCharType="begin"/>
-            </w:r>
-            <w:r>
-              <w:rPr>
-                <w:rFonts w:ascii="Arial" w:hAnsi="Arial" w:cs="Arial"/>
-                <w:bCs/>
-              </w:rPr>
-              <w:instrText>m:</w:instrText>
-            </w:r>
-            <w:r>
-              <w:rPr>
-                <w:rFonts w:ascii="Arial" w:hAnsi="Arial" w:cs="Arial"/>
-                <w:bCs/>
-              </w:rPr>
-              <w:instrText>db</w:instrText>
-            </w:r>
-            <w:r>
-              <w:rPr>
-                <w:rFonts w:ascii="Arial" w:hAnsi="Arial" w:cs="Arial"/>
-                <w:bCs/>
-              </w:rPr>
-              <w:instrText>.</w:instrText>
-            </w:r>
-            <w:r>
-              <w:rPr>
-                <w:rFonts w:ascii="Arial" w:hAnsi="Arial" w:cs="Arial"/>
-                <w:bCs/>
-              </w:rPr>
-              <w:instrText>ID</w:instrText>
-            </w:r>
-            <w:r>
-              <w:rPr>
-                <w:rFonts w:ascii="Arial" w:hAnsi="Arial" w:cs="Arial"/>
-                <w:bCs/>
-              </w:rPr>
-              <w:fldChar w:fldCharType="end"/>
+              <w:t>{m:</w:t>
+            </w:r>
+            <w:r>
+              <w:rPr>
+                <w:rFonts w:ascii="Arial" w:hAnsi="Arial" w:cs="Arial"/>
+                <w:bCs/>
+              </w:rPr>
+              <w:t>db</w:t>
+            </w:r>
+            <w:r>
+              <w:rPr>
+                <w:rFonts w:ascii="Arial" w:hAnsi="Arial" w:cs="Arial"/>
+                <w:bCs/>
+              </w:rPr>
+              <w:t>.</w:t>
+            </w:r>
+            <w:r>
+              <w:rPr>
+                <w:rFonts w:ascii="Arial" w:hAnsi="Arial" w:cs="Arial"/>
+                <w:bCs/>
+              </w:rPr>
+              <w:t>ID}</w:t>
             </w:r>
           </w:p>
         </w:tc>
@@ -2672,42 +2620,28 @@
                 <w:rFonts w:ascii="Arial" w:hAnsi="Arial" w:cs="Arial"/>
                 <w:bCs/>
               </w:rPr>
-              <w:fldChar w:fldCharType="begin"/>
-            </w:r>
-            <w:r>
-              <w:rPr>
-                <w:rFonts w:ascii="Arial" w:hAnsi="Arial" w:cs="Arial"/>
-                <w:bCs/>
-              </w:rPr>
-              <w:instrText>m:</w:instrText>
-            </w:r>
-            <w:r>
-              <w:rPr>
-                <w:rFonts w:ascii="Arial" w:hAnsi="Arial" w:cs="Arial"/>
-                <w:bCs/>
-              </w:rPr>
-              <w:instrText>db</w:instrText>
-            </w:r>
-            <w:r>
-              <w:rPr>
-                <w:rFonts w:ascii="Arial" w:hAnsi="Arial" w:cs="Arial"/>
-                <w:bCs/>
-              </w:rPr>
-              <w:instrText>.</w:instrText>
-            </w:r>
-            <w:r>
-              <w:rPr>
-                <w:rFonts w:ascii="Arial" w:hAnsi="Arial" w:cs="Arial"/>
-                <w:bCs/>
-              </w:rPr>
-              <w:instrText>techID</w:instrText>
-            </w:r>
-            <w:r>
-              <w:rPr>
-                <w:rFonts w:ascii="Arial" w:hAnsi="Arial" w:cs="Arial"/>
-                <w:bCs/>
-              </w:rPr>
-              <w:fldChar w:fldCharType="end"/>
+              <w:t>{m:</w:t>
+            </w:r>
+            <w:r>
+              <w:rPr>
+                <w:rFonts w:ascii="Arial" w:hAnsi="Arial" w:cs="Arial"/>
+                <w:bCs/>
+              </w:rPr>
+              <w:t>db</w:t>
+            </w:r>
+            <w:r>
+              <w:rPr>
+                <w:rFonts w:ascii="Arial" w:hAnsi="Arial" w:cs="Arial"/>
+                <w:bCs/>
+              </w:rPr>
+              <w:t>.</w:t>
+            </w:r>
+            <w:r>
+              <w:rPr>
+                <w:rFonts w:ascii="Arial" w:hAnsi="Arial" w:cs="Arial"/>
+                <w:bCs/>
+              </w:rPr>
+              <w:t>techID}</w:t>
             </w:r>
           </w:p>
         </w:tc>
@@ -2751,28 +2685,14 @@
                 <w:rFonts w:ascii="Arial" w:hAnsi="Arial" w:cs="Arial"/>
                 <w:bCs/>
               </w:rPr>
-              <w:fldChar w:fldCharType="begin"/>
-            </w:r>
-            <w:r>
-              <w:rPr>
-                <w:rFonts w:ascii="Arial" w:hAnsi="Arial" w:cs="Arial"/>
-                <w:bCs/>
-              </w:rPr>
-              <w:instrText>m:</w:instrText>
-            </w:r>
-            <w:r>
-              <w:rPr>
-                <w:rFonts w:ascii="Arial" w:hAnsi="Arial" w:cs="Arial"/>
-                <w:bCs/>
-              </w:rPr>
-              <w:instrText>db.defines</w:instrText>
-            </w:r>
-            <w:r>
-              <w:rPr>
-                <w:rFonts w:ascii="Arial" w:hAnsi="Arial" w:cs="Arial"/>
-                <w:bCs/>
-              </w:rPr>
-              <w:fldChar w:fldCharType="end"/>
+              <w:t>{m:</w:t>
+            </w:r>
+            <w:r>
+              <w:rPr>
+                <w:rFonts w:ascii="Arial" w:hAnsi="Arial" w:cs="Arial"/>
+                <w:bCs/>
+              </w:rPr>
+              <w:t>db.defines}</w:t>
             </w:r>
           </w:p>
           <w:p>
@@ -2825,42 +2745,28 @@
                 <w:rFonts w:ascii="Arial" w:hAnsi="Arial" w:cs="Arial"/>
                 <w:bCs/>
               </w:rPr>
-              <w:fldChar w:fldCharType="begin"/>
-            </w:r>
-            <w:r>
-              <w:rPr>
-                <w:rFonts w:ascii="Arial" w:hAnsi="Arial" w:cs="Arial"/>
-                <w:bCs/>
-              </w:rPr>
-              <w:instrText>m:</w:instrText>
-            </w:r>
-            <w:r>
-              <w:rPr>
-                <w:rFonts w:ascii="Arial" w:hAnsi="Arial" w:cs="Arial"/>
-                <w:bCs/>
-              </w:rPr>
-              <w:instrText>db</w:instrText>
-            </w:r>
-            <w:r>
-              <w:rPr>
-                <w:rFonts w:ascii="Arial" w:hAnsi="Arial" w:cs="Arial"/>
-                <w:bCs/>
-              </w:rPr>
-              <w:instrText>.</w:instrText>
-            </w:r>
-            <w:r>
-              <w:rPr>
-                <w:rFonts w:ascii="Arial" w:hAnsi="Arial" w:cs="Arial"/>
-                <w:bCs/>
-              </w:rPr>
-              <w:instrText>url</w:instrText>
-            </w:r>
-            <w:r>
-              <w:rPr>
-                <w:rFonts w:ascii="Arial" w:hAnsi="Arial" w:cs="Arial"/>
-                <w:bCs/>
-              </w:rPr>
-              <w:fldChar w:fldCharType="end"/>
+              <w:t>{m:</w:t>
+            </w:r>
+            <w:r>
+              <w:rPr>
+                <w:rFonts w:ascii="Arial" w:hAnsi="Arial" w:cs="Arial"/>
+                <w:bCs/>
+              </w:rPr>
+              <w:t>db</w:t>
+            </w:r>
+            <w:r>
+              <w:rPr>
+                <w:rFonts w:ascii="Arial" w:hAnsi="Arial" w:cs="Arial"/>
+                <w:bCs/>
+              </w:rPr>
+              <w:t>.</w:t>
+            </w:r>
+            <w:r>
+              <w:rPr>
+                <w:rFonts w:ascii="Arial" w:hAnsi="Arial" w:cs="Arial"/>
+                <w:bCs/>
+              </w:rPr>
+              <w:t>url}</w:t>
             </w:r>
           </w:p>
         </w:tc>
@@ -2902,42 +2808,28 @@
                 <w:rFonts w:ascii="Arial" w:hAnsi="Arial" w:cs="Arial"/>
                 <w:bCs/>
               </w:rPr>
-              <w:fldChar w:fldCharType="begin"/>
-            </w:r>
-            <w:r>
-              <w:rPr>
-                <w:rFonts w:ascii="Arial" w:hAnsi="Arial" w:cs="Arial"/>
-                <w:bCs/>
-              </w:rPr>
-              <w:instrText>m:</w:instrText>
-            </w:r>
-            <w:r>
-              <w:rPr>
-                <w:rFonts w:ascii="Arial" w:hAnsi="Arial" w:cs="Arial"/>
-                <w:bCs/>
-              </w:rPr>
-              <w:instrText>db</w:instrText>
-            </w:r>
-            <w:r>
-              <w:rPr>
-                <w:rFonts w:ascii="Arial" w:hAnsi="Arial" w:cs="Arial"/>
-                <w:bCs/>
-              </w:rPr>
-              <w:instrText>.</w:instrText>
-            </w:r>
-            <w:r>
-              <w:rPr>
-                <w:rFonts w:ascii="Arial" w:hAnsi="Arial" w:cs="Arial"/>
-                <w:bCs/>
-              </w:rPr>
-              <w:instrText>comments</w:instrText>
-            </w:r>
-            <w:r>
-              <w:rPr>
-                <w:rFonts w:ascii="Arial" w:hAnsi="Arial" w:cs="Arial"/>
-                <w:bCs/>
-              </w:rPr>
-              <w:fldChar w:fldCharType="end"/>
+              <w:t>{m:</w:t>
+            </w:r>
+            <w:r>
+              <w:rPr>
+                <w:rFonts w:ascii="Arial" w:hAnsi="Arial" w:cs="Arial"/>
+                <w:bCs/>
+              </w:rPr>
+              <w:t>db</w:t>
+            </w:r>
+            <w:r>
+              <w:rPr>
+                <w:rFonts w:ascii="Arial" w:hAnsi="Arial" w:cs="Arial"/>
+                <w:bCs/>
+              </w:rPr>
+              <w:t>.</w:t>
+            </w:r>
+            <w:r>
+              <w:rPr>
+                <w:rFonts w:ascii="Arial" w:hAnsi="Arial" w:cs="Arial"/>
+                <w:bCs/>
+              </w:rPr>
+              <w:t>comments}</w:t>
             </w:r>
           </w:p>
         </w:tc>
@@ -3014,7 +2906,7 @@
                 <w:sz w:val="24"/>
                 <w:szCs w:val="24"/>
               </w:rPr>
-              <w:fldChar w:fldCharType="begin"/>
+              <w:t>{m: db.asImageByRepresentationDescriptionName('Database Diagram')</w:t>
             </w:r>
             <w:r>
               <w:rPr>
@@ -3022,7 +2914,7 @@
                 <w:sz w:val="24"/>
                 <w:szCs w:val="24"/>
               </w:rPr>
-              <w:instrText>m: db.asImageByRepresentationDescriptionName('Database Diagram')</w:instrText>
+              <w:t>-&gt;first()</w:t>
             </w:r>
             <w:r>
               <w:rPr>
@@ -3030,7 +2922,7 @@
                 <w:sz w:val="24"/>
                 <w:szCs w:val="24"/>
               </w:rPr>
-              <w:instrText>-&gt;first()</w:instrText>
+              <w:t>.setConserveRatio(true)</w:t>
             </w:r>
             <w:r>
               <w:rPr>
@@ -3038,23 +2930,7 @@
                 <w:sz w:val="24"/>
                 <w:szCs w:val="24"/>
               </w:rPr>
-              <w:instrText>.setConserveRatio(true)</w:instrText>
-            </w:r>
-            <w:r>
-              <w:rPr>
-                <w:noProof/>
-                <w:sz w:val="24"/>
-                <w:szCs w:val="24"/>
-              </w:rPr>
-              <w:instrText>.setWidth(200)</w:instrText>
-            </w:r>
-            <w:r>
-              <w:rPr>
-                <w:noProof/>
-                <w:sz w:val="24"/>
-                <w:szCs w:val="24"/>
-              </w:rPr>
-              <w:fldChar w:fldCharType="end"/>
+              <w:t>.setWidth(200)}</w:t>
             </w:r>
             <w:r>
               <w:rPr>
@@ -3194,49 +3070,35 @@
           <w:rFonts w:ascii="Arial" w:hAnsi="Arial" w:cs="Arial"/>
           <w:bCs/>
         </w:rPr>
-        <w:fldChar w:fldCharType="begin"/>
+        <w:t>{m</w:t>
       </w:r>
       <w:r>
         <w:rPr>
           <w:rFonts w:ascii="Arial" w:hAnsi="Arial" w:cs="Arial"/>
           <w:bCs/>
         </w:rPr>
-        <w:instrText>m</w:instrText>
+        <w:t xml:space="preserve">:for </w:t>
       </w:r>
       <w:r>
         <w:rPr>
           <w:rFonts w:ascii="Arial" w:hAnsi="Arial" w:cs="Arial"/>
           <w:bCs/>
         </w:rPr>
-        <w:instrText xml:space="preserve">:for </w:instrText>
+        <w:t>schema</w:t>
       </w:r>
       <w:r>
         <w:rPr>
           <w:rFonts w:ascii="Arial" w:hAnsi="Arial" w:cs="Arial"/>
           <w:bCs/>
         </w:rPr>
-        <w:instrText>schema</w:instrText>
+        <w:t xml:space="preserve"> | db.</w:t>
       </w:r>
       <w:r>
         <w:rPr>
           <w:rFonts w:ascii="Arial" w:hAnsi="Arial" w:cs="Arial"/>
           <w:bCs/>
         </w:rPr>
-        <w:instrText xml:space="preserve"> | db.</w:instrText>
-      </w:r>
-      <w:r>
-        <w:rPr>
-          <w:rFonts w:ascii="Arial" w:hAnsi="Arial" w:cs="Arial"/>
-          <w:bCs/>
-        </w:rPr>
-        <w:instrText>schemas</w:instrText>
-      </w:r>
-      <w:r>
-        <w:rPr>
-          <w:rFonts w:ascii="Arial" w:hAnsi="Arial" w:cs="Arial"/>
-          <w:bCs/>
-        </w:rPr>
-        <w:fldChar w:fldCharType="end"/>
+        <w:t>schemas}</w:t>
       </w:r>
     </w:p>
     <w:tbl>
@@ -3271,35 +3133,21 @@
                 <w:rFonts w:ascii="Arial" w:hAnsi="Arial" w:cs="Arial"/>
                 <w:bCs/>
               </w:rPr>
-              <w:fldChar w:fldCharType="begin"/>
-            </w:r>
-            <w:r>
-              <w:rPr>
-                <w:rFonts w:ascii="Arial" w:hAnsi="Arial" w:cs="Arial"/>
-                <w:bCs/>
-              </w:rPr>
-              <w:instrText>m:</w:instrText>
-            </w:r>
-            <w:r>
-              <w:rPr>
-                <w:rFonts w:ascii="Arial" w:hAnsi="Arial" w:cs="Arial"/>
-                <w:bCs/>
-              </w:rPr>
-              <w:instrText>schema</w:instrText>
-            </w:r>
-            <w:r>
-              <w:rPr>
-                <w:rFonts w:ascii="Arial" w:hAnsi="Arial" w:cs="Arial"/>
-                <w:bCs/>
-              </w:rPr>
-              <w:instrText>.name</w:instrText>
-            </w:r>
-            <w:r>
-              <w:rPr>
-                <w:rFonts w:ascii="Arial" w:hAnsi="Arial" w:cs="Arial"/>
-                <w:bCs/>
-              </w:rPr>
-              <w:fldChar w:fldCharType="end"/>
+              <w:t>{m:</w:t>
+            </w:r>
+            <w:r>
+              <w:rPr>
+                <w:rFonts w:ascii="Arial" w:hAnsi="Arial" w:cs="Arial"/>
+                <w:bCs/>
+              </w:rPr>
+              <w:t>schema</w:t>
+            </w:r>
+            <w:r>
+              <w:rPr>
+                <w:rFonts w:ascii="Arial" w:hAnsi="Arial" w:cs="Arial"/>
+                <w:bCs/>
+              </w:rPr>
+              <w:t>.name}</w:t>
             </w:r>
           </w:p>
         </w:tc>
@@ -3323,28 +3171,14 @@
                 <w:rFonts w:ascii="Arial" w:hAnsi="Arial" w:cs="Arial"/>
                 <w:bCs/>
               </w:rPr>
-              <w:fldChar w:fldCharType="begin"/>
-            </w:r>
-            <w:r>
-              <w:rPr>
-                <w:rFonts w:ascii="Arial" w:hAnsi="Arial" w:cs="Arial"/>
-                <w:bCs/>
-              </w:rPr>
-              <w:instrText>m:</w:instrText>
-            </w:r>
-            <w:r>
-              <w:rPr>
-                <w:rFonts w:ascii="Arial" w:hAnsi="Arial" w:cs="Arial"/>
-                <w:bCs/>
-              </w:rPr>
-              <w:instrText>schema.comments</w:instrText>
-            </w:r>
-            <w:r>
-              <w:rPr>
-                <w:rFonts w:ascii="Arial" w:hAnsi="Arial" w:cs="Arial"/>
-                <w:bCs/>
-              </w:rPr>
-              <w:fldChar w:fldCharType="end"/>
+              <w:t>{m:</w:t>
+            </w:r>
+            <w:r>
+              <w:rPr>
+                <w:rFonts w:ascii="Arial" w:hAnsi="Arial" w:cs="Arial"/>
+                <w:bCs/>
+              </w:rPr>
+              <w:t>schema.comments}</w:t>
             </w:r>
           </w:p>
         </w:tc>
@@ -3366,21 +3200,7 @@
           <w:rFonts w:ascii="Arial" w:hAnsi="Arial" w:cs="Arial"/>
           <w:bCs/>
         </w:rPr>
-        <w:fldChar w:fldCharType="begin"/>
-      </w:r>
-      <w:r>
-        <w:rPr>
-          <w:rFonts w:ascii="Arial" w:hAnsi="Arial" w:cs="Arial"/>
-          <w:bCs/>
-        </w:rPr>
-        <w:instrText xml:space="preserve">m:endfor </w:instrText>
-      </w:r>
-      <w:r>
-        <w:rPr>
-          <w:rFonts w:ascii="Arial" w:hAnsi="Arial" w:cs="Arial"/>
-          <w:bCs/>
-        </w:rPr>
-        <w:fldChar w:fldCharType="end"/>
+        <w:t xml:space="preserve">{m:endfor}</w:t>
       </w:r>
     </w:p>
     <w:p>
@@ -3520,56 +3340,42 @@
           <w:rFonts w:ascii="Arial" w:hAnsi="Arial" w:cs="Arial"/>
           <w:bCs/>
         </w:rPr>
-        <w:fldChar w:fldCharType="begin"/>
+        <w:t>{m</w:t>
       </w:r>
       <w:r>
         <w:rPr>
           <w:rFonts w:ascii="Arial" w:hAnsi="Arial" w:cs="Arial"/>
           <w:bCs/>
         </w:rPr>
-        <w:instrText>m</w:instrText>
+        <w:t>:for table | db.</w:t>
       </w:r>
       <w:r>
         <w:rPr>
           <w:rFonts w:ascii="Arial" w:hAnsi="Arial" w:cs="Arial"/>
           <w:bCs/>
         </w:rPr>
-        <w:instrText>:for table | db.</w:instrText>
+        <w:t>t</w:t>
       </w:r>
       <w:r>
         <w:rPr>
           <w:rFonts w:ascii="Arial" w:hAnsi="Arial" w:cs="Arial"/>
           <w:bCs/>
         </w:rPr>
-        <w:instrText>t</w:instrText>
+        <w:t>ables</w:t>
       </w:r>
       <w:r>
         <w:rPr>
           <w:rFonts w:ascii="Arial" w:hAnsi="Arial" w:cs="Arial"/>
           <w:bCs/>
         </w:rPr>
-        <w:instrText>ables</w:instrText>
+        <w:t>-&gt;union(db.schemas.tables)</w:t>
       </w:r>
       <w:r>
         <w:rPr>
           <w:rFonts w:ascii="Arial" w:hAnsi="Arial" w:cs="Arial"/>
           <w:bCs/>
         </w:rPr>
-        <w:instrText>-&gt;union(db.schemas.tables)</w:instrText>
-      </w:r>
-      <w:r>
-        <w:rPr>
-          <w:rFonts w:ascii="Arial" w:hAnsi="Arial" w:cs="Arial"/>
-          <w:bCs/>
-        </w:rPr>
-        <w:instrText>-&gt;filter(database::Table)</w:instrText>
-      </w:r>
-      <w:r>
-        <w:rPr>
-          <w:rFonts w:ascii="Arial" w:hAnsi="Arial" w:cs="Arial"/>
-          <w:bCs/>
-        </w:rPr>
-        <w:fldChar w:fldCharType="end"/>
+        <w:t>-&gt;filter(database::Table)}</w:t>
       </w:r>
     </w:p>
     <w:tbl>
@@ -3604,35 +3410,21 @@
                 <w:rFonts w:ascii="Arial" w:hAnsi="Arial" w:cs="Arial"/>
                 <w:bCs/>
               </w:rPr>
-              <w:fldChar w:fldCharType="begin"/>
-            </w:r>
-            <w:r>
-              <w:rPr>
-                <w:rFonts w:ascii="Arial" w:hAnsi="Arial" w:cs="Arial"/>
-                <w:bCs/>
-              </w:rPr>
-              <w:instrText>m:</w:instrText>
-            </w:r>
-            <w:r>
-              <w:rPr>
-                <w:rFonts w:ascii="Arial" w:hAnsi="Arial" w:cs="Arial"/>
-                <w:bCs/>
-              </w:rPr>
-              <w:instrText>table</w:instrText>
-            </w:r>
-            <w:r>
-              <w:rPr>
-                <w:rFonts w:ascii="Arial" w:hAnsi="Arial" w:cs="Arial"/>
-                <w:bCs/>
-              </w:rPr>
-              <w:instrText>.name</w:instrText>
-            </w:r>
-            <w:r>
-              <w:rPr>
-                <w:rFonts w:ascii="Arial" w:hAnsi="Arial" w:cs="Arial"/>
-                <w:bCs/>
-              </w:rPr>
-              <w:fldChar w:fldCharType="end"/>
+              <w:t>{m:</w:t>
+            </w:r>
+            <w:r>
+              <w:rPr>
+                <w:rFonts w:ascii="Arial" w:hAnsi="Arial" w:cs="Arial"/>
+                <w:bCs/>
+              </w:rPr>
+              <w:t>table</w:t>
+            </w:r>
+            <w:r>
+              <w:rPr>
+                <w:rFonts w:ascii="Arial" w:hAnsi="Arial" w:cs="Arial"/>
+                <w:bCs/>
+              </w:rPr>
+              <w:t>.name}</w:t>
             </w:r>
           </w:p>
         </w:tc>
@@ -3656,28 +3448,14 @@
                 <w:rFonts w:ascii="Arial" w:hAnsi="Arial" w:cs="Arial"/>
                 <w:bCs/>
               </w:rPr>
-              <w:fldChar w:fldCharType="begin"/>
-            </w:r>
-            <w:r>
-              <w:rPr>
-                <w:rFonts w:ascii="Arial" w:hAnsi="Arial" w:cs="Arial"/>
-                <w:bCs/>
-              </w:rPr>
-              <w:instrText>m:</w:instrText>
-            </w:r>
-            <w:r>
-              <w:rPr>
-                <w:rFonts w:ascii="Arial" w:hAnsi="Arial" w:cs="Arial"/>
-                <w:bCs/>
-              </w:rPr>
-              <w:instrText>table.comments</w:instrText>
-            </w:r>
-            <w:r>
-              <w:rPr>
-                <w:rFonts w:ascii="Arial" w:hAnsi="Arial" w:cs="Arial"/>
-                <w:bCs/>
-              </w:rPr>
-              <w:fldChar w:fldCharType="end"/>
+              <w:t>{m:</w:t>
+            </w:r>
+            <w:r>
+              <w:rPr>
+                <w:rFonts w:ascii="Arial" w:hAnsi="Arial" w:cs="Arial"/>
+                <w:bCs/>
+              </w:rPr>
+              <w:t>table.comments}</w:t>
             </w:r>
           </w:p>
         </w:tc>
@@ -3699,21 +3477,7 @@
           <w:rFonts w:ascii="Arial" w:hAnsi="Arial" w:cs="Arial"/>
           <w:bCs/>
         </w:rPr>
-        <w:fldChar w:fldCharType="begin"/>
-      </w:r>
-      <w:r>
-        <w:rPr>
-          <w:rFonts w:ascii="Arial" w:hAnsi="Arial" w:cs="Arial"/>
-          <w:bCs/>
-        </w:rPr>
-        <w:instrText xml:space="preserve">m:endfor </w:instrText>
-      </w:r>
-      <w:r>
-        <w:rPr>
-          <w:rFonts w:ascii="Arial" w:hAnsi="Arial" w:cs="Arial"/>
-          <w:bCs/>
-        </w:rPr>
-        <w:fldChar w:fldCharType="end"/>
+        <w:t xml:space="preserve">{m:endfor}</w:t>
       </w:r>
     </w:p>
     <w:p>
@@ -3862,49 +3626,35 @@
           <w:rFonts w:ascii="Arial" w:hAnsi="Arial" w:cs="Arial"/>
           <w:bCs/>
         </w:rPr>
-        <w:fldChar w:fldCharType="begin"/>
+        <w:t>{m</w:t>
       </w:r>
       <w:r>
         <w:rPr>
           <w:rFonts w:ascii="Arial" w:hAnsi="Arial" w:cs="Arial"/>
           <w:bCs/>
         </w:rPr>
-        <w:instrText>m</w:instrText>
+        <w:t xml:space="preserve">:for </w:t>
       </w:r>
       <w:r>
         <w:rPr>
           <w:rFonts w:ascii="Arial" w:hAnsi="Arial" w:cs="Arial"/>
           <w:bCs/>
         </w:rPr>
-        <w:instrText xml:space="preserve">:for </w:instrText>
+        <w:t>seq</w:t>
       </w:r>
       <w:r>
         <w:rPr>
           <w:rFonts w:ascii="Arial" w:hAnsi="Arial" w:cs="Arial"/>
           <w:bCs/>
         </w:rPr>
-        <w:instrText>seq</w:instrText>
+        <w:t xml:space="preserve"> | db.</w:t>
       </w:r>
       <w:r>
         <w:rPr>
           <w:rFonts w:ascii="Arial" w:hAnsi="Arial" w:cs="Arial"/>
           <w:bCs/>
         </w:rPr>
-        <w:instrText xml:space="preserve"> | db.</w:instrText>
-      </w:r>
-      <w:r>
-        <w:rPr>
-          <w:rFonts w:ascii="Arial" w:hAnsi="Arial" w:cs="Arial"/>
-          <w:bCs/>
-        </w:rPr>
-        <w:instrText>sequences-&gt;union(db.schemas.sequences)</w:instrText>
-      </w:r>
-      <w:r>
-        <w:rPr>
-          <w:rFonts w:ascii="Arial" w:hAnsi="Arial" w:cs="Arial"/>
-          <w:bCs/>
-        </w:rPr>
-        <w:fldChar w:fldCharType="end"/>
+        <w:t>sequences-&gt;union(db.schemas.sequences)}</w:t>
       </w:r>
     </w:p>
     <w:tbl>
@@ -3939,35 +3689,21 @@
                 <w:rFonts w:ascii="Arial" w:hAnsi="Arial" w:cs="Arial"/>
                 <w:bCs/>
               </w:rPr>
-              <w:fldChar w:fldCharType="begin"/>
-            </w:r>
-            <w:r>
-              <w:rPr>
-                <w:rFonts w:ascii="Arial" w:hAnsi="Arial" w:cs="Arial"/>
-                <w:bCs/>
-              </w:rPr>
-              <w:instrText>m:</w:instrText>
-            </w:r>
-            <w:r>
-              <w:rPr>
-                <w:rFonts w:ascii="Arial" w:hAnsi="Arial" w:cs="Arial"/>
-                <w:bCs/>
-              </w:rPr>
-              <w:instrText xml:space="preserve"> seq</w:instrText>
-            </w:r>
-            <w:r>
-              <w:rPr>
-                <w:rFonts w:ascii="Arial" w:hAnsi="Arial" w:cs="Arial"/>
-                <w:bCs/>
-              </w:rPr>
-              <w:instrText>.name</w:instrText>
-            </w:r>
-            <w:r>
-              <w:rPr>
-                <w:rFonts w:ascii="Arial" w:hAnsi="Arial" w:cs="Arial"/>
-                <w:bCs/>
-              </w:rPr>
-              <w:fldChar w:fldCharType="end"/>
+              <w:t>{m:</w:t>
+            </w:r>
+            <w:r>
+              <w:rPr>
+                <w:rFonts w:ascii="Arial" w:hAnsi="Arial" w:cs="Arial"/>
+                <w:bCs/>
+              </w:rPr>
+              <w:t xml:space="preserve"> seq</w:t>
+            </w:r>
+            <w:r>
+              <w:rPr>
+                <w:rFonts w:ascii="Arial" w:hAnsi="Arial" w:cs="Arial"/>
+                <w:bCs/>
+              </w:rPr>
+              <w:t>.name}</w:t>
             </w:r>
           </w:p>
         </w:tc>
@@ -3991,28 +3727,14 @@
                 <w:rFonts w:ascii="Arial" w:hAnsi="Arial" w:cs="Arial"/>
                 <w:bCs/>
               </w:rPr>
-              <w:fldChar w:fldCharType="begin"/>
-            </w:r>
-            <w:r>
-              <w:rPr>
-                <w:rFonts w:ascii="Arial" w:hAnsi="Arial" w:cs="Arial"/>
-                <w:bCs/>
-              </w:rPr>
-              <w:instrText>m:</w:instrText>
-            </w:r>
-            <w:r>
-              <w:rPr>
-                <w:rFonts w:ascii="Arial" w:hAnsi="Arial" w:cs="Arial"/>
-                <w:bCs/>
-              </w:rPr>
-              <w:instrText xml:space="preserve"> seq.comments</w:instrText>
-            </w:r>
-            <w:r>
-              <w:rPr>
-                <w:rFonts w:ascii="Arial" w:hAnsi="Arial" w:cs="Arial"/>
-                <w:bCs/>
-              </w:rPr>
-              <w:fldChar w:fldCharType="end"/>
+              <w:t>{m:</w:t>
+            </w:r>
+            <w:r>
+              <w:rPr>
+                <w:rFonts w:ascii="Arial" w:hAnsi="Arial" w:cs="Arial"/>
+                <w:bCs/>
+              </w:rPr>
+              <w:t xml:space="preserve"> seq.comments}</w:t>
             </w:r>
           </w:p>
         </w:tc>
@@ -4034,21 +3756,7 @@
           <w:rFonts w:ascii="Arial" w:hAnsi="Arial" w:cs="Arial"/>
           <w:bCs/>
         </w:rPr>
-        <w:fldChar w:fldCharType="begin"/>
-      </w:r>
-      <w:r>
-        <w:rPr>
-          <w:rFonts w:ascii="Arial" w:hAnsi="Arial" w:cs="Arial"/>
-          <w:bCs/>
-        </w:rPr>
-        <w:instrText xml:space="preserve">m:endfor </w:instrText>
-      </w:r>
-      <w:r>
-        <w:rPr>
-          <w:rFonts w:ascii="Arial" w:hAnsi="Arial" w:cs="Arial"/>
-          <w:bCs/>
-        </w:rPr>
-        <w:fldChar w:fldCharType="end"/>
+        <w:t xml:space="preserve">{m:endfor}</w:t>
       </w:r>
     </w:p>
     <w:p>
@@ -4082,56 +3790,42 @@
           <w:rFonts w:ascii="Arial" w:hAnsi="Arial" w:cs="Arial"/>
           <w:bCs/>
         </w:rPr>
-        <w:fldChar w:fldCharType="begin"/>
+        <w:t>{m</w:t>
       </w:r>
       <w:r>
         <w:rPr>
           <w:rFonts w:ascii="Arial" w:hAnsi="Arial" w:cs="Arial"/>
           <w:bCs/>
         </w:rPr>
-        <w:instrText>m</w:instrText>
+        <w:t xml:space="preserve">:for </w:t>
       </w:r>
       <w:r>
         <w:rPr>
           <w:rFonts w:ascii="Arial" w:hAnsi="Arial" w:cs="Arial"/>
           <w:bCs/>
         </w:rPr>
-        <w:instrText xml:space="preserve">:for </w:instrText>
+        <w:t>seq</w:t>
       </w:r>
       <w:r>
         <w:rPr>
           <w:rFonts w:ascii="Arial" w:hAnsi="Arial" w:cs="Arial"/>
           <w:bCs/>
         </w:rPr>
-        <w:instrText>seq</w:instrText>
+        <w:t xml:space="preserve"> | db.</w:t>
       </w:r>
       <w:r>
         <w:rPr>
           <w:rFonts w:ascii="Arial" w:hAnsi="Arial" w:cs="Arial"/>
           <w:bCs/>
         </w:rPr>
-        <w:instrText xml:space="preserve"> | db.</w:instrText>
+        <w:t>sequences</w:t>
       </w:r>
       <w:r>
         <w:rPr>
           <w:rFonts w:ascii="Arial" w:hAnsi="Arial" w:cs="Arial"/>
           <w:bCs/>
         </w:rPr>
-        <w:instrText>sequences</w:instrText>
-      </w:r>
-      <w:r>
-        <w:rPr>
-          <w:rFonts w:ascii="Arial" w:hAnsi="Arial" w:cs="Arial"/>
-          <w:bCs/>
-        </w:rPr>
-        <w:instrText>-&gt;union(db.schemas.sequences)</w:instrText>
-      </w:r>
-      <w:r>
-        <w:rPr>
-          <w:rFonts w:ascii="Arial" w:hAnsi="Arial" w:cs="Arial"/>
-          <w:bCs/>
-        </w:rPr>
-        <w:fldChar w:fldCharType="end"/>
+        <w:t>-&gt;union(db.schemas.sequences)}</w:t>
       </w:r>
     </w:p>
     <w:p>
@@ -4156,13 +3850,7 @@
       <w:bookmarkEnd w:id="40"/>
       <w:bookmarkEnd w:id="41"/>
       <w:r>
-        <w:fldChar w:fldCharType="begin"/>
-      </w:r>
-      <w:r>
-        <w:instrText>m:seq.name</w:instrText>
-      </w:r>
-      <w:r>
-        <w:fldChar w:fldCharType="end"/>
+        <w:t>{m:seq.name}</w:t>
       </w:r>
     </w:p>
     <w:p>
@@ -4236,28 +3924,14 @@
                 <w:rFonts w:ascii="Arial" w:hAnsi="Arial" w:cs="Arial"/>
                 <w:bCs/>
               </w:rPr>
-              <w:fldChar w:fldCharType="begin"/>
-            </w:r>
-            <w:r>
-              <w:rPr>
-                <w:rFonts w:ascii="Arial" w:hAnsi="Arial" w:cs="Arial"/>
-                <w:bCs/>
-              </w:rPr>
-              <w:instrText>m:</w:instrText>
-            </w:r>
-            <w:r>
-              <w:rPr>
-                <w:rFonts w:ascii="Arial" w:hAnsi="Arial" w:cs="Arial"/>
-                <w:bCs/>
-              </w:rPr>
-              <w:instrText xml:space="preserve"> seq.start</w:instrText>
-            </w:r>
-            <w:r>
-              <w:rPr>
-                <w:rFonts w:ascii="Arial" w:hAnsi="Arial" w:cs="Arial"/>
-                <w:bCs/>
-              </w:rPr>
-              <w:fldChar w:fldCharType="end"/>
+              <w:t>{m:</w:t>
+            </w:r>
+            <w:r>
+              <w:rPr>
+                <w:rFonts w:ascii="Arial" w:hAnsi="Arial" w:cs="Arial"/>
+                <w:bCs/>
+              </w:rPr>
+              <w:t xml:space="preserve"> seq.start}</w:t>
             </w:r>
           </w:p>
         </w:tc>
@@ -4307,28 +3981,14 @@
                 <w:rFonts w:ascii="Arial" w:hAnsi="Arial" w:cs="Arial"/>
                 <w:bCs/>
               </w:rPr>
-              <w:fldChar w:fldCharType="begin"/>
-            </w:r>
-            <w:r>
-              <w:rPr>
-                <w:rFonts w:ascii="Arial" w:hAnsi="Arial" w:cs="Arial"/>
-                <w:bCs/>
-              </w:rPr>
-              <w:instrText>m:</w:instrText>
-            </w:r>
-            <w:r>
-              <w:rPr>
-                <w:rFonts w:ascii="Arial" w:hAnsi="Arial" w:cs="Arial"/>
-                <w:bCs/>
-              </w:rPr>
-              <w:instrText xml:space="preserve"> seq.minValue</w:instrText>
-            </w:r>
-            <w:r>
-              <w:rPr>
-                <w:rFonts w:ascii="Arial" w:hAnsi="Arial" w:cs="Arial"/>
-                <w:bCs/>
-              </w:rPr>
-              <w:fldChar w:fldCharType="end"/>
+              <w:t>{m:</w:t>
+            </w:r>
+            <w:r>
+              <w:rPr>
+                <w:rFonts w:ascii="Arial" w:hAnsi="Arial" w:cs="Arial"/>
+                <w:bCs/>
+              </w:rPr>
+              <w:t xml:space="preserve"> seq.minValue}</w:t>
             </w:r>
           </w:p>
         </w:tc>
@@ -4378,28 +4038,14 @@
                 <w:rFonts w:ascii="Arial" w:hAnsi="Arial" w:cs="Arial"/>
                 <w:bCs/>
               </w:rPr>
-              <w:fldChar w:fldCharType="begin"/>
-            </w:r>
-            <w:r>
-              <w:rPr>
-                <w:rFonts w:ascii="Arial" w:hAnsi="Arial" w:cs="Arial"/>
-                <w:bCs/>
-              </w:rPr>
-              <w:instrText>m:</w:instrText>
-            </w:r>
-            <w:r>
-              <w:rPr>
-                <w:rFonts w:ascii="Arial" w:hAnsi="Arial" w:cs="Arial"/>
-                <w:bCs/>
-              </w:rPr>
-              <w:instrText xml:space="preserve"> seq.maxValue</w:instrText>
-            </w:r>
-            <w:r>
-              <w:rPr>
-                <w:rFonts w:ascii="Arial" w:hAnsi="Arial" w:cs="Arial"/>
-                <w:bCs/>
-              </w:rPr>
-              <w:fldChar w:fldCharType="end"/>
+              <w:t>{m:</w:t>
+            </w:r>
+            <w:r>
+              <w:rPr>
+                <w:rFonts w:ascii="Arial" w:hAnsi="Arial" w:cs="Arial"/>
+                <w:bCs/>
+              </w:rPr>
+              <w:t xml:space="preserve"> seq.maxValue}</w:t>
             </w:r>
           </w:p>
         </w:tc>
@@ -4449,28 +4095,14 @@
                 <w:rFonts w:ascii="Arial" w:hAnsi="Arial" w:cs="Arial"/>
                 <w:bCs/>
               </w:rPr>
-              <w:fldChar w:fldCharType="begin"/>
-            </w:r>
-            <w:r>
-              <w:rPr>
-                <w:rFonts w:ascii="Arial" w:hAnsi="Arial" w:cs="Arial"/>
-                <w:bCs/>
-              </w:rPr>
-              <w:instrText>m:</w:instrText>
-            </w:r>
-            <w:r>
-              <w:rPr>
-                <w:rFonts w:ascii="Arial" w:hAnsi="Arial" w:cs="Arial"/>
-                <w:bCs/>
-              </w:rPr>
-              <w:instrText xml:space="preserve"> seq.cacheSize</w:instrText>
-            </w:r>
-            <w:r>
-              <w:rPr>
-                <w:rFonts w:ascii="Arial" w:hAnsi="Arial" w:cs="Arial"/>
-                <w:bCs/>
-              </w:rPr>
-              <w:fldChar w:fldCharType="end"/>
+              <w:t>{m:</w:t>
+            </w:r>
+            <w:r>
+              <w:rPr>
+                <w:rFonts w:ascii="Arial" w:hAnsi="Arial" w:cs="Arial"/>
+                <w:bCs/>
+              </w:rPr>
+              <w:t xml:space="preserve"> seq.cacheSize}</w:t>
             </w:r>
           </w:p>
         </w:tc>
@@ -4520,28 +4152,14 @@
                 <w:rFonts w:ascii="Arial" w:hAnsi="Arial" w:cs="Arial"/>
                 <w:bCs/>
               </w:rPr>
-              <w:fldChar w:fldCharType="begin"/>
-            </w:r>
-            <w:r>
-              <w:rPr>
-                <w:rFonts w:ascii="Arial" w:hAnsi="Arial" w:cs="Arial"/>
-                <w:bCs/>
-              </w:rPr>
-              <w:instrText>m:</w:instrText>
-            </w:r>
-            <w:r>
-              <w:rPr>
-                <w:rFonts w:ascii="Arial" w:hAnsi="Arial" w:cs="Arial"/>
-                <w:bCs/>
-              </w:rPr>
-              <w:instrText xml:space="preserve"> seq.increment</w:instrText>
-            </w:r>
-            <w:r>
-              <w:rPr>
-                <w:rFonts w:ascii="Arial" w:hAnsi="Arial" w:cs="Arial"/>
-                <w:bCs/>
-              </w:rPr>
-              <w:fldChar w:fldCharType="end"/>
+              <w:t>{m:</w:t>
+            </w:r>
+            <w:r>
+              <w:rPr>
+                <w:rFonts w:ascii="Arial" w:hAnsi="Arial" w:cs="Arial"/>
+                <w:bCs/>
+              </w:rPr>
+              <w:t xml:space="preserve"> seq.increment}</w:t>
             </w:r>
           </w:p>
         </w:tc>
@@ -4591,35 +4209,21 @@
                 <w:rFonts w:ascii="Arial" w:hAnsi="Arial" w:cs="Arial"/>
                 <w:bCs/>
               </w:rPr>
-              <w:fldChar w:fldCharType="begin"/>
-            </w:r>
-            <w:r>
-              <w:rPr>
-                <w:rFonts w:ascii="Arial" w:hAnsi="Arial" w:cs="Arial"/>
-                <w:bCs/>
-              </w:rPr>
-              <w:instrText>m:</w:instrText>
-            </w:r>
-            <w:r>
-              <w:rPr>
-                <w:rFonts w:ascii="Arial" w:hAnsi="Arial" w:cs="Arial"/>
-                <w:bCs/>
-              </w:rPr>
-              <w:instrText xml:space="preserve"> seq.</w:instrText>
-            </w:r>
-            <w:r>
-              <w:rPr>
-                <w:rFonts w:ascii="Arial" w:hAnsi="Arial" w:cs="Arial"/>
-                <w:bCs/>
-              </w:rPr>
-              <w:instrText>isCycle()</w:instrText>
-            </w:r>
-            <w:r>
-              <w:rPr>
-                <w:rFonts w:ascii="Arial" w:hAnsi="Arial" w:cs="Arial"/>
-                <w:bCs/>
-              </w:rPr>
-              <w:fldChar w:fldCharType="end"/>
+              <w:t>{m:</w:t>
+            </w:r>
+            <w:r>
+              <w:rPr>
+                <w:rFonts w:ascii="Arial" w:hAnsi="Arial" w:cs="Arial"/>
+                <w:bCs/>
+              </w:rPr>
+              <w:t xml:space="preserve"> seq.</w:t>
+            </w:r>
+            <w:r>
+              <w:rPr>
+                <w:rFonts w:ascii="Arial" w:hAnsi="Arial" w:cs="Arial"/>
+                <w:bCs/>
+              </w:rPr>
+              <w:t>isCycle()}</w:t>
             </w:r>
           </w:p>
         </w:tc>
@@ -4669,21 +4273,7 @@
                 <w:rFonts w:ascii="Arial" w:hAnsi="Arial" w:cs="Arial"/>
                 <w:bCs/>
               </w:rPr>
-              <w:fldChar w:fldCharType="begin"/>
-            </w:r>
-            <w:r>
-              <w:rPr>
-                <w:rFonts w:ascii="Arial" w:hAnsi="Arial" w:cs="Arial"/>
-                <w:bCs/>
-              </w:rPr>
-              <w:instrText>m: seq.columns.name</w:instrText>
-            </w:r>
-            <w:r>
-              <w:rPr>
-                <w:rFonts w:ascii="Arial" w:hAnsi="Arial" w:cs="Arial"/>
-                <w:bCs/>
-              </w:rPr>
-              <w:fldChar w:fldCharType="end"/>
+              <w:t>{m: seq.columns.name}</w:t>
             </w:r>
           </w:p>
         </w:tc>
@@ -4705,21 +4295,7 @@
           <w:rFonts w:ascii="Arial" w:hAnsi="Arial" w:cs="Arial"/>
           <w:bCs/>
         </w:rPr>
-        <w:fldChar w:fldCharType="begin"/>
-      </w:r>
-      <w:r>
-        <w:rPr>
-          <w:rFonts w:ascii="Arial" w:hAnsi="Arial" w:cs="Arial"/>
-          <w:bCs/>
-        </w:rPr>
-        <w:instrText xml:space="preserve">m:endfor </w:instrText>
-      </w:r>
-      <w:r>
-        <w:rPr>
-          <w:rFonts w:ascii="Arial" w:hAnsi="Arial" w:cs="Arial"/>
-          <w:bCs/>
-        </w:rPr>
-        <w:fldChar w:fldCharType="end"/>
+        <w:t xml:space="preserve">{m:endfor}</w:t>
       </w:r>
     </w:p>
     <w:p>
@@ -4886,50 +4462,35 @@
           <w:rFonts w:ascii="Arial" w:hAnsi="Arial" w:cs="Arial"/>
           <w:bCs/>
         </w:rPr>
-        <w:lastRenderedPageBreak/>
-        <w:fldChar w:fldCharType="begin"/>
+        <w:t>{m</w:t>
       </w:r>
       <w:r>
         <w:rPr>
           <w:rFonts w:ascii="Arial" w:hAnsi="Arial" w:cs="Arial"/>
           <w:bCs/>
         </w:rPr>
-        <w:instrText>m</w:instrText>
+        <w:t xml:space="preserve">:for </w:t>
       </w:r>
       <w:r>
         <w:rPr>
           <w:rFonts w:ascii="Arial" w:hAnsi="Arial" w:cs="Arial"/>
           <w:bCs/>
         </w:rPr>
-        <w:instrText xml:space="preserve">:for </w:instrText>
+        <w:t>view</w:t>
       </w:r>
       <w:r>
         <w:rPr>
           <w:rFonts w:ascii="Arial" w:hAnsi="Arial" w:cs="Arial"/>
           <w:bCs/>
         </w:rPr>
-        <w:instrText>view</w:instrText>
+        <w:t xml:space="preserve"> | db.</w:t>
       </w:r>
       <w:r>
         <w:rPr>
           <w:rFonts w:ascii="Arial" w:hAnsi="Arial" w:cs="Arial"/>
           <w:bCs/>
         </w:rPr>
-        <w:instrText xml:space="preserve"> | db.</w:instrText>
-      </w:r>
-      <w:r>
-        <w:rPr>
-          <w:rFonts w:ascii="Arial" w:hAnsi="Arial" w:cs="Arial"/>
-          <w:bCs/>
-        </w:rPr>
-        <w:instrText>tables-&gt;union(db.schemas.tables)-&gt;filter(database::View)</w:instrText>
-      </w:r>
-      <w:r>
-        <w:rPr>
-          <w:rFonts w:ascii="Arial" w:hAnsi="Arial" w:cs="Arial"/>
-          <w:bCs/>
-        </w:rPr>
-        <w:fldChar w:fldCharType="end"/>
+        <w:t>tables-&gt;union(db.schemas.tables)-&gt;filter(database::View)}</w:t>
       </w:r>
     </w:p>
     <w:tbl>
@@ -4964,35 +4525,21 @@
                 <w:rFonts w:ascii="Arial" w:hAnsi="Arial" w:cs="Arial"/>
                 <w:bCs/>
               </w:rPr>
-              <w:fldChar w:fldCharType="begin"/>
-            </w:r>
-            <w:r>
-              <w:rPr>
-                <w:rFonts w:ascii="Arial" w:hAnsi="Arial" w:cs="Arial"/>
-                <w:bCs/>
-              </w:rPr>
-              <w:instrText>m:</w:instrText>
-            </w:r>
-            <w:r>
-              <w:rPr>
-                <w:rFonts w:ascii="Arial" w:hAnsi="Arial" w:cs="Arial"/>
-                <w:bCs/>
-              </w:rPr>
-              <w:instrText>view</w:instrText>
-            </w:r>
-            <w:r>
-              <w:rPr>
-                <w:rFonts w:ascii="Arial" w:hAnsi="Arial" w:cs="Arial"/>
-                <w:bCs/>
-              </w:rPr>
-              <w:instrText>.name</w:instrText>
-            </w:r>
-            <w:r>
-              <w:rPr>
-                <w:rFonts w:ascii="Arial" w:hAnsi="Arial" w:cs="Arial"/>
-                <w:bCs/>
-              </w:rPr>
-              <w:fldChar w:fldCharType="end"/>
+              <w:t>{m:</w:t>
+            </w:r>
+            <w:r>
+              <w:rPr>
+                <w:rFonts w:ascii="Arial" w:hAnsi="Arial" w:cs="Arial"/>
+                <w:bCs/>
+              </w:rPr>
+              <w:t>view</w:t>
+            </w:r>
+            <w:r>
+              <w:rPr>
+                <w:rFonts w:ascii="Arial" w:hAnsi="Arial" w:cs="Arial"/>
+                <w:bCs/>
+              </w:rPr>
+              <w:t>.name}</w:t>
             </w:r>
           </w:p>
         </w:tc>
@@ -5016,28 +4563,14 @@
                 <w:rFonts w:ascii="Arial" w:hAnsi="Arial" w:cs="Arial"/>
                 <w:bCs/>
               </w:rPr>
-              <w:fldChar w:fldCharType="begin"/>
-            </w:r>
-            <w:r>
-              <w:rPr>
-                <w:rFonts w:ascii="Arial" w:hAnsi="Arial" w:cs="Arial"/>
-                <w:bCs/>
-              </w:rPr>
-              <w:instrText>m:</w:instrText>
-            </w:r>
-            <w:r>
-              <w:rPr>
-                <w:rFonts w:ascii="Arial" w:hAnsi="Arial" w:cs="Arial"/>
-                <w:bCs/>
-              </w:rPr>
-              <w:instrText>view.comments</w:instrText>
-            </w:r>
-            <w:r>
-              <w:rPr>
-                <w:rFonts w:ascii="Arial" w:hAnsi="Arial" w:cs="Arial"/>
-                <w:bCs/>
-              </w:rPr>
-              <w:fldChar w:fldCharType="end"/>
+              <w:t>{m:</w:t>
+            </w:r>
+            <w:r>
+              <w:rPr>
+                <w:rFonts w:ascii="Arial" w:hAnsi="Arial" w:cs="Arial"/>
+                <w:bCs/>
+              </w:rPr>
+              <w:t>view.comments}</w:t>
             </w:r>
           </w:p>
         </w:tc>
@@ -5059,21 +4592,7 @@
           <w:rFonts w:ascii="Arial" w:hAnsi="Arial" w:cs="Arial"/>
           <w:bCs/>
         </w:rPr>
-        <w:fldChar w:fldCharType="begin"/>
-      </w:r>
-      <w:r>
-        <w:rPr>
-          <w:rFonts w:ascii="Arial" w:hAnsi="Arial" w:cs="Arial"/>
-          <w:bCs/>
-        </w:rPr>
-        <w:instrText xml:space="preserve">m:endfor </w:instrText>
-      </w:r>
-      <w:r>
-        <w:rPr>
-          <w:rFonts w:ascii="Arial" w:hAnsi="Arial" w:cs="Arial"/>
-          <w:bCs/>
-        </w:rPr>
-        <w:fldChar w:fldCharType="end"/>
+        <w:t xml:space="preserve">{m:endfor}</w:t>
       </w:r>
     </w:p>
     <w:p>
@@ -5134,42 +4653,28 @@
           <w:rFonts w:ascii="Arial" w:hAnsi="Arial" w:cs="Arial"/>
           <w:bCs/>
         </w:rPr>
-        <w:fldChar w:fldCharType="begin"/>
+        <w:t xml:space="preserve">{m:for </w:t>
       </w:r>
       <w:r>
         <w:rPr>
           <w:rFonts w:ascii="Arial" w:hAnsi="Arial" w:cs="Arial"/>
           <w:bCs/>
         </w:rPr>
-        <w:instrText xml:space="preserve">m:for </w:instrText>
+        <w:t>schema</w:t>
       </w:r>
       <w:r>
         <w:rPr>
           <w:rFonts w:ascii="Arial" w:hAnsi="Arial" w:cs="Arial"/>
           <w:bCs/>
         </w:rPr>
-        <w:instrText>schema</w:instrText>
+        <w:t xml:space="preserve"> | db.</w:t>
       </w:r>
       <w:r>
         <w:rPr>
           <w:rFonts w:ascii="Arial" w:hAnsi="Arial" w:cs="Arial"/>
           <w:bCs/>
         </w:rPr>
-        <w:instrText xml:space="preserve"> | db.</w:instrText>
-      </w:r>
-      <w:r>
-        <w:rPr>
-          <w:rFonts w:ascii="Arial" w:hAnsi="Arial" w:cs="Arial"/>
-          <w:bCs/>
-        </w:rPr>
-        <w:instrText>schemas</w:instrText>
-      </w:r>
-      <w:r>
-        <w:rPr>
-          <w:rFonts w:ascii="Arial" w:hAnsi="Arial" w:cs="Arial"/>
-          <w:bCs/>
-        </w:rPr>
-        <w:fldChar w:fldCharType="end"/>
+        <w:t>schemas}</w:t>
       </w:r>
     </w:p>
     <w:p>
@@ -5194,13 +4699,7 @@
       <w:bookmarkEnd w:id="55"/>
       <w:bookmarkEnd w:id="56"/>
       <w:r>
-        <w:fldChar w:fldCharType="begin"/>
-      </w:r>
-      <w:r>
-        <w:instrText>m:schema.name</w:instrText>
-      </w:r>
-      <w:r>
-        <w:fldChar w:fldCharType="end"/>
+        <w:t>{m:schema.name}</w:t>
       </w:r>
     </w:p>
     <w:p>
@@ -5261,51 +4760,37 @@
                 <w:sz w:val="24"/>
                 <w:szCs w:val="24"/>
               </w:rPr>
-              <w:fldChar w:fldCharType="begin"/>
+              <w:t>{m: schema.asImageByRepresentationDescriptionName('Schema Diagram')</w:t>
             </w:r>
             <w:r>
               <w:rPr>
                 <w:sz w:val="24"/>
                 <w:szCs w:val="24"/>
               </w:rPr>
-              <w:instrText>m: schema.asImageByRepresentationDescriptionName('Schema Diagram')</w:instrText>
+              <w:t>.setConserveRatio(</w:t>
             </w:r>
             <w:r>
               <w:rPr>
                 <w:sz w:val="24"/>
                 <w:szCs w:val="24"/>
               </w:rPr>
-              <w:instrText>.setConserveRatio(</w:instrText>
+              <w:t>true</w:t>
             </w:r>
             <w:r>
               <w:rPr>
                 <w:sz w:val="24"/>
                 <w:szCs w:val="24"/>
               </w:rPr>
-              <w:instrText>true</w:instrText>
-            </w:r>
+              <w:t>)</w:t>
+            </w:r>
+            <w:bookmarkStart w:id="62" w:name="_GoBack"/>
+            <w:bookmarkEnd w:id="62"/>
             <w:r>
               <w:rPr>
                 <w:sz w:val="24"/>
                 <w:szCs w:val="24"/>
               </w:rPr>
-              <w:instrText>)</w:instrText>
-            </w:r>
-            <w:bookmarkStart w:id="62" w:name="_GoBack"/>
-            <w:bookmarkEnd w:id="62"/>
-            <w:r>
-              <w:rPr>
-                <w:sz w:val="24"/>
-                <w:szCs w:val="24"/>
-              </w:rPr>
-              <w:instrText>.setWidth(500)</w:instrText>
-            </w:r>
-            <w:r>
-              <w:rPr>
-                <w:sz w:val="24"/>
-                <w:szCs w:val="24"/>
-              </w:rPr>
-              <w:fldChar w:fldCharType="end"/>
+              <w:t>.setWidth(500)}</w:t>
             </w:r>
             <w:r>
               <w:rPr>
@@ -5361,49 +4846,35 @@
           <w:rFonts w:ascii="Arial" w:hAnsi="Arial" w:cs="Arial"/>
           <w:bCs/>
         </w:rPr>
-        <w:fldChar w:fldCharType="begin"/>
+        <w:t>{m</w:t>
       </w:r>
       <w:r>
         <w:rPr>
           <w:rFonts w:ascii="Arial" w:hAnsi="Arial" w:cs="Arial"/>
           <w:bCs/>
         </w:rPr>
-        <w:instrText>m</w:instrText>
+        <w:t>:for table | schema</w:t>
       </w:r>
       <w:r>
         <w:rPr>
           <w:rFonts w:ascii="Arial" w:hAnsi="Arial" w:cs="Arial"/>
           <w:bCs/>
         </w:rPr>
-        <w:instrText>:for table | schema</w:instrText>
+        <w:t>.</w:t>
       </w:r>
       <w:r>
         <w:rPr>
           <w:rFonts w:ascii="Arial" w:hAnsi="Arial" w:cs="Arial"/>
           <w:bCs/>
         </w:rPr>
-        <w:instrText>.</w:instrText>
+        <w:t>t</w:t>
       </w:r>
       <w:r>
         <w:rPr>
           <w:rFonts w:ascii="Arial" w:hAnsi="Arial" w:cs="Arial"/>
           <w:bCs/>
         </w:rPr>
-        <w:instrText>t</w:instrText>
-      </w:r>
-      <w:r>
-        <w:rPr>
-          <w:rFonts w:ascii="Arial" w:hAnsi="Arial" w:cs="Arial"/>
-          <w:bCs/>
-        </w:rPr>
-        <w:instrText>ables()</w:instrText>
-      </w:r>
-      <w:r>
-        <w:rPr>
-          <w:rFonts w:ascii="Arial" w:hAnsi="Arial" w:cs="Arial"/>
-          <w:bCs/>
-        </w:rPr>
-        <w:fldChar w:fldCharType="end"/>
+        <w:t>ables()}</w:t>
       </w:r>
     </w:p>
     <w:p>
@@ -5433,16 +4904,10 @@
       <w:bookmarkEnd w:id="72"/>
       <w:bookmarkEnd w:id="73"/>
       <w:r>
-        <w:fldChar w:fldCharType="begin"/>
-      </w:r>
-      <w:r>
-        <w:instrText>m</w:instrText>
-      </w:r>
-      <w:r>
-        <w:instrText>:table.name</w:instrText>
-      </w:r>
-      <w:r>
-        <w:fldChar w:fldCharType="end"/>
+        <w:t>{m</w:t>
+      </w:r>
+      <w:r>
+        <w:t>:table.name}</w:t>
       </w:r>
     </w:p>
     <w:p>
@@ -5544,16 +5009,10 @@
               <w:ind w:left="80" w:right="80"/>
             </w:pPr>
             <w:r>
-              <w:fldChar w:fldCharType="begin"/>
-            </w:r>
-            <w:r>
-              <w:instrText>m</w:instrText>
-            </w:r>
-            <w:r>
-              <w:instrText>:table.name</w:instrText>
-            </w:r>
-            <w:r>
-              <w:fldChar w:fldCharType="end"/>
+              <w:t>{m</w:t>
+            </w:r>
+            <w:r>
+              <w:t>:table.name}</w:t>
             </w:r>
           </w:p>
         </w:tc>
@@ -5629,25 +5088,19 @@
         <w:ind w:left="720" w:firstLine="720"/>
       </w:pPr>
       <w:r>
-        <w:fldChar w:fldCharType="begin"/>
-      </w:r>
-      <w:r>
-        <w:instrText xml:space="preserve">m:if not </w:instrText>
-      </w:r>
-      <w:r>
-        <w:instrText>(</w:instrText>
-      </w:r>
-      <w:r>
-        <w:instrText>table.primaryKey</w:instrText>
-      </w:r>
-      <w:r>
-        <w:instrText>=null</w:instrText>
-      </w:r>
-      <w:r>
-        <w:instrText>)</w:instrText>
-      </w:r>
-      <w:r>
-        <w:fldChar w:fldCharType="end"/>
+        <w:t xml:space="preserve">{m:if not </w:t>
+      </w:r>
+      <w:r>
+        <w:t>(</w:t>
+      </w:r>
+      <w:r>
+        <w:t>table.primaryKey</w:t>
+      </w:r>
+      <w:r>
+        <w:t>=null</w:t>
+      </w:r>
+      <w:r>
+        <w:t>)}</w:t>
       </w:r>
     </w:p>
     <w:p>
@@ -5744,16 +5197,10 @@
               </w:rPr>
             </w:pPr>
             <w:r>
-              <w:fldChar w:fldCharType="begin"/>
-            </w:r>
-            <w:r>
-              <w:instrText>m:table.primaryKey</w:instrText>
-            </w:r>
-            <w:r>
-              <w:instrText>.name</w:instrText>
-            </w:r>
-            <w:r>
-              <w:fldChar w:fldCharType="end"/>
+              <w:t>{m:table.primaryKey</w:t>
+            </w:r>
+            <w:r>
+              <w:t>.name}</w:t>
             </w:r>
           </w:p>
         </w:tc>
@@ -5807,16 +5254,10 @@
               <w:ind w:left="80" w:right="80"/>
             </w:pPr>
             <w:r>
-              <w:fldChar w:fldCharType="begin"/>
-            </w:r>
-            <w:r>
-              <w:instrText>m: table.primaryKey</w:instrText>
-            </w:r>
-            <w:r>
-              <w:instrText>.comments</w:instrText>
-            </w:r>
-            <w:r>
-              <w:fldChar w:fldCharType="end"/>
+              <w:t>{m: table.primaryKey</w:t>
+            </w:r>
+            <w:r>
+              <w:t>.comments}</w:t>
             </w:r>
           </w:p>
         </w:tc>
@@ -5870,16 +5311,10 @@
               <w:ind w:left="80" w:right="80"/>
             </w:pPr>
             <w:r>
-              <w:fldChar w:fldCharType="begin"/>
-            </w:r>
-            <w:r>
-              <w:instrText>m:for col | table.primaryKey</w:instrText>
-            </w:r>
-            <w:r>
-              <w:instrText xml:space="preserve">.columns </w:instrText>
-            </w:r>
-            <w:r>
-              <w:fldChar w:fldCharType="end"/>
+              <w:t>{m:for col | table.primaryKey</w:t>
+            </w:r>
+            <w:r>
+              <w:t xml:space="preserve">.columns}</w:t>
             </w:r>
           </w:p>
           <w:p>
@@ -5890,13 +5325,7 @@
               <w:ind w:left="80" w:right="80"/>
             </w:pPr>
             <w:r>
-              <w:fldChar w:fldCharType="begin"/>
-            </w:r>
-            <w:r>
-              <w:instrText>m:col.name</w:instrText>
-            </w:r>
-            <w:r>
-              <w:fldChar w:fldCharType="end"/>
+              <w:t>{m:col.name}</w:t>
             </w:r>
           </w:p>
           <w:p>
@@ -5907,13 +5336,7 @@
               <w:ind w:left="80" w:right="80"/>
             </w:pPr>
             <w:r>
-              <w:fldChar w:fldCharType="begin"/>
-            </w:r>
-            <w:r>
-              <w:instrText xml:space="preserve">m:endfor </w:instrText>
-            </w:r>
-            <w:r>
-              <w:fldChar w:fldCharType="end"/>
+              <w:t xml:space="preserve">{m:endfor}</w:t>
             </w:r>
           </w:p>
         </w:tc>
@@ -5925,13 +5348,7 @@
         <w:ind w:left="720" w:firstLine="720"/>
       </w:pPr>
       <w:r>
-        <w:fldChar w:fldCharType="begin"/>
-      </w:r>
-      <w:r>
-        <w:instrText>m:endif</w:instrText>
-      </w:r>
-      <w:r>
-        <w:fldChar w:fldCharType="end"/>
+        <w:t>{m:endif}</w:t>
       </w:r>
     </w:p>
     <w:p>
@@ -5964,13 +5381,7 @@
         <w:ind w:left="720" w:right="80" w:firstLine="720"/>
       </w:pPr>
       <w:r>
-        <w:fldChar w:fldCharType="begin"/>
-      </w:r>
-      <w:r>
-        <w:instrText>m:for fk | table.foreignKeys</w:instrText>
-      </w:r>
-      <w:r>
-        <w:fldChar w:fldCharType="end"/>
+        <w:t>{m:for fk | table.foreignKeys}</w:t>
       </w:r>
     </w:p>
     <w:tbl>
@@ -6001,13 +5412,7 @@
           </w:tcPr>
           <w:p>
             <w:r>
-              <w:fldChar w:fldCharType="begin"/>
-            </w:r>
-            <w:r>
-              <w:instrText xml:space="preserve"> m:fk.name</w:instrText>
-            </w:r>
-            <w:r>
-              <w:fldChar w:fldCharType="end"/>
+              <w:t>{m:fk.name}</w:t>
             </w:r>
           </w:p>
         </w:tc>
@@ -6029,16 +5434,10 @@
           </w:tcPr>
           <w:p>
             <w:r>
-              <w:fldChar w:fldCharType="begin"/>
-            </w:r>
-            <w:r>
-              <w:instrText xml:space="preserve"> m:fk.</w:instrText>
-            </w:r>
-            <w:r>
-              <w:instrText>owner.name</w:instrText>
-            </w:r>
-            <w:r>
-              <w:fldChar w:fldCharType="end"/>
+              <w:t>{m:fk.</w:t>
+            </w:r>
+            <w:r>
+              <w:t>owner.name}</w:t>
             </w:r>
           </w:p>
         </w:tc>
@@ -6060,85 +5459,49 @@
           </w:tcPr>
           <w:p>
             <w:r>
-              <w:fldChar w:fldCharType="begin"/>
-            </w:r>
-            <w:r>
-              <w:instrText xml:space="preserve"> m:for fke | fk.</w:instrText>
-            </w:r>
-            <w:r>
-              <w:instrText>elements</w:instrText>
-            </w:r>
-            <w:r>
-              <w:fldChar w:fldCharType="end"/>
-            </w:r>
-          </w:p>
-          <w:p>
-            <w:r>
-              <w:fldChar w:fldCharType="begin"/>
-            </w:r>
-            <w:r>
-              <w:instrText xml:space="preserve"> m:fke.</w:instrText>
-            </w:r>
-            <w:r>
-              <w:instrText>primaryKey</w:instrText>
-            </w:r>
-            <w:r>
-              <w:instrText>Column</w:instrText>
-            </w:r>
-            <w:r>
-              <w:instrText>().</w:instrText>
-            </w:r>
-            <w:r>
-              <w:instrText>name</w:instrText>
-            </w:r>
-            <w:r>
-              <w:fldChar w:fldCharType="end"/>
+              <w:t>{m:for fke | fk.</w:t>
+            </w:r>
+            <w:r>
+              <w:t>elements}</w:t>
+            </w:r>
+          </w:p>
+          <w:p>
+            <w:r>
+              <w:t>{m:fke.</w:t>
+            </w:r>
+            <w:r>
+              <w:t>primaryKey</w:t>
+            </w:r>
+            <w:r>
+              <w:t>Column</w:t>
+            </w:r>
+            <w:r>
+              <w:t>().</w:t>
+            </w:r>
+            <w:r>
+              <w:t>name}</w:t>
             </w:r>
             <w:r>
               <w:t xml:space="preserve"> / </w:t>
             </w:r>
             <w:r>
-              <w:fldChar w:fldCharType="begin"/>
-            </w:r>
-            <w:r>
-              <w:instrText xml:space="preserve"> m:fke.pkColumn.name</w:instrText>
-            </w:r>
-            <w:r>
-              <w:fldChar w:fldCharType="end"/>
-            </w:r>
-          </w:p>
-          <w:p>
-            <w:r>
-              <w:fldChar w:fldCharType="begin"/>
-            </w:r>
-            <w:r>
-              <w:instrText xml:space="preserve"> m:fke.foreignKeyColumn().name</w:instrText>
-            </w:r>
-            <w:r>
-              <w:fldChar w:fldCharType="end"/>
+              <w:t>{m:fke.pkColumn.name}</w:t>
+            </w:r>
+          </w:p>
+          <w:p>
+            <w:r>
+              <w:t>{m:fke.foreignKeyColumn().name}</w:t>
             </w:r>
             <w:r>
               <w:t xml:space="preserve"> / </w:t>
             </w:r>
             <w:r>
-              <w:fldChar w:fldCharType="begin"/>
-            </w:r>
-            <w:r>
-              <w:instrText xml:space="preserve"> m:fke.fkColumn.name</w:instrText>
-            </w:r>
-            <w:r>
-              <w:fldChar w:fldCharType="end"/>
-            </w:r>
-          </w:p>
-          <w:p>
-            <w:r>
-              <w:fldChar w:fldCharType="begin"/>
-            </w:r>
-            <w:r>
-              <w:instrText xml:space="preserve"> m:endfor </w:instrText>
-            </w:r>
-            <w:r>
-              <w:fldChar w:fldCharType="end"/>
+              <w:t>{m:fke.fkColumn.name}</w:t>
+            </w:r>
+          </w:p>
+          <w:p>
+            <w:r>
+              <w:t xml:space="preserve">{m:endfor}</w:t>
             </w:r>
           </w:p>
         </w:tc>
@@ -6160,19 +5523,13 @@
           </w:tcPr>
           <w:p>
             <w:r>
-              <w:fldChar w:fldCharType="begin"/>
-            </w:r>
-            <w:r>
-              <w:instrText xml:space="preserve"> m:fk.</w:instrText>
-            </w:r>
-            <w:r>
-              <w:instrText>t</w:instrText>
-            </w:r>
-            <w:r>
-              <w:instrText>arget.name</w:instrText>
-            </w:r>
-            <w:r>
-              <w:fldChar w:fldCharType="end"/>
+              <w:t>{m:fk.</w:t>
+            </w:r>
+            <w:r>
+              <w:t>t</w:t>
+            </w:r>
+            <w:r>
+              <w:t>arget.name}</w:t>
             </w:r>
           </w:p>
         </w:tc>
@@ -6183,13 +5540,7 @@
         <w:ind w:left="720" w:firstLine="720"/>
       </w:pPr>
       <w:r>
-        <w:fldChar w:fldCharType="begin"/>
-      </w:r>
-      <w:r>
-        <w:instrText>m:endfor</w:instrText>
-      </w:r>
-      <w:r>
-        <w:fldChar w:fldCharType="end"/>
+        <w:t>{m:endfor}</w:t>
       </w:r>
     </w:p>
     <w:p>
@@ -6364,49 +5715,35 @@
           <w:rFonts w:ascii="Arial" w:hAnsi="Arial" w:cs="Arial"/>
           <w:bCs/>
         </w:rPr>
-        <w:fldChar w:fldCharType="begin"/>
+        <w:t>{m</w:t>
       </w:r>
       <w:r>
         <w:rPr>
           <w:rFonts w:ascii="Arial" w:hAnsi="Arial" w:cs="Arial"/>
           <w:bCs/>
         </w:rPr>
-        <w:instrText>m</w:instrText>
+        <w:t>:for column | table.</w:t>
       </w:r>
       <w:r>
         <w:rPr>
           <w:rFonts w:ascii="Arial" w:hAnsi="Arial" w:cs="Arial"/>
           <w:bCs/>
         </w:rPr>
-        <w:instrText>:for column | table.</w:instrText>
+        <w:t>allC</w:t>
       </w:r>
       <w:r>
         <w:rPr>
           <w:rFonts w:ascii="Arial" w:hAnsi="Arial" w:cs="Arial"/>
           <w:bCs/>
         </w:rPr>
-        <w:instrText>allC</w:instrText>
+        <w:t>olumns</w:t>
       </w:r>
       <w:r>
         <w:rPr>
           <w:rFonts w:ascii="Arial" w:hAnsi="Arial" w:cs="Arial"/>
           <w:bCs/>
         </w:rPr>
-        <w:instrText>olumns</w:instrText>
-      </w:r>
-      <w:r>
-        <w:rPr>
-          <w:rFonts w:ascii="Arial" w:hAnsi="Arial" w:cs="Arial"/>
-          <w:bCs/>
-        </w:rPr>
-        <w:instrText>()</w:instrText>
-      </w:r>
-      <w:r>
-        <w:rPr>
-          <w:rFonts w:ascii="Arial" w:hAnsi="Arial" w:cs="Arial"/>
-          <w:bCs/>
-        </w:rPr>
-        <w:fldChar w:fldCharType="end"/>
+        <w:t>()}</w:t>
       </w:r>
     </w:p>
     <w:tbl>
@@ -6443,21 +5780,7 @@
                 <w:rFonts w:ascii="Arial" w:hAnsi="Arial" w:cs="Arial"/>
                 <w:bCs/>
               </w:rPr>
-              <w:fldChar w:fldCharType="begin"/>
-            </w:r>
-            <w:r>
-              <w:rPr>
-                <w:rFonts w:ascii="Arial" w:hAnsi="Arial" w:cs="Arial"/>
-                <w:bCs/>
-              </w:rPr>
-              <w:instrText>m:column.name</w:instrText>
-            </w:r>
-            <w:r>
-              <w:rPr>
-                <w:rFonts w:ascii="Arial" w:hAnsi="Arial" w:cs="Arial"/>
-                <w:bCs/>
-              </w:rPr>
-              <w:fldChar w:fldCharType="end"/>
+              <w:t>{m:column.name}</w:t>
             </w:r>
           </w:p>
         </w:tc>
@@ -6481,21 +5804,7 @@
                 <w:rFonts w:ascii="Arial" w:hAnsi="Arial" w:cs="Arial"/>
                 <w:bCs/>
               </w:rPr>
-              <w:fldChar w:fldCharType="begin"/>
-            </w:r>
-            <w:r>
-              <w:rPr>
-                <w:rFonts w:ascii="Arial" w:hAnsi="Arial" w:cs="Arial"/>
-                <w:bCs/>
-              </w:rPr>
-              <w:instrText>m:column.typeName()</w:instrText>
-            </w:r>
-            <w:r>
-              <w:rPr>
-                <w:rFonts w:ascii="Arial" w:hAnsi="Arial" w:cs="Arial"/>
-                <w:bCs/>
-              </w:rPr>
-              <w:fldChar w:fldCharType="end"/>
+              <w:t>{m:column.typeName()}</w:t>
             </w:r>
           </w:p>
         </w:tc>
@@ -6520,35 +5829,21 @@
                 <w:rFonts w:ascii="Arial" w:hAnsi="Arial" w:cs="Arial"/>
                 <w:bCs/>
               </w:rPr>
-              <w:fldChar w:fldCharType="begin"/>
-            </w:r>
-            <w:r>
-              <w:rPr>
-                <w:rFonts w:ascii="Arial" w:hAnsi="Arial" w:cs="Arial"/>
-                <w:bCs/>
-              </w:rPr>
-              <w:instrText>m:column.check</w:instrText>
-            </w:r>
-            <w:r>
-              <w:rPr>
-                <w:rFonts w:ascii="Arial" w:hAnsi="Arial" w:cs="Arial"/>
-                <w:bCs/>
-              </w:rPr>
-              <w:instrText>In</w:instrText>
-            </w:r>
-            <w:r>
-              <w:rPr>
-                <w:rFonts w:ascii="Arial" w:hAnsi="Arial" w:cs="Arial"/>
-                <w:bCs/>
-              </w:rPr>
-              <w:instrText>PrimaryKey()</w:instrText>
-            </w:r>
-            <w:r>
-              <w:rPr>
-                <w:rFonts w:ascii="Arial" w:hAnsi="Arial" w:cs="Arial"/>
-                <w:bCs/>
-              </w:rPr>
-              <w:fldChar w:fldCharType="end"/>
+              <w:t>{m:column.check</w:t>
+            </w:r>
+            <w:r>
+              <w:rPr>
+                <w:rFonts w:ascii="Arial" w:hAnsi="Arial" w:cs="Arial"/>
+                <w:bCs/>
+              </w:rPr>
+              <w:t>In</w:t>
+            </w:r>
+            <w:r>
+              <w:rPr>
+                <w:rFonts w:ascii="Arial" w:hAnsi="Arial" w:cs="Arial"/>
+                <w:bCs/>
+              </w:rPr>
+              <w:t>PrimaryKey()}</w:t>
             </w:r>
           </w:p>
         </w:tc>
@@ -6573,35 +5868,21 @@
                 <w:rFonts w:ascii="Arial" w:hAnsi="Arial" w:cs="Arial"/>
                 <w:bCs/>
               </w:rPr>
-              <w:fldChar w:fldCharType="begin"/>
-            </w:r>
-            <w:r>
-              <w:rPr>
-                <w:rFonts w:ascii="Arial" w:hAnsi="Arial" w:cs="Arial"/>
-                <w:bCs/>
-              </w:rPr>
-              <w:instrText>m:column.check</w:instrText>
-            </w:r>
-            <w:r>
-              <w:rPr>
-                <w:rFonts w:ascii="Arial" w:hAnsi="Arial" w:cs="Arial"/>
-                <w:bCs/>
-              </w:rPr>
-              <w:instrText>In</w:instrText>
-            </w:r>
-            <w:r>
-              <w:rPr>
-                <w:rFonts w:ascii="Arial" w:hAnsi="Arial" w:cs="Arial"/>
-                <w:bCs/>
-              </w:rPr>
-              <w:instrText>ForeignKey()</w:instrText>
-            </w:r>
-            <w:r>
-              <w:rPr>
-                <w:rFonts w:ascii="Arial" w:hAnsi="Arial" w:cs="Arial"/>
-                <w:bCs/>
-              </w:rPr>
-              <w:fldChar w:fldCharType="end"/>
+              <w:t>{m:column.check</w:t>
+            </w:r>
+            <w:r>
+              <w:rPr>
+                <w:rFonts w:ascii="Arial" w:hAnsi="Arial" w:cs="Arial"/>
+                <w:bCs/>
+              </w:rPr>
+              <w:t>In</w:t>
+            </w:r>
+            <w:r>
+              <w:rPr>
+                <w:rFonts w:ascii="Arial" w:hAnsi="Arial" w:cs="Arial"/>
+                <w:bCs/>
+              </w:rPr>
+              <w:t>ForeignKey()}</w:t>
             </w:r>
           </w:p>
         </w:tc>
@@ -6623,28 +5904,14 @@
           <w:rFonts w:ascii="Arial" w:hAnsi="Arial" w:cs="Arial"/>
           <w:bCs/>
         </w:rPr>
-        <w:fldChar w:fldCharType="begin"/>
+        <w:t>{m</w:t>
       </w:r>
       <w:r>
         <w:rPr>
           <w:rFonts w:ascii="Arial" w:hAnsi="Arial" w:cs="Arial"/>
           <w:bCs/>
         </w:rPr>
-        <w:instrText>m</w:instrText>
-      </w:r>
-      <w:r>
-        <w:rPr>
-          <w:rFonts w:ascii="Arial" w:hAnsi="Arial" w:cs="Arial"/>
-          <w:bCs/>
-        </w:rPr>
-        <w:instrText>:endfor</w:instrText>
-      </w:r>
-      <w:r>
-        <w:rPr>
-          <w:rFonts w:ascii="Arial" w:hAnsi="Arial" w:cs="Arial"/>
-          <w:bCs/>
-        </w:rPr>
-        <w:fldChar w:fldCharType="end"/>
+        <w:t>:endfor}</w:t>
       </w:r>
     </w:p>
     <w:p>
@@ -6707,28 +5974,14 @@
           <w:rFonts w:ascii="Arial" w:hAnsi="Arial" w:cs="Arial"/>
           <w:bCs/>
         </w:rPr>
-        <w:fldChar w:fldCharType="begin"/>
+        <w:t xml:space="preserve">{m:for </w:t>
       </w:r>
       <w:r>
         <w:rPr>
           <w:rFonts w:ascii="Arial" w:hAnsi="Arial" w:cs="Arial"/>
           <w:bCs/>
         </w:rPr>
-        <w:instrText xml:space="preserve">m:for </w:instrText>
-      </w:r>
-      <w:r>
-        <w:rPr>
-          <w:rFonts w:ascii="Arial" w:hAnsi="Arial" w:cs="Arial"/>
-          <w:bCs/>
-        </w:rPr>
-        <w:instrText>index | table.indexes</w:instrText>
-      </w:r>
-      <w:r>
-        <w:rPr>
-          <w:rFonts w:ascii="Arial" w:hAnsi="Arial" w:cs="Arial"/>
-          <w:bCs/>
-        </w:rPr>
-        <w:fldChar w:fldCharType="end"/>
+        <w:t>index | table.indexes}</w:t>
       </w:r>
     </w:p>
     <w:tbl>
@@ -6787,35 +6040,21 @@
                 <w:rFonts w:ascii="Arial" w:hAnsi="Arial" w:cs="Arial"/>
                 <w:bCs/>
               </w:rPr>
-              <w:fldChar w:fldCharType="begin"/>
-            </w:r>
-            <w:r>
-              <w:rPr>
-                <w:rFonts w:ascii="Arial" w:hAnsi="Arial" w:cs="Arial"/>
-                <w:bCs/>
-              </w:rPr>
-              <w:instrText>m:</w:instrText>
-            </w:r>
-            <w:r>
-              <w:rPr>
-                <w:rFonts w:ascii="Arial" w:hAnsi="Arial" w:cs="Arial"/>
-                <w:bCs/>
-              </w:rPr>
-              <w:instrText>index</w:instrText>
-            </w:r>
-            <w:r>
-              <w:rPr>
-                <w:rFonts w:ascii="Arial" w:hAnsi="Arial" w:cs="Arial"/>
-                <w:bCs/>
-              </w:rPr>
-              <w:instrText>.name</w:instrText>
-            </w:r>
-            <w:r>
-              <w:rPr>
-                <w:rFonts w:ascii="Arial" w:hAnsi="Arial" w:cs="Arial"/>
-                <w:bCs/>
-              </w:rPr>
-              <w:fldChar w:fldCharType="end"/>
+              <w:t>{m:</w:t>
+            </w:r>
+            <w:r>
+              <w:rPr>
+                <w:rFonts w:ascii="Arial" w:hAnsi="Arial" w:cs="Arial"/>
+                <w:bCs/>
+              </w:rPr>
+              <w:t>index</w:t>
+            </w:r>
+            <w:r>
+              <w:rPr>
+                <w:rFonts w:ascii="Arial" w:hAnsi="Arial" w:cs="Arial"/>
+                <w:bCs/>
+              </w:rPr>
+              <w:t>.name}</w:t>
             </w:r>
           </w:p>
         </w:tc>
@@ -6865,28 +6104,14 @@
                 <w:rFonts w:ascii="Arial" w:hAnsi="Arial" w:cs="Arial"/>
                 <w:bCs/>
               </w:rPr>
-              <w:fldChar w:fldCharType="begin"/>
-            </w:r>
-            <w:r>
-              <w:rPr>
-                <w:rFonts w:ascii="Arial" w:hAnsi="Arial" w:cs="Arial"/>
-                <w:bCs/>
-              </w:rPr>
-              <w:instrText>m:</w:instrText>
-            </w:r>
-            <w:r>
-              <w:rPr>
-                <w:rFonts w:ascii="Arial" w:hAnsi="Arial" w:cs="Arial"/>
-                <w:bCs/>
-              </w:rPr>
-              <w:instrText>index.ID</w:instrText>
-            </w:r>
-            <w:r>
-              <w:rPr>
-                <w:rFonts w:ascii="Arial" w:hAnsi="Arial" w:cs="Arial"/>
-                <w:bCs/>
-              </w:rPr>
-              <w:fldChar w:fldCharType="end"/>
+              <w:t>{m:</w:t>
+            </w:r>
+            <w:r>
+              <w:rPr>
+                <w:rFonts w:ascii="Arial" w:hAnsi="Arial" w:cs="Arial"/>
+                <w:bCs/>
+              </w:rPr>
+              <w:t>index.ID}</w:t>
             </w:r>
           </w:p>
         </w:tc>
@@ -6938,28 +6163,14 @@
                 <w:rFonts w:ascii="Arial" w:hAnsi="Arial" w:cs="Arial"/>
                 <w:bCs/>
               </w:rPr>
-              <w:fldChar w:fldCharType="begin"/>
-            </w:r>
-            <w:r>
-              <w:rPr>
-                <w:rFonts w:ascii="Arial" w:hAnsi="Arial" w:cs="Arial"/>
-                <w:bCs/>
-              </w:rPr>
-              <w:instrText>m:</w:instrText>
-            </w:r>
-            <w:r>
-              <w:rPr>
-                <w:rFonts w:ascii="Arial" w:hAnsi="Arial" w:cs="Arial"/>
-                <w:bCs/>
-              </w:rPr>
-              <w:instrText>index.techID</w:instrText>
-            </w:r>
-            <w:r>
-              <w:rPr>
-                <w:rFonts w:ascii="Arial" w:hAnsi="Arial" w:cs="Arial"/>
-                <w:bCs/>
-              </w:rPr>
-              <w:fldChar w:fldCharType="end"/>
+              <w:t>{m:</w:t>
+            </w:r>
+            <w:r>
+              <w:rPr>
+                <w:rFonts w:ascii="Arial" w:hAnsi="Arial" w:cs="Arial"/>
+                <w:bCs/>
+              </w:rPr>
+              <w:t>index.techID}</w:t>
             </w:r>
           </w:p>
         </w:tc>
@@ -7009,21 +6220,7 @@
                 <w:rFonts w:ascii="Arial" w:hAnsi="Arial" w:cs="Arial"/>
                 <w:bCs/>
               </w:rPr>
-              <w:fldChar w:fldCharType="begin"/>
-            </w:r>
-            <w:r>
-              <w:rPr>
-                <w:rFonts w:ascii="Arial" w:hAnsi="Arial" w:cs="Arial"/>
-                <w:bCs/>
-              </w:rPr>
-              <w:instrText>m:index.comments</w:instrText>
-            </w:r>
-            <w:r>
-              <w:rPr>
-                <w:rFonts w:ascii="Arial" w:hAnsi="Arial" w:cs="Arial"/>
-                <w:bCs/>
-              </w:rPr>
-              <w:fldChar w:fldCharType="end"/>
+              <w:t>{m:index.comments}</w:t>
             </w:r>
           </w:p>
         </w:tc>
@@ -7074,21 +6271,7 @@
                 <w:rFonts w:ascii="Arial" w:hAnsi="Arial" w:cs="Arial"/>
                 <w:bCs/>
               </w:rPr>
-              <w:fldChar w:fldCharType="begin"/>
-            </w:r>
-            <w:r>
-              <w:rPr>
-                <w:rFonts w:ascii="Arial" w:hAnsi="Arial" w:cs="Arial"/>
-                <w:bCs/>
-              </w:rPr>
-              <w:instrText>m:index.cardinality</w:instrText>
-            </w:r>
-            <w:r>
-              <w:rPr>
-                <w:rFonts w:ascii="Arial" w:hAnsi="Arial" w:cs="Arial"/>
-                <w:bCs/>
-              </w:rPr>
-              <w:fldChar w:fldCharType="end"/>
+              <w:t>{m:index.cardinality}</w:t>
             </w:r>
           </w:p>
         </w:tc>
@@ -7138,21 +6321,7 @@
                 <w:rFonts w:ascii="Arial" w:hAnsi="Arial" w:cs="Arial"/>
                 <w:bCs/>
               </w:rPr>
-              <w:fldChar w:fldCharType="begin"/>
-            </w:r>
-            <w:r>
-              <w:rPr>
-                <w:rFonts w:ascii="Arial" w:hAnsi="Arial" w:cs="Arial"/>
-                <w:bCs/>
-              </w:rPr>
-              <w:instrText>m:index.indexType</w:instrText>
-            </w:r>
-            <w:r>
-              <w:rPr>
-                <w:rFonts w:ascii="Arial" w:hAnsi="Arial" w:cs="Arial"/>
-                <w:bCs/>
-              </w:rPr>
-              <w:fldChar w:fldCharType="end"/>
+              <w:t>{m:index.indexType}</w:t>
             </w:r>
           </w:p>
         </w:tc>
@@ -7204,21 +6373,7 @@
                 <w:rFonts w:ascii="Arial" w:hAnsi="Arial" w:cs="Arial"/>
                 <w:bCs/>
               </w:rPr>
-              <w:fldChar w:fldCharType="begin"/>
-            </w:r>
-            <w:r>
-              <w:rPr>
-                <w:rFonts w:ascii="Arial" w:hAnsi="Arial" w:cs="Arial"/>
-                <w:bCs/>
-              </w:rPr>
-              <w:instrText>m:index.owner.name</w:instrText>
-            </w:r>
-            <w:r>
-              <w:rPr>
-                <w:rFonts w:ascii="Arial" w:hAnsi="Arial" w:cs="Arial"/>
-                <w:bCs/>
-              </w:rPr>
-              <w:fldChar w:fldCharType="end"/>
+              <w:t>{m:index.owner.name}</w:t>
             </w:r>
           </w:p>
         </w:tc>
@@ -7268,21 +6423,7 @@
                 <w:rFonts w:ascii="Arial" w:hAnsi="Arial" w:cs="Arial"/>
                 <w:bCs/>
               </w:rPr>
-              <w:fldChar w:fldCharType="begin"/>
-            </w:r>
-            <w:r>
-              <w:rPr>
-                <w:rFonts w:ascii="Arial" w:hAnsi="Arial" w:cs="Arial"/>
-                <w:bCs/>
-              </w:rPr>
-              <w:instrText>m:index.qualifier</w:instrText>
-            </w:r>
-            <w:r>
-              <w:rPr>
-                <w:rFonts w:ascii="Arial" w:hAnsi="Arial" w:cs="Arial"/>
-                <w:bCs/>
-              </w:rPr>
-              <w:fldChar w:fldCharType="end"/>
+              <w:t>{m:index.qualifier}</w:t>
             </w:r>
           </w:p>
         </w:tc>
@@ -7332,21 +6473,7 @@
                 <w:rFonts w:ascii="Arial" w:hAnsi="Arial" w:cs="Arial"/>
                 <w:bCs/>
               </w:rPr>
-              <w:fldChar w:fldCharType="begin"/>
-            </w:r>
-            <w:r>
-              <w:rPr>
-                <w:rFonts w:ascii="Arial" w:hAnsi="Arial" w:cs="Arial"/>
-                <w:bCs/>
-              </w:rPr>
-              <w:instrText>m:index.unique</w:instrText>
-            </w:r>
-            <w:r>
-              <w:rPr>
-                <w:rFonts w:ascii="Arial" w:hAnsi="Arial" w:cs="Arial"/>
-                <w:bCs/>
-              </w:rPr>
-              <w:fldChar w:fldCharType="end"/>
+              <w:t>{m:index.unique}</w:t>
             </w:r>
             <w:r>
               <w:rPr>
@@ -7360,21 +6487,7 @@
                 <w:rFonts w:ascii="Arial" w:hAnsi="Arial" w:cs="Arial"/>
                 <w:bCs/>
               </w:rPr>
-              <w:fldChar w:fldCharType="begin"/>
-            </w:r>
-            <w:r>
-              <w:rPr>
-                <w:rFonts w:ascii="Arial" w:hAnsi="Arial" w:cs="Arial"/>
-                <w:bCs/>
-              </w:rPr>
-              <w:instrText>m:index.isUnic()</w:instrText>
-            </w:r>
-            <w:r>
-              <w:rPr>
-                <w:rFonts w:ascii="Arial" w:hAnsi="Arial" w:cs="Arial"/>
-                <w:bCs/>
-              </w:rPr>
-              <w:fldChar w:fldCharType="end"/>
+              <w:t>{m:index.isUnic()}</w:t>
             </w:r>
             <w:r>
               <w:rPr>
@@ -7388,28 +6501,14 @@
                 <w:rFonts w:ascii="Arial" w:hAnsi="Arial" w:cs="Arial"/>
                 <w:bCs/>
               </w:rPr>
-              <w:fldChar w:fldCharType="begin"/>
-            </w:r>
-            <w:r>
-              <w:rPr>
-                <w:rFonts w:ascii="Arial" w:hAnsi="Arial" w:cs="Arial"/>
-                <w:bCs/>
-              </w:rPr>
-              <w:instrText>m:index.check</w:instrText>
-            </w:r>
-            <w:r>
-              <w:rPr>
-                <w:rFonts w:ascii="Arial" w:hAnsi="Arial" w:cs="Arial"/>
-                <w:bCs/>
-              </w:rPr>
-              <w:instrText>Unique()</w:instrText>
-            </w:r>
-            <w:r>
-              <w:rPr>
-                <w:rFonts w:ascii="Arial" w:hAnsi="Arial" w:cs="Arial"/>
-                <w:bCs/>
-              </w:rPr>
-              <w:fldChar w:fldCharType="end"/>
+              <w:t>{m:index.check</w:t>
+            </w:r>
+            <w:r>
+              <w:rPr>
+                <w:rFonts w:ascii="Arial" w:hAnsi="Arial" w:cs="Arial"/>
+                <w:bCs/>
+              </w:rPr>
+              <w:t>Unique()}</w:t>
             </w:r>
           </w:p>
         </w:tc>
@@ -7459,28 +6558,14 @@
                 <w:rFonts w:ascii="Arial" w:hAnsi="Arial" w:cs="Arial"/>
                 <w:bCs/>
               </w:rPr>
-              <w:fldChar w:fldCharType="begin"/>
-            </w:r>
-            <w:r>
-              <w:rPr>
-                <w:rFonts w:ascii="Arial" w:hAnsi="Arial" w:cs="Arial"/>
-                <w:bCs/>
-              </w:rPr>
-              <w:instrText xml:space="preserve">m:for </w:instrText>
-            </w:r>
-            <w:r>
-              <w:rPr>
-                <w:rFonts w:ascii="Arial" w:hAnsi="Arial" w:cs="Arial"/>
-                <w:bCs/>
-              </w:rPr>
-              <w:instrText>indexElement | index.elements</w:instrText>
-            </w:r>
-            <w:r>
-              <w:rPr>
-                <w:rFonts w:ascii="Arial" w:hAnsi="Arial" w:cs="Arial"/>
-                <w:bCs/>
-              </w:rPr>
-              <w:fldChar w:fldCharType="end"/>
+              <w:t xml:space="preserve">{m:for </w:t>
+            </w:r>
+            <w:r>
+              <w:rPr>
+                <w:rFonts w:ascii="Arial" w:hAnsi="Arial" w:cs="Arial"/>
+                <w:bCs/>
+              </w:rPr>
+              <w:t>indexElement | index.elements}</w:t>
             </w:r>
           </w:p>
           <w:p>
@@ -7499,21 +6584,7 @@
                 <w:rFonts w:ascii="Arial" w:hAnsi="Arial" w:cs="Arial"/>
                 <w:bCs/>
               </w:rPr>
-              <w:fldChar w:fldCharType="begin"/>
-            </w:r>
-            <w:r>
-              <w:rPr>
-                <w:rFonts w:ascii="Arial" w:hAnsi="Arial" w:cs="Arial"/>
-                <w:bCs/>
-              </w:rPr>
-              <w:instrText>m:indexElement.column.name</w:instrText>
-            </w:r>
-            <w:r>
-              <w:rPr>
-                <w:rFonts w:ascii="Arial" w:hAnsi="Arial" w:cs="Arial"/>
-                <w:bCs/>
-              </w:rPr>
-              <w:fldChar w:fldCharType="end"/>
+              <w:t>{m:indexElement.column.name}</w:t>
             </w:r>
             <w:r>
               <w:rPr>
@@ -7527,49 +6598,35 @@
                 <w:rFonts w:ascii="Arial" w:hAnsi="Arial" w:cs="Arial"/>
                 <w:bCs/>
               </w:rPr>
-              <w:fldChar w:fldCharType="begin"/>
-            </w:r>
-            <w:r>
-              <w:rPr>
-                <w:rFonts w:ascii="Arial" w:hAnsi="Arial" w:cs="Arial"/>
-                <w:bCs/>
-              </w:rPr>
-              <w:instrText>m:indexElement.</w:instrText>
-            </w:r>
-            <w:r>
-              <w:rPr>
-                <w:rFonts w:ascii="Arial" w:hAnsi="Arial" w:cs="Arial"/>
-                <w:bCs/>
-              </w:rPr>
-              <w:instrText>isA</w:instrText>
-            </w:r>
-            <w:r>
-              <w:rPr>
-                <w:rFonts w:ascii="Arial" w:hAnsi="Arial" w:cs="Arial"/>
-                <w:bCs/>
-              </w:rPr>
-              <w:instrText>scend</w:instrText>
-            </w:r>
-            <w:r>
-              <w:rPr>
-                <w:rFonts w:ascii="Arial" w:hAnsi="Arial" w:cs="Arial"/>
-                <w:bCs/>
-              </w:rPr>
-              <w:instrText>ing</w:instrText>
-            </w:r>
-            <w:r>
-              <w:rPr>
-                <w:rFonts w:ascii="Arial" w:hAnsi="Arial" w:cs="Arial"/>
-                <w:bCs/>
-              </w:rPr>
-              <w:instrText>()</w:instrText>
-            </w:r>
-            <w:r>
-              <w:rPr>
-                <w:rFonts w:ascii="Arial" w:hAnsi="Arial" w:cs="Arial"/>
-                <w:bCs/>
-              </w:rPr>
-              <w:fldChar w:fldCharType="end"/>
+              <w:t>{m:indexElement.</w:t>
+            </w:r>
+            <w:r>
+              <w:rPr>
+                <w:rFonts w:ascii="Arial" w:hAnsi="Arial" w:cs="Arial"/>
+                <w:bCs/>
+              </w:rPr>
+              <w:t>isA</w:t>
+            </w:r>
+            <w:r>
+              <w:rPr>
+                <w:rFonts w:ascii="Arial" w:hAnsi="Arial" w:cs="Arial"/>
+                <w:bCs/>
+              </w:rPr>
+              <w:t>scend</w:t>
+            </w:r>
+            <w:r>
+              <w:rPr>
+                <w:rFonts w:ascii="Arial" w:hAnsi="Arial" w:cs="Arial"/>
+                <w:bCs/>
+              </w:rPr>
+              <w:t>ing</w:t>
+            </w:r>
+            <w:r>
+              <w:rPr>
+                <w:rFonts w:ascii="Arial" w:hAnsi="Arial" w:cs="Arial"/>
+                <w:bCs/>
+              </w:rPr>
+              <w:t>()}</w:t>
             </w:r>
           </w:p>
           <w:p>
@@ -7588,21 +6645,7 @@
                 <w:rFonts w:ascii="Arial" w:hAnsi="Arial" w:cs="Arial"/>
                 <w:bCs/>
               </w:rPr>
-              <w:fldChar w:fldCharType="begin"/>
-            </w:r>
-            <w:r>
-              <w:rPr>
-                <w:rFonts w:ascii="Arial" w:hAnsi="Arial" w:cs="Arial"/>
-                <w:bCs/>
-              </w:rPr>
-              <w:instrText>m:endfor</w:instrText>
-            </w:r>
-            <w:r>
-              <w:rPr>
-                <w:rFonts w:ascii="Arial" w:hAnsi="Arial" w:cs="Arial"/>
-                <w:bCs/>
-              </w:rPr>
-              <w:fldChar w:fldCharType="end"/>
+              <w:t>{m:endfor}</w:t>
             </w:r>
           </w:p>
         </w:tc>
@@ -7624,21 +6667,7 @@
           <w:rFonts w:ascii="Arial" w:hAnsi="Arial" w:cs="Arial"/>
           <w:bCs/>
         </w:rPr>
-        <w:fldChar w:fldCharType="begin"/>
-      </w:r>
-      <w:r>
-        <w:rPr>
-          <w:rFonts w:ascii="Arial" w:hAnsi="Arial" w:cs="Arial"/>
-          <w:bCs/>
-        </w:rPr>
-        <w:instrText>m:endfor</w:instrText>
-      </w:r>
-      <w:r>
-        <w:rPr>
-          <w:rFonts w:ascii="Arial" w:hAnsi="Arial" w:cs="Arial"/>
-          <w:bCs/>
-        </w:rPr>
-        <w:fldChar w:fldCharType="end"/>
+        <w:t>{m:endfor}</w:t>
       </w:r>
     </w:p>
     <w:p>
@@ -7705,28 +6734,14 @@
           <w:rFonts w:ascii="Arial" w:hAnsi="Arial" w:cs="Arial"/>
           <w:bCs/>
         </w:rPr>
-        <w:fldChar w:fldCharType="begin"/>
+        <w:t xml:space="preserve">{m:for </w:t>
       </w:r>
       <w:r>
         <w:rPr>
           <w:rFonts w:ascii="Arial" w:hAnsi="Arial" w:cs="Arial"/>
           <w:bCs/>
         </w:rPr>
-        <w:instrText xml:space="preserve">m:for </w:instrText>
-      </w:r>
-      <w:r>
-        <w:rPr>
-          <w:rFonts w:ascii="Arial" w:hAnsi="Arial" w:cs="Arial"/>
-          <w:bCs/>
-        </w:rPr>
-        <w:instrText>constraint | table.constraints</w:instrText>
-      </w:r>
-      <w:r>
-        <w:rPr>
-          <w:rFonts w:ascii="Arial" w:hAnsi="Arial" w:cs="Arial"/>
-          <w:bCs/>
-        </w:rPr>
-        <w:fldChar w:fldCharType="end"/>
+        <w:t>constraint | table.constraints}</w:t>
       </w:r>
     </w:p>
     <w:tbl>
@@ -7836,28 +6851,14 @@
                 <w:rFonts w:ascii="Arial" w:hAnsi="Arial" w:cs="Arial"/>
                 <w:bCs/>
               </w:rPr>
-              <w:fldChar w:fldCharType="begin"/>
-            </w:r>
-            <w:r>
-              <w:rPr>
-                <w:rFonts w:ascii="Arial" w:hAnsi="Arial" w:cs="Arial"/>
-                <w:bCs/>
-              </w:rPr>
-              <w:instrText xml:space="preserve">m: </w:instrText>
-            </w:r>
-            <w:r>
-              <w:rPr>
-                <w:rFonts w:ascii="Arial" w:hAnsi="Arial" w:cs="Arial"/>
-                <w:bCs/>
-              </w:rPr>
-              <w:instrText>constraint.name</w:instrText>
-            </w:r>
-            <w:r>
-              <w:rPr>
-                <w:rFonts w:ascii="Arial" w:hAnsi="Arial" w:cs="Arial"/>
-                <w:bCs/>
-              </w:rPr>
-              <w:fldChar w:fldCharType="end"/>
+              <w:t xml:space="preserve">{m: </w:t>
+            </w:r>
+            <w:r>
+              <w:rPr>
+                <w:rFonts w:ascii="Arial" w:hAnsi="Arial" w:cs="Arial"/>
+                <w:bCs/>
+              </w:rPr>
+              <w:t>constraint.name}</w:t>
             </w:r>
           </w:p>
         </w:tc>
@@ -7881,21 +6882,7 @@
                 <w:rFonts w:ascii="Arial" w:hAnsi="Arial" w:cs="Arial"/>
                 <w:bCs/>
               </w:rPr>
-              <w:fldChar w:fldCharType="begin"/>
-            </w:r>
-            <w:r>
-              <w:rPr>
-                <w:rFonts w:ascii="Arial" w:hAnsi="Arial" w:cs="Arial"/>
-                <w:bCs/>
-              </w:rPr>
-              <w:instrText>m: constraint.expression</w:instrText>
-            </w:r>
-            <w:r>
-              <w:rPr>
-                <w:rFonts w:ascii="Arial" w:hAnsi="Arial" w:cs="Arial"/>
-                <w:bCs/>
-              </w:rPr>
-              <w:fldChar w:fldCharType="end"/>
+              <w:t>{m: constraint.expression}</w:t>
             </w:r>
           </w:p>
         </w:tc>
@@ -7919,21 +6906,7 @@
                 <w:rFonts w:ascii="Arial" w:hAnsi="Arial" w:cs="Arial"/>
                 <w:bCs/>
               </w:rPr>
-              <w:fldChar w:fldCharType="begin"/>
-            </w:r>
-            <w:r>
-              <w:rPr>
-                <w:rFonts w:ascii="Arial" w:hAnsi="Arial" w:cs="Arial"/>
-                <w:bCs/>
-              </w:rPr>
-              <w:instrText>m:constraint.comments</w:instrText>
-            </w:r>
-            <w:r>
-              <w:rPr>
-                <w:rFonts w:ascii="Arial" w:hAnsi="Arial" w:cs="Arial"/>
-                <w:bCs/>
-              </w:rPr>
-              <w:fldChar w:fldCharType="end"/>
+              <w:t>{m:constraint.comments}</w:t>
             </w:r>
           </w:p>
         </w:tc>
@@ -7967,21 +6940,7 @@
                 <w:rFonts w:ascii="Arial" w:hAnsi="Arial" w:cs="Arial"/>
                 <w:bCs/>
               </w:rPr>
-              <w:fldChar w:fldCharType="begin"/>
-            </w:r>
-            <w:r>
-              <w:rPr>
-                <w:rFonts w:ascii="Arial" w:hAnsi="Arial" w:cs="Arial"/>
-                <w:bCs/>
-              </w:rPr>
-              <w:instrText>m: constraint.ID</w:instrText>
-            </w:r>
-            <w:r>
-              <w:rPr>
-                <w:rFonts w:ascii="Arial" w:hAnsi="Arial" w:cs="Arial"/>
-                <w:bCs/>
-              </w:rPr>
-              <w:fldChar w:fldCharType="end"/>
+              <w:t>{m: constraint.ID}</w:t>
             </w:r>
             <w:r>
               <w:rPr>
@@ -8011,21 +6970,7 @@
                 <w:rFonts w:ascii="Arial" w:hAnsi="Arial" w:cs="Arial"/>
                 <w:bCs/>
               </w:rPr>
-              <w:fldChar w:fldCharType="begin"/>
-            </w:r>
-            <w:r>
-              <w:rPr>
-                <w:rFonts w:ascii="Arial" w:hAnsi="Arial" w:cs="Arial"/>
-                <w:bCs/>
-              </w:rPr>
-              <w:instrText>m: constraint.techID</w:instrText>
-            </w:r>
-            <w:r>
-              <w:rPr>
-                <w:rFonts w:ascii="Arial" w:hAnsi="Arial" w:cs="Arial"/>
-                <w:bCs/>
-              </w:rPr>
-              <w:fldChar w:fldCharType="end"/>
+              <w:t>{m: constraint.techID}</w:t>
             </w:r>
           </w:p>
         </w:tc>
@@ -8047,21 +6992,7 @@
           <w:rFonts w:ascii="Arial" w:hAnsi="Arial" w:cs="Arial"/>
           <w:bCs/>
         </w:rPr>
-        <w:fldChar w:fldCharType="begin"/>
-      </w:r>
-      <w:r>
-        <w:rPr>
-          <w:rFonts w:ascii="Arial" w:hAnsi="Arial" w:cs="Arial"/>
-          <w:bCs/>
-        </w:rPr>
-        <w:instrText xml:space="preserve">m:endfor </w:instrText>
-      </w:r>
-      <w:r>
-        <w:rPr>
-          <w:rFonts w:ascii="Arial" w:hAnsi="Arial" w:cs="Arial"/>
-          <w:bCs/>
-        </w:rPr>
-        <w:fldChar w:fldCharType="end"/>
+        <w:t xml:space="preserve">{m:endfor}</w:t>
       </w:r>
     </w:p>
     <w:p>
@@ -8114,19 +7045,13 @@
         <w:ind w:left="720" w:right="80" w:firstLine="720"/>
       </w:pPr>
       <w:r>
-        <w:fldChar w:fldCharType="begin"/>
-      </w:r>
-      <w:r>
-        <w:instrText>m:for column |table.</w:instrText>
-      </w:r>
-      <w:r>
-        <w:instrText>c</w:instrText>
-      </w:r>
-      <w:r>
-        <w:instrText>olumns</w:instrText>
-      </w:r>
-      <w:r>
-        <w:fldChar w:fldCharType="end"/>
+        <w:t>{m:for column |table.</w:t>
+      </w:r>
+      <w:r>
+        <w:t>c</w:t>
+      </w:r>
+      <w:r>
+        <w:t>olumns}</w:t>
       </w:r>
     </w:p>
     <w:p>
@@ -8156,16 +7081,10 @@
       <w:bookmarkEnd w:id="116"/>
       <w:bookmarkEnd w:id="117"/>
       <w:r>
-        <w:fldChar w:fldCharType="begin"/>
-      </w:r>
-      <w:r>
-        <w:instrText>m</w:instrText>
-      </w:r>
-      <w:r>
-        <w:instrText>:column.name</w:instrText>
-      </w:r>
-      <w:r>
-        <w:fldChar w:fldCharType="end"/>
+        <w:t>{m</w:t>
+      </w:r>
+      <w:r>
+        <w:t>:column.name}</w:t>
       </w:r>
     </w:p>
     <w:p>
@@ -8240,19 +7159,13 @@
               <w:ind w:left="80" w:right="80"/>
             </w:pPr>
             <w:r>
-              <w:fldChar w:fldCharType="begin"/>
-            </w:r>
-            <w:r>
-              <w:instrText>m</w:instrText>
-            </w:r>
-            <w:r>
-              <w:instrText>:</w:instrText>
-            </w:r>
-            <w:r>
-              <w:instrText>column.name</w:instrText>
-            </w:r>
-            <w:r>
-              <w:fldChar w:fldCharType="end"/>
+              <w:t>{m</w:t>
+            </w:r>
+            <w:r>
+              <w:t>:</w:t>
+            </w:r>
+            <w:r>
+              <w:t>column.name}</w:t>
             </w:r>
             <w:r>
               <w:tab/>
@@ -8309,13 +7222,7 @@
               <w:ind w:left="80" w:right="80"/>
             </w:pPr>
             <w:r>
-              <w:fldChar w:fldCharType="begin"/>
-            </w:r>
-            <w:r>
-              <w:instrText>m:column.ID</w:instrText>
-            </w:r>
-            <w:r>
-              <w:fldChar w:fldCharType="end"/>
+              <w:t>{m:column.ID}</w:t>
             </w:r>
           </w:p>
         </w:tc>
@@ -8371,13 +7278,7 @@
               <w:ind w:left="80" w:right="80"/>
             </w:pPr>
             <w:r>
-              <w:fldChar w:fldCharType="begin"/>
-            </w:r>
-            <w:r>
-              <w:instrText>m:column.techID</w:instrText>
-            </w:r>
-            <w:r>
-              <w:fldChar w:fldCharType="end"/>
+              <w:t>{m:column.techID}</w:t>
             </w:r>
           </w:p>
         </w:tc>
@@ -8431,19 +7332,13 @@
               <w:ind w:left="80" w:right="80"/>
             </w:pPr>
             <w:r>
-              <w:fldChar w:fldCharType="begin"/>
-            </w:r>
-            <w:r>
-              <w:instrText>m</w:instrText>
-            </w:r>
-            <w:r>
-              <w:instrText>:column.type</w:instrText>
-            </w:r>
-            <w:r>
-              <w:instrText>Name()</w:instrText>
-            </w:r>
-            <w:r>
-              <w:fldChar w:fldCharType="end"/>
+              <w:t>{m</w:t>
+            </w:r>
+            <w:r>
+              <w:t>:column.type</w:t>
+            </w:r>
+            <w:r>
+              <w:t>Name()}</w:t>
             </w:r>
           </w:p>
         </w:tc>
@@ -8497,13 +7392,7 @@
               <w:ind w:left="80" w:right="80"/>
             </w:pPr>
             <w:r>
-              <w:fldChar w:fldCharType="begin"/>
-            </w:r>
-            <w:r>
-              <w:instrText>m:column.type</w:instrText>
-            </w:r>
-            <w:r>
-              <w:fldChar w:fldCharType="end"/>
+              <w:t>{m:column.type}</w:t>
             </w:r>
           </w:p>
         </w:tc>
@@ -8557,16 +7446,10 @@
               <w:ind w:left="80" w:right="80"/>
             </w:pPr>
             <w:r>
-              <w:fldChar w:fldCharType="begin"/>
-            </w:r>
-            <w:r>
-              <w:instrText>m:column.t</w:instrText>
-            </w:r>
-            <w:r>
-              <w:instrText>ypeLength()</w:instrText>
-            </w:r>
-            <w:r>
-              <w:fldChar w:fldCharType="end"/>
+              <w:t>{m:column.t</w:t>
+            </w:r>
+            <w:r>
+              <w:t>ypeLength()}</w:t>
             </w:r>
           </w:p>
         </w:tc>
@@ -8620,37 +7503,25 @@
               <w:ind w:left="80" w:right="80"/>
             </w:pPr>
             <w:r>
-              <w:fldChar w:fldCharType="begin"/>
-            </w:r>
-            <w:r>
-              <w:instrText>m</w:instrText>
-            </w:r>
-            <w:r>
-              <w:instrText>:</w:instrText>
-            </w:r>
-            <w:r>
-              <w:instrText>column.</w:instrText>
-            </w:r>
-            <w:r>
-              <w:instrText>isMandatory</w:instrText>
-            </w:r>
-            <w:r>
-              <w:instrText>()</w:instrText>
-            </w:r>
-            <w:r>
-              <w:fldChar w:fldCharType="end"/>
+              <w:t>{m</w:t>
+            </w:r>
+            <w:r>
+              <w:t>:</w:t>
+            </w:r>
+            <w:r>
+              <w:t>column.</w:t>
+            </w:r>
+            <w:r>
+              <w:t>isMandatory</w:t>
+            </w:r>
+            <w:r>
+              <w:t>()}</w:t>
             </w:r>
             <w:r>
               <w:t xml:space="preserve"> / </w:t>
             </w:r>
             <w:r>
-              <w:fldChar w:fldCharType="begin"/>
-            </w:r>
-            <w:r>
-              <w:instrText>m:column.checkMandatory()</w:instrText>
-            </w:r>
-            <w:r>
-              <w:fldChar w:fldCharType="end"/>
+              <w:t>{m:column.checkMandatory()}</w:t>
             </w:r>
           </w:p>
         </w:tc>
@@ -8704,16 +7575,10 @@
               <w:ind w:left="80" w:right="80"/>
             </w:pPr>
             <w:r>
-              <w:fldChar w:fldCharType="begin"/>
-            </w:r>
-            <w:r>
-              <w:instrText>m</w:instrText>
-            </w:r>
-            <w:r>
-              <w:instrText>:column.comments</w:instrText>
-            </w:r>
-            <w:r>
-              <w:fldChar w:fldCharType="end"/>
+              <w:t>{m</w:t>
+            </w:r>
+            <w:r>
+              <w:t>:column.comments}</w:t>
             </w:r>
           </w:p>
         </w:tc>
@@ -8767,43 +7632,31 @@
               <w:ind w:left="80" w:right="80"/>
             </w:pPr>
             <w:r>
-              <w:fldChar w:fldCharType="begin"/>
-            </w:r>
-            <w:r>
-              <w:instrText>m</w:instrText>
-            </w:r>
-            <w:r>
-              <w:instrText>:</w:instrText>
-            </w:r>
-            <w:r>
-              <w:instrText>column.</w:instrText>
-            </w:r>
-            <w:r>
-              <w:instrText>is</w:instrText>
-            </w:r>
-            <w:r>
-              <w:instrText>In</w:instrText>
-            </w:r>
-            <w:r>
-              <w:instrText>PrimaryKey</w:instrText>
-            </w:r>
-            <w:r>
-              <w:instrText>()</w:instrText>
-            </w:r>
-            <w:r>
-              <w:fldChar w:fldCharType="end"/>
+              <w:t>{m</w:t>
+            </w:r>
+            <w:r>
+              <w:t>:</w:t>
+            </w:r>
+            <w:r>
+              <w:t>column.</w:t>
+            </w:r>
+            <w:r>
+              <w:t>is</w:t>
+            </w:r>
+            <w:r>
+              <w:t>In</w:t>
+            </w:r>
+            <w:r>
+              <w:t>PrimaryKey</w:t>
+            </w:r>
+            <w:r>
+              <w:t>()}</w:t>
             </w:r>
             <w:r>
               <w:t xml:space="preserve"> / </w:t>
             </w:r>
             <w:r>
-              <w:fldChar w:fldCharType="begin"/>
-            </w:r>
-            <w:r>
-              <w:instrText>m:column.checkInPrimaryKey()</w:instrText>
-            </w:r>
-            <w:r>
-              <w:fldChar w:fldCharType="end"/>
+              <w:t>{m:column.checkInPrimaryKey()}</w:t>
             </w:r>
           </w:p>
         </w:tc>
@@ -8857,43 +7710,31 @@
               <w:ind w:left="80" w:right="80"/>
             </w:pPr>
             <w:r>
-              <w:fldChar w:fldCharType="begin"/>
-            </w:r>
-            <w:r>
-              <w:instrText>m</w:instrText>
-            </w:r>
-            <w:r>
-              <w:instrText>:</w:instrText>
-            </w:r>
-            <w:r>
-              <w:instrText>column.</w:instrText>
-            </w:r>
-            <w:r>
-              <w:instrText>is</w:instrText>
-            </w:r>
-            <w:r>
-              <w:instrText>In</w:instrText>
-            </w:r>
-            <w:r>
-              <w:instrText>ForeignKey</w:instrText>
-            </w:r>
-            <w:r>
-              <w:instrText>()</w:instrText>
-            </w:r>
-            <w:r>
-              <w:fldChar w:fldCharType="end"/>
+              <w:t>{m</w:t>
+            </w:r>
+            <w:r>
+              <w:t>:</w:t>
+            </w:r>
+            <w:r>
+              <w:t>column.</w:t>
+            </w:r>
+            <w:r>
+              <w:t>is</w:t>
+            </w:r>
+            <w:r>
+              <w:t>In</w:t>
+            </w:r>
+            <w:r>
+              <w:t>ForeignKey</w:t>
+            </w:r>
+            <w:r>
+              <w:t>()}</w:t>
             </w:r>
             <w:r>
               <w:t xml:space="preserve"> / </w:t>
             </w:r>
             <w:r>
-              <w:fldChar w:fldCharType="begin"/>
-            </w:r>
-            <w:r>
-              <w:instrText>m:column.checkInForeignKey()</w:instrText>
-            </w:r>
-            <w:r>
-              <w:fldChar w:fldCharType="end"/>
+              <w:t>{m:column.checkInForeignKey()}</w:t>
             </w:r>
           </w:p>
         </w:tc>
@@ -8947,13 +7788,7 @@
               <w:ind w:left="80" w:right="80"/>
             </w:pPr>
             <w:r>
-              <w:fldChar w:fldCharType="begin"/>
-            </w:r>
-            <w:r>
-              <w:instrText>m:column.defaultValue</w:instrText>
-            </w:r>
-            <w:r>
-              <w:fldChar w:fldCharType="end"/>
+              <w:t>{m:column.defaultValue}</w:t>
             </w:r>
           </w:p>
         </w:tc>
@@ -9007,25 +7842,13 @@
               <w:ind w:left="80" w:right="80"/>
             </w:pPr>
             <w:r>
-              <w:fldChar w:fldCharType="begin"/>
-            </w:r>
-            <w:r>
-              <w:instrText>m:column.autoincrement</w:instrText>
-            </w:r>
-            <w:r>
-              <w:fldChar w:fldCharType="end"/>
+              <w:t>{m:column.autoincrement}</w:t>
             </w:r>
             <w:r>
               <w:t xml:space="preserve"> / </w:t>
             </w:r>
             <w:r>
-              <w:fldChar w:fldCharType="begin"/>
-            </w:r>
-            <w:r>
-              <w:instrText>m:column.isAutoincrement()</w:instrText>
-            </w:r>
-            <w:r>
-              <w:fldChar w:fldCharType="end"/>
+              <w:t>{m:column.isAutoincrement()}</w:t>
             </w:r>
           </w:p>
         </w:tc>
@@ -9079,25 +7902,13 @@
               <w:ind w:left="80" w:right="80"/>
             </w:pPr>
             <w:r>
-              <w:fldChar w:fldCharType="begin"/>
-            </w:r>
-            <w:r>
-              <w:instrText>m:column.inForeignKey</w:instrText>
-            </w:r>
-            <w:r>
-              <w:fldChar w:fldCharType="end"/>
+              <w:t>{m:column.inForeignKey}</w:t>
             </w:r>
             <w:r>
               <w:t xml:space="preserve"> / </w:t>
             </w:r>
             <w:r>
-              <w:fldChar w:fldCharType="begin"/>
-            </w:r>
-            <w:r>
-              <w:instrText>m:column.isInForeignKey()</w:instrText>
-            </w:r>
-            <w:r>
-              <w:fldChar w:fldCharType="end"/>
+              <w:t>{m:column.isInForeignKey()}</w:t>
             </w:r>
           </w:p>
         </w:tc>
@@ -9151,25 +7962,13 @@
               <w:ind w:left="80" w:right="80"/>
             </w:pPr>
             <w:r>
-              <w:fldChar w:fldCharType="begin"/>
-            </w:r>
-            <w:r>
-              <w:instrText>m:column.inPrimaryKey</w:instrText>
-            </w:r>
-            <w:r>
-              <w:fldChar w:fldCharType="end"/>
+              <w:t>{m:column.inPrimaryKey}</w:t>
             </w:r>
             <w:r>
               <w:t xml:space="preserve"> / </w:t>
             </w:r>
             <w:r>
-              <w:fldChar w:fldCharType="begin"/>
-            </w:r>
-            <w:r>
-              <w:instrText>m:column.isInPrimaryKey()</w:instrText>
-            </w:r>
-            <w:r>
-              <w:fldChar w:fldCharType="end"/>
+              <w:t>{m:column.isInPrimaryKey()}</w:t>
             </w:r>
           </w:p>
         </w:tc>
@@ -9232,37 +8031,19 @@
               <w:ind w:left="80" w:right="80"/>
             </w:pPr>
             <w:r>
-              <w:fldChar w:fldCharType="begin"/>
-            </w:r>
-            <w:r>
-              <w:instrText>m:column.nullable</w:instrText>
-            </w:r>
-            <w:r>
-              <w:fldChar w:fldCharType="end"/>
+              <w:t>{m:column.nullable}</w:t>
             </w:r>
             <w:r>
               <w:t xml:space="preserve"> / </w:t>
             </w:r>
             <w:r>
-              <w:fldChar w:fldCharType="begin"/>
-            </w:r>
-            <w:r>
-              <w:instrText>m:column.isNullable()</w:instrText>
-            </w:r>
-            <w:r>
-              <w:fldChar w:fldCharType="end"/>
+              <w:t>{m:column.isNullable()}</w:t>
             </w:r>
             <w:r>
               <w:t xml:space="preserve"> / </w:t>
             </w:r>
             <w:r>
-              <w:fldChar w:fldCharType="begin"/>
-            </w:r>
-            <w:r>
-              <w:instrText>m:column.checkNullable()</w:instrText>
-            </w:r>
-            <w:r>
-              <w:fldChar w:fldCharType="end"/>
+              <w:t>{m:column.checkNullable()}</w:t>
             </w:r>
           </w:p>
         </w:tc>
@@ -9316,55 +8097,37 @@
               <w:ind w:left="80" w:right="80"/>
             </w:pPr>
             <w:r>
-              <w:fldChar w:fldCharType="begin"/>
-            </w:r>
-            <w:r>
-              <w:instrText>m:column.</w:instrText>
-            </w:r>
-            <w:r>
-              <w:instrText>unique</w:instrText>
-            </w:r>
-            <w:r>
-              <w:fldChar w:fldCharType="end"/>
+              <w:t>{m:column.</w:t>
+            </w:r>
+            <w:r>
+              <w:t>unique}</w:t>
             </w:r>
             <w:r>
               <w:t xml:space="preserve"> / </w:t>
             </w:r>
             <w:r>
-              <w:fldChar w:fldCharType="begin"/>
-            </w:r>
-            <w:r>
-              <w:instrText>m:column.</w:instrText>
-            </w:r>
-            <w:r>
-              <w:instrText>is</w:instrText>
-            </w:r>
-            <w:r>
-              <w:instrText>Uni</w:instrText>
-            </w:r>
-            <w:r>
-              <w:instrText>c</w:instrText>
-            </w:r>
-            <w:r>
-              <w:instrText>()</w:instrText>
-            </w:r>
-            <w:r>
-              <w:fldChar w:fldCharType="end"/>
+              <w:t>{m:column.</w:t>
+            </w:r>
+            <w:r>
+              <w:t>is</w:t>
+            </w:r>
+            <w:r>
+              <w:t>Uni</w:t>
+            </w:r>
+            <w:r>
+              <w:t>c</w:t>
+            </w:r>
+            <w:r>
+              <w:t>()}</w:t>
             </w:r>
             <w:r>
               <w:t xml:space="preserve"> / </w:t>
             </w:r>
             <w:r>
-              <w:fldChar w:fldCharType="begin"/>
-            </w:r>
-            <w:r>
-              <w:instrText>m:column.</w:instrText>
-            </w:r>
-            <w:r>
-              <w:instrText>checkUnique()</w:instrText>
-            </w:r>
-            <w:r>
-              <w:fldChar w:fldCharType="end"/>
+              <w:t>{m:column.</w:t>
+            </w:r>
+            <w:r>
+              <w:t>checkUnique()}</w:t>
             </w:r>
           </w:p>
         </w:tc>
@@ -9420,13 +8183,7 @@
               <w:ind w:left="80" w:right="80"/>
             </w:pPr>
             <w:r>
-              <w:fldChar w:fldCharType="begin"/>
-            </w:r>
-            <w:r>
-              <w:instrText>m:column.owner.name</w:instrText>
-            </w:r>
-            <w:r>
-              <w:fldChar w:fldCharType="end"/>
+              <w:t>{m:column.owner.name}</w:t>
             </w:r>
           </w:p>
         </w:tc>
@@ -9478,19 +8235,13 @@
               <w:adjustRightInd w:val="0"/>
             </w:pPr>
             <w:r>
-              <w:fldChar w:fldCharType="begin"/>
-            </w:r>
-            <w:r>
-              <w:instrText>m:if not (</w:instrText>
-            </w:r>
-            <w:r>
-              <w:instrText>column.index</w:instrText>
-            </w:r>
-            <w:r>
-              <w:instrText>es =null)</w:instrText>
-            </w:r>
-            <w:r>
-              <w:fldChar w:fldCharType="end"/>
+              <w:t>{m:if not (</w:t>
+            </w:r>
+            <w:r>
+              <w:t>column.index</w:t>
+            </w:r>
+            <w:r>
+              <w:t>es =null)}</w:t>
             </w:r>
           </w:p>
           <w:p>
@@ -9501,73 +8252,49 @@
               <w:ind w:right="80"/>
             </w:pPr>
             <w:r>
-              <w:fldChar w:fldCharType="begin"/>
-            </w:r>
-            <w:r>
-              <w:instrText>m:for idx |</w:instrText>
-            </w:r>
-            <w:r>
-              <w:instrText xml:space="preserve"> column.index</w:instrText>
-            </w:r>
-            <w:r>
-              <w:instrText xml:space="preserve">es </w:instrText>
-            </w:r>
-            <w:r>
-              <w:fldChar w:fldCharType="end"/>
-            </w:r>
-          </w:p>
-          <w:p>
-            <w:pPr>
-              <w:widowControl w:val="0"/>
-              <w:adjustRightInd w:val="0"/>
-            </w:pPr>
-            <w:r>
-              <w:fldChar w:fldCharType="begin"/>
-            </w:r>
-            <w:r>
-              <w:instrText>m:</w:instrText>
-            </w:r>
-            <w:r>
-              <w:instrText>id</w:instrText>
-            </w:r>
-            <w:r>
-              <w:instrText>x</w:instrText>
-            </w:r>
-            <w:r>
-              <w:instrText>.name</w:instrText>
-            </w:r>
-            <w:r>
-              <w:fldChar w:fldCharType="end"/>
-            </w:r>
-          </w:p>
-          <w:p>
-            <w:pPr>
-              <w:widowControl w:val="0"/>
-              <w:adjustRightInd w:val="0"/>
-            </w:pPr>
-            <w:r>
-              <w:fldChar w:fldCharType="begin"/>
-            </w:r>
-            <w:r>
-              <w:instrText>m:endfor</w:instrText>
-            </w:r>
-            <w:r>
-              <w:fldChar w:fldCharType="end"/>
-            </w:r>
-          </w:p>
-          <w:p>
-            <w:pPr>
-              <w:widowControl w:val="0"/>
-              <w:adjustRightInd w:val="0"/>
-            </w:pPr>
-            <w:r>
-              <w:fldChar w:fldCharType="begin"/>
-            </w:r>
-            <w:r>
-              <w:instrText>m:endif</w:instrText>
-            </w:r>
-            <w:r>
-              <w:fldChar w:fldCharType="end"/>
+              <w:t>{m:for idx |</w:t>
+            </w:r>
+            <w:r>
+              <w:t xml:space="preserve"> column.index</w:t>
+            </w:r>
+            <w:r>
+              <w:t xml:space="preserve">es}</w:t>
+            </w:r>
+          </w:p>
+          <w:p>
+            <w:pPr>
+              <w:widowControl w:val="0"/>
+              <w:adjustRightInd w:val="0"/>
+            </w:pPr>
+            <w:r>
+              <w:t>{m:</w:t>
+            </w:r>
+            <w:r>
+              <w:t>id</w:t>
+            </w:r>
+            <w:r>
+              <w:t>x</w:t>
+            </w:r>
+            <w:r>
+              <w:t>.name}</w:t>
+            </w:r>
+          </w:p>
+          <w:p>
+            <w:pPr>
+              <w:widowControl w:val="0"/>
+              <w:adjustRightInd w:val="0"/>
+            </w:pPr>
+            <w:r>
+              <w:t>{m:endfor}</w:t>
+            </w:r>
+          </w:p>
+          <w:p>
+            <w:pPr>
+              <w:widowControl w:val="0"/>
+              <w:adjustRightInd w:val="0"/>
+            </w:pPr>
+            <w:r>
+              <w:t>{m:endif}</w:t>
             </w:r>
           </w:p>
           <w:p>
@@ -9598,16 +8325,10 @@
         <w:ind w:left="720" w:firstLine="720"/>
       </w:pPr>
       <w:r>
-        <w:fldChar w:fldCharType="begin"/>
-      </w:r>
-      <w:r>
-        <w:instrText>m</w:instrText>
-      </w:r>
-      <w:r>
-        <w:instrText>:endfor</w:instrText>
-      </w:r>
-      <w:r>
-        <w:fldChar w:fldCharType="end"/>
+        <w:t>{m</w:t>
+      </w:r>
+      <w:r>
+        <w:t>:endfor}</w:t>
       </w:r>
     </w:p>
     <w:p>
@@ -9617,13 +8338,7 @@
         <w:ind w:firstLine="720"/>
       </w:pPr>
       <w:r>
-        <w:fldChar w:fldCharType="begin"/>
-      </w:r>
-      <w:r>
-        <w:instrText>m:endfor</w:instrText>
-      </w:r>
-      <w:r>
-        <w:fldChar w:fldCharType="end"/>
+        <w:t>{m:endfor}</w:t>
       </w:r>
     </w:p>
     <w:p>
@@ -9666,16 +8381,10 @@
         <w:ind w:left="720" w:right="80"/>
       </w:pPr>
       <w:r>
-        <w:fldChar w:fldCharType="begin"/>
-      </w:r>
-      <w:r>
-        <w:instrText>m:for view | schema.views</w:instrText>
-      </w:r>
-      <w:r>
-        <w:instrText>()</w:instrText>
-      </w:r>
-      <w:r>
-        <w:fldChar w:fldCharType="end"/>
+        <w:t>{m:for view | schema.views</w:t>
+      </w:r>
+      <w:r>
+        <w:t>()}</w:t>
       </w:r>
     </w:p>
     <w:p>
@@ -9701,13 +8410,7 @@
       <w:bookmarkEnd w:id="126"/>
       <w:bookmarkEnd w:id="127"/>
       <w:r>
-        <w:fldChar w:fldCharType="begin"/>
-      </w:r>
-      <w:r>
-        <w:instrText>m:view.name</w:instrText>
-      </w:r>
-      <w:r>
-        <w:fldChar w:fldCharType="end"/>
+        <w:t>{m:view.name}</w:t>
       </w:r>
     </w:p>
     <w:tbl>
@@ -9738,16 +8441,10 @@
           </w:tcPr>
           <w:p>
             <w:r>
-              <w:fldChar w:fldCharType="begin"/>
-            </w:r>
-            <w:r>
-              <w:instrText>m:view</w:instrText>
-            </w:r>
-            <w:r>
-              <w:instrText>.query</w:instrText>
-            </w:r>
-            <w:r>
-              <w:fldChar w:fldCharType="end"/>
+              <w:t>{m:view</w:t>
+            </w:r>
+            <w:r>
+              <w:t>.query}</w:t>
             </w:r>
           </w:p>
         </w:tc>
@@ -9769,13 +8466,7 @@
           </w:tcPr>
           <w:p>
             <w:r>
-              <w:fldChar w:fldCharType="begin"/>
-            </w:r>
-            <w:r>
-              <w:instrText>m:view.comments</w:instrText>
-            </w:r>
-            <w:r>
-              <w:fldChar w:fldCharType="end"/>
+              <w:t>{m:view.comments}</w:t>
             </w:r>
           </w:p>
         </w:tc>
@@ -9854,13 +8545,7 @@
         <w:ind w:firstLine="720"/>
       </w:pPr>
       <w:r>
-        <w:fldChar w:fldCharType="begin"/>
-      </w:r>
-      <w:r>
-        <w:instrText>m:endfor</w:instrText>
-      </w:r>
-      <w:r>
-        <w:fldChar w:fldCharType="end"/>
+        <w:t>{m:endfor}</w:t>
       </w:r>
     </w:p>
     <w:p>
@@ -9911,49 +8596,35 @@
           <w:rFonts w:ascii="Arial" w:hAnsi="Arial" w:cs="Arial"/>
           <w:bCs/>
         </w:rPr>
-        <w:fldChar w:fldCharType="begin"/>
+        <w:t>{m</w:t>
       </w:r>
       <w:r>
         <w:rPr>
           <w:rFonts w:ascii="Arial" w:hAnsi="Arial" w:cs="Arial"/>
           <w:bCs/>
         </w:rPr>
-        <w:instrText>m</w:instrText>
+        <w:t xml:space="preserve">:for </w:t>
       </w:r>
       <w:r>
         <w:rPr>
           <w:rFonts w:ascii="Arial" w:hAnsi="Arial" w:cs="Arial"/>
           <w:bCs/>
         </w:rPr>
-        <w:instrText xml:space="preserve">:for </w:instrText>
+        <w:t>seq | schema</w:t>
       </w:r>
       <w:r>
         <w:rPr>
           <w:rFonts w:ascii="Arial" w:hAnsi="Arial" w:cs="Arial"/>
           <w:bCs/>
         </w:rPr>
-        <w:instrText>seq | schema</w:instrText>
+        <w:t>.</w:t>
       </w:r>
       <w:r>
         <w:rPr>
           <w:rFonts w:ascii="Arial" w:hAnsi="Arial" w:cs="Arial"/>
           <w:bCs/>
         </w:rPr>
-        <w:instrText>.</w:instrText>
-      </w:r>
-      <w:r>
-        <w:rPr>
-          <w:rFonts w:ascii="Arial" w:hAnsi="Arial" w:cs="Arial"/>
-          <w:bCs/>
-        </w:rPr>
-        <w:instrText>sequences</w:instrText>
-      </w:r>
-      <w:r>
-        <w:rPr>
-          <w:rFonts w:ascii="Arial" w:hAnsi="Arial" w:cs="Arial"/>
-          <w:bCs/>
-        </w:rPr>
-        <w:fldChar w:fldCharType="end"/>
+        <w:t>sequences}</w:t>
       </w:r>
     </w:p>
     <w:tbl>
@@ -10014,23 +8685,7 @@
                 <w:b/>
                 <w:bCs/>
               </w:rPr>
-              <w:fldChar w:fldCharType="begin"/>
-            </w:r>
-            <w:r>
-              <w:rPr>
-                <w:rFonts w:ascii="Arial" w:hAnsi="Arial" w:cs="Arial"/>
-                <w:b/>
-                <w:bCs/>
-              </w:rPr>
-              <w:instrText>m: seq.name</w:instrText>
-            </w:r>
-            <w:r>
-              <w:rPr>
-                <w:rFonts w:ascii="Arial" w:hAnsi="Arial" w:cs="Arial"/>
-                <w:b/>
-                <w:bCs/>
-              </w:rPr>
-              <w:fldChar w:fldCharType="end"/>
+              <w:t>{m: seq.name}</w:t>
             </w:r>
           </w:p>
         </w:tc>
@@ -10080,28 +8735,14 @@
                 <w:rFonts w:ascii="Arial" w:hAnsi="Arial" w:cs="Arial"/>
                 <w:bCs/>
               </w:rPr>
-              <w:fldChar w:fldCharType="begin"/>
-            </w:r>
-            <w:r>
-              <w:rPr>
-                <w:rFonts w:ascii="Arial" w:hAnsi="Arial" w:cs="Arial"/>
-                <w:bCs/>
-              </w:rPr>
-              <w:instrText>m:</w:instrText>
-            </w:r>
-            <w:r>
-              <w:rPr>
-                <w:rFonts w:ascii="Arial" w:hAnsi="Arial" w:cs="Arial"/>
-                <w:bCs/>
-              </w:rPr>
-              <w:instrText xml:space="preserve"> seq.comments</w:instrText>
-            </w:r>
-            <w:r>
-              <w:rPr>
-                <w:rFonts w:ascii="Arial" w:hAnsi="Arial" w:cs="Arial"/>
-                <w:bCs/>
-              </w:rPr>
-              <w:fldChar w:fldCharType="end"/>
+              <w:t>{m:</w:t>
+            </w:r>
+            <w:r>
+              <w:rPr>
+                <w:rFonts w:ascii="Arial" w:hAnsi="Arial" w:cs="Arial"/>
+                <w:bCs/>
+              </w:rPr>
+              <w:t xml:space="preserve"> seq.comments}</w:t>
             </w:r>
           </w:p>
         </w:tc>
@@ -10151,28 +8792,14 @@
                 <w:rFonts w:ascii="Arial" w:hAnsi="Arial" w:cs="Arial"/>
                 <w:bCs/>
               </w:rPr>
-              <w:fldChar w:fldCharType="begin"/>
-            </w:r>
-            <w:r>
-              <w:rPr>
-                <w:rFonts w:ascii="Arial" w:hAnsi="Arial" w:cs="Arial"/>
-                <w:bCs/>
-              </w:rPr>
-              <w:instrText>m:</w:instrText>
-            </w:r>
-            <w:r>
-              <w:rPr>
-                <w:rFonts w:ascii="Arial" w:hAnsi="Arial" w:cs="Arial"/>
-                <w:bCs/>
-              </w:rPr>
-              <w:instrText xml:space="preserve"> seq.start</w:instrText>
-            </w:r>
-            <w:r>
-              <w:rPr>
-                <w:rFonts w:ascii="Arial" w:hAnsi="Arial" w:cs="Arial"/>
-                <w:bCs/>
-              </w:rPr>
-              <w:fldChar w:fldCharType="end"/>
+              <w:t>{m:</w:t>
+            </w:r>
+            <w:r>
+              <w:rPr>
+                <w:rFonts w:ascii="Arial" w:hAnsi="Arial" w:cs="Arial"/>
+                <w:bCs/>
+              </w:rPr>
+              <w:t xml:space="preserve"> seq.start}</w:t>
             </w:r>
           </w:p>
         </w:tc>
@@ -10222,28 +8849,14 @@
                 <w:rFonts w:ascii="Arial" w:hAnsi="Arial" w:cs="Arial"/>
                 <w:bCs/>
               </w:rPr>
-              <w:fldChar w:fldCharType="begin"/>
-            </w:r>
-            <w:r>
-              <w:rPr>
-                <w:rFonts w:ascii="Arial" w:hAnsi="Arial" w:cs="Arial"/>
-                <w:bCs/>
-              </w:rPr>
-              <w:instrText>m:</w:instrText>
-            </w:r>
-            <w:r>
-              <w:rPr>
-                <w:rFonts w:ascii="Arial" w:hAnsi="Arial" w:cs="Arial"/>
-                <w:bCs/>
-              </w:rPr>
-              <w:instrText xml:space="preserve"> seq.minValue</w:instrText>
-            </w:r>
-            <w:r>
-              <w:rPr>
-                <w:rFonts w:ascii="Arial" w:hAnsi="Arial" w:cs="Arial"/>
-                <w:bCs/>
-              </w:rPr>
-              <w:fldChar w:fldCharType="end"/>
+              <w:t>{m:</w:t>
+            </w:r>
+            <w:r>
+              <w:rPr>
+                <w:rFonts w:ascii="Arial" w:hAnsi="Arial" w:cs="Arial"/>
+                <w:bCs/>
+              </w:rPr>
+              <w:t xml:space="preserve"> seq.minValue}</w:t>
             </w:r>
           </w:p>
         </w:tc>
@@ -10293,28 +8906,14 @@
                 <w:rFonts w:ascii="Arial" w:hAnsi="Arial" w:cs="Arial"/>
                 <w:bCs/>
               </w:rPr>
-              <w:fldChar w:fldCharType="begin"/>
-            </w:r>
-            <w:r>
-              <w:rPr>
-                <w:rFonts w:ascii="Arial" w:hAnsi="Arial" w:cs="Arial"/>
-                <w:bCs/>
-              </w:rPr>
-              <w:instrText>m:</w:instrText>
-            </w:r>
-            <w:r>
-              <w:rPr>
-                <w:rFonts w:ascii="Arial" w:hAnsi="Arial" w:cs="Arial"/>
-                <w:bCs/>
-              </w:rPr>
-              <w:instrText xml:space="preserve"> seq.maxValue</w:instrText>
-            </w:r>
-            <w:r>
-              <w:rPr>
-                <w:rFonts w:ascii="Arial" w:hAnsi="Arial" w:cs="Arial"/>
-                <w:bCs/>
-              </w:rPr>
-              <w:fldChar w:fldCharType="end"/>
+              <w:t>{m:</w:t>
+            </w:r>
+            <w:r>
+              <w:rPr>
+                <w:rFonts w:ascii="Arial" w:hAnsi="Arial" w:cs="Arial"/>
+                <w:bCs/>
+              </w:rPr>
+              <w:t xml:space="preserve"> seq.maxValue}</w:t>
             </w:r>
           </w:p>
         </w:tc>
@@ -10364,28 +8963,14 @@
                 <w:rFonts w:ascii="Arial" w:hAnsi="Arial" w:cs="Arial"/>
                 <w:bCs/>
               </w:rPr>
-              <w:fldChar w:fldCharType="begin"/>
-            </w:r>
-            <w:r>
-              <w:rPr>
-                <w:rFonts w:ascii="Arial" w:hAnsi="Arial" w:cs="Arial"/>
-                <w:bCs/>
-              </w:rPr>
-              <w:instrText>m:</w:instrText>
-            </w:r>
-            <w:r>
-              <w:rPr>
-                <w:rFonts w:ascii="Arial" w:hAnsi="Arial" w:cs="Arial"/>
-                <w:bCs/>
-              </w:rPr>
-              <w:instrText xml:space="preserve"> seq.cacheSize</w:instrText>
-            </w:r>
-            <w:r>
-              <w:rPr>
-                <w:rFonts w:ascii="Arial" w:hAnsi="Arial" w:cs="Arial"/>
-                <w:bCs/>
-              </w:rPr>
-              <w:fldChar w:fldCharType="end"/>
+              <w:t>{m:</w:t>
+            </w:r>
+            <w:r>
+              <w:rPr>
+                <w:rFonts w:ascii="Arial" w:hAnsi="Arial" w:cs="Arial"/>
+                <w:bCs/>
+              </w:rPr>
+              <w:t xml:space="preserve"> seq.cacheSize}</w:t>
             </w:r>
           </w:p>
         </w:tc>
@@ -10435,28 +9020,14 @@
                 <w:rFonts w:ascii="Arial" w:hAnsi="Arial" w:cs="Arial"/>
                 <w:bCs/>
               </w:rPr>
-              <w:fldChar w:fldCharType="begin"/>
-            </w:r>
-            <w:r>
-              <w:rPr>
-                <w:rFonts w:ascii="Arial" w:hAnsi="Arial" w:cs="Arial"/>
-                <w:bCs/>
-              </w:rPr>
-              <w:instrText>m:</w:instrText>
-            </w:r>
-            <w:r>
-              <w:rPr>
-                <w:rFonts w:ascii="Arial" w:hAnsi="Arial" w:cs="Arial"/>
-                <w:bCs/>
-              </w:rPr>
-              <w:instrText xml:space="preserve"> seq.increment</w:instrText>
-            </w:r>
-            <w:r>
-              <w:rPr>
-                <w:rFonts w:ascii="Arial" w:hAnsi="Arial" w:cs="Arial"/>
-                <w:bCs/>
-              </w:rPr>
-              <w:fldChar w:fldCharType="end"/>
+              <w:t>{m:</w:t>
+            </w:r>
+            <w:r>
+              <w:rPr>
+                <w:rFonts w:ascii="Arial" w:hAnsi="Arial" w:cs="Arial"/>
+                <w:bCs/>
+              </w:rPr>
+              <w:t xml:space="preserve"> seq.increment}</w:t>
             </w:r>
           </w:p>
         </w:tc>
@@ -10506,28 +9077,14 @@
                 <w:rFonts w:ascii="Arial" w:hAnsi="Arial" w:cs="Arial"/>
                 <w:bCs/>
               </w:rPr>
-              <w:fldChar w:fldCharType="begin"/>
-            </w:r>
-            <w:r>
-              <w:rPr>
-                <w:rFonts w:ascii="Arial" w:hAnsi="Arial" w:cs="Arial"/>
-                <w:bCs/>
-              </w:rPr>
-              <w:instrText>m:</w:instrText>
-            </w:r>
-            <w:r>
-              <w:rPr>
-                <w:rFonts w:ascii="Arial" w:hAnsi="Arial" w:cs="Arial"/>
-                <w:bCs/>
-              </w:rPr>
-              <w:instrText xml:space="preserve"> seq.cycle</w:instrText>
-            </w:r>
-            <w:r>
-              <w:rPr>
-                <w:rFonts w:ascii="Arial" w:hAnsi="Arial" w:cs="Arial"/>
-                <w:bCs/>
-              </w:rPr>
-              <w:fldChar w:fldCharType="end"/>
+              <w:t>{m:</w:t>
+            </w:r>
+            <w:r>
+              <w:rPr>
+                <w:rFonts w:ascii="Arial" w:hAnsi="Arial" w:cs="Arial"/>
+                <w:bCs/>
+              </w:rPr>
+              <w:t xml:space="preserve"> seq.cycle}</w:t>
             </w:r>
             <w:r>
               <w:rPr>
@@ -10541,35 +9098,21 @@
                 <w:rFonts w:ascii="Arial" w:hAnsi="Arial" w:cs="Arial"/>
                 <w:bCs/>
               </w:rPr>
-              <w:fldChar w:fldCharType="begin"/>
-            </w:r>
-            <w:r>
-              <w:rPr>
-                <w:rFonts w:ascii="Arial" w:hAnsi="Arial" w:cs="Arial"/>
-                <w:bCs/>
-              </w:rPr>
-              <w:instrText>m:</w:instrText>
-            </w:r>
-            <w:r>
-              <w:rPr>
-                <w:rFonts w:ascii="Arial" w:hAnsi="Arial" w:cs="Arial"/>
-                <w:bCs/>
-              </w:rPr>
-              <w:instrText xml:space="preserve"> seq.isCycle</w:instrText>
-            </w:r>
-            <w:r>
-              <w:rPr>
-                <w:rFonts w:ascii="Arial" w:hAnsi="Arial" w:cs="Arial"/>
-                <w:bCs/>
-              </w:rPr>
-              <w:instrText>()</w:instrText>
-            </w:r>
-            <w:r>
-              <w:rPr>
-                <w:rFonts w:ascii="Arial" w:hAnsi="Arial" w:cs="Arial"/>
-                <w:bCs/>
-              </w:rPr>
-              <w:fldChar w:fldCharType="end"/>
+              <w:t>{m:</w:t>
+            </w:r>
+            <w:r>
+              <w:rPr>
+                <w:rFonts w:ascii="Arial" w:hAnsi="Arial" w:cs="Arial"/>
+                <w:bCs/>
+              </w:rPr>
+              <w:t xml:space="preserve"> seq.isCycle</w:t>
+            </w:r>
+            <w:r>
+              <w:rPr>
+                <w:rFonts w:ascii="Arial" w:hAnsi="Arial" w:cs="Arial"/>
+                <w:bCs/>
+              </w:rPr>
+              <w:t>()}</w:t>
             </w:r>
             <w:r>
               <w:rPr>
@@ -10583,28 +9126,14 @@
                 <w:rFonts w:ascii="Arial" w:hAnsi="Arial" w:cs="Arial"/>
                 <w:bCs/>
               </w:rPr>
-              <w:fldChar w:fldCharType="begin"/>
-            </w:r>
-            <w:r>
-              <w:rPr>
-                <w:rFonts w:ascii="Arial" w:hAnsi="Arial" w:cs="Arial"/>
-                <w:bCs/>
-              </w:rPr>
-              <w:instrText>m:</w:instrText>
-            </w:r>
-            <w:r>
-              <w:rPr>
-                <w:rFonts w:ascii="Arial" w:hAnsi="Arial" w:cs="Arial"/>
-                <w:bCs/>
-              </w:rPr>
-              <w:instrText xml:space="preserve"> seq.checkCycle()</w:instrText>
-            </w:r>
-            <w:r>
-              <w:rPr>
-                <w:rFonts w:ascii="Arial" w:hAnsi="Arial" w:cs="Arial"/>
-                <w:bCs/>
-              </w:rPr>
-              <w:fldChar w:fldCharType="end"/>
+              <w:t>{m:</w:t>
+            </w:r>
+            <w:r>
+              <w:rPr>
+                <w:rFonts w:ascii="Arial" w:hAnsi="Arial" w:cs="Arial"/>
+                <w:bCs/>
+              </w:rPr>
+              <w:t xml:space="preserve"> seq.checkCycle()}</w:t>
             </w:r>
           </w:p>
         </w:tc>
@@ -10654,21 +9183,7 @@
                 <w:rFonts w:ascii="Arial" w:hAnsi="Arial" w:cs="Arial"/>
                 <w:bCs/>
               </w:rPr>
-              <w:fldChar w:fldCharType="begin"/>
-            </w:r>
-            <w:r>
-              <w:rPr>
-                <w:rFonts w:ascii="Arial" w:hAnsi="Arial" w:cs="Arial"/>
-                <w:bCs/>
-              </w:rPr>
-              <w:instrText>m:seq.columns.name</w:instrText>
-            </w:r>
-            <w:r>
-              <w:rPr>
-                <w:rFonts w:ascii="Arial" w:hAnsi="Arial" w:cs="Arial"/>
-                <w:bCs/>
-              </w:rPr>
-              <w:fldChar w:fldCharType="end"/>
+              <w:t>{m:seq.columns.name}</w:t>
             </w:r>
           </w:p>
         </w:tc>
@@ -10690,21 +9205,7 @@
           <w:rFonts w:ascii="Arial" w:hAnsi="Arial" w:cs="Arial"/>
           <w:bCs/>
         </w:rPr>
-        <w:fldChar w:fldCharType="begin"/>
-      </w:r>
-      <w:r>
-        <w:rPr>
-          <w:rFonts w:ascii="Arial" w:hAnsi="Arial" w:cs="Arial"/>
-          <w:bCs/>
-        </w:rPr>
-        <w:instrText>m:endfor</w:instrText>
-      </w:r>
-      <w:r>
-        <w:rPr>
-          <w:rFonts w:ascii="Arial" w:hAnsi="Arial" w:cs="Arial"/>
-          <w:bCs/>
-        </w:rPr>
-        <w:fldChar w:fldCharType="end"/>
+        <w:t>{m:endfor}</w:t>
       </w:r>
     </w:p>
     <w:p>
@@ -10714,16 +9215,10 @@
         <w:spacing w:after="200" w:line="276" w:lineRule="auto"/>
       </w:pPr>
       <w:r>
-        <w:fldChar w:fldCharType="begin"/>
-      </w:r>
-      <w:r>
-        <w:instrText>m</w:instrText>
-      </w:r>
-      <w:r>
-        <w:instrText>:endfor</w:instrText>
-      </w:r>
-      <w:r>
-        <w:fldChar w:fldCharType="end"/>
+        <w:t>{m</w:t>
+      </w:r>
+      <w:r>
+        <w:t>:endfor}</w:t>
       </w:r>
     </w:p>
     <w:sectPr>
@@ -10851,13 +9346,7 @@
       <w:tab/>
     </w:r>
     <w:r>
-      <w:fldChar w:fldCharType="begin"/>
-    </w:r>
-    <w:r>
-      <w:instrText>m:db.name</w:instrText>
-    </w:r>
-    <w:r>
-      <w:fldChar w:fldCharType="end"/>
+      <w:t>{m:db.name}</w:t>
     </w:r>
   </w:p>
 </w:hdr>

</xml_diff>

<commit_message>
[SAFRAN-1240] E-BookStore M2Doc 4.0.0 database and graal template migration
migration of DataBase and GraalSystemAndReq

[SAFRAN-1240]
</commit_message>
<xml_diff>
--- a/samples/plugins/org.obeonetwork.is.samples/contents/E-BookStore/documentation/doc-src/E-BookStore_DataBase_template.docx
+++ b/samples/plugins/org.obeonetwork.is.samples/contents/E-BookStore/documentation/doc-src/E-BookStore_DataBase_template.docx
@@ -376,25 +376,13 @@
         <w:rPr>
           <w:sz w:val="36"/>
         </w:rPr>
-        <w:fldChar w:fldCharType="begin"/>
+        <w:t>{m</w:t>
       </w:r>
       <w:r>
         <w:rPr>
           <w:sz w:val="36"/>
         </w:rPr>
-        <w:instrText>m</w:instrText>
-      </w:r>
-      <w:r>
-        <w:rPr>
-          <w:sz w:val="36"/>
-        </w:rPr>
-        <w:instrText>:author</w:instrText>
-      </w:r>
-      <w:r>
-        <w:rPr>
-          <w:sz w:val="36"/>
-        </w:rPr>
-        <w:fldChar w:fldCharType="end"/>
+        <w:t>:author}</w:t>
       </w:r>
     </w:p>
     <w:p>
@@ -428,13 +416,7 @@
         <w:jc w:val="center"/>
       </w:pPr>
       <w:r>
-        <w:fldChar w:fldCharType="begin"/>
-      </w:r>
-      <w:r>
-        <w:instrText>m:projectName</w:instrText>
-      </w:r>
-      <w:r>
-        <w:fldChar w:fldCharType="end"/>
+        <w:t>{m:projectName}</w:t>
       </w:r>
     </w:p>
     <w:bookmarkEnd w:id="0"/>
@@ -471,13 +453,7 @@
         <w:t xml:space="preserve">Version : </w:t>
       </w:r>
       <w:r>
-        <w:fldChar w:fldCharType="begin"/>
-      </w:r>
-      <w:r>
-        <w:instrText>m:projectVersion</w:instrText>
-      </w:r>
-      <w:r>
-        <w:fldChar w:fldCharType="end"/>
+        <w:t>{m:projectVersion}</w:t>
       </w:r>
     </w:p>
     <w:p>
@@ -2516,42 +2492,28 @@
                 <w:rFonts w:ascii="Arial" w:hAnsi="Arial" w:cs="Arial"/>
                 <w:bCs/>
               </w:rPr>
-              <w:fldChar w:fldCharType="begin"/>
-            </w:r>
-            <w:r>
-              <w:rPr>
-                <w:rFonts w:ascii="Arial" w:hAnsi="Arial" w:cs="Arial"/>
-                <w:bCs/>
-              </w:rPr>
-              <w:instrText>m:</w:instrText>
-            </w:r>
-            <w:r>
-              <w:rPr>
-                <w:rFonts w:ascii="Arial" w:hAnsi="Arial" w:cs="Arial"/>
-                <w:bCs/>
-              </w:rPr>
-              <w:instrText>db</w:instrText>
-            </w:r>
-            <w:r>
-              <w:rPr>
-                <w:rFonts w:ascii="Arial" w:hAnsi="Arial" w:cs="Arial"/>
-                <w:bCs/>
-              </w:rPr>
-              <w:instrText>.</w:instrText>
-            </w:r>
-            <w:r>
-              <w:rPr>
-                <w:rFonts w:ascii="Arial" w:hAnsi="Arial" w:cs="Arial"/>
-                <w:bCs/>
-              </w:rPr>
-              <w:instrText>typeLibraryName()</w:instrText>
-            </w:r>
-            <w:r>
-              <w:rPr>
-                <w:rFonts w:ascii="Arial" w:hAnsi="Arial" w:cs="Arial"/>
-                <w:bCs/>
-              </w:rPr>
-              <w:fldChar w:fldCharType="end"/>
+              <w:t>{m:</w:t>
+            </w:r>
+            <w:r>
+              <w:rPr>
+                <w:rFonts w:ascii="Arial" w:hAnsi="Arial" w:cs="Arial"/>
+                <w:bCs/>
+              </w:rPr>
+              <w:t>db</w:t>
+            </w:r>
+            <w:r>
+              <w:rPr>
+                <w:rFonts w:ascii="Arial" w:hAnsi="Arial" w:cs="Arial"/>
+                <w:bCs/>
+              </w:rPr>
+              <w:t>.</w:t>
+            </w:r>
+            <w:r>
+              <w:rPr>
+                <w:rFonts w:ascii="Arial" w:hAnsi="Arial" w:cs="Arial"/>
+                <w:bCs/>
+              </w:rPr>
+              <w:t>typeLibraryName()}</w:t>
             </w:r>
           </w:p>
         </w:tc>
@@ -2593,42 +2555,28 @@
                 <w:rFonts w:ascii="Arial" w:hAnsi="Arial" w:cs="Arial"/>
                 <w:bCs/>
               </w:rPr>
-              <w:fldChar w:fldCharType="begin"/>
-            </w:r>
-            <w:r>
-              <w:rPr>
-                <w:rFonts w:ascii="Arial" w:hAnsi="Arial" w:cs="Arial"/>
-                <w:bCs/>
-              </w:rPr>
-              <w:instrText>m:</w:instrText>
-            </w:r>
-            <w:r>
-              <w:rPr>
-                <w:rFonts w:ascii="Arial" w:hAnsi="Arial" w:cs="Arial"/>
-                <w:bCs/>
-              </w:rPr>
-              <w:instrText>db</w:instrText>
-            </w:r>
-            <w:r>
-              <w:rPr>
-                <w:rFonts w:ascii="Arial" w:hAnsi="Arial" w:cs="Arial"/>
-                <w:bCs/>
-              </w:rPr>
-              <w:instrText>.</w:instrText>
-            </w:r>
-            <w:r>
-              <w:rPr>
-                <w:rFonts w:ascii="Arial" w:hAnsi="Arial" w:cs="Arial"/>
-                <w:bCs/>
-              </w:rPr>
-              <w:instrText>ID</w:instrText>
-            </w:r>
-            <w:r>
-              <w:rPr>
-                <w:rFonts w:ascii="Arial" w:hAnsi="Arial" w:cs="Arial"/>
-                <w:bCs/>
-              </w:rPr>
-              <w:fldChar w:fldCharType="end"/>
+              <w:t>{m:</w:t>
+            </w:r>
+            <w:r>
+              <w:rPr>
+                <w:rFonts w:ascii="Arial" w:hAnsi="Arial" w:cs="Arial"/>
+                <w:bCs/>
+              </w:rPr>
+              <w:t>db</w:t>
+            </w:r>
+            <w:r>
+              <w:rPr>
+                <w:rFonts w:ascii="Arial" w:hAnsi="Arial" w:cs="Arial"/>
+                <w:bCs/>
+              </w:rPr>
+              <w:t>.</w:t>
+            </w:r>
+            <w:r>
+              <w:rPr>
+                <w:rFonts w:ascii="Arial" w:hAnsi="Arial" w:cs="Arial"/>
+                <w:bCs/>
+              </w:rPr>
+              <w:t>ID}</w:t>
             </w:r>
           </w:p>
         </w:tc>
@@ -2672,42 +2620,28 @@
                 <w:rFonts w:ascii="Arial" w:hAnsi="Arial" w:cs="Arial"/>
                 <w:bCs/>
               </w:rPr>
-              <w:fldChar w:fldCharType="begin"/>
-            </w:r>
-            <w:r>
-              <w:rPr>
-                <w:rFonts w:ascii="Arial" w:hAnsi="Arial" w:cs="Arial"/>
-                <w:bCs/>
-              </w:rPr>
-              <w:instrText>m:</w:instrText>
-            </w:r>
-            <w:r>
-              <w:rPr>
-                <w:rFonts w:ascii="Arial" w:hAnsi="Arial" w:cs="Arial"/>
-                <w:bCs/>
-              </w:rPr>
-              <w:instrText>db</w:instrText>
-            </w:r>
-            <w:r>
-              <w:rPr>
-                <w:rFonts w:ascii="Arial" w:hAnsi="Arial" w:cs="Arial"/>
-                <w:bCs/>
-              </w:rPr>
-              <w:instrText>.</w:instrText>
-            </w:r>
-            <w:r>
-              <w:rPr>
-                <w:rFonts w:ascii="Arial" w:hAnsi="Arial" w:cs="Arial"/>
-                <w:bCs/>
-              </w:rPr>
-              <w:instrText>techID</w:instrText>
-            </w:r>
-            <w:r>
-              <w:rPr>
-                <w:rFonts w:ascii="Arial" w:hAnsi="Arial" w:cs="Arial"/>
-                <w:bCs/>
-              </w:rPr>
-              <w:fldChar w:fldCharType="end"/>
+              <w:t>{m:</w:t>
+            </w:r>
+            <w:r>
+              <w:rPr>
+                <w:rFonts w:ascii="Arial" w:hAnsi="Arial" w:cs="Arial"/>
+                <w:bCs/>
+              </w:rPr>
+              <w:t>db</w:t>
+            </w:r>
+            <w:r>
+              <w:rPr>
+                <w:rFonts w:ascii="Arial" w:hAnsi="Arial" w:cs="Arial"/>
+                <w:bCs/>
+              </w:rPr>
+              <w:t>.</w:t>
+            </w:r>
+            <w:r>
+              <w:rPr>
+                <w:rFonts w:ascii="Arial" w:hAnsi="Arial" w:cs="Arial"/>
+                <w:bCs/>
+              </w:rPr>
+              <w:t>techID}</w:t>
             </w:r>
           </w:p>
         </w:tc>
@@ -2751,28 +2685,14 @@
                 <w:rFonts w:ascii="Arial" w:hAnsi="Arial" w:cs="Arial"/>
                 <w:bCs/>
               </w:rPr>
-              <w:fldChar w:fldCharType="begin"/>
-            </w:r>
-            <w:r>
-              <w:rPr>
-                <w:rFonts w:ascii="Arial" w:hAnsi="Arial" w:cs="Arial"/>
-                <w:bCs/>
-              </w:rPr>
-              <w:instrText>m:</w:instrText>
-            </w:r>
-            <w:r>
-              <w:rPr>
-                <w:rFonts w:ascii="Arial" w:hAnsi="Arial" w:cs="Arial"/>
-                <w:bCs/>
-              </w:rPr>
-              <w:instrText>db.defines</w:instrText>
-            </w:r>
-            <w:r>
-              <w:rPr>
-                <w:rFonts w:ascii="Arial" w:hAnsi="Arial" w:cs="Arial"/>
-                <w:bCs/>
-              </w:rPr>
-              <w:fldChar w:fldCharType="end"/>
+              <w:t>{m:</w:t>
+            </w:r>
+            <w:r>
+              <w:rPr>
+                <w:rFonts w:ascii="Arial" w:hAnsi="Arial" w:cs="Arial"/>
+                <w:bCs/>
+              </w:rPr>
+              <w:t>db.defines}</w:t>
             </w:r>
           </w:p>
           <w:p>
@@ -2825,42 +2745,28 @@
                 <w:rFonts w:ascii="Arial" w:hAnsi="Arial" w:cs="Arial"/>
                 <w:bCs/>
               </w:rPr>
-              <w:fldChar w:fldCharType="begin"/>
-            </w:r>
-            <w:r>
-              <w:rPr>
-                <w:rFonts w:ascii="Arial" w:hAnsi="Arial" w:cs="Arial"/>
-                <w:bCs/>
-              </w:rPr>
-              <w:instrText>m:</w:instrText>
-            </w:r>
-            <w:r>
-              <w:rPr>
-                <w:rFonts w:ascii="Arial" w:hAnsi="Arial" w:cs="Arial"/>
-                <w:bCs/>
-              </w:rPr>
-              <w:instrText>db</w:instrText>
-            </w:r>
-            <w:r>
-              <w:rPr>
-                <w:rFonts w:ascii="Arial" w:hAnsi="Arial" w:cs="Arial"/>
-                <w:bCs/>
-              </w:rPr>
-              <w:instrText>.</w:instrText>
-            </w:r>
-            <w:r>
-              <w:rPr>
-                <w:rFonts w:ascii="Arial" w:hAnsi="Arial" w:cs="Arial"/>
-                <w:bCs/>
-              </w:rPr>
-              <w:instrText>url</w:instrText>
-            </w:r>
-            <w:r>
-              <w:rPr>
-                <w:rFonts w:ascii="Arial" w:hAnsi="Arial" w:cs="Arial"/>
-                <w:bCs/>
-              </w:rPr>
-              <w:fldChar w:fldCharType="end"/>
+              <w:t>{m:</w:t>
+            </w:r>
+            <w:r>
+              <w:rPr>
+                <w:rFonts w:ascii="Arial" w:hAnsi="Arial" w:cs="Arial"/>
+                <w:bCs/>
+              </w:rPr>
+              <w:t>db</w:t>
+            </w:r>
+            <w:r>
+              <w:rPr>
+                <w:rFonts w:ascii="Arial" w:hAnsi="Arial" w:cs="Arial"/>
+                <w:bCs/>
+              </w:rPr>
+              <w:t>.</w:t>
+            </w:r>
+            <w:r>
+              <w:rPr>
+                <w:rFonts w:ascii="Arial" w:hAnsi="Arial" w:cs="Arial"/>
+                <w:bCs/>
+              </w:rPr>
+              <w:t>url}</w:t>
             </w:r>
           </w:p>
         </w:tc>
@@ -2902,42 +2808,28 @@
                 <w:rFonts w:ascii="Arial" w:hAnsi="Arial" w:cs="Arial"/>
                 <w:bCs/>
               </w:rPr>
-              <w:fldChar w:fldCharType="begin"/>
-            </w:r>
-            <w:r>
-              <w:rPr>
-                <w:rFonts w:ascii="Arial" w:hAnsi="Arial" w:cs="Arial"/>
-                <w:bCs/>
-              </w:rPr>
-              <w:instrText>m:</w:instrText>
-            </w:r>
-            <w:r>
-              <w:rPr>
-                <w:rFonts w:ascii="Arial" w:hAnsi="Arial" w:cs="Arial"/>
-                <w:bCs/>
-              </w:rPr>
-              <w:instrText>db</w:instrText>
-            </w:r>
-            <w:r>
-              <w:rPr>
-                <w:rFonts w:ascii="Arial" w:hAnsi="Arial" w:cs="Arial"/>
-                <w:bCs/>
-              </w:rPr>
-              <w:instrText>.</w:instrText>
-            </w:r>
-            <w:r>
-              <w:rPr>
-                <w:rFonts w:ascii="Arial" w:hAnsi="Arial" w:cs="Arial"/>
-                <w:bCs/>
-              </w:rPr>
-              <w:instrText>comments</w:instrText>
-            </w:r>
-            <w:r>
-              <w:rPr>
-                <w:rFonts w:ascii="Arial" w:hAnsi="Arial" w:cs="Arial"/>
-                <w:bCs/>
-              </w:rPr>
-              <w:fldChar w:fldCharType="end"/>
+              <w:t>{m:</w:t>
+            </w:r>
+            <w:r>
+              <w:rPr>
+                <w:rFonts w:ascii="Arial" w:hAnsi="Arial" w:cs="Arial"/>
+                <w:bCs/>
+              </w:rPr>
+              <w:t>db</w:t>
+            </w:r>
+            <w:r>
+              <w:rPr>
+                <w:rFonts w:ascii="Arial" w:hAnsi="Arial" w:cs="Arial"/>
+                <w:bCs/>
+              </w:rPr>
+              <w:t>.</w:t>
+            </w:r>
+            <w:r>
+              <w:rPr>
+                <w:rFonts w:ascii="Arial" w:hAnsi="Arial" w:cs="Arial"/>
+                <w:bCs/>
+              </w:rPr>
+              <w:t>comments}</w:t>
             </w:r>
           </w:p>
         </w:tc>
@@ -3014,7 +2906,7 @@
                 <w:sz w:val="24"/>
                 <w:szCs w:val="24"/>
               </w:rPr>
-              <w:fldChar w:fldCharType="begin"/>
+              <w:t>{m: db.asImageByRepresentationDescriptionName('Database Diagram')</w:t>
             </w:r>
             <w:r>
               <w:rPr>
@@ -3022,7 +2914,7 @@
                 <w:sz w:val="24"/>
                 <w:szCs w:val="24"/>
               </w:rPr>
-              <w:instrText>m: db.asImageByRepresentationDescriptionName('Database Diagram')</w:instrText>
+              <w:t>-&gt;first()</w:t>
             </w:r>
             <w:r>
               <w:rPr>
@@ -3030,7 +2922,7 @@
                 <w:sz w:val="24"/>
                 <w:szCs w:val="24"/>
               </w:rPr>
-              <w:instrText>-&gt;first()</w:instrText>
+              <w:t>.setConserveRatio(true)</w:t>
             </w:r>
             <w:r>
               <w:rPr>
@@ -3038,23 +2930,7 @@
                 <w:sz w:val="24"/>
                 <w:szCs w:val="24"/>
               </w:rPr>
-              <w:instrText>.setConserveRatio(true)</w:instrText>
-            </w:r>
-            <w:r>
-              <w:rPr>
-                <w:noProof/>
-                <w:sz w:val="24"/>
-                <w:szCs w:val="24"/>
-              </w:rPr>
-              <w:instrText>.setWidth(200)</w:instrText>
-            </w:r>
-            <w:r>
-              <w:rPr>
-                <w:noProof/>
-                <w:sz w:val="24"/>
-                <w:szCs w:val="24"/>
-              </w:rPr>
-              <w:fldChar w:fldCharType="end"/>
+              <w:t>.setWidth(200)}</w:t>
             </w:r>
             <w:r>
               <w:rPr>
@@ -3194,49 +3070,35 @@
           <w:rFonts w:ascii="Arial" w:hAnsi="Arial" w:cs="Arial"/>
           <w:bCs/>
         </w:rPr>
-        <w:fldChar w:fldCharType="begin"/>
+        <w:t>{m</w:t>
       </w:r>
       <w:r>
         <w:rPr>
           <w:rFonts w:ascii="Arial" w:hAnsi="Arial" w:cs="Arial"/>
           <w:bCs/>
         </w:rPr>
-        <w:instrText>m</w:instrText>
+        <w:t xml:space="preserve">:for </w:t>
       </w:r>
       <w:r>
         <w:rPr>
           <w:rFonts w:ascii="Arial" w:hAnsi="Arial" w:cs="Arial"/>
           <w:bCs/>
         </w:rPr>
-        <w:instrText xml:space="preserve">:for </w:instrText>
+        <w:t>schema</w:t>
       </w:r>
       <w:r>
         <w:rPr>
           <w:rFonts w:ascii="Arial" w:hAnsi="Arial" w:cs="Arial"/>
           <w:bCs/>
         </w:rPr>
-        <w:instrText>schema</w:instrText>
+        <w:t xml:space="preserve"> | db.</w:t>
       </w:r>
       <w:r>
         <w:rPr>
           <w:rFonts w:ascii="Arial" w:hAnsi="Arial" w:cs="Arial"/>
           <w:bCs/>
         </w:rPr>
-        <w:instrText xml:space="preserve"> | db.</w:instrText>
-      </w:r>
-      <w:r>
-        <w:rPr>
-          <w:rFonts w:ascii="Arial" w:hAnsi="Arial" w:cs="Arial"/>
-          <w:bCs/>
-        </w:rPr>
-        <w:instrText>schemas</w:instrText>
-      </w:r>
-      <w:r>
-        <w:rPr>
-          <w:rFonts w:ascii="Arial" w:hAnsi="Arial" w:cs="Arial"/>
-          <w:bCs/>
-        </w:rPr>
-        <w:fldChar w:fldCharType="end"/>
+        <w:t>schemas}</w:t>
       </w:r>
     </w:p>
     <w:tbl>
@@ -3271,35 +3133,21 @@
                 <w:rFonts w:ascii="Arial" w:hAnsi="Arial" w:cs="Arial"/>
                 <w:bCs/>
               </w:rPr>
-              <w:fldChar w:fldCharType="begin"/>
-            </w:r>
-            <w:r>
-              <w:rPr>
-                <w:rFonts w:ascii="Arial" w:hAnsi="Arial" w:cs="Arial"/>
-                <w:bCs/>
-              </w:rPr>
-              <w:instrText>m:</w:instrText>
-            </w:r>
-            <w:r>
-              <w:rPr>
-                <w:rFonts w:ascii="Arial" w:hAnsi="Arial" w:cs="Arial"/>
-                <w:bCs/>
-              </w:rPr>
-              <w:instrText>schema</w:instrText>
-            </w:r>
-            <w:r>
-              <w:rPr>
-                <w:rFonts w:ascii="Arial" w:hAnsi="Arial" w:cs="Arial"/>
-                <w:bCs/>
-              </w:rPr>
-              <w:instrText>.name</w:instrText>
-            </w:r>
-            <w:r>
-              <w:rPr>
-                <w:rFonts w:ascii="Arial" w:hAnsi="Arial" w:cs="Arial"/>
-                <w:bCs/>
-              </w:rPr>
-              <w:fldChar w:fldCharType="end"/>
+              <w:t>{m:</w:t>
+            </w:r>
+            <w:r>
+              <w:rPr>
+                <w:rFonts w:ascii="Arial" w:hAnsi="Arial" w:cs="Arial"/>
+                <w:bCs/>
+              </w:rPr>
+              <w:t>schema</w:t>
+            </w:r>
+            <w:r>
+              <w:rPr>
+                <w:rFonts w:ascii="Arial" w:hAnsi="Arial" w:cs="Arial"/>
+                <w:bCs/>
+              </w:rPr>
+              <w:t>.name}</w:t>
             </w:r>
           </w:p>
         </w:tc>
@@ -3323,28 +3171,14 @@
                 <w:rFonts w:ascii="Arial" w:hAnsi="Arial" w:cs="Arial"/>
                 <w:bCs/>
               </w:rPr>
-              <w:fldChar w:fldCharType="begin"/>
-            </w:r>
-            <w:r>
-              <w:rPr>
-                <w:rFonts w:ascii="Arial" w:hAnsi="Arial" w:cs="Arial"/>
-                <w:bCs/>
-              </w:rPr>
-              <w:instrText>m:</w:instrText>
-            </w:r>
-            <w:r>
-              <w:rPr>
-                <w:rFonts w:ascii="Arial" w:hAnsi="Arial" w:cs="Arial"/>
-                <w:bCs/>
-              </w:rPr>
-              <w:instrText>schema.comments</w:instrText>
-            </w:r>
-            <w:r>
-              <w:rPr>
-                <w:rFonts w:ascii="Arial" w:hAnsi="Arial" w:cs="Arial"/>
-                <w:bCs/>
-              </w:rPr>
-              <w:fldChar w:fldCharType="end"/>
+              <w:t>{m:</w:t>
+            </w:r>
+            <w:r>
+              <w:rPr>
+                <w:rFonts w:ascii="Arial" w:hAnsi="Arial" w:cs="Arial"/>
+                <w:bCs/>
+              </w:rPr>
+              <w:t>schema.comments}</w:t>
             </w:r>
           </w:p>
         </w:tc>
@@ -3366,21 +3200,7 @@
           <w:rFonts w:ascii="Arial" w:hAnsi="Arial" w:cs="Arial"/>
           <w:bCs/>
         </w:rPr>
-        <w:fldChar w:fldCharType="begin"/>
-      </w:r>
-      <w:r>
-        <w:rPr>
-          <w:rFonts w:ascii="Arial" w:hAnsi="Arial" w:cs="Arial"/>
-          <w:bCs/>
-        </w:rPr>
-        <w:instrText xml:space="preserve">m:endfor </w:instrText>
-      </w:r>
-      <w:r>
-        <w:rPr>
-          <w:rFonts w:ascii="Arial" w:hAnsi="Arial" w:cs="Arial"/>
-          <w:bCs/>
-        </w:rPr>
-        <w:fldChar w:fldCharType="end"/>
+        <w:t xml:space="preserve">{m:endfor}</w:t>
       </w:r>
     </w:p>
     <w:p>
@@ -3520,56 +3340,42 @@
           <w:rFonts w:ascii="Arial" w:hAnsi="Arial" w:cs="Arial"/>
           <w:bCs/>
         </w:rPr>
-        <w:fldChar w:fldCharType="begin"/>
+        <w:t>{m</w:t>
       </w:r>
       <w:r>
         <w:rPr>
           <w:rFonts w:ascii="Arial" w:hAnsi="Arial" w:cs="Arial"/>
           <w:bCs/>
         </w:rPr>
-        <w:instrText>m</w:instrText>
+        <w:t>:for table | db.</w:t>
       </w:r>
       <w:r>
         <w:rPr>
           <w:rFonts w:ascii="Arial" w:hAnsi="Arial" w:cs="Arial"/>
           <w:bCs/>
         </w:rPr>
-        <w:instrText>:for table | db.</w:instrText>
+        <w:t>t</w:t>
       </w:r>
       <w:r>
         <w:rPr>
           <w:rFonts w:ascii="Arial" w:hAnsi="Arial" w:cs="Arial"/>
           <w:bCs/>
         </w:rPr>
-        <w:instrText>t</w:instrText>
+        <w:t>ables</w:t>
       </w:r>
       <w:r>
         <w:rPr>
           <w:rFonts w:ascii="Arial" w:hAnsi="Arial" w:cs="Arial"/>
           <w:bCs/>
         </w:rPr>
-        <w:instrText>ables</w:instrText>
+        <w:t>-&gt;union(db.schemas.tables)</w:t>
       </w:r>
       <w:r>
         <w:rPr>
           <w:rFonts w:ascii="Arial" w:hAnsi="Arial" w:cs="Arial"/>
           <w:bCs/>
         </w:rPr>
-        <w:instrText>-&gt;union(db.schemas.tables)</w:instrText>
-      </w:r>
-      <w:r>
-        <w:rPr>
-          <w:rFonts w:ascii="Arial" w:hAnsi="Arial" w:cs="Arial"/>
-          <w:bCs/>
-        </w:rPr>
-        <w:instrText>-&gt;filter(database::Table)</w:instrText>
-      </w:r>
-      <w:r>
-        <w:rPr>
-          <w:rFonts w:ascii="Arial" w:hAnsi="Arial" w:cs="Arial"/>
-          <w:bCs/>
-        </w:rPr>
-        <w:fldChar w:fldCharType="end"/>
+        <w:t>-&gt;filter(database::Table)}</w:t>
       </w:r>
     </w:p>
     <w:tbl>
@@ -3604,35 +3410,21 @@
                 <w:rFonts w:ascii="Arial" w:hAnsi="Arial" w:cs="Arial"/>
                 <w:bCs/>
               </w:rPr>
-              <w:fldChar w:fldCharType="begin"/>
-            </w:r>
-            <w:r>
-              <w:rPr>
-                <w:rFonts w:ascii="Arial" w:hAnsi="Arial" w:cs="Arial"/>
-                <w:bCs/>
-              </w:rPr>
-              <w:instrText>m:</w:instrText>
-            </w:r>
-            <w:r>
-              <w:rPr>
-                <w:rFonts w:ascii="Arial" w:hAnsi="Arial" w:cs="Arial"/>
-                <w:bCs/>
-              </w:rPr>
-              <w:instrText>table</w:instrText>
-            </w:r>
-            <w:r>
-              <w:rPr>
-                <w:rFonts w:ascii="Arial" w:hAnsi="Arial" w:cs="Arial"/>
-                <w:bCs/>
-              </w:rPr>
-              <w:instrText>.name</w:instrText>
-            </w:r>
-            <w:r>
-              <w:rPr>
-                <w:rFonts w:ascii="Arial" w:hAnsi="Arial" w:cs="Arial"/>
-                <w:bCs/>
-              </w:rPr>
-              <w:fldChar w:fldCharType="end"/>
+              <w:t>{m:</w:t>
+            </w:r>
+            <w:r>
+              <w:rPr>
+                <w:rFonts w:ascii="Arial" w:hAnsi="Arial" w:cs="Arial"/>
+                <w:bCs/>
+              </w:rPr>
+              <w:t>table</w:t>
+            </w:r>
+            <w:r>
+              <w:rPr>
+                <w:rFonts w:ascii="Arial" w:hAnsi="Arial" w:cs="Arial"/>
+                <w:bCs/>
+              </w:rPr>
+              <w:t>.name}</w:t>
             </w:r>
           </w:p>
         </w:tc>
@@ -3656,28 +3448,14 @@
                 <w:rFonts w:ascii="Arial" w:hAnsi="Arial" w:cs="Arial"/>
                 <w:bCs/>
               </w:rPr>
-              <w:fldChar w:fldCharType="begin"/>
-            </w:r>
-            <w:r>
-              <w:rPr>
-                <w:rFonts w:ascii="Arial" w:hAnsi="Arial" w:cs="Arial"/>
-                <w:bCs/>
-              </w:rPr>
-              <w:instrText>m:</w:instrText>
-            </w:r>
-            <w:r>
-              <w:rPr>
-                <w:rFonts w:ascii="Arial" w:hAnsi="Arial" w:cs="Arial"/>
-                <w:bCs/>
-              </w:rPr>
-              <w:instrText>table.comments</w:instrText>
-            </w:r>
-            <w:r>
-              <w:rPr>
-                <w:rFonts w:ascii="Arial" w:hAnsi="Arial" w:cs="Arial"/>
-                <w:bCs/>
-              </w:rPr>
-              <w:fldChar w:fldCharType="end"/>
+              <w:t>{m:</w:t>
+            </w:r>
+            <w:r>
+              <w:rPr>
+                <w:rFonts w:ascii="Arial" w:hAnsi="Arial" w:cs="Arial"/>
+                <w:bCs/>
+              </w:rPr>
+              <w:t>table.comments}</w:t>
             </w:r>
           </w:p>
         </w:tc>
@@ -3699,21 +3477,7 @@
           <w:rFonts w:ascii="Arial" w:hAnsi="Arial" w:cs="Arial"/>
           <w:bCs/>
         </w:rPr>
-        <w:fldChar w:fldCharType="begin"/>
-      </w:r>
-      <w:r>
-        <w:rPr>
-          <w:rFonts w:ascii="Arial" w:hAnsi="Arial" w:cs="Arial"/>
-          <w:bCs/>
-        </w:rPr>
-        <w:instrText xml:space="preserve">m:endfor </w:instrText>
-      </w:r>
-      <w:r>
-        <w:rPr>
-          <w:rFonts w:ascii="Arial" w:hAnsi="Arial" w:cs="Arial"/>
-          <w:bCs/>
-        </w:rPr>
-        <w:fldChar w:fldCharType="end"/>
+        <w:t xml:space="preserve">{m:endfor}</w:t>
       </w:r>
     </w:p>
     <w:p>
@@ -3862,49 +3626,35 @@
           <w:rFonts w:ascii="Arial" w:hAnsi="Arial" w:cs="Arial"/>
           <w:bCs/>
         </w:rPr>
-        <w:fldChar w:fldCharType="begin"/>
+        <w:t>{m</w:t>
       </w:r>
       <w:r>
         <w:rPr>
           <w:rFonts w:ascii="Arial" w:hAnsi="Arial" w:cs="Arial"/>
           <w:bCs/>
         </w:rPr>
-        <w:instrText>m</w:instrText>
+        <w:t xml:space="preserve">:for </w:t>
       </w:r>
       <w:r>
         <w:rPr>
           <w:rFonts w:ascii="Arial" w:hAnsi="Arial" w:cs="Arial"/>
           <w:bCs/>
         </w:rPr>
-        <w:instrText xml:space="preserve">:for </w:instrText>
+        <w:t>seq</w:t>
       </w:r>
       <w:r>
         <w:rPr>
           <w:rFonts w:ascii="Arial" w:hAnsi="Arial" w:cs="Arial"/>
           <w:bCs/>
         </w:rPr>
-        <w:instrText>seq</w:instrText>
+        <w:t xml:space="preserve"> | db.</w:t>
       </w:r>
       <w:r>
         <w:rPr>
           <w:rFonts w:ascii="Arial" w:hAnsi="Arial" w:cs="Arial"/>
           <w:bCs/>
         </w:rPr>
-        <w:instrText xml:space="preserve"> | db.</w:instrText>
-      </w:r>
-      <w:r>
-        <w:rPr>
-          <w:rFonts w:ascii="Arial" w:hAnsi="Arial" w:cs="Arial"/>
-          <w:bCs/>
-        </w:rPr>
-        <w:instrText>sequences-&gt;union(db.schemas.sequences)</w:instrText>
-      </w:r>
-      <w:r>
-        <w:rPr>
-          <w:rFonts w:ascii="Arial" w:hAnsi="Arial" w:cs="Arial"/>
-          <w:bCs/>
-        </w:rPr>
-        <w:fldChar w:fldCharType="end"/>
+        <w:t>sequences-&gt;union(db.schemas.sequences)}</w:t>
       </w:r>
     </w:p>
     <w:tbl>
@@ -3939,35 +3689,21 @@
                 <w:rFonts w:ascii="Arial" w:hAnsi="Arial" w:cs="Arial"/>
                 <w:bCs/>
               </w:rPr>
-              <w:fldChar w:fldCharType="begin"/>
-            </w:r>
-            <w:r>
-              <w:rPr>
-                <w:rFonts w:ascii="Arial" w:hAnsi="Arial" w:cs="Arial"/>
-                <w:bCs/>
-              </w:rPr>
-              <w:instrText>m:</w:instrText>
-            </w:r>
-            <w:r>
-              <w:rPr>
-                <w:rFonts w:ascii="Arial" w:hAnsi="Arial" w:cs="Arial"/>
-                <w:bCs/>
-              </w:rPr>
-              <w:instrText xml:space="preserve"> seq</w:instrText>
-            </w:r>
-            <w:r>
-              <w:rPr>
-                <w:rFonts w:ascii="Arial" w:hAnsi="Arial" w:cs="Arial"/>
-                <w:bCs/>
-              </w:rPr>
-              <w:instrText>.name</w:instrText>
-            </w:r>
-            <w:r>
-              <w:rPr>
-                <w:rFonts w:ascii="Arial" w:hAnsi="Arial" w:cs="Arial"/>
-                <w:bCs/>
-              </w:rPr>
-              <w:fldChar w:fldCharType="end"/>
+              <w:t>{m:</w:t>
+            </w:r>
+            <w:r>
+              <w:rPr>
+                <w:rFonts w:ascii="Arial" w:hAnsi="Arial" w:cs="Arial"/>
+                <w:bCs/>
+              </w:rPr>
+              <w:t xml:space="preserve"> seq</w:t>
+            </w:r>
+            <w:r>
+              <w:rPr>
+                <w:rFonts w:ascii="Arial" w:hAnsi="Arial" w:cs="Arial"/>
+                <w:bCs/>
+              </w:rPr>
+              <w:t>.name}</w:t>
             </w:r>
           </w:p>
         </w:tc>
@@ -3991,28 +3727,14 @@
                 <w:rFonts w:ascii="Arial" w:hAnsi="Arial" w:cs="Arial"/>
                 <w:bCs/>
               </w:rPr>
-              <w:fldChar w:fldCharType="begin"/>
-            </w:r>
-            <w:r>
-              <w:rPr>
-                <w:rFonts w:ascii="Arial" w:hAnsi="Arial" w:cs="Arial"/>
-                <w:bCs/>
-              </w:rPr>
-              <w:instrText>m:</w:instrText>
-            </w:r>
-            <w:r>
-              <w:rPr>
-                <w:rFonts w:ascii="Arial" w:hAnsi="Arial" w:cs="Arial"/>
-                <w:bCs/>
-              </w:rPr>
-              <w:instrText xml:space="preserve"> seq.comments</w:instrText>
-            </w:r>
-            <w:r>
-              <w:rPr>
-                <w:rFonts w:ascii="Arial" w:hAnsi="Arial" w:cs="Arial"/>
-                <w:bCs/>
-              </w:rPr>
-              <w:fldChar w:fldCharType="end"/>
+              <w:t>{m:</w:t>
+            </w:r>
+            <w:r>
+              <w:rPr>
+                <w:rFonts w:ascii="Arial" w:hAnsi="Arial" w:cs="Arial"/>
+                <w:bCs/>
+              </w:rPr>
+              <w:t xml:space="preserve"> seq.comments}</w:t>
             </w:r>
           </w:p>
         </w:tc>
@@ -4034,21 +3756,7 @@
           <w:rFonts w:ascii="Arial" w:hAnsi="Arial" w:cs="Arial"/>
           <w:bCs/>
         </w:rPr>
-        <w:fldChar w:fldCharType="begin"/>
-      </w:r>
-      <w:r>
-        <w:rPr>
-          <w:rFonts w:ascii="Arial" w:hAnsi="Arial" w:cs="Arial"/>
-          <w:bCs/>
-        </w:rPr>
-        <w:instrText xml:space="preserve">m:endfor </w:instrText>
-      </w:r>
-      <w:r>
-        <w:rPr>
-          <w:rFonts w:ascii="Arial" w:hAnsi="Arial" w:cs="Arial"/>
-          <w:bCs/>
-        </w:rPr>
-        <w:fldChar w:fldCharType="end"/>
+        <w:t xml:space="preserve">{m:endfor}</w:t>
       </w:r>
     </w:p>
     <w:p>
@@ -4082,56 +3790,42 @@
           <w:rFonts w:ascii="Arial" w:hAnsi="Arial" w:cs="Arial"/>
           <w:bCs/>
         </w:rPr>
-        <w:fldChar w:fldCharType="begin"/>
+        <w:t>{m</w:t>
       </w:r>
       <w:r>
         <w:rPr>
           <w:rFonts w:ascii="Arial" w:hAnsi="Arial" w:cs="Arial"/>
           <w:bCs/>
         </w:rPr>
-        <w:instrText>m</w:instrText>
+        <w:t xml:space="preserve">:for </w:t>
       </w:r>
       <w:r>
         <w:rPr>
           <w:rFonts w:ascii="Arial" w:hAnsi="Arial" w:cs="Arial"/>
           <w:bCs/>
         </w:rPr>
-        <w:instrText xml:space="preserve">:for </w:instrText>
+        <w:t>seq</w:t>
       </w:r>
       <w:r>
         <w:rPr>
           <w:rFonts w:ascii="Arial" w:hAnsi="Arial" w:cs="Arial"/>
           <w:bCs/>
         </w:rPr>
-        <w:instrText>seq</w:instrText>
+        <w:t xml:space="preserve"> | db.</w:t>
       </w:r>
       <w:r>
         <w:rPr>
           <w:rFonts w:ascii="Arial" w:hAnsi="Arial" w:cs="Arial"/>
           <w:bCs/>
         </w:rPr>
-        <w:instrText xml:space="preserve"> | db.</w:instrText>
+        <w:t>sequences</w:t>
       </w:r>
       <w:r>
         <w:rPr>
           <w:rFonts w:ascii="Arial" w:hAnsi="Arial" w:cs="Arial"/>
           <w:bCs/>
         </w:rPr>
-        <w:instrText>sequences</w:instrText>
-      </w:r>
-      <w:r>
-        <w:rPr>
-          <w:rFonts w:ascii="Arial" w:hAnsi="Arial" w:cs="Arial"/>
-          <w:bCs/>
-        </w:rPr>
-        <w:instrText>-&gt;union(db.schemas.sequences)</w:instrText>
-      </w:r>
-      <w:r>
-        <w:rPr>
-          <w:rFonts w:ascii="Arial" w:hAnsi="Arial" w:cs="Arial"/>
-          <w:bCs/>
-        </w:rPr>
-        <w:fldChar w:fldCharType="end"/>
+        <w:t>-&gt;union(db.schemas.sequences)}</w:t>
       </w:r>
     </w:p>
     <w:p>
@@ -4156,13 +3850,7 @@
       <w:bookmarkEnd w:id="40"/>
       <w:bookmarkEnd w:id="41"/>
       <w:r>
-        <w:fldChar w:fldCharType="begin"/>
-      </w:r>
-      <w:r>
-        <w:instrText>m:seq.name</w:instrText>
-      </w:r>
-      <w:r>
-        <w:fldChar w:fldCharType="end"/>
+        <w:t>{m:seq.name}</w:t>
       </w:r>
     </w:p>
     <w:p>
@@ -4236,28 +3924,14 @@
                 <w:rFonts w:ascii="Arial" w:hAnsi="Arial" w:cs="Arial"/>
                 <w:bCs/>
               </w:rPr>
-              <w:fldChar w:fldCharType="begin"/>
-            </w:r>
-            <w:r>
-              <w:rPr>
-                <w:rFonts w:ascii="Arial" w:hAnsi="Arial" w:cs="Arial"/>
-                <w:bCs/>
-              </w:rPr>
-              <w:instrText>m:</w:instrText>
-            </w:r>
-            <w:r>
-              <w:rPr>
-                <w:rFonts w:ascii="Arial" w:hAnsi="Arial" w:cs="Arial"/>
-                <w:bCs/>
-              </w:rPr>
-              <w:instrText xml:space="preserve"> seq.start</w:instrText>
-            </w:r>
-            <w:r>
-              <w:rPr>
-                <w:rFonts w:ascii="Arial" w:hAnsi="Arial" w:cs="Arial"/>
-                <w:bCs/>
-              </w:rPr>
-              <w:fldChar w:fldCharType="end"/>
+              <w:t>{m:</w:t>
+            </w:r>
+            <w:r>
+              <w:rPr>
+                <w:rFonts w:ascii="Arial" w:hAnsi="Arial" w:cs="Arial"/>
+                <w:bCs/>
+              </w:rPr>
+              <w:t xml:space="preserve"> seq.start}</w:t>
             </w:r>
           </w:p>
         </w:tc>
@@ -4307,28 +3981,14 @@
                 <w:rFonts w:ascii="Arial" w:hAnsi="Arial" w:cs="Arial"/>
                 <w:bCs/>
               </w:rPr>
-              <w:fldChar w:fldCharType="begin"/>
-            </w:r>
-            <w:r>
-              <w:rPr>
-                <w:rFonts w:ascii="Arial" w:hAnsi="Arial" w:cs="Arial"/>
-                <w:bCs/>
-              </w:rPr>
-              <w:instrText>m:</w:instrText>
-            </w:r>
-            <w:r>
-              <w:rPr>
-                <w:rFonts w:ascii="Arial" w:hAnsi="Arial" w:cs="Arial"/>
-                <w:bCs/>
-              </w:rPr>
-              <w:instrText xml:space="preserve"> seq.minValue</w:instrText>
-            </w:r>
-            <w:r>
-              <w:rPr>
-                <w:rFonts w:ascii="Arial" w:hAnsi="Arial" w:cs="Arial"/>
-                <w:bCs/>
-              </w:rPr>
-              <w:fldChar w:fldCharType="end"/>
+              <w:t>{m:</w:t>
+            </w:r>
+            <w:r>
+              <w:rPr>
+                <w:rFonts w:ascii="Arial" w:hAnsi="Arial" w:cs="Arial"/>
+                <w:bCs/>
+              </w:rPr>
+              <w:t xml:space="preserve"> seq.minValue}</w:t>
             </w:r>
           </w:p>
         </w:tc>
@@ -4378,28 +4038,14 @@
                 <w:rFonts w:ascii="Arial" w:hAnsi="Arial" w:cs="Arial"/>
                 <w:bCs/>
               </w:rPr>
-              <w:fldChar w:fldCharType="begin"/>
-            </w:r>
-            <w:r>
-              <w:rPr>
-                <w:rFonts w:ascii="Arial" w:hAnsi="Arial" w:cs="Arial"/>
-                <w:bCs/>
-              </w:rPr>
-              <w:instrText>m:</w:instrText>
-            </w:r>
-            <w:r>
-              <w:rPr>
-                <w:rFonts w:ascii="Arial" w:hAnsi="Arial" w:cs="Arial"/>
-                <w:bCs/>
-              </w:rPr>
-              <w:instrText xml:space="preserve"> seq.maxValue</w:instrText>
-            </w:r>
-            <w:r>
-              <w:rPr>
-                <w:rFonts w:ascii="Arial" w:hAnsi="Arial" w:cs="Arial"/>
-                <w:bCs/>
-              </w:rPr>
-              <w:fldChar w:fldCharType="end"/>
+              <w:t>{m:</w:t>
+            </w:r>
+            <w:r>
+              <w:rPr>
+                <w:rFonts w:ascii="Arial" w:hAnsi="Arial" w:cs="Arial"/>
+                <w:bCs/>
+              </w:rPr>
+              <w:t xml:space="preserve"> seq.maxValue}</w:t>
             </w:r>
           </w:p>
         </w:tc>
@@ -4449,28 +4095,14 @@
                 <w:rFonts w:ascii="Arial" w:hAnsi="Arial" w:cs="Arial"/>
                 <w:bCs/>
               </w:rPr>
-              <w:fldChar w:fldCharType="begin"/>
-            </w:r>
-            <w:r>
-              <w:rPr>
-                <w:rFonts w:ascii="Arial" w:hAnsi="Arial" w:cs="Arial"/>
-                <w:bCs/>
-              </w:rPr>
-              <w:instrText>m:</w:instrText>
-            </w:r>
-            <w:r>
-              <w:rPr>
-                <w:rFonts w:ascii="Arial" w:hAnsi="Arial" w:cs="Arial"/>
-                <w:bCs/>
-              </w:rPr>
-              <w:instrText xml:space="preserve"> seq.cacheSize</w:instrText>
-            </w:r>
-            <w:r>
-              <w:rPr>
-                <w:rFonts w:ascii="Arial" w:hAnsi="Arial" w:cs="Arial"/>
-                <w:bCs/>
-              </w:rPr>
-              <w:fldChar w:fldCharType="end"/>
+              <w:t>{m:</w:t>
+            </w:r>
+            <w:r>
+              <w:rPr>
+                <w:rFonts w:ascii="Arial" w:hAnsi="Arial" w:cs="Arial"/>
+                <w:bCs/>
+              </w:rPr>
+              <w:t xml:space="preserve"> seq.cacheSize}</w:t>
             </w:r>
           </w:p>
         </w:tc>
@@ -4520,28 +4152,14 @@
                 <w:rFonts w:ascii="Arial" w:hAnsi="Arial" w:cs="Arial"/>
                 <w:bCs/>
               </w:rPr>
-              <w:fldChar w:fldCharType="begin"/>
-            </w:r>
-            <w:r>
-              <w:rPr>
-                <w:rFonts w:ascii="Arial" w:hAnsi="Arial" w:cs="Arial"/>
-                <w:bCs/>
-              </w:rPr>
-              <w:instrText>m:</w:instrText>
-            </w:r>
-            <w:r>
-              <w:rPr>
-                <w:rFonts w:ascii="Arial" w:hAnsi="Arial" w:cs="Arial"/>
-                <w:bCs/>
-              </w:rPr>
-              <w:instrText xml:space="preserve"> seq.increment</w:instrText>
-            </w:r>
-            <w:r>
-              <w:rPr>
-                <w:rFonts w:ascii="Arial" w:hAnsi="Arial" w:cs="Arial"/>
-                <w:bCs/>
-              </w:rPr>
-              <w:fldChar w:fldCharType="end"/>
+              <w:t>{m:</w:t>
+            </w:r>
+            <w:r>
+              <w:rPr>
+                <w:rFonts w:ascii="Arial" w:hAnsi="Arial" w:cs="Arial"/>
+                <w:bCs/>
+              </w:rPr>
+              <w:t xml:space="preserve"> seq.increment}</w:t>
             </w:r>
           </w:p>
         </w:tc>
@@ -4591,35 +4209,21 @@
                 <w:rFonts w:ascii="Arial" w:hAnsi="Arial" w:cs="Arial"/>
                 <w:bCs/>
               </w:rPr>
-              <w:fldChar w:fldCharType="begin"/>
-            </w:r>
-            <w:r>
-              <w:rPr>
-                <w:rFonts w:ascii="Arial" w:hAnsi="Arial" w:cs="Arial"/>
-                <w:bCs/>
-              </w:rPr>
-              <w:instrText>m:</w:instrText>
-            </w:r>
-            <w:r>
-              <w:rPr>
-                <w:rFonts w:ascii="Arial" w:hAnsi="Arial" w:cs="Arial"/>
-                <w:bCs/>
-              </w:rPr>
-              <w:instrText xml:space="preserve"> seq.</w:instrText>
-            </w:r>
-            <w:r>
-              <w:rPr>
-                <w:rFonts w:ascii="Arial" w:hAnsi="Arial" w:cs="Arial"/>
-                <w:bCs/>
-              </w:rPr>
-              <w:instrText>isCycle()</w:instrText>
-            </w:r>
-            <w:r>
-              <w:rPr>
-                <w:rFonts w:ascii="Arial" w:hAnsi="Arial" w:cs="Arial"/>
-                <w:bCs/>
-              </w:rPr>
-              <w:fldChar w:fldCharType="end"/>
+              <w:t>{m:</w:t>
+            </w:r>
+            <w:r>
+              <w:rPr>
+                <w:rFonts w:ascii="Arial" w:hAnsi="Arial" w:cs="Arial"/>
+                <w:bCs/>
+              </w:rPr>
+              <w:t xml:space="preserve"> seq.</w:t>
+            </w:r>
+            <w:r>
+              <w:rPr>
+                <w:rFonts w:ascii="Arial" w:hAnsi="Arial" w:cs="Arial"/>
+                <w:bCs/>
+              </w:rPr>
+              <w:t>isCycle()}</w:t>
             </w:r>
           </w:p>
         </w:tc>
@@ -4669,21 +4273,7 @@
                 <w:rFonts w:ascii="Arial" w:hAnsi="Arial" w:cs="Arial"/>
                 <w:bCs/>
               </w:rPr>
-              <w:fldChar w:fldCharType="begin"/>
-            </w:r>
-            <w:r>
-              <w:rPr>
-                <w:rFonts w:ascii="Arial" w:hAnsi="Arial" w:cs="Arial"/>
-                <w:bCs/>
-              </w:rPr>
-              <w:instrText>m: seq.columns.name</w:instrText>
-            </w:r>
-            <w:r>
-              <w:rPr>
-                <w:rFonts w:ascii="Arial" w:hAnsi="Arial" w:cs="Arial"/>
-                <w:bCs/>
-              </w:rPr>
-              <w:fldChar w:fldCharType="end"/>
+              <w:t>{m: seq.columns.name}</w:t>
             </w:r>
           </w:p>
         </w:tc>
@@ -4705,21 +4295,7 @@
           <w:rFonts w:ascii="Arial" w:hAnsi="Arial" w:cs="Arial"/>
           <w:bCs/>
         </w:rPr>
-        <w:fldChar w:fldCharType="begin"/>
-      </w:r>
-      <w:r>
-        <w:rPr>
-          <w:rFonts w:ascii="Arial" w:hAnsi="Arial" w:cs="Arial"/>
-          <w:bCs/>
-        </w:rPr>
-        <w:instrText xml:space="preserve">m:endfor </w:instrText>
-      </w:r>
-      <w:r>
-        <w:rPr>
-          <w:rFonts w:ascii="Arial" w:hAnsi="Arial" w:cs="Arial"/>
-          <w:bCs/>
-        </w:rPr>
-        <w:fldChar w:fldCharType="end"/>
+        <w:t xml:space="preserve">{m:endfor}</w:t>
       </w:r>
     </w:p>
     <w:p>
@@ -4886,50 +4462,35 @@
           <w:rFonts w:ascii="Arial" w:hAnsi="Arial" w:cs="Arial"/>
           <w:bCs/>
         </w:rPr>
-        <w:lastRenderedPageBreak/>
-        <w:fldChar w:fldCharType="begin"/>
+        <w:t>{m</w:t>
       </w:r>
       <w:r>
         <w:rPr>
           <w:rFonts w:ascii="Arial" w:hAnsi="Arial" w:cs="Arial"/>
           <w:bCs/>
         </w:rPr>
-        <w:instrText>m</w:instrText>
+        <w:t xml:space="preserve">:for </w:t>
       </w:r>
       <w:r>
         <w:rPr>
           <w:rFonts w:ascii="Arial" w:hAnsi="Arial" w:cs="Arial"/>
           <w:bCs/>
         </w:rPr>
-        <w:instrText xml:space="preserve">:for </w:instrText>
+        <w:t>view</w:t>
       </w:r>
       <w:r>
         <w:rPr>
           <w:rFonts w:ascii="Arial" w:hAnsi="Arial" w:cs="Arial"/>
           <w:bCs/>
         </w:rPr>
-        <w:instrText>view</w:instrText>
+        <w:t xml:space="preserve"> | db.</w:t>
       </w:r>
       <w:r>
         <w:rPr>
           <w:rFonts w:ascii="Arial" w:hAnsi="Arial" w:cs="Arial"/>
           <w:bCs/>
         </w:rPr>
-        <w:instrText xml:space="preserve"> | db.</w:instrText>
-      </w:r>
-      <w:r>
-        <w:rPr>
-          <w:rFonts w:ascii="Arial" w:hAnsi="Arial" w:cs="Arial"/>
-          <w:bCs/>
-        </w:rPr>
-        <w:instrText>tables-&gt;union(db.schemas.tables)-&gt;filter(database::View)</w:instrText>
-      </w:r>
-      <w:r>
-        <w:rPr>
-          <w:rFonts w:ascii="Arial" w:hAnsi="Arial" w:cs="Arial"/>
-          <w:bCs/>
-        </w:rPr>
-        <w:fldChar w:fldCharType="end"/>
+        <w:t>tables-&gt;union(db.schemas.tables)-&gt;filter(database::View)}</w:t>
       </w:r>
     </w:p>
     <w:tbl>
@@ -4964,35 +4525,21 @@
                 <w:rFonts w:ascii="Arial" w:hAnsi="Arial" w:cs="Arial"/>
                 <w:bCs/>
               </w:rPr>
-              <w:fldChar w:fldCharType="begin"/>
-            </w:r>
-            <w:r>
-              <w:rPr>
-                <w:rFonts w:ascii="Arial" w:hAnsi="Arial" w:cs="Arial"/>
-                <w:bCs/>
-              </w:rPr>
-              <w:instrText>m:</w:instrText>
-            </w:r>
-            <w:r>
-              <w:rPr>
-                <w:rFonts w:ascii="Arial" w:hAnsi="Arial" w:cs="Arial"/>
-                <w:bCs/>
-              </w:rPr>
-              <w:instrText>view</w:instrText>
-            </w:r>
-            <w:r>
-              <w:rPr>
-                <w:rFonts w:ascii="Arial" w:hAnsi="Arial" w:cs="Arial"/>
-                <w:bCs/>
-              </w:rPr>
-              <w:instrText>.name</w:instrText>
-            </w:r>
-            <w:r>
-              <w:rPr>
-                <w:rFonts w:ascii="Arial" w:hAnsi="Arial" w:cs="Arial"/>
-                <w:bCs/>
-              </w:rPr>
-              <w:fldChar w:fldCharType="end"/>
+              <w:t>{m:</w:t>
+            </w:r>
+            <w:r>
+              <w:rPr>
+                <w:rFonts w:ascii="Arial" w:hAnsi="Arial" w:cs="Arial"/>
+                <w:bCs/>
+              </w:rPr>
+              <w:t>view</w:t>
+            </w:r>
+            <w:r>
+              <w:rPr>
+                <w:rFonts w:ascii="Arial" w:hAnsi="Arial" w:cs="Arial"/>
+                <w:bCs/>
+              </w:rPr>
+              <w:t>.name}</w:t>
             </w:r>
           </w:p>
         </w:tc>
@@ -5016,28 +4563,14 @@
                 <w:rFonts w:ascii="Arial" w:hAnsi="Arial" w:cs="Arial"/>
                 <w:bCs/>
               </w:rPr>
-              <w:fldChar w:fldCharType="begin"/>
-            </w:r>
-            <w:r>
-              <w:rPr>
-                <w:rFonts w:ascii="Arial" w:hAnsi="Arial" w:cs="Arial"/>
-                <w:bCs/>
-              </w:rPr>
-              <w:instrText>m:</w:instrText>
-            </w:r>
-            <w:r>
-              <w:rPr>
-                <w:rFonts w:ascii="Arial" w:hAnsi="Arial" w:cs="Arial"/>
-                <w:bCs/>
-              </w:rPr>
-              <w:instrText>view.comments</w:instrText>
-            </w:r>
-            <w:r>
-              <w:rPr>
-                <w:rFonts w:ascii="Arial" w:hAnsi="Arial" w:cs="Arial"/>
-                <w:bCs/>
-              </w:rPr>
-              <w:fldChar w:fldCharType="end"/>
+              <w:t>{m:</w:t>
+            </w:r>
+            <w:r>
+              <w:rPr>
+                <w:rFonts w:ascii="Arial" w:hAnsi="Arial" w:cs="Arial"/>
+                <w:bCs/>
+              </w:rPr>
+              <w:t>view.comments}</w:t>
             </w:r>
           </w:p>
         </w:tc>
@@ -5059,21 +4592,7 @@
           <w:rFonts w:ascii="Arial" w:hAnsi="Arial" w:cs="Arial"/>
           <w:bCs/>
         </w:rPr>
-        <w:fldChar w:fldCharType="begin"/>
-      </w:r>
-      <w:r>
-        <w:rPr>
-          <w:rFonts w:ascii="Arial" w:hAnsi="Arial" w:cs="Arial"/>
-          <w:bCs/>
-        </w:rPr>
-        <w:instrText xml:space="preserve">m:endfor </w:instrText>
-      </w:r>
-      <w:r>
-        <w:rPr>
-          <w:rFonts w:ascii="Arial" w:hAnsi="Arial" w:cs="Arial"/>
-          <w:bCs/>
-        </w:rPr>
-        <w:fldChar w:fldCharType="end"/>
+        <w:t xml:space="preserve">{m:endfor}</w:t>
       </w:r>
     </w:p>
     <w:p>
@@ -5134,42 +4653,28 @@
           <w:rFonts w:ascii="Arial" w:hAnsi="Arial" w:cs="Arial"/>
           <w:bCs/>
         </w:rPr>
-        <w:fldChar w:fldCharType="begin"/>
+        <w:t xml:space="preserve">{m:for </w:t>
       </w:r>
       <w:r>
         <w:rPr>
           <w:rFonts w:ascii="Arial" w:hAnsi="Arial" w:cs="Arial"/>
           <w:bCs/>
         </w:rPr>
-        <w:instrText xml:space="preserve">m:for </w:instrText>
+        <w:t>schema</w:t>
       </w:r>
       <w:r>
         <w:rPr>
           <w:rFonts w:ascii="Arial" w:hAnsi="Arial" w:cs="Arial"/>
           <w:bCs/>
         </w:rPr>
-        <w:instrText>schema</w:instrText>
+        <w:t xml:space="preserve"> | db.</w:t>
       </w:r>
       <w:r>
         <w:rPr>
           <w:rFonts w:ascii="Arial" w:hAnsi="Arial" w:cs="Arial"/>
           <w:bCs/>
         </w:rPr>
-        <w:instrText xml:space="preserve"> | db.</w:instrText>
-      </w:r>
-      <w:r>
-        <w:rPr>
-          <w:rFonts w:ascii="Arial" w:hAnsi="Arial" w:cs="Arial"/>
-          <w:bCs/>
-        </w:rPr>
-        <w:instrText>schemas</w:instrText>
-      </w:r>
-      <w:r>
-        <w:rPr>
-          <w:rFonts w:ascii="Arial" w:hAnsi="Arial" w:cs="Arial"/>
-          <w:bCs/>
-        </w:rPr>
-        <w:fldChar w:fldCharType="end"/>
+        <w:t>schemas}</w:t>
       </w:r>
     </w:p>
     <w:p>
@@ -5194,13 +4699,7 @@
       <w:bookmarkEnd w:id="55"/>
       <w:bookmarkEnd w:id="56"/>
       <w:r>
-        <w:fldChar w:fldCharType="begin"/>
-      </w:r>
-      <w:r>
-        <w:instrText>m:schema.name</w:instrText>
-      </w:r>
-      <w:r>
-        <w:fldChar w:fldCharType="end"/>
+        <w:t>{m:schema.name}</w:t>
       </w:r>
     </w:p>
     <w:p>
@@ -5261,51 +4760,37 @@
                 <w:sz w:val="24"/>
                 <w:szCs w:val="24"/>
               </w:rPr>
-              <w:fldChar w:fldCharType="begin"/>
+              <w:t>{m: schema.asImageByRepresentationDescriptionName('Schema Diagram')</w:t>
             </w:r>
             <w:r>
               <w:rPr>
                 <w:sz w:val="24"/>
                 <w:szCs w:val="24"/>
               </w:rPr>
-              <w:instrText>m: schema.asImageByRepresentationDescriptionName('Schema Diagram')</w:instrText>
+              <w:t>.setConserveRatio(</w:t>
             </w:r>
             <w:r>
               <w:rPr>
                 <w:sz w:val="24"/>
                 <w:szCs w:val="24"/>
               </w:rPr>
-              <w:instrText>.setConserveRatio(</w:instrText>
+              <w:t>true</w:t>
             </w:r>
             <w:r>
               <w:rPr>
                 <w:sz w:val="24"/>
                 <w:szCs w:val="24"/>
               </w:rPr>
-              <w:instrText>true</w:instrText>
-            </w:r>
+              <w:t>)</w:t>
+            </w:r>
+            <w:bookmarkStart w:id="62" w:name="_GoBack"/>
+            <w:bookmarkEnd w:id="62"/>
             <w:r>
               <w:rPr>
                 <w:sz w:val="24"/>
                 <w:szCs w:val="24"/>
               </w:rPr>
-              <w:instrText>)</w:instrText>
-            </w:r>
-            <w:bookmarkStart w:id="62" w:name="_GoBack"/>
-            <w:bookmarkEnd w:id="62"/>
-            <w:r>
-              <w:rPr>
-                <w:sz w:val="24"/>
-                <w:szCs w:val="24"/>
-              </w:rPr>
-              <w:instrText>.setWidth(500)</w:instrText>
-            </w:r>
-            <w:r>
-              <w:rPr>
-                <w:sz w:val="24"/>
-                <w:szCs w:val="24"/>
-              </w:rPr>
-              <w:fldChar w:fldCharType="end"/>
+              <w:t>.setWidth(500)}</w:t>
             </w:r>
             <w:r>
               <w:rPr>
@@ -5361,49 +4846,35 @@
           <w:rFonts w:ascii="Arial" w:hAnsi="Arial" w:cs="Arial"/>
           <w:bCs/>
         </w:rPr>
-        <w:fldChar w:fldCharType="begin"/>
+        <w:t>{m</w:t>
       </w:r>
       <w:r>
         <w:rPr>
           <w:rFonts w:ascii="Arial" w:hAnsi="Arial" w:cs="Arial"/>
           <w:bCs/>
         </w:rPr>
-        <w:instrText>m</w:instrText>
+        <w:t>:for table | schema</w:t>
       </w:r>
       <w:r>
         <w:rPr>
           <w:rFonts w:ascii="Arial" w:hAnsi="Arial" w:cs="Arial"/>
           <w:bCs/>
         </w:rPr>
-        <w:instrText>:for table | schema</w:instrText>
+        <w:t>.</w:t>
       </w:r>
       <w:r>
         <w:rPr>
           <w:rFonts w:ascii="Arial" w:hAnsi="Arial" w:cs="Arial"/>
           <w:bCs/>
         </w:rPr>
-        <w:instrText>.</w:instrText>
+        <w:t>t</w:t>
       </w:r>
       <w:r>
         <w:rPr>
           <w:rFonts w:ascii="Arial" w:hAnsi="Arial" w:cs="Arial"/>
           <w:bCs/>
         </w:rPr>
-        <w:instrText>t</w:instrText>
-      </w:r>
-      <w:r>
-        <w:rPr>
-          <w:rFonts w:ascii="Arial" w:hAnsi="Arial" w:cs="Arial"/>
-          <w:bCs/>
-        </w:rPr>
-        <w:instrText>ables()</w:instrText>
-      </w:r>
-      <w:r>
-        <w:rPr>
-          <w:rFonts w:ascii="Arial" w:hAnsi="Arial" w:cs="Arial"/>
-          <w:bCs/>
-        </w:rPr>
-        <w:fldChar w:fldCharType="end"/>
+        <w:t>ables()}</w:t>
       </w:r>
     </w:p>
     <w:p>
@@ -5433,16 +4904,10 @@
       <w:bookmarkEnd w:id="72"/>
       <w:bookmarkEnd w:id="73"/>
       <w:r>
-        <w:fldChar w:fldCharType="begin"/>
-      </w:r>
-      <w:r>
-        <w:instrText>m</w:instrText>
-      </w:r>
-      <w:r>
-        <w:instrText>:table.name</w:instrText>
-      </w:r>
-      <w:r>
-        <w:fldChar w:fldCharType="end"/>
+        <w:t>{m</w:t>
+      </w:r>
+      <w:r>
+        <w:t>:table.name}</w:t>
       </w:r>
     </w:p>
     <w:p>
@@ -5544,16 +5009,10 @@
               <w:ind w:left="80" w:right="80"/>
             </w:pPr>
             <w:r>
-              <w:fldChar w:fldCharType="begin"/>
-            </w:r>
-            <w:r>
-              <w:instrText>m</w:instrText>
-            </w:r>
-            <w:r>
-              <w:instrText>:table.name</w:instrText>
-            </w:r>
-            <w:r>
-              <w:fldChar w:fldCharType="end"/>
+              <w:t>{m</w:t>
+            </w:r>
+            <w:r>
+              <w:t>:table.name}</w:t>
             </w:r>
           </w:p>
         </w:tc>
@@ -5629,25 +5088,19 @@
         <w:ind w:left="720" w:firstLine="720"/>
       </w:pPr>
       <w:r>
-        <w:fldChar w:fldCharType="begin"/>
-      </w:r>
-      <w:r>
-        <w:instrText xml:space="preserve">m:if not </w:instrText>
-      </w:r>
-      <w:r>
-        <w:instrText>(</w:instrText>
-      </w:r>
-      <w:r>
-        <w:instrText>table.primaryKey</w:instrText>
-      </w:r>
-      <w:r>
-        <w:instrText>=null</w:instrText>
-      </w:r>
-      <w:r>
-        <w:instrText>)</w:instrText>
-      </w:r>
-      <w:r>
-        <w:fldChar w:fldCharType="end"/>
+        <w:t xml:space="preserve">{m:if not </w:t>
+      </w:r>
+      <w:r>
+        <w:t>(</w:t>
+      </w:r>
+      <w:r>
+        <w:t>table.primaryKey</w:t>
+      </w:r>
+      <w:r>
+        <w:t>=null</w:t>
+      </w:r>
+      <w:r>
+        <w:t>)}</w:t>
       </w:r>
     </w:p>
     <w:p>
@@ -5744,16 +5197,10 @@
               </w:rPr>
             </w:pPr>
             <w:r>
-              <w:fldChar w:fldCharType="begin"/>
-            </w:r>
-            <w:r>
-              <w:instrText>m:table.primaryKey</w:instrText>
-            </w:r>
-            <w:r>
-              <w:instrText>.name</w:instrText>
-            </w:r>
-            <w:r>
-              <w:fldChar w:fldCharType="end"/>
+              <w:t>{m:table.primaryKey</w:t>
+            </w:r>
+            <w:r>
+              <w:t>.name}</w:t>
             </w:r>
           </w:p>
         </w:tc>
@@ -5807,16 +5254,10 @@
               <w:ind w:left="80" w:right="80"/>
             </w:pPr>
             <w:r>
-              <w:fldChar w:fldCharType="begin"/>
-            </w:r>
-            <w:r>
-              <w:instrText>m: table.primaryKey</w:instrText>
-            </w:r>
-            <w:r>
-              <w:instrText>.comments</w:instrText>
-            </w:r>
-            <w:r>
-              <w:fldChar w:fldCharType="end"/>
+              <w:t>{m: table.primaryKey</w:t>
+            </w:r>
+            <w:r>
+              <w:t>.comments}</w:t>
             </w:r>
           </w:p>
         </w:tc>
@@ -5870,16 +5311,10 @@
               <w:ind w:left="80" w:right="80"/>
             </w:pPr>
             <w:r>
-              <w:fldChar w:fldCharType="begin"/>
-            </w:r>
-            <w:r>
-              <w:instrText>m:for col | table.primaryKey</w:instrText>
-            </w:r>
-            <w:r>
-              <w:instrText xml:space="preserve">.columns </w:instrText>
-            </w:r>
-            <w:r>
-              <w:fldChar w:fldCharType="end"/>
+              <w:t>{m:for col | table.primaryKey</w:t>
+            </w:r>
+            <w:r>
+              <w:t xml:space="preserve">.columns}</w:t>
             </w:r>
           </w:p>
           <w:p>
@@ -5890,13 +5325,7 @@
               <w:ind w:left="80" w:right="80"/>
             </w:pPr>
             <w:r>
-              <w:fldChar w:fldCharType="begin"/>
-            </w:r>
-            <w:r>
-              <w:instrText>m:col.name</w:instrText>
-            </w:r>
-            <w:r>
-              <w:fldChar w:fldCharType="end"/>
+              <w:t>{m:col.name}</w:t>
             </w:r>
           </w:p>
           <w:p>
@@ -5907,13 +5336,7 @@
               <w:ind w:left="80" w:right="80"/>
             </w:pPr>
             <w:r>
-              <w:fldChar w:fldCharType="begin"/>
-            </w:r>
-            <w:r>
-              <w:instrText xml:space="preserve">m:endfor </w:instrText>
-            </w:r>
-            <w:r>
-              <w:fldChar w:fldCharType="end"/>
+              <w:t xml:space="preserve">{m:endfor}</w:t>
             </w:r>
           </w:p>
         </w:tc>
@@ -5925,13 +5348,7 @@
         <w:ind w:left="720" w:firstLine="720"/>
       </w:pPr>
       <w:r>
-        <w:fldChar w:fldCharType="begin"/>
-      </w:r>
-      <w:r>
-        <w:instrText>m:endif</w:instrText>
-      </w:r>
-      <w:r>
-        <w:fldChar w:fldCharType="end"/>
+        <w:t>{m:endif}</w:t>
       </w:r>
     </w:p>
     <w:p>
@@ -5964,13 +5381,7 @@
         <w:ind w:left="720" w:right="80" w:firstLine="720"/>
       </w:pPr>
       <w:r>
-        <w:fldChar w:fldCharType="begin"/>
-      </w:r>
-      <w:r>
-        <w:instrText>m:for fk | table.foreignKeys</w:instrText>
-      </w:r>
-      <w:r>
-        <w:fldChar w:fldCharType="end"/>
+        <w:t>{m:for fk | table.foreignKeys}</w:t>
       </w:r>
     </w:p>
     <w:tbl>
@@ -6001,13 +5412,7 @@
           </w:tcPr>
           <w:p>
             <w:r>
-              <w:fldChar w:fldCharType="begin"/>
-            </w:r>
-            <w:r>
-              <w:instrText xml:space="preserve"> m:fk.name</w:instrText>
-            </w:r>
-            <w:r>
-              <w:fldChar w:fldCharType="end"/>
+              <w:t>{m:fk.name}</w:t>
             </w:r>
           </w:p>
         </w:tc>
@@ -6029,16 +5434,10 @@
           </w:tcPr>
           <w:p>
             <w:r>
-              <w:fldChar w:fldCharType="begin"/>
-            </w:r>
-            <w:r>
-              <w:instrText xml:space="preserve"> m:fk.</w:instrText>
-            </w:r>
-            <w:r>
-              <w:instrText>owner.name</w:instrText>
-            </w:r>
-            <w:r>
-              <w:fldChar w:fldCharType="end"/>
+              <w:t>{m:fk.</w:t>
+            </w:r>
+            <w:r>
+              <w:t>owner.name}</w:t>
             </w:r>
           </w:p>
         </w:tc>
@@ -6060,85 +5459,49 @@
           </w:tcPr>
           <w:p>
             <w:r>
-              <w:fldChar w:fldCharType="begin"/>
-            </w:r>
-            <w:r>
-              <w:instrText xml:space="preserve"> m:for fke | fk.</w:instrText>
-            </w:r>
-            <w:r>
-              <w:instrText>elements</w:instrText>
-            </w:r>
-            <w:r>
-              <w:fldChar w:fldCharType="end"/>
-            </w:r>
-          </w:p>
-          <w:p>
-            <w:r>
-              <w:fldChar w:fldCharType="begin"/>
-            </w:r>
-            <w:r>
-              <w:instrText xml:space="preserve"> m:fke.</w:instrText>
-            </w:r>
-            <w:r>
-              <w:instrText>primaryKey</w:instrText>
-            </w:r>
-            <w:r>
-              <w:instrText>Column</w:instrText>
-            </w:r>
-            <w:r>
-              <w:instrText>().</w:instrText>
-            </w:r>
-            <w:r>
-              <w:instrText>name</w:instrText>
-            </w:r>
-            <w:r>
-              <w:fldChar w:fldCharType="end"/>
+              <w:t>{m:for fke | fk.</w:t>
+            </w:r>
+            <w:r>
+              <w:t>elements}</w:t>
+            </w:r>
+          </w:p>
+          <w:p>
+            <w:r>
+              <w:t>{m:fke.</w:t>
+            </w:r>
+            <w:r>
+              <w:t>primaryKey</w:t>
+            </w:r>
+            <w:r>
+              <w:t>Column</w:t>
+            </w:r>
+            <w:r>
+              <w:t>().</w:t>
+            </w:r>
+            <w:r>
+              <w:t>name}</w:t>
             </w:r>
             <w:r>
               <w:t xml:space="preserve"> / </w:t>
             </w:r>
             <w:r>
-              <w:fldChar w:fldCharType="begin"/>
-            </w:r>
-            <w:r>
-              <w:instrText xml:space="preserve"> m:fke.pkColumn.name</w:instrText>
-            </w:r>
-            <w:r>
-              <w:fldChar w:fldCharType="end"/>
-            </w:r>
-          </w:p>
-          <w:p>
-            <w:r>
-              <w:fldChar w:fldCharType="begin"/>
-            </w:r>
-            <w:r>
-              <w:instrText xml:space="preserve"> m:fke.foreignKeyColumn().name</w:instrText>
-            </w:r>
-            <w:r>
-              <w:fldChar w:fldCharType="end"/>
+              <w:t>{m:fke.pkColumn.name}</w:t>
+            </w:r>
+          </w:p>
+          <w:p>
+            <w:r>
+              <w:t>{m:fke.foreignKeyColumn().name}</w:t>
             </w:r>
             <w:r>
               <w:t xml:space="preserve"> / </w:t>
             </w:r>
             <w:r>
-              <w:fldChar w:fldCharType="begin"/>
-            </w:r>
-            <w:r>
-              <w:instrText xml:space="preserve"> m:fke.fkColumn.name</w:instrText>
-            </w:r>
-            <w:r>
-              <w:fldChar w:fldCharType="end"/>
-            </w:r>
-          </w:p>
-          <w:p>
-            <w:r>
-              <w:fldChar w:fldCharType="begin"/>
-            </w:r>
-            <w:r>
-              <w:instrText xml:space="preserve"> m:endfor </w:instrText>
-            </w:r>
-            <w:r>
-              <w:fldChar w:fldCharType="end"/>
+              <w:t>{m:fke.fkColumn.name}</w:t>
+            </w:r>
+          </w:p>
+          <w:p>
+            <w:r>
+              <w:t xml:space="preserve">{m:endfor}</w:t>
             </w:r>
           </w:p>
         </w:tc>
@@ -6160,19 +5523,13 @@
           </w:tcPr>
           <w:p>
             <w:r>
-              <w:fldChar w:fldCharType="begin"/>
-            </w:r>
-            <w:r>
-              <w:instrText xml:space="preserve"> m:fk.</w:instrText>
-            </w:r>
-            <w:r>
-              <w:instrText>t</w:instrText>
-            </w:r>
-            <w:r>
-              <w:instrText>arget.name</w:instrText>
-            </w:r>
-            <w:r>
-              <w:fldChar w:fldCharType="end"/>
+              <w:t>{m:fk.</w:t>
+            </w:r>
+            <w:r>
+              <w:t>t</w:t>
+            </w:r>
+            <w:r>
+              <w:t>arget.name}</w:t>
             </w:r>
           </w:p>
         </w:tc>
@@ -6183,13 +5540,7 @@
         <w:ind w:left="720" w:firstLine="720"/>
       </w:pPr>
       <w:r>
-        <w:fldChar w:fldCharType="begin"/>
-      </w:r>
-      <w:r>
-        <w:instrText>m:endfor</w:instrText>
-      </w:r>
-      <w:r>
-        <w:fldChar w:fldCharType="end"/>
+        <w:t>{m:endfor}</w:t>
       </w:r>
     </w:p>
     <w:p>
@@ -6364,49 +5715,35 @@
           <w:rFonts w:ascii="Arial" w:hAnsi="Arial" w:cs="Arial"/>
           <w:bCs/>
         </w:rPr>
-        <w:fldChar w:fldCharType="begin"/>
+        <w:t>{m</w:t>
       </w:r>
       <w:r>
         <w:rPr>
           <w:rFonts w:ascii="Arial" w:hAnsi="Arial" w:cs="Arial"/>
           <w:bCs/>
         </w:rPr>
-        <w:instrText>m</w:instrText>
+        <w:t>:for column | table.</w:t>
       </w:r>
       <w:r>
         <w:rPr>
           <w:rFonts w:ascii="Arial" w:hAnsi="Arial" w:cs="Arial"/>
           <w:bCs/>
         </w:rPr>
-        <w:instrText>:for column | table.</w:instrText>
+        <w:t>allC</w:t>
       </w:r>
       <w:r>
         <w:rPr>
           <w:rFonts w:ascii="Arial" w:hAnsi="Arial" w:cs="Arial"/>
           <w:bCs/>
         </w:rPr>
-        <w:instrText>allC</w:instrText>
+        <w:t>olumns</w:t>
       </w:r>
       <w:r>
         <w:rPr>
           <w:rFonts w:ascii="Arial" w:hAnsi="Arial" w:cs="Arial"/>
           <w:bCs/>
         </w:rPr>
-        <w:instrText>olumns</w:instrText>
-      </w:r>
-      <w:r>
-        <w:rPr>
-          <w:rFonts w:ascii="Arial" w:hAnsi="Arial" w:cs="Arial"/>
-          <w:bCs/>
-        </w:rPr>
-        <w:instrText>()</w:instrText>
-      </w:r>
-      <w:r>
-        <w:rPr>
-          <w:rFonts w:ascii="Arial" w:hAnsi="Arial" w:cs="Arial"/>
-          <w:bCs/>
-        </w:rPr>
-        <w:fldChar w:fldCharType="end"/>
+        <w:t>()}</w:t>
       </w:r>
     </w:p>
     <w:tbl>
@@ -6443,21 +5780,7 @@
                 <w:rFonts w:ascii="Arial" w:hAnsi="Arial" w:cs="Arial"/>
                 <w:bCs/>
               </w:rPr>
-              <w:fldChar w:fldCharType="begin"/>
-            </w:r>
-            <w:r>
-              <w:rPr>
-                <w:rFonts w:ascii="Arial" w:hAnsi="Arial" w:cs="Arial"/>
-                <w:bCs/>
-              </w:rPr>
-              <w:instrText>m:column.name</w:instrText>
-            </w:r>
-            <w:r>
-              <w:rPr>
-                <w:rFonts w:ascii="Arial" w:hAnsi="Arial" w:cs="Arial"/>
-                <w:bCs/>
-              </w:rPr>
-              <w:fldChar w:fldCharType="end"/>
+              <w:t>{m:column.name}</w:t>
             </w:r>
           </w:p>
         </w:tc>
@@ -6481,21 +5804,7 @@
                 <w:rFonts w:ascii="Arial" w:hAnsi="Arial" w:cs="Arial"/>
                 <w:bCs/>
               </w:rPr>
-              <w:fldChar w:fldCharType="begin"/>
-            </w:r>
-            <w:r>
-              <w:rPr>
-                <w:rFonts w:ascii="Arial" w:hAnsi="Arial" w:cs="Arial"/>
-                <w:bCs/>
-              </w:rPr>
-              <w:instrText>m:column.typeName()</w:instrText>
-            </w:r>
-            <w:r>
-              <w:rPr>
-                <w:rFonts w:ascii="Arial" w:hAnsi="Arial" w:cs="Arial"/>
-                <w:bCs/>
-              </w:rPr>
-              <w:fldChar w:fldCharType="end"/>
+              <w:t>{m:column.typeName()}</w:t>
             </w:r>
           </w:p>
         </w:tc>
@@ -6520,35 +5829,21 @@
                 <w:rFonts w:ascii="Arial" w:hAnsi="Arial" w:cs="Arial"/>
                 <w:bCs/>
               </w:rPr>
-              <w:fldChar w:fldCharType="begin"/>
-            </w:r>
-            <w:r>
-              <w:rPr>
-                <w:rFonts w:ascii="Arial" w:hAnsi="Arial" w:cs="Arial"/>
-                <w:bCs/>
-              </w:rPr>
-              <w:instrText>m:column.check</w:instrText>
-            </w:r>
-            <w:r>
-              <w:rPr>
-                <w:rFonts w:ascii="Arial" w:hAnsi="Arial" w:cs="Arial"/>
-                <w:bCs/>
-              </w:rPr>
-              <w:instrText>In</w:instrText>
-            </w:r>
-            <w:r>
-              <w:rPr>
-                <w:rFonts w:ascii="Arial" w:hAnsi="Arial" w:cs="Arial"/>
-                <w:bCs/>
-              </w:rPr>
-              <w:instrText>PrimaryKey()</w:instrText>
-            </w:r>
-            <w:r>
-              <w:rPr>
-                <w:rFonts w:ascii="Arial" w:hAnsi="Arial" w:cs="Arial"/>
-                <w:bCs/>
-              </w:rPr>
-              <w:fldChar w:fldCharType="end"/>
+              <w:t>{m:column.check</w:t>
+            </w:r>
+            <w:r>
+              <w:rPr>
+                <w:rFonts w:ascii="Arial" w:hAnsi="Arial" w:cs="Arial"/>
+                <w:bCs/>
+              </w:rPr>
+              <w:t>In</w:t>
+            </w:r>
+            <w:r>
+              <w:rPr>
+                <w:rFonts w:ascii="Arial" w:hAnsi="Arial" w:cs="Arial"/>
+                <w:bCs/>
+              </w:rPr>
+              <w:t>PrimaryKey()}</w:t>
             </w:r>
           </w:p>
         </w:tc>
@@ -6573,35 +5868,21 @@
                 <w:rFonts w:ascii="Arial" w:hAnsi="Arial" w:cs="Arial"/>
                 <w:bCs/>
               </w:rPr>
-              <w:fldChar w:fldCharType="begin"/>
-            </w:r>
-            <w:r>
-              <w:rPr>
-                <w:rFonts w:ascii="Arial" w:hAnsi="Arial" w:cs="Arial"/>
-                <w:bCs/>
-              </w:rPr>
-              <w:instrText>m:column.check</w:instrText>
-            </w:r>
-            <w:r>
-              <w:rPr>
-                <w:rFonts w:ascii="Arial" w:hAnsi="Arial" w:cs="Arial"/>
-                <w:bCs/>
-              </w:rPr>
-              <w:instrText>In</w:instrText>
-            </w:r>
-            <w:r>
-              <w:rPr>
-                <w:rFonts w:ascii="Arial" w:hAnsi="Arial" w:cs="Arial"/>
-                <w:bCs/>
-              </w:rPr>
-              <w:instrText>ForeignKey()</w:instrText>
-            </w:r>
-            <w:r>
-              <w:rPr>
-                <w:rFonts w:ascii="Arial" w:hAnsi="Arial" w:cs="Arial"/>
-                <w:bCs/>
-              </w:rPr>
-              <w:fldChar w:fldCharType="end"/>
+              <w:t>{m:column.check</w:t>
+            </w:r>
+            <w:r>
+              <w:rPr>
+                <w:rFonts w:ascii="Arial" w:hAnsi="Arial" w:cs="Arial"/>
+                <w:bCs/>
+              </w:rPr>
+              <w:t>In</w:t>
+            </w:r>
+            <w:r>
+              <w:rPr>
+                <w:rFonts w:ascii="Arial" w:hAnsi="Arial" w:cs="Arial"/>
+                <w:bCs/>
+              </w:rPr>
+              <w:t>ForeignKey()}</w:t>
             </w:r>
           </w:p>
         </w:tc>
@@ -6623,28 +5904,14 @@
           <w:rFonts w:ascii="Arial" w:hAnsi="Arial" w:cs="Arial"/>
           <w:bCs/>
         </w:rPr>
-        <w:fldChar w:fldCharType="begin"/>
+        <w:t>{m</w:t>
       </w:r>
       <w:r>
         <w:rPr>
           <w:rFonts w:ascii="Arial" w:hAnsi="Arial" w:cs="Arial"/>
           <w:bCs/>
         </w:rPr>
-        <w:instrText>m</w:instrText>
-      </w:r>
-      <w:r>
-        <w:rPr>
-          <w:rFonts w:ascii="Arial" w:hAnsi="Arial" w:cs="Arial"/>
-          <w:bCs/>
-        </w:rPr>
-        <w:instrText>:endfor</w:instrText>
-      </w:r>
-      <w:r>
-        <w:rPr>
-          <w:rFonts w:ascii="Arial" w:hAnsi="Arial" w:cs="Arial"/>
-          <w:bCs/>
-        </w:rPr>
-        <w:fldChar w:fldCharType="end"/>
+        <w:t>:endfor}</w:t>
       </w:r>
     </w:p>
     <w:p>
@@ -6707,28 +5974,14 @@
           <w:rFonts w:ascii="Arial" w:hAnsi="Arial" w:cs="Arial"/>
           <w:bCs/>
         </w:rPr>
-        <w:fldChar w:fldCharType="begin"/>
+        <w:t xml:space="preserve">{m:for </w:t>
       </w:r>
       <w:r>
         <w:rPr>
           <w:rFonts w:ascii="Arial" w:hAnsi="Arial" w:cs="Arial"/>
           <w:bCs/>
         </w:rPr>
-        <w:instrText xml:space="preserve">m:for </w:instrText>
-      </w:r>
-      <w:r>
-        <w:rPr>
-          <w:rFonts w:ascii="Arial" w:hAnsi="Arial" w:cs="Arial"/>
-          <w:bCs/>
-        </w:rPr>
-        <w:instrText>index | table.indexes</w:instrText>
-      </w:r>
-      <w:r>
-        <w:rPr>
-          <w:rFonts w:ascii="Arial" w:hAnsi="Arial" w:cs="Arial"/>
-          <w:bCs/>
-        </w:rPr>
-        <w:fldChar w:fldCharType="end"/>
+        <w:t>index | table.indexes}</w:t>
       </w:r>
     </w:p>
     <w:tbl>
@@ -6787,35 +6040,21 @@
                 <w:rFonts w:ascii="Arial" w:hAnsi="Arial" w:cs="Arial"/>
                 <w:bCs/>
               </w:rPr>
-              <w:fldChar w:fldCharType="begin"/>
-            </w:r>
-            <w:r>
-              <w:rPr>
-                <w:rFonts w:ascii="Arial" w:hAnsi="Arial" w:cs="Arial"/>
-                <w:bCs/>
-              </w:rPr>
-              <w:instrText>m:</w:instrText>
-            </w:r>
-            <w:r>
-              <w:rPr>
-                <w:rFonts w:ascii="Arial" w:hAnsi="Arial" w:cs="Arial"/>
-                <w:bCs/>
-              </w:rPr>
-              <w:instrText>index</w:instrText>
-            </w:r>
-            <w:r>
-              <w:rPr>
-                <w:rFonts w:ascii="Arial" w:hAnsi="Arial" w:cs="Arial"/>
-                <w:bCs/>
-              </w:rPr>
-              <w:instrText>.name</w:instrText>
-            </w:r>
-            <w:r>
-              <w:rPr>
-                <w:rFonts w:ascii="Arial" w:hAnsi="Arial" w:cs="Arial"/>
-                <w:bCs/>
-              </w:rPr>
-              <w:fldChar w:fldCharType="end"/>
+              <w:t>{m:</w:t>
+            </w:r>
+            <w:r>
+              <w:rPr>
+                <w:rFonts w:ascii="Arial" w:hAnsi="Arial" w:cs="Arial"/>
+                <w:bCs/>
+              </w:rPr>
+              <w:t>index</w:t>
+            </w:r>
+            <w:r>
+              <w:rPr>
+                <w:rFonts w:ascii="Arial" w:hAnsi="Arial" w:cs="Arial"/>
+                <w:bCs/>
+              </w:rPr>
+              <w:t>.name}</w:t>
             </w:r>
           </w:p>
         </w:tc>
@@ -6865,28 +6104,14 @@
                 <w:rFonts w:ascii="Arial" w:hAnsi="Arial" w:cs="Arial"/>
                 <w:bCs/>
               </w:rPr>
-              <w:fldChar w:fldCharType="begin"/>
-            </w:r>
-            <w:r>
-              <w:rPr>
-                <w:rFonts w:ascii="Arial" w:hAnsi="Arial" w:cs="Arial"/>
-                <w:bCs/>
-              </w:rPr>
-              <w:instrText>m:</w:instrText>
-            </w:r>
-            <w:r>
-              <w:rPr>
-                <w:rFonts w:ascii="Arial" w:hAnsi="Arial" w:cs="Arial"/>
-                <w:bCs/>
-              </w:rPr>
-              <w:instrText>index.ID</w:instrText>
-            </w:r>
-            <w:r>
-              <w:rPr>
-                <w:rFonts w:ascii="Arial" w:hAnsi="Arial" w:cs="Arial"/>
-                <w:bCs/>
-              </w:rPr>
-              <w:fldChar w:fldCharType="end"/>
+              <w:t>{m:</w:t>
+            </w:r>
+            <w:r>
+              <w:rPr>
+                <w:rFonts w:ascii="Arial" w:hAnsi="Arial" w:cs="Arial"/>
+                <w:bCs/>
+              </w:rPr>
+              <w:t>index.ID}</w:t>
             </w:r>
           </w:p>
         </w:tc>
@@ -6938,28 +6163,14 @@
                 <w:rFonts w:ascii="Arial" w:hAnsi="Arial" w:cs="Arial"/>
                 <w:bCs/>
               </w:rPr>
-              <w:fldChar w:fldCharType="begin"/>
-            </w:r>
-            <w:r>
-              <w:rPr>
-                <w:rFonts w:ascii="Arial" w:hAnsi="Arial" w:cs="Arial"/>
-                <w:bCs/>
-              </w:rPr>
-              <w:instrText>m:</w:instrText>
-            </w:r>
-            <w:r>
-              <w:rPr>
-                <w:rFonts w:ascii="Arial" w:hAnsi="Arial" w:cs="Arial"/>
-                <w:bCs/>
-              </w:rPr>
-              <w:instrText>index.techID</w:instrText>
-            </w:r>
-            <w:r>
-              <w:rPr>
-                <w:rFonts w:ascii="Arial" w:hAnsi="Arial" w:cs="Arial"/>
-                <w:bCs/>
-              </w:rPr>
-              <w:fldChar w:fldCharType="end"/>
+              <w:t>{m:</w:t>
+            </w:r>
+            <w:r>
+              <w:rPr>
+                <w:rFonts w:ascii="Arial" w:hAnsi="Arial" w:cs="Arial"/>
+                <w:bCs/>
+              </w:rPr>
+              <w:t>index.techID}</w:t>
             </w:r>
           </w:p>
         </w:tc>
@@ -7009,21 +6220,7 @@
                 <w:rFonts w:ascii="Arial" w:hAnsi="Arial" w:cs="Arial"/>
                 <w:bCs/>
               </w:rPr>
-              <w:fldChar w:fldCharType="begin"/>
-            </w:r>
-            <w:r>
-              <w:rPr>
-                <w:rFonts w:ascii="Arial" w:hAnsi="Arial" w:cs="Arial"/>
-                <w:bCs/>
-              </w:rPr>
-              <w:instrText>m:index.comments</w:instrText>
-            </w:r>
-            <w:r>
-              <w:rPr>
-                <w:rFonts w:ascii="Arial" w:hAnsi="Arial" w:cs="Arial"/>
-                <w:bCs/>
-              </w:rPr>
-              <w:fldChar w:fldCharType="end"/>
+              <w:t>{m:index.comments}</w:t>
             </w:r>
           </w:p>
         </w:tc>
@@ -7074,21 +6271,7 @@
                 <w:rFonts w:ascii="Arial" w:hAnsi="Arial" w:cs="Arial"/>
                 <w:bCs/>
               </w:rPr>
-              <w:fldChar w:fldCharType="begin"/>
-            </w:r>
-            <w:r>
-              <w:rPr>
-                <w:rFonts w:ascii="Arial" w:hAnsi="Arial" w:cs="Arial"/>
-                <w:bCs/>
-              </w:rPr>
-              <w:instrText>m:index.cardinality</w:instrText>
-            </w:r>
-            <w:r>
-              <w:rPr>
-                <w:rFonts w:ascii="Arial" w:hAnsi="Arial" w:cs="Arial"/>
-                <w:bCs/>
-              </w:rPr>
-              <w:fldChar w:fldCharType="end"/>
+              <w:t>{m:index.cardinality}</w:t>
             </w:r>
           </w:p>
         </w:tc>
@@ -7138,21 +6321,7 @@
                 <w:rFonts w:ascii="Arial" w:hAnsi="Arial" w:cs="Arial"/>
                 <w:bCs/>
               </w:rPr>
-              <w:fldChar w:fldCharType="begin"/>
-            </w:r>
-            <w:r>
-              <w:rPr>
-                <w:rFonts w:ascii="Arial" w:hAnsi="Arial" w:cs="Arial"/>
-                <w:bCs/>
-              </w:rPr>
-              <w:instrText>m:index.indexType</w:instrText>
-            </w:r>
-            <w:r>
-              <w:rPr>
-                <w:rFonts w:ascii="Arial" w:hAnsi="Arial" w:cs="Arial"/>
-                <w:bCs/>
-              </w:rPr>
-              <w:fldChar w:fldCharType="end"/>
+              <w:t>{m:index.indexType}</w:t>
             </w:r>
           </w:p>
         </w:tc>
@@ -7204,21 +6373,7 @@
                 <w:rFonts w:ascii="Arial" w:hAnsi="Arial" w:cs="Arial"/>
                 <w:bCs/>
               </w:rPr>
-              <w:fldChar w:fldCharType="begin"/>
-            </w:r>
-            <w:r>
-              <w:rPr>
-                <w:rFonts w:ascii="Arial" w:hAnsi="Arial" w:cs="Arial"/>
-                <w:bCs/>
-              </w:rPr>
-              <w:instrText>m:index.owner.name</w:instrText>
-            </w:r>
-            <w:r>
-              <w:rPr>
-                <w:rFonts w:ascii="Arial" w:hAnsi="Arial" w:cs="Arial"/>
-                <w:bCs/>
-              </w:rPr>
-              <w:fldChar w:fldCharType="end"/>
+              <w:t>{m:index.owner.name}</w:t>
             </w:r>
           </w:p>
         </w:tc>
@@ -7268,21 +6423,7 @@
                 <w:rFonts w:ascii="Arial" w:hAnsi="Arial" w:cs="Arial"/>
                 <w:bCs/>
               </w:rPr>
-              <w:fldChar w:fldCharType="begin"/>
-            </w:r>
-            <w:r>
-              <w:rPr>
-                <w:rFonts w:ascii="Arial" w:hAnsi="Arial" w:cs="Arial"/>
-                <w:bCs/>
-              </w:rPr>
-              <w:instrText>m:index.qualifier</w:instrText>
-            </w:r>
-            <w:r>
-              <w:rPr>
-                <w:rFonts w:ascii="Arial" w:hAnsi="Arial" w:cs="Arial"/>
-                <w:bCs/>
-              </w:rPr>
-              <w:fldChar w:fldCharType="end"/>
+              <w:t>{m:index.qualifier}</w:t>
             </w:r>
           </w:p>
         </w:tc>
@@ -7332,21 +6473,7 @@
                 <w:rFonts w:ascii="Arial" w:hAnsi="Arial" w:cs="Arial"/>
                 <w:bCs/>
               </w:rPr>
-              <w:fldChar w:fldCharType="begin"/>
-            </w:r>
-            <w:r>
-              <w:rPr>
-                <w:rFonts w:ascii="Arial" w:hAnsi="Arial" w:cs="Arial"/>
-                <w:bCs/>
-              </w:rPr>
-              <w:instrText>m:index.unique</w:instrText>
-            </w:r>
-            <w:r>
-              <w:rPr>
-                <w:rFonts w:ascii="Arial" w:hAnsi="Arial" w:cs="Arial"/>
-                <w:bCs/>
-              </w:rPr>
-              <w:fldChar w:fldCharType="end"/>
+              <w:t>{m:index.unique}</w:t>
             </w:r>
             <w:r>
               <w:rPr>
@@ -7360,21 +6487,7 @@
                 <w:rFonts w:ascii="Arial" w:hAnsi="Arial" w:cs="Arial"/>
                 <w:bCs/>
               </w:rPr>
-              <w:fldChar w:fldCharType="begin"/>
-            </w:r>
-            <w:r>
-              <w:rPr>
-                <w:rFonts w:ascii="Arial" w:hAnsi="Arial" w:cs="Arial"/>
-                <w:bCs/>
-              </w:rPr>
-              <w:instrText>m:index.isUnic()</w:instrText>
-            </w:r>
-            <w:r>
-              <w:rPr>
-                <w:rFonts w:ascii="Arial" w:hAnsi="Arial" w:cs="Arial"/>
-                <w:bCs/>
-              </w:rPr>
-              <w:fldChar w:fldCharType="end"/>
+              <w:t>{m:index.isUnic()}</w:t>
             </w:r>
             <w:r>
               <w:rPr>
@@ -7388,28 +6501,14 @@
                 <w:rFonts w:ascii="Arial" w:hAnsi="Arial" w:cs="Arial"/>
                 <w:bCs/>
               </w:rPr>
-              <w:fldChar w:fldCharType="begin"/>
-            </w:r>
-            <w:r>
-              <w:rPr>
-                <w:rFonts w:ascii="Arial" w:hAnsi="Arial" w:cs="Arial"/>
-                <w:bCs/>
-              </w:rPr>
-              <w:instrText>m:index.check</w:instrText>
-            </w:r>
-            <w:r>
-              <w:rPr>
-                <w:rFonts w:ascii="Arial" w:hAnsi="Arial" w:cs="Arial"/>
-                <w:bCs/>
-              </w:rPr>
-              <w:instrText>Unique()</w:instrText>
-            </w:r>
-            <w:r>
-              <w:rPr>
-                <w:rFonts w:ascii="Arial" w:hAnsi="Arial" w:cs="Arial"/>
-                <w:bCs/>
-              </w:rPr>
-              <w:fldChar w:fldCharType="end"/>
+              <w:t>{m:index.check</w:t>
+            </w:r>
+            <w:r>
+              <w:rPr>
+                <w:rFonts w:ascii="Arial" w:hAnsi="Arial" w:cs="Arial"/>
+                <w:bCs/>
+              </w:rPr>
+              <w:t>Unique()}</w:t>
             </w:r>
           </w:p>
         </w:tc>
@@ -7459,28 +6558,14 @@
                 <w:rFonts w:ascii="Arial" w:hAnsi="Arial" w:cs="Arial"/>
                 <w:bCs/>
               </w:rPr>
-              <w:fldChar w:fldCharType="begin"/>
-            </w:r>
-            <w:r>
-              <w:rPr>
-                <w:rFonts w:ascii="Arial" w:hAnsi="Arial" w:cs="Arial"/>
-                <w:bCs/>
-              </w:rPr>
-              <w:instrText xml:space="preserve">m:for </w:instrText>
-            </w:r>
-            <w:r>
-              <w:rPr>
-                <w:rFonts w:ascii="Arial" w:hAnsi="Arial" w:cs="Arial"/>
-                <w:bCs/>
-              </w:rPr>
-              <w:instrText>indexElement | index.elements</w:instrText>
-            </w:r>
-            <w:r>
-              <w:rPr>
-                <w:rFonts w:ascii="Arial" w:hAnsi="Arial" w:cs="Arial"/>
-                <w:bCs/>
-              </w:rPr>
-              <w:fldChar w:fldCharType="end"/>
+              <w:t xml:space="preserve">{m:for </w:t>
+            </w:r>
+            <w:r>
+              <w:rPr>
+                <w:rFonts w:ascii="Arial" w:hAnsi="Arial" w:cs="Arial"/>
+                <w:bCs/>
+              </w:rPr>
+              <w:t>indexElement | index.elements}</w:t>
             </w:r>
           </w:p>
           <w:p>
@@ -7499,21 +6584,7 @@
                 <w:rFonts w:ascii="Arial" w:hAnsi="Arial" w:cs="Arial"/>
                 <w:bCs/>
               </w:rPr>
-              <w:fldChar w:fldCharType="begin"/>
-            </w:r>
-            <w:r>
-              <w:rPr>
-                <w:rFonts w:ascii="Arial" w:hAnsi="Arial" w:cs="Arial"/>
-                <w:bCs/>
-              </w:rPr>
-              <w:instrText>m:indexElement.column.name</w:instrText>
-            </w:r>
-            <w:r>
-              <w:rPr>
-                <w:rFonts w:ascii="Arial" w:hAnsi="Arial" w:cs="Arial"/>
-                <w:bCs/>
-              </w:rPr>
-              <w:fldChar w:fldCharType="end"/>
+              <w:t>{m:indexElement.column.name}</w:t>
             </w:r>
             <w:r>
               <w:rPr>
@@ -7527,49 +6598,35 @@
                 <w:rFonts w:ascii="Arial" w:hAnsi="Arial" w:cs="Arial"/>
                 <w:bCs/>
               </w:rPr>
-              <w:fldChar w:fldCharType="begin"/>
-            </w:r>
-            <w:r>
-              <w:rPr>
-                <w:rFonts w:ascii="Arial" w:hAnsi="Arial" w:cs="Arial"/>
-                <w:bCs/>
-              </w:rPr>
-              <w:instrText>m:indexElement.</w:instrText>
-            </w:r>
-            <w:r>
-              <w:rPr>
-                <w:rFonts w:ascii="Arial" w:hAnsi="Arial" w:cs="Arial"/>
-                <w:bCs/>
-              </w:rPr>
-              <w:instrText>isA</w:instrText>
-            </w:r>
-            <w:r>
-              <w:rPr>
-                <w:rFonts w:ascii="Arial" w:hAnsi="Arial" w:cs="Arial"/>
-                <w:bCs/>
-              </w:rPr>
-              <w:instrText>scend</w:instrText>
-            </w:r>
-            <w:r>
-              <w:rPr>
-                <w:rFonts w:ascii="Arial" w:hAnsi="Arial" w:cs="Arial"/>
-                <w:bCs/>
-              </w:rPr>
-              <w:instrText>ing</w:instrText>
-            </w:r>
-            <w:r>
-              <w:rPr>
-                <w:rFonts w:ascii="Arial" w:hAnsi="Arial" w:cs="Arial"/>
-                <w:bCs/>
-              </w:rPr>
-              <w:instrText>()</w:instrText>
-            </w:r>
-            <w:r>
-              <w:rPr>
-                <w:rFonts w:ascii="Arial" w:hAnsi="Arial" w:cs="Arial"/>
-                <w:bCs/>
-              </w:rPr>
-              <w:fldChar w:fldCharType="end"/>
+              <w:t>{m:indexElement.</w:t>
+            </w:r>
+            <w:r>
+              <w:rPr>
+                <w:rFonts w:ascii="Arial" w:hAnsi="Arial" w:cs="Arial"/>
+                <w:bCs/>
+              </w:rPr>
+              <w:t>isA</w:t>
+            </w:r>
+            <w:r>
+              <w:rPr>
+                <w:rFonts w:ascii="Arial" w:hAnsi="Arial" w:cs="Arial"/>
+                <w:bCs/>
+              </w:rPr>
+              <w:t>scend</w:t>
+            </w:r>
+            <w:r>
+              <w:rPr>
+                <w:rFonts w:ascii="Arial" w:hAnsi="Arial" w:cs="Arial"/>
+                <w:bCs/>
+              </w:rPr>
+              <w:t>ing</w:t>
+            </w:r>
+            <w:r>
+              <w:rPr>
+                <w:rFonts w:ascii="Arial" w:hAnsi="Arial" w:cs="Arial"/>
+                <w:bCs/>
+              </w:rPr>
+              <w:t>()}</w:t>
             </w:r>
           </w:p>
           <w:p>
@@ -7588,21 +6645,7 @@
                 <w:rFonts w:ascii="Arial" w:hAnsi="Arial" w:cs="Arial"/>
                 <w:bCs/>
               </w:rPr>
-              <w:fldChar w:fldCharType="begin"/>
-            </w:r>
-            <w:r>
-              <w:rPr>
-                <w:rFonts w:ascii="Arial" w:hAnsi="Arial" w:cs="Arial"/>
-                <w:bCs/>
-              </w:rPr>
-              <w:instrText>m:endfor</w:instrText>
-            </w:r>
-            <w:r>
-              <w:rPr>
-                <w:rFonts w:ascii="Arial" w:hAnsi="Arial" w:cs="Arial"/>
-                <w:bCs/>
-              </w:rPr>
-              <w:fldChar w:fldCharType="end"/>
+              <w:t>{m:endfor}</w:t>
             </w:r>
           </w:p>
         </w:tc>
@@ -7624,21 +6667,7 @@
           <w:rFonts w:ascii="Arial" w:hAnsi="Arial" w:cs="Arial"/>
           <w:bCs/>
         </w:rPr>
-        <w:fldChar w:fldCharType="begin"/>
-      </w:r>
-      <w:r>
-        <w:rPr>
-          <w:rFonts w:ascii="Arial" w:hAnsi="Arial" w:cs="Arial"/>
-          <w:bCs/>
-        </w:rPr>
-        <w:instrText>m:endfor</w:instrText>
-      </w:r>
-      <w:r>
-        <w:rPr>
-          <w:rFonts w:ascii="Arial" w:hAnsi="Arial" w:cs="Arial"/>
-          <w:bCs/>
-        </w:rPr>
-        <w:fldChar w:fldCharType="end"/>
+        <w:t>{m:endfor}</w:t>
       </w:r>
     </w:p>
     <w:p>
@@ -7705,28 +6734,14 @@
           <w:rFonts w:ascii="Arial" w:hAnsi="Arial" w:cs="Arial"/>
           <w:bCs/>
         </w:rPr>
-        <w:fldChar w:fldCharType="begin"/>
+        <w:t xml:space="preserve">{m:for </w:t>
       </w:r>
       <w:r>
         <w:rPr>
           <w:rFonts w:ascii="Arial" w:hAnsi="Arial" w:cs="Arial"/>
           <w:bCs/>
         </w:rPr>
-        <w:instrText xml:space="preserve">m:for </w:instrText>
-      </w:r>
-      <w:r>
-        <w:rPr>
-          <w:rFonts w:ascii="Arial" w:hAnsi="Arial" w:cs="Arial"/>
-          <w:bCs/>
-        </w:rPr>
-        <w:instrText>constraint | table.constraints</w:instrText>
-      </w:r>
-      <w:r>
-        <w:rPr>
-          <w:rFonts w:ascii="Arial" w:hAnsi="Arial" w:cs="Arial"/>
-          <w:bCs/>
-        </w:rPr>
-        <w:fldChar w:fldCharType="end"/>
+        <w:t>constraint | table.constraints}</w:t>
       </w:r>
     </w:p>
     <w:tbl>
@@ -7836,28 +6851,14 @@
                 <w:rFonts w:ascii="Arial" w:hAnsi="Arial" w:cs="Arial"/>
                 <w:bCs/>
               </w:rPr>
-              <w:fldChar w:fldCharType="begin"/>
-            </w:r>
-            <w:r>
-              <w:rPr>
-                <w:rFonts w:ascii="Arial" w:hAnsi="Arial" w:cs="Arial"/>
-                <w:bCs/>
-              </w:rPr>
-              <w:instrText xml:space="preserve">m: </w:instrText>
-            </w:r>
-            <w:r>
-              <w:rPr>
-                <w:rFonts w:ascii="Arial" w:hAnsi="Arial" w:cs="Arial"/>
-                <w:bCs/>
-              </w:rPr>
-              <w:instrText>constraint.name</w:instrText>
-            </w:r>
-            <w:r>
-              <w:rPr>
-                <w:rFonts w:ascii="Arial" w:hAnsi="Arial" w:cs="Arial"/>
-                <w:bCs/>
-              </w:rPr>
-              <w:fldChar w:fldCharType="end"/>
+              <w:t xml:space="preserve">{m: </w:t>
+            </w:r>
+            <w:r>
+              <w:rPr>
+                <w:rFonts w:ascii="Arial" w:hAnsi="Arial" w:cs="Arial"/>
+                <w:bCs/>
+              </w:rPr>
+              <w:t>constraint.name}</w:t>
             </w:r>
           </w:p>
         </w:tc>
@@ -7881,21 +6882,7 @@
                 <w:rFonts w:ascii="Arial" w:hAnsi="Arial" w:cs="Arial"/>
                 <w:bCs/>
               </w:rPr>
-              <w:fldChar w:fldCharType="begin"/>
-            </w:r>
-            <w:r>
-              <w:rPr>
-                <w:rFonts w:ascii="Arial" w:hAnsi="Arial" w:cs="Arial"/>
-                <w:bCs/>
-              </w:rPr>
-              <w:instrText>m: constraint.expression</w:instrText>
-            </w:r>
-            <w:r>
-              <w:rPr>
-                <w:rFonts w:ascii="Arial" w:hAnsi="Arial" w:cs="Arial"/>
-                <w:bCs/>
-              </w:rPr>
-              <w:fldChar w:fldCharType="end"/>
+              <w:t>{m: constraint.expression}</w:t>
             </w:r>
           </w:p>
         </w:tc>
@@ -7919,21 +6906,7 @@
                 <w:rFonts w:ascii="Arial" w:hAnsi="Arial" w:cs="Arial"/>
                 <w:bCs/>
               </w:rPr>
-              <w:fldChar w:fldCharType="begin"/>
-            </w:r>
-            <w:r>
-              <w:rPr>
-                <w:rFonts w:ascii="Arial" w:hAnsi="Arial" w:cs="Arial"/>
-                <w:bCs/>
-              </w:rPr>
-              <w:instrText>m:constraint.comments</w:instrText>
-            </w:r>
-            <w:r>
-              <w:rPr>
-                <w:rFonts w:ascii="Arial" w:hAnsi="Arial" w:cs="Arial"/>
-                <w:bCs/>
-              </w:rPr>
-              <w:fldChar w:fldCharType="end"/>
+              <w:t>{m:constraint.comments}</w:t>
             </w:r>
           </w:p>
         </w:tc>
@@ -7967,21 +6940,7 @@
                 <w:rFonts w:ascii="Arial" w:hAnsi="Arial" w:cs="Arial"/>
                 <w:bCs/>
               </w:rPr>
-              <w:fldChar w:fldCharType="begin"/>
-            </w:r>
-            <w:r>
-              <w:rPr>
-                <w:rFonts w:ascii="Arial" w:hAnsi="Arial" w:cs="Arial"/>
-                <w:bCs/>
-              </w:rPr>
-              <w:instrText>m: constraint.ID</w:instrText>
-            </w:r>
-            <w:r>
-              <w:rPr>
-                <w:rFonts w:ascii="Arial" w:hAnsi="Arial" w:cs="Arial"/>
-                <w:bCs/>
-              </w:rPr>
-              <w:fldChar w:fldCharType="end"/>
+              <w:t>{m: constraint.ID}</w:t>
             </w:r>
             <w:r>
               <w:rPr>
@@ -8011,21 +6970,7 @@
                 <w:rFonts w:ascii="Arial" w:hAnsi="Arial" w:cs="Arial"/>
                 <w:bCs/>
               </w:rPr>
-              <w:fldChar w:fldCharType="begin"/>
-            </w:r>
-            <w:r>
-              <w:rPr>
-                <w:rFonts w:ascii="Arial" w:hAnsi="Arial" w:cs="Arial"/>
-                <w:bCs/>
-              </w:rPr>
-              <w:instrText>m: constraint.techID</w:instrText>
-            </w:r>
-            <w:r>
-              <w:rPr>
-                <w:rFonts w:ascii="Arial" w:hAnsi="Arial" w:cs="Arial"/>
-                <w:bCs/>
-              </w:rPr>
-              <w:fldChar w:fldCharType="end"/>
+              <w:t>{m: constraint.techID}</w:t>
             </w:r>
           </w:p>
         </w:tc>
@@ -8047,21 +6992,7 @@
           <w:rFonts w:ascii="Arial" w:hAnsi="Arial" w:cs="Arial"/>
           <w:bCs/>
         </w:rPr>
-        <w:fldChar w:fldCharType="begin"/>
-      </w:r>
-      <w:r>
-        <w:rPr>
-          <w:rFonts w:ascii="Arial" w:hAnsi="Arial" w:cs="Arial"/>
-          <w:bCs/>
-        </w:rPr>
-        <w:instrText xml:space="preserve">m:endfor </w:instrText>
-      </w:r>
-      <w:r>
-        <w:rPr>
-          <w:rFonts w:ascii="Arial" w:hAnsi="Arial" w:cs="Arial"/>
-          <w:bCs/>
-        </w:rPr>
-        <w:fldChar w:fldCharType="end"/>
+        <w:t xml:space="preserve">{m:endfor}</w:t>
       </w:r>
     </w:p>
     <w:p>
@@ -8114,19 +7045,13 @@
         <w:ind w:left="720" w:right="80" w:firstLine="720"/>
       </w:pPr>
       <w:r>
-        <w:fldChar w:fldCharType="begin"/>
-      </w:r>
-      <w:r>
-        <w:instrText>m:for column |table.</w:instrText>
-      </w:r>
-      <w:r>
-        <w:instrText>c</w:instrText>
-      </w:r>
-      <w:r>
-        <w:instrText>olumns</w:instrText>
-      </w:r>
-      <w:r>
-        <w:fldChar w:fldCharType="end"/>
+        <w:t>{m:for column |table.</w:t>
+      </w:r>
+      <w:r>
+        <w:t>c</w:t>
+      </w:r>
+      <w:r>
+        <w:t>olumns}</w:t>
       </w:r>
     </w:p>
     <w:p>
@@ -8156,16 +7081,10 @@
       <w:bookmarkEnd w:id="116"/>
       <w:bookmarkEnd w:id="117"/>
       <w:r>
-        <w:fldChar w:fldCharType="begin"/>
-      </w:r>
-      <w:r>
-        <w:instrText>m</w:instrText>
-      </w:r>
-      <w:r>
-        <w:instrText>:column.name</w:instrText>
-      </w:r>
-      <w:r>
-        <w:fldChar w:fldCharType="end"/>
+        <w:t>{m</w:t>
+      </w:r>
+      <w:r>
+        <w:t>:column.name}</w:t>
       </w:r>
     </w:p>
     <w:p>
@@ -8240,19 +7159,13 @@
               <w:ind w:left="80" w:right="80"/>
             </w:pPr>
             <w:r>
-              <w:fldChar w:fldCharType="begin"/>
-            </w:r>
-            <w:r>
-              <w:instrText>m</w:instrText>
-            </w:r>
-            <w:r>
-              <w:instrText>:</w:instrText>
-            </w:r>
-            <w:r>
-              <w:instrText>column.name</w:instrText>
-            </w:r>
-            <w:r>
-              <w:fldChar w:fldCharType="end"/>
+              <w:t>{m</w:t>
+            </w:r>
+            <w:r>
+              <w:t>:</w:t>
+            </w:r>
+            <w:r>
+              <w:t>column.name}</w:t>
             </w:r>
             <w:r>
               <w:tab/>
@@ -8309,13 +7222,7 @@
               <w:ind w:left="80" w:right="80"/>
             </w:pPr>
             <w:r>
-              <w:fldChar w:fldCharType="begin"/>
-            </w:r>
-            <w:r>
-              <w:instrText>m:column.ID</w:instrText>
-            </w:r>
-            <w:r>
-              <w:fldChar w:fldCharType="end"/>
+              <w:t>{m:column.ID}</w:t>
             </w:r>
           </w:p>
         </w:tc>
@@ -8371,13 +7278,7 @@
               <w:ind w:left="80" w:right="80"/>
             </w:pPr>
             <w:r>
-              <w:fldChar w:fldCharType="begin"/>
-            </w:r>
-            <w:r>
-              <w:instrText>m:column.techID</w:instrText>
-            </w:r>
-            <w:r>
-              <w:fldChar w:fldCharType="end"/>
+              <w:t>{m:column.techID}</w:t>
             </w:r>
           </w:p>
         </w:tc>
@@ -8431,19 +7332,13 @@
               <w:ind w:left="80" w:right="80"/>
             </w:pPr>
             <w:r>
-              <w:fldChar w:fldCharType="begin"/>
-            </w:r>
-            <w:r>
-              <w:instrText>m</w:instrText>
-            </w:r>
-            <w:r>
-              <w:instrText>:column.type</w:instrText>
-            </w:r>
-            <w:r>
-              <w:instrText>Name()</w:instrText>
-            </w:r>
-            <w:r>
-              <w:fldChar w:fldCharType="end"/>
+              <w:t>{m</w:t>
+            </w:r>
+            <w:r>
+              <w:t>:column.type</w:t>
+            </w:r>
+            <w:r>
+              <w:t>Name()}</w:t>
             </w:r>
           </w:p>
         </w:tc>
@@ -8497,13 +7392,7 @@
               <w:ind w:left="80" w:right="80"/>
             </w:pPr>
             <w:r>
-              <w:fldChar w:fldCharType="begin"/>
-            </w:r>
-            <w:r>
-              <w:instrText>m:column.type</w:instrText>
-            </w:r>
-            <w:r>
-              <w:fldChar w:fldCharType="end"/>
+              <w:t>{m:column.type}</w:t>
             </w:r>
           </w:p>
         </w:tc>
@@ -8557,16 +7446,10 @@
               <w:ind w:left="80" w:right="80"/>
             </w:pPr>
             <w:r>
-              <w:fldChar w:fldCharType="begin"/>
-            </w:r>
-            <w:r>
-              <w:instrText>m:column.t</w:instrText>
-            </w:r>
-            <w:r>
-              <w:instrText>ypeLength()</w:instrText>
-            </w:r>
-            <w:r>
-              <w:fldChar w:fldCharType="end"/>
+              <w:t>{m:column.t</w:t>
+            </w:r>
+            <w:r>
+              <w:t>ypeLength()}</w:t>
             </w:r>
           </w:p>
         </w:tc>
@@ -8620,37 +7503,25 @@
               <w:ind w:left="80" w:right="80"/>
             </w:pPr>
             <w:r>
-              <w:fldChar w:fldCharType="begin"/>
-            </w:r>
-            <w:r>
-              <w:instrText>m</w:instrText>
-            </w:r>
-            <w:r>
-              <w:instrText>:</w:instrText>
-            </w:r>
-            <w:r>
-              <w:instrText>column.</w:instrText>
-            </w:r>
-            <w:r>
-              <w:instrText>isMandatory</w:instrText>
-            </w:r>
-            <w:r>
-              <w:instrText>()</w:instrText>
-            </w:r>
-            <w:r>
-              <w:fldChar w:fldCharType="end"/>
+              <w:t>{m</w:t>
+            </w:r>
+            <w:r>
+              <w:t>:</w:t>
+            </w:r>
+            <w:r>
+              <w:t>column.</w:t>
+            </w:r>
+            <w:r>
+              <w:t>isMandatory</w:t>
+            </w:r>
+            <w:r>
+              <w:t>()}</w:t>
             </w:r>
             <w:r>
               <w:t xml:space="preserve"> / </w:t>
             </w:r>
             <w:r>
-              <w:fldChar w:fldCharType="begin"/>
-            </w:r>
-            <w:r>
-              <w:instrText>m:column.checkMandatory()</w:instrText>
-            </w:r>
-            <w:r>
-              <w:fldChar w:fldCharType="end"/>
+              <w:t>{m:column.checkMandatory()}</w:t>
             </w:r>
           </w:p>
         </w:tc>
@@ -8704,16 +7575,10 @@
               <w:ind w:left="80" w:right="80"/>
             </w:pPr>
             <w:r>
-              <w:fldChar w:fldCharType="begin"/>
-            </w:r>
-            <w:r>
-              <w:instrText>m</w:instrText>
-            </w:r>
-            <w:r>
-              <w:instrText>:column.comments</w:instrText>
-            </w:r>
-            <w:r>
-              <w:fldChar w:fldCharType="end"/>
+              <w:t>{m</w:t>
+            </w:r>
+            <w:r>
+              <w:t>:column.comments}</w:t>
             </w:r>
           </w:p>
         </w:tc>
@@ -8767,43 +7632,31 @@
               <w:ind w:left="80" w:right="80"/>
             </w:pPr>
             <w:r>
-              <w:fldChar w:fldCharType="begin"/>
-            </w:r>
-            <w:r>
-              <w:instrText>m</w:instrText>
-            </w:r>
-            <w:r>
-              <w:instrText>:</w:instrText>
-            </w:r>
-            <w:r>
-              <w:instrText>column.</w:instrText>
-            </w:r>
-            <w:r>
-              <w:instrText>is</w:instrText>
-            </w:r>
-            <w:r>
-              <w:instrText>In</w:instrText>
-            </w:r>
-            <w:r>
-              <w:instrText>PrimaryKey</w:instrText>
-            </w:r>
-            <w:r>
-              <w:instrText>()</w:instrText>
-            </w:r>
-            <w:r>
-              <w:fldChar w:fldCharType="end"/>
+              <w:t>{m</w:t>
+            </w:r>
+            <w:r>
+              <w:t>:</w:t>
+            </w:r>
+            <w:r>
+              <w:t>column.</w:t>
+            </w:r>
+            <w:r>
+              <w:t>is</w:t>
+            </w:r>
+            <w:r>
+              <w:t>In</w:t>
+            </w:r>
+            <w:r>
+              <w:t>PrimaryKey</w:t>
+            </w:r>
+            <w:r>
+              <w:t>()}</w:t>
             </w:r>
             <w:r>
               <w:t xml:space="preserve"> / </w:t>
             </w:r>
             <w:r>
-              <w:fldChar w:fldCharType="begin"/>
-            </w:r>
-            <w:r>
-              <w:instrText>m:column.checkInPrimaryKey()</w:instrText>
-            </w:r>
-            <w:r>
-              <w:fldChar w:fldCharType="end"/>
+              <w:t>{m:column.checkInPrimaryKey()}</w:t>
             </w:r>
           </w:p>
         </w:tc>
@@ -8857,43 +7710,31 @@
               <w:ind w:left="80" w:right="80"/>
             </w:pPr>
             <w:r>
-              <w:fldChar w:fldCharType="begin"/>
-            </w:r>
-            <w:r>
-              <w:instrText>m</w:instrText>
-            </w:r>
-            <w:r>
-              <w:instrText>:</w:instrText>
-            </w:r>
-            <w:r>
-              <w:instrText>column.</w:instrText>
-            </w:r>
-            <w:r>
-              <w:instrText>is</w:instrText>
-            </w:r>
-            <w:r>
-              <w:instrText>In</w:instrText>
-            </w:r>
-            <w:r>
-              <w:instrText>ForeignKey</w:instrText>
-            </w:r>
-            <w:r>
-              <w:instrText>()</w:instrText>
-            </w:r>
-            <w:r>
-              <w:fldChar w:fldCharType="end"/>
+              <w:t>{m</w:t>
+            </w:r>
+            <w:r>
+              <w:t>:</w:t>
+            </w:r>
+            <w:r>
+              <w:t>column.</w:t>
+            </w:r>
+            <w:r>
+              <w:t>is</w:t>
+            </w:r>
+            <w:r>
+              <w:t>In</w:t>
+            </w:r>
+            <w:r>
+              <w:t>ForeignKey</w:t>
+            </w:r>
+            <w:r>
+              <w:t>()}</w:t>
             </w:r>
             <w:r>
               <w:t xml:space="preserve"> / </w:t>
             </w:r>
             <w:r>
-              <w:fldChar w:fldCharType="begin"/>
-            </w:r>
-            <w:r>
-              <w:instrText>m:column.checkInForeignKey()</w:instrText>
-            </w:r>
-            <w:r>
-              <w:fldChar w:fldCharType="end"/>
+              <w:t>{m:column.checkInForeignKey()}</w:t>
             </w:r>
           </w:p>
         </w:tc>
@@ -8947,13 +7788,7 @@
               <w:ind w:left="80" w:right="80"/>
             </w:pPr>
             <w:r>
-              <w:fldChar w:fldCharType="begin"/>
-            </w:r>
-            <w:r>
-              <w:instrText>m:column.defaultValue</w:instrText>
-            </w:r>
-            <w:r>
-              <w:fldChar w:fldCharType="end"/>
+              <w:t>{m:column.defaultValue}</w:t>
             </w:r>
           </w:p>
         </w:tc>
@@ -9007,25 +7842,13 @@
               <w:ind w:left="80" w:right="80"/>
             </w:pPr>
             <w:r>
-              <w:fldChar w:fldCharType="begin"/>
-            </w:r>
-            <w:r>
-              <w:instrText>m:column.autoincrement</w:instrText>
-            </w:r>
-            <w:r>
-              <w:fldChar w:fldCharType="end"/>
+              <w:t>{m:column.autoincrement}</w:t>
             </w:r>
             <w:r>
               <w:t xml:space="preserve"> / </w:t>
             </w:r>
             <w:r>
-              <w:fldChar w:fldCharType="begin"/>
-            </w:r>
-            <w:r>
-              <w:instrText>m:column.isAutoincrement()</w:instrText>
-            </w:r>
-            <w:r>
-              <w:fldChar w:fldCharType="end"/>
+              <w:t>{m:column.isAutoincrement()}</w:t>
             </w:r>
           </w:p>
         </w:tc>
@@ -9079,25 +7902,13 @@
               <w:ind w:left="80" w:right="80"/>
             </w:pPr>
             <w:r>
-              <w:fldChar w:fldCharType="begin"/>
-            </w:r>
-            <w:r>
-              <w:instrText>m:column.inForeignKey</w:instrText>
-            </w:r>
-            <w:r>
-              <w:fldChar w:fldCharType="end"/>
+              <w:t>{m:column.inForeignKey}</w:t>
             </w:r>
             <w:r>
               <w:t xml:space="preserve"> / </w:t>
             </w:r>
             <w:r>
-              <w:fldChar w:fldCharType="begin"/>
-            </w:r>
-            <w:r>
-              <w:instrText>m:column.isInForeignKey()</w:instrText>
-            </w:r>
-            <w:r>
-              <w:fldChar w:fldCharType="end"/>
+              <w:t>{m:column.isInForeignKey()}</w:t>
             </w:r>
           </w:p>
         </w:tc>
@@ -9151,25 +7962,13 @@
               <w:ind w:left="80" w:right="80"/>
             </w:pPr>
             <w:r>
-              <w:fldChar w:fldCharType="begin"/>
-            </w:r>
-            <w:r>
-              <w:instrText>m:column.inPrimaryKey</w:instrText>
-            </w:r>
-            <w:r>
-              <w:fldChar w:fldCharType="end"/>
+              <w:t>{m:column.inPrimaryKey}</w:t>
             </w:r>
             <w:r>
               <w:t xml:space="preserve"> / </w:t>
             </w:r>
             <w:r>
-              <w:fldChar w:fldCharType="begin"/>
-            </w:r>
-            <w:r>
-              <w:instrText>m:column.isInPrimaryKey()</w:instrText>
-            </w:r>
-            <w:r>
-              <w:fldChar w:fldCharType="end"/>
+              <w:t>{m:column.isInPrimaryKey()}</w:t>
             </w:r>
           </w:p>
         </w:tc>
@@ -9232,37 +8031,19 @@
               <w:ind w:left="80" w:right="80"/>
             </w:pPr>
             <w:r>
-              <w:fldChar w:fldCharType="begin"/>
-            </w:r>
-            <w:r>
-              <w:instrText>m:column.nullable</w:instrText>
-            </w:r>
-            <w:r>
-              <w:fldChar w:fldCharType="end"/>
+              <w:t>{m:column.nullable}</w:t>
             </w:r>
             <w:r>
               <w:t xml:space="preserve"> / </w:t>
             </w:r>
             <w:r>
-              <w:fldChar w:fldCharType="begin"/>
-            </w:r>
-            <w:r>
-              <w:instrText>m:column.isNullable()</w:instrText>
-            </w:r>
-            <w:r>
-              <w:fldChar w:fldCharType="end"/>
+              <w:t>{m:column.isNullable()}</w:t>
             </w:r>
             <w:r>
               <w:t xml:space="preserve"> / </w:t>
             </w:r>
             <w:r>
-              <w:fldChar w:fldCharType="begin"/>
-            </w:r>
-            <w:r>
-              <w:instrText>m:column.checkNullable()</w:instrText>
-            </w:r>
-            <w:r>
-              <w:fldChar w:fldCharType="end"/>
+              <w:t>{m:column.checkNullable()}</w:t>
             </w:r>
           </w:p>
         </w:tc>
@@ -9316,55 +8097,37 @@
               <w:ind w:left="80" w:right="80"/>
             </w:pPr>
             <w:r>
-              <w:fldChar w:fldCharType="begin"/>
-            </w:r>
-            <w:r>
-              <w:instrText>m:column.</w:instrText>
-            </w:r>
-            <w:r>
-              <w:instrText>unique</w:instrText>
-            </w:r>
-            <w:r>
-              <w:fldChar w:fldCharType="end"/>
+              <w:t>{m:column.</w:t>
+            </w:r>
+            <w:r>
+              <w:t>unique}</w:t>
             </w:r>
             <w:r>
               <w:t xml:space="preserve"> / </w:t>
             </w:r>
             <w:r>
-              <w:fldChar w:fldCharType="begin"/>
-            </w:r>
-            <w:r>
-              <w:instrText>m:column.</w:instrText>
-            </w:r>
-            <w:r>
-              <w:instrText>is</w:instrText>
-            </w:r>
-            <w:r>
-              <w:instrText>Uni</w:instrText>
-            </w:r>
-            <w:r>
-              <w:instrText>c</w:instrText>
-            </w:r>
-            <w:r>
-              <w:instrText>()</w:instrText>
-            </w:r>
-            <w:r>
-              <w:fldChar w:fldCharType="end"/>
+              <w:t>{m:column.</w:t>
+            </w:r>
+            <w:r>
+              <w:t>is</w:t>
+            </w:r>
+            <w:r>
+              <w:t>Uni</w:t>
+            </w:r>
+            <w:r>
+              <w:t>c</w:t>
+            </w:r>
+            <w:r>
+              <w:t>()}</w:t>
             </w:r>
             <w:r>
               <w:t xml:space="preserve"> / </w:t>
             </w:r>
             <w:r>
-              <w:fldChar w:fldCharType="begin"/>
-            </w:r>
-            <w:r>
-              <w:instrText>m:column.</w:instrText>
-            </w:r>
-            <w:r>
-              <w:instrText>checkUnique()</w:instrText>
-            </w:r>
-            <w:r>
-              <w:fldChar w:fldCharType="end"/>
+              <w:t>{m:column.</w:t>
+            </w:r>
+            <w:r>
+              <w:t>checkUnique()}</w:t>
             </w:r>
           </w:p>
         </w:tc>
@@ -9420,13 +8183,7 @@
               <w:ind w:left="80" w:right="80"/>
             </w:pPr>
             <w:r>
-              <w:fldChar w:fldCharType="begin"/>
-            </w:r>
-            <w:r>
-              <w:instrText>m:column.owner.name</w:instrText>
-            </w:r>
-            <w:r>
-              <w:fldChar w:fldCharType="end"/>
+              <w:t>{m:column.owner.name}</w:t>
             </w:r>
           </w:p>
         </w:tc>
@@ -9478,19 +8235,13 @@
               <w:adjustRightInd w:val="0"/>
             </w:pPr>
             <w:r>
-              <w:fldChar w:fldCharType="begin"/>
-            </w:r>
-            <w:r>
-              <w:instrText>m:if not (</w:instrText>
-            </w:r>
-            <w:r>
-              <w:instrText>column.index</w:instrText>
-            </w:r>
-            <w:r>
-              <w:instrText>es =null)</w:instrText>
-            </w:r>
-            <w:r>
-              <w:fldChar w:fldCharType="end"/>
+              <w:t>{m:if not (</w:t>
+            </w:r>
+            <w:r>
+              <w:t>column.index</w:t>
+            </w:r>
+            <w:r>
+              <w:t>es =null)}</w:t>
             </w:r>
           </w:p>
           <w:p>
@@ -9501,73 +8252,49 @@
               <w:ind w:right="80"/>
             </w:pPr>
             <w:r>
-              <w:fldChar w:fldCharType="begin"/>
-            </w:r>
-            <w:r>
-              <w:instrText>m:for idx |</w:instrText>
-            </w:r>
-            <w:r>
-              <w:instrText xml:space="preserve"> column.index</w:instrText>
-            </w:r>
-            <w:r>
-              <w:instrText xml:space="preserve">es </w:instrText>
-            </w:r>
-            <w:r>
-              <w:fldChar w:fldCharType="end"/>
-            </w:r>
-          </w:p>
-          <w:p>
-            <w:pPr>
-              <w:widowControl w:val="0"/>
-              <w:adjustRightInd w:val="0"/>
-            </w:pPr>
-            <w:r>
-              <w:fldChar w:fldCharType="begin"/>
-            </w:r>
-            <w:r>
-              <w:instrText>m:</w:instrText>
-            </w:r>
-            <w:r>
-              <w:instrText>id</w:instrText>
-            </w:r>
-            <w:r>
-              <w:instrText>x</w:instrText>
-            </w:r>
-            <w:r>
-              <w:instrText>.name</w:instrText>
-            </w:r>
-            <w:r>
-              <w:fldChar w:fldCharType="end"/>
-            </w:r>
-          </w:p>
-          <w:p>
-            <w:pPr>
-              <w:widowControl w:val="0"/>
-              <w:adjustRightInd w:val="0"/>
-            </w:pPr>
-            <w:r>
-              <w:fldChar w:fldCharType="begin"/>
-            </w:r>
-            <w:r>
-              <w:instrText>m:endfor</w:instrText>
-            </w:r>
-            <w:r>
-              <w:fldChar w:fldCharType="end"/>
-            </w:r>
-          </w:p>
-          <w:p>
-            <w:pPr>
-              <w:widowControl w:val="0"/>
-              <w:adjustRightInd w:val="0"/>
-            </w:pPr>
-            <w:r>
-              <w:fldChar w:fldCharType="begin"/>
-            </w:r>
-            <w:r>
-              <w:instrText>m:endif</w:instrText>
-            </w:r>
-            <w:r>
-              <w:fldChar w:fldCharType="end"/>
+              <w:t>{m:for idx |</w:t>
+            </w:r>
+            <w:r>
+              <w:t xml:space="preserve"> column.index</w:t>
+            </w:r>
+            <w:r>
+              <w:t xml:space="preserve">es}</w:t>
+            </w:r>
+          </w:p>
+          <w:p>
+            <w:pPr>
+              <w:widowControl w:val="0"/>
+              <w:adjustRightInd w:val="0"/>
+            </w:pPr>
+            <w:r>
+              <w:t>{m:</w:t>
+            </w:r>
+            <w:r>
+              <w:t>id</w:t>
+            </w:r>
+            <w:r>
+              <w:t>x</w:t>
+            </w:r>
+            <w:r>
+              <w:t>.name}</w:t>
+            </w:r>
+          </w:p>
+          <w:p>
+            <w:pPr>
+              <w:widowControl w:val="0"/>
+              <w:adjustRightInd w:val="0"/>
+            </w:pPr>
+            <w:r>
+              <w:t>{m:endfor}</w:t>
+            </w:r>
+          </w:p>
+          <w:p>
+            <w:pPr>
+              <w:widowControl w:val="0"/>
+              <w:adjustRightInd w:val="0"/>
+            </w:pPr>
+            <w:r>
+              <w:t>{m:endif}</w:t>
             </w:r>
           </w:p>
           <w:p>
@@ -9598,16 +8325,10 @@
         <w:ind w:left="720" w:firstLine="720"/>
       </w:pPr>
       <w:r>
-        <w:fldChar w:fldCharType="begin"/>
-      </w:r>
-      <w:r>
-        <w:instrText>m</w:instrText>
-      </w:r>
-      <w:r>
-        <w:instrText>:endfor</w:instrText>
-      </w:r>
-      <w:r>
-        <w:fldChar w:fldCharType="end"/>
+        <w:t>{m</w:t>
+      </w:r>
+      <w:r>
+        <w:t>:endfor}</w:t>
       </w:r>
     </w:p>
     <w:p>
@@ -9617,13 +8338,7 @@
         <w:ind w:firstLine="720"/>
       </w:pPr>
       <w:r>
-        <w:fldChar w:fldCharType="begin"/>
-      </w:r>
-      <w:r>
-        <w:instrText>m:endfor</w:instrText>
-      </w:r>
-      <w:r>
-        <w:fldChar w:fldCharType="end"/>
+        <w:t>{m:endfor}</w:t>
       </w:r>
     </w:p>
     <w:p>
@@ -9666,16 +8381,10 @@
         <w:ind w:left="720" w:right="80"/>
       </w:pPr>
       <w:r>
-        <w:fldChar w:fldCharType="begin"/>
-      </w:r>
-      <w:r>
-        <w:instrText>m:for view | schema.views</w:instrText>
-      </w:r>
-      <w:r>
-        <w:instrText>()</w:instrText>
-      </w:r>
-      <w:r>
-        <w:fldChar w:fldCharType="end"/>
+        <w:t>{m:for view | schema.views</w:t>
+      </w:r>
+      <w:r>
+        <w:t>()}</w:t>
       </w:r>
     </w:p>
     <w:p>
@@ -9701,13 +8410,7 @@
       <w:bookmarkEnd w:id="126"/>
       <w:bookmarkEnd w:id="127"/>
       <w:r>
-        <w:fldChar w:fldCharType="begin"/>
-      </w:r>
-      <w:r>
-        <w:instrText>m:view.name</w:instrText>
-      </w:r>
-      <w:r>
-        <w:fldChar w:fldCharType="end"/>
+        <w:t>{m:view.name}</w:t>
       </w:r>
     </w:p>
     <w:tbl>
@@ -9738,16 +8441,10 @@
           </w:tcPr>
           <w:p>
             <w:r>
-              <w:fldChar w:fldCharType="begin"/>
-            </w:r>
-            <w:r>
-              <w:instrText>m:view</w:instrText>
-            </w:r>
-            <w:r>
-              <w:instrText>.query</w:instrText>
-            </w:r>
-            <w:r>
-              <w:fldChar w:fldCharType="end"/>
+              <w:t>{m:view</w:t>
+            </w:r>
+            <w:r>
+              <w:t>.query}</w:t>
             </w:r>
           </w:p>
         </w:tc>
@@ -9769,13 +8466,7 @@
           </w:tcPr>
           <w:p>
             <w:r>
-              <w:fldChar w:fldCharType="begin"/>
-            </w:r>
-            <w:r>
-              <w:instrText>m:view.comments</w:instrText>
-            </w:r>
-            <w:r>
-              <w:fldChar w:fldCharType="end"/>
+              <w:t>{m:view.comments}</w:t>
             </w:r>
           </w:p>
         </w:tc>
@@ -9854,13 +8545,7 @@
         <w:ind w:firstLine="720"/>
       </w:pPr>
       <w:r>
-        <w:fldChar w:fldCharType="begin"/>
-      </w:r>
-      <w:r>
-        <w:instrText>m:endfor</w:instrText>
-      </w:r>
-      <w:r>
-        <w:fldChar w:fldCharType="end"/>
+        <w:t>{m:endfor}</w:t>
       </w:r>
     </w:p>
     <w:p>
@@ -9911,49 +8596,35 @@
           <w:rFonts w:ascii="Arial" w:hAnsi="Arial" w:cs="Arial"/>
           <w:bCs/>
         </w:rPr>
-        <w:fldChar w:fldCharType="begin"/>
+        <w:t>{m</w:t>
       </w:r>
       <w:r>
         <w:rPr>
           <w:rFonts w:ascii="Arial" w:hAnsi="Arial" w:cs="Arial"/>
           <w:bCs/>
         </w:rPr>
-        <w:instrText>m</w:instrText>
+        <w:t xml:space="preserve">:for </w:t>
       </w:r>
       <w:r>
         <w:rPr>
           <w:rFonts w:ascii="Arial" w:hAnsi="Arial" w:cs="Arial"/>
           <w:bCs/>
         </w:rPr>
-        <w:instrText xml:space="preserve">:for </w:instrText>
+        <w:t>seq | schema</w:t>
       </w:r>
       <w:r>
         <w:rPr>
           <w:rFonts w:ascii="Arial" w:hAnsi="Arial" w:cs="Arial"/>
           <w:bCs/>
         </w:rPr>
-        <w:instrText>seq | schema</w:instrText>
+        <w:t>.</w:t>
       </w:r>
       <w:r>
         <w:rPr>
           <w:rFonts w:ascii="Arial" w:hAnsi="Arial" w:cs="Arial"/>
           <w:bCs/>
         </w:rPr>
-        <w:instrText>.</w:instrText>
-      </w:r>
-      <w:r>
-        <w:rPr>
-          <w:rFonts w:ascii="Arial" w:hAnsi="Arial" w:cs="Arial"/>
-          <w:bCs/>
-        </w:rPr>
-        <w:instrText>sequences</w:instrText>
-      </w:r>
-      <w:r>
-        <w:rPr>
-          <w:rFonts w:ascii="Arial" w:hAnsi="Arial" w:cs="Arial"/>
-          <w:bCs/>
-        </w:rPr>
-        <w:fldChar w:fldCharType="end"/>
+        <w:t>sequences}</w:t>
       </w:r>
     </w:p>
     <w:tbl>
@@ -10014,23 +8685,7 @@
                 <w:b/>
                 <w:bCs/>
               </w:rPr>
-              <w:fldChar w:fldCharType="begin"/>
-            </w:r>
-            <w:r>
-              <w:rPr>
-                <w:rFonts w:ascii="Arial" w:hAnsi="Arial" w:cs="Arial"/>
-                <w:b/>
-                <w:bCs/>
-              </w:rPr>
-              <w:instrText>m: seq.name</w:instrText>
-            </w:r>
-            <w:r>
-              <w:rPr>
-                <w:rFonts w:ascii="Arial" w:hAnsi="Arial" w:cs="Arial"/>
-                <w:b/>
-                <w:bCs/>
-              </w:rPr>
-              <w:fldChar w:fldCharType="end"/>
+              <w:t>{m: seq.name}</w:t>
             </w:r>
           </w:p>
         </w:tc>
@@ -10080,28 +8735,14 @@
                 <w:rFonts w:ascii="Arial" w:hAnsi="Arial" w:cs="Arial"/>
                 <w:bCs/>
               </w:rPr>
-              <w:fldChar w:fldCharType="begin"/>
-            </w:r>
-            <w:r>
-              <w:rPr>
-                <w:rFonts w:ascii="Arial" w:hAnsi="Arial" w:cs="Arial"/>
-                <w:bCs/>
-              </w:rPr>
-              <w:instrText>m:</w:instrText>
-            </w:r>
-            <w:r>
-              <w:rPr>
-                <w:rFonts w:ascii="Arial" w:hAnsi="Arial" w:cs="Arial"/>
-                <w:bCs/>
-              </w:rPr>
-              <w:instrText xml:space="preserve"> seq.comments</w:instrText>
-            </w:r>
-            <w:r>
-              <w:rPr>
-                <w:rFonts w:ascii="Arial" w:hAnsi="Arial" w:cs="Arial"/>
-                <w:bCs/>
-              </w:rPr>
-              <w:fldChar w:fldCharType="end"/>
+              <w:t>{m:</w:t>
+            </w:r>
+            <w:r>
+              <w:rPr>
+                <w:rFonts w:ascii="Arial" w:hAnsi="Arial" w:cs="Arial"/>
+                <w:bCs/>
+              </w:rPr>
+              <w:t xml:space="preserve"> seq.comments}</w:t>
             </w:r>
           </w:p>
         </w:tc>
@@ -10151,28 +8792,14 @@
                 <w:rFonts w:ascii="Arial" w:hAnsi="Arial" w:cs="Arial"/>
                 <w:bCs/>
               </w:rPr>
-              <w:fldChar w:fldCharType="begin"/>
-            </w:r>
-            <w:r>
-              <w:rPr>
-                <w:rFonts w:ascii="Arial" w:hAnsi="Arial" w:cs="Arial"/>
-                <w:bCs/>
-              </w:rPr>
-              <w:instrText>m:</w:instrText>
-            </w:r>
-            <w:r>
-              <w:rPr>
-                <w:rFonts w:ascii="Arial" w:hAnsi="Arial" w:cs="Arial"/>
-                <w:bCs/>
-              </w:rPr>
-              <w:instrText xml:space="preserve"> seq.start</w:instrText>
-            </w:r>
-            <w:r>
-              <w:rPr>
-                <w:rFonts w:ascii="Arial" w:hAnsi="Arial" w:cs="Arial"/>
-                <w:bCs/>
-              </w:rPr>
-              <w:fldChar w:fldCharType="end"/>
+              <w:t>{m:</w:t>
+            </w:r>
+            <w:r>
+              <w:rPr>
+                <w:rFonts w:ascii="Arial" w:hAnsi="Arial" w:cs="Arial"/>
+                <w:bCs/>
+              </w:rPr>
+              <w:t xml:space="preserve"> seq.start}</w:t>
             </w:r>
           </w:p>
         </w:tc>
@@ -10222,28 +8849,14 @@
                 <w:rFonts w:ascii="Arial" w:hAnsi="Arial" w:cs="Arial"/>
                 <w:bCs/>
               </w:rPr>
-              <w:fldChar w:fldCharType="begin"/>
-            </w:r>
-            <w:r>
-              <w:rPr>
-                <w:rFonts w:ascii="Arial" w:hAnsi="Arial" w:cs="Arial"/>
-                <w:bCs/>
-              </w:rPr>
-              <w:instrText>m:</w:instrText>
-            </w:r>
-            <w:r>
-              <w:rPr>
-                <w:rFonts w:ascii="Arial" w:hAnsi="Arial" w:cs="Arial"/>
-                <w:bCs/>
-              </w:rPr>
-              <w:instrText xml:space="preserve"> seq.minValue</w:instrText>
-            </w:r>
-            <w:r>
-              <w:rPr>
-                <w:rFonts w:ascii="Arial" w:hAnsi="Arial" w:cs="Arial"/>
-                <w:bCs/>
-              </w:rPr>
-              <w:fldChar w:fldCharType="end"/>
+              <w:t>{m:</w:t>
+            </w:r>
+            <w:r>
+              <w:rPr>
+                <w:rFonts w:ascii="Arial" w:hAnsi="Arial" w:cs="Arial"/>
+                <w:bCs/>
+              </w:rPr>
+              <w:t xml:space="preserve"> seq.minValue}</w:t>
             </w:r>
           </w:p>
         </w:tc>
@@ -10293,28 +8906,14 @@
                 <w:rFonts w:ascii="Arial" w:hAnsi="Arial" w:cs="Arial"/>
                 <w:bCs/>
               </w:rPr>
-              <w:fldChar w:fldCharType="begin"/>
-            </w:r>
-            <w:r>
-              <w:rPr>
-                <w:rFonts w:ascii="Arial" w:hAnsi="Arial" w:cs="Arial"/>
-                <w:bCs/>
-              </w:rPr>
-              <w:instrText>m:</w:instrText>
-            </w:r>
-            <w:r>
-              <w:rPr>
-                <w:rFonts w:ascii="Arial" w:hAnsi="Arial" w:cs="Arial"/>
-                <w:bCs/>
-              </w:rPr>
-              <w:instrText xml:space="preserve"> seq.maxValue</w:instrText>
-            </w:r>
-            <w:r>
-              <w:rPr>
-                <w:rFonts w:ascii="Arial" w:hAnsi="Arial" w:cs="Arial"/>
-                <w:bCs/>
-              </w:rPr>
-              <w:fldChar w:fldCharType="end"/>
+              <w:t>{m:</w:t>
+            </w:r>
+            <w:r>
+              <w:rPr>
+                <w:rFonts w:ascii="Arial" w:hAnsi="Arial" w:cs="Arial"/>
+                <w:bCs/>
+              </w:rPr>
+              <w:t xml:space="preserve"> seq.maxValue}</w:t>
             </w:r>
           </w:p>
         </w:tc>
@@ -10364,28 +8963,14 @@
                 <w:rFonts w:ascii="Arial" w:hAnsi="Arial" w:cs="Arial"/>
                 <w:bCs/>
               </w:rPr>
-              <w:fldChar w:fldCharType="begin"/>
-            </w:r>
-            <w:r>
-              <w:rPr>
-                <w:rFonts w:ascii="Arial" w:hAnsi="Arial" w:cs="Arial"/>
-                <w:bCs/>
-              </w:rPr>
-              <w:instrText>m:</w:instrText>
-            </w:r>
-            <w:r>
-              <w:rPr>
-                <w:rFonts w:ascii="Arial" w:hAnsi="Arial" w:cs="Arial"/>
-                <w:bCs/>
-              </w:rPr>
-              <w:instrText xml:space="preserve"> seq.cacheSize</w:instrText>
-            </w:r>
-            <w:r>
-              <w:rPr>
-                <w:rFonts w:ascii="Arial" w:hAnsi="Arial" w:cs="Arial"/>
-                <w:bCs/>
-              </w:rPr>
-              <w:fldChar w:fldCharType="end"/>
+              <w:t>{m:</w:t>
+            </w:r>
+            <w:r>
+              <w:rPr>
+                <w:rFonts w:ascii="Arial" w:hAnsi="Arial" w:cs="Arial"/>
+                <w:bCs/>
+              </w:rPr>
+              <w:t xml:space="preserve"> seq.cacheSize}</w:t>
             </w:r>
           </w:p>
         </w:tc>
@@ -10435,28 +9020,14 @@
                 <w:rFonts w:ascii="Arial" w:hAnsi="Arial" w:cs="Arial"/>
                 <w:bCs/>
               </w:rPr>
-              <w:fldChar w:fldCharType="begin"/>
-            </w:r>
-            <w:r>
-              <w:rPr>
-                <w:rFonts w:ascii="Arial" w:hAnsi="Arial" w:cs="Arial"/>
-                <w:bCs/>
-              </w:rPr>
-              <w:instrText>m:</w:instrText>
-            </w:r>
-            <w:r>
-              <w:rPr>
-                <w:rFonts w:ascii="Arial" w:hAnsi="Arial" w:cs="Arial"/>
-                <w:bCs/>
-              </w:rPr>
-              <w:instrText xml:space="preserve"> seq.increment</w:instrText>
-            </w:r>
-            <w:r>
-              <w:rPr>
-                <w:rFonts w:ascii="Arial" w:hAnsi="Arial" w:cs="Arial"/>
-                <w:bCs/>
-              </w:rPr>
-              <w:fldChar w:fldCharType="end"/>
+              <w:t>{m:</w:t>
+            </w:r>
+            <w:r>
+              <w:rPr>
+                <w:rFonts w:ascii="Arial" w:hAnsi="Arial" w:cs="Arial"/>
+                <w:bCs/>
+              </w:rPr>
+              <w:t xml:space="preserve"> seq.increment}</w:t>
             </w:r>
           </w:p>
         </w:tc>
@@ -10506,28 +9077,14 @@
                 <w:rFonts w:ascii="Arial" w:hAnsi="Arial" w:cs="Arial"/>
                 <w:bCs/>
               </w:rPr>
-              <w:fldChar w:fldCharType="begin"/>
-            </w:r>
-            <w:r>
-              <w:rPr>
-                <w:rFonts w:ascii="Arial" w:hAnsi="Arial" w:cs="Arial"/>
-                <w:bCs/>
-              </w:rPr>
-              <w:instrText>m:</w:instrText>
-            </w:r>
-            <w:r>
-              <w:rPr>
-                <w:rFonts w:ascii="Arial" w:hAnsi="Arial" w:cs="Arial"/>
-                <w:bCs/>
-              </w:rPr>
-              <w:instrText xml:space="preserve"> seq.cycle</w:instrText>
-            </w:r>
-            <w:r>
-              <w:rPr>
-                <w:rFonts w:ascii="Arial" w:hAnsi="Arial" w:cs="Arial"/>
-                <w:bCs/>
-              </w:rPr>
-              <w:fldChar w:fldCharType="end"/>
+              <w:t>{m:</w:t>
+            </w:r>
+            <w:r>
+              <w:rPr>
+                <w:rFonts w:ascii="Arial" w:hAnsi="Arial" w:cs="Arial"/>
+                <w:bCs/>
+              </w:rPr>
+              <w:t xml:space="preserve"> seq.cycle}</w:t>
             </w:r>
             <w:r>
               <w:rPr>
@@ -10541,35 +9098,21 @@
                 <w:rFonts w:ascii="Arial" w:hAnsi="Arial" w:cs="Arial"/>
                 <w:bCs/>
               </w:rPr>
-              <w:fldChar w:fldCharType="begin"/>
-            </w:r>
-            <w:r>
-              <w:rPr>
-                <w:rFonts w:ascii="Arial" w:hAnsi="Arial" w:cs="Arial"/>
-                <w:bCs/>
-              </w:rPr>
-              <w:instrText>m:</w:instrText>
-            </w:r>
-            <w:r>
-              <w:rPr>
-                <w:rFonts w:ascii="Arial" w:hAnsi="Arial" w:cs="Arial"/>
-                <w:bCs/>
-              </w:rPr>
-              <w:instrText xml:space="preserve"> seq.isCycle</w:instrText>
-            </w:r>
-            <w:r>
-              <w:rPr>
-                <w:rFonts w:ascii="Arial" w:hAnsi="Arial" w:cs="Arial"/>
-                <w:bCs/>
-              </w:rPr>
-              <w:instrText>()</w:instrText>
-            </w:r>
-            <w:r>
-              <w:rPr>
-                <w:rFonts w:ascii="Arial" w:hAnsi="Arial" w:cs="Arial"/>
-                <w:bCs/>
-              </w:rPr>
-              <w:fldChar w:fldCharType="end"/>
+              <w:t>{m:</w:t>
+            </w:r>
+            <w:r>
+              <w:rPr>
+                <w:rFonts w:ascii="Arial" w:hAnsi="Arial" w:cs="Arial"/>
+                <w:bCs/>
+              </w:rPr>
+              <w:t xml:space="preserve"> seq.isCycle</w:t>
+            </w:r>
+            <w:r>
+              <w:rPr>
+                <w:rFonts w:ascii="Arial" w:hAnsi="Arial" w:cs="Arial"/>
+                <w:bCs/>
+              </w:rPr>
+              <w:t>()}</w:t>
             </w:r>
             <w:r>
               <w:rPr>
@@ -10583,28 +9126,14 @@
                 <w:rFonts w:ascii="Arial" w:hAnsi="Arial" w:cs="Arial"/>
                 <w:bCs/>
               </w:rPr>
-              <w:fldChar w:fldCharType="begin"/>
-            </w:r>
-            <w:r>
-              <w:rPr>
-                <w:rFonts w:ascii="Arial" w:hAnsi="Arial" w:cs="Arial"/>
-                <w:bCs/>
-              </w:rPr>
-              <w:instrText>m:</w:instrText>
-            </w:r>
-            <w:r>
-              <w:rPr>
-                <w:rFonts w:ascii="Arial" w:hAnsi="Arial" w:cs="Arial"/>
-                <w:bCs/>
-              </w:rPr>
-              <w:instrText xml:space="preserve"> seq.checkCycle()</w:instrText>
-            </w:r>
-            <w:r>
-              <w:rPr>
-                <w:rFonts w:ascii="Arial" w:hAnsi="Arial" w:cs="Arial"/>
-                <w:bCs/>
-              </w:rPr>
-              <w:fldChar w:fldCharType="end"/>
+              <w:t>{m:</w:t>
+            </w:r>
+            <w:r>
+              <w:rPr>
+                <w:rFonts w:ascii="Arial" w:hAnsi="Arial" w:cs="Arial"/>
+                <w:bCs/>
+              </w:rPr>
+              <w:t xml:space="preserve"> seq.checkCycle()}</w:t>
             </w:r>
           </w:p>
         </w:tc>
@@ -10654,21 +9183,7 @@
                 <w:rFonts w:ascii="Arial" w:hAnsi="Arial" w:cs="Arial"/>
                 <w:bCs/>
               </w:rPr>
-              <w:fldChar w:fldCharType="begin"/>
-            </w:r>
-            <w:r>
-              <w:rPr>
-                <w:rFonts w:ascii="Arial" w:hAnsi="Arial" w:cs="Arial"/>
-                <w:bCs/>
-              </w:rPr>
-              <w:instrText>m:seq.columns.name</w:instrText>
-            </w:r>
-            <w:r>
-              <w:rPr>
-                <w:rFonts w:ascii="Arial" w:hAnsi="Arial" w:cs="Arial"/>
-                <w:bCs/>
-              </w:rPr>
-              <w:fldChar w:fldCharType="end"/>
+              <w:t>{m:seq.columns.name}</w:t>
             </w:r>
           </w:p>
         </w:tc>
@@ -10690,21 +9205,7 @@
           <w:rFonts w:ascii="Arial" w:hAnsi="Arial" w:cs="Arial"/>
           <w:bCs/>
         </w:rPr>
-        <w:fldChar w:fldCharType="begin"/>
-      </w:r>
-      <w:r>
-        <w:rPr>
-          <w:rFonts w:ascii="Arial" w:hAnsi="Arial" w:cs="Arial"/>
-          <w:bCs/>
-        </w:rPr>
-        <w:instrText>m:endfor</w:instrText>
-      </w:r>
-      <w:r>
-        <w:rPr>
-          <w:rFonts w:ascii="Arial" w:hAnsi="Arial" w:cs="Arial"/>
-          <w:bCs/>
-        </w:rPr>
-        <w:fldChar w:fldCharType="end"/>
+        <w:t>{m:endfor}</w:t>
       </w:r>
     </w:p>
     <w:p>
@@ -10714,16 +9215,10 @@
         <w:spacing w:after="200" w:line="276" w:lineRule="auto"/>
       </w:pPr>
       <w:r>
-        <w:fldChar w:fldCharType="begin"/>
-      </w:r>
-      <w:r>
-        <w:instrText>m</w:instrText>
-      </w:r>
-      <w:r>
-        <w:instrText>:endfor</w:instrText>
-      </w:r>
-      <w:r>
-        <w:fldChar w:fldCharType="end"/>
+        <w:t>{m</w:t>
+      </w:r>
+      <w:r>
+        <w:t>:endfor}</w:t>
       </w:r>
     </w:p>
     <w:sectPr>
@@ -10851,13 +9346,7 @@
       <w:tab/>
     </w:r>
     <w:r>
-      <w:fldChar w:fldCharType="begin"/>
-    </w:r>
-    <w:r>
-      <w:instrText>m:db.name</w:instrText>
-    </w:r>
-    <w:r>
-      <w:fldChar w:fldCharType="end"/>
+      <w:t>{m:db.name}</w:t>
     </w:r>
   </w:p>
 </w:hdr>

</xml_diff>